<commit_message>
a final run, for now!
using this run for estimates for curry first full draft
</commit_message>
<xml_diff>
--- a/writing/Sullaway_etal_AYK_V4.docx
+++ b/writing/Sullaway_etal_AYK_V4.docx
@@ -4,35 +4,68 @@
   <w:body>
     <w:p>
       <w:pPr>
-        <w:pStyle w:val="Heading2"/>
+        <w:pStyle w:val="Heading3"/>
         <w:rPr>
           <w:rFonts w:ascii="Times New Roman" w:hAnsi="Times New Roman" w:cs="Times New Roman"/>
+          <w:color w:val="000000" w:themeColor="text1"/>
         </w:rPr>
       </w:pPr>
       <w:bookmarkStart w:id="0" w:name="_Toc148766638"/>
-      <w:r>
+    </w:p>
+    <w:p>
+      <w:pPr>
+        <w:pStyle w:val="Heading3"/>
         <w:rPr>
           <w:rFonts w:ascii="Times New Roman" w:hAnsi="Times New Roman" w:cs="Times New Roman"/>
-        </w:rPr>
-        <w:t xml:space="preserve">Yukon River Fall Chum Salmon Integrated Population Model </w:t>
-      </w:r>
-    </w:p>
-    <w:p/>
-    <w:p>
-      <w:pPr>
-        <w:rPr>
           <w:color w:val="000000" w:themeColor="text1"/>
         </w:rPr>
       </w:pPr>
       <w:r>
-        <w:t xml:space="preserve">Working title: </w:t>
-      </w:r>
-      <w:r>
-        <w:rPr>
-          <w:rFonts w:eastAsiaTheme="minorHAnsi"/>
-          <w:color w:val="000000"/>
-        </w:rPr>
-        <w:t>Understanding marine processes affecting the productivity of Yukon River chum salmon using an integrated population model.</w:t>
+        <w:rPr>
+          <w:rFonts w:ascii="Times New Roman" w:hAnsi="Times New Roman" w:cs="Times New Roman"/>
+        </w:rPr>
+        <w:t xml:space="preserve">Working </w:t>
+      </w:r>
+      <w:r>
+        <w:rPr>
+          <w:rFonts w:ascii="Times New Roman" w:hAnsi="Times New Roman" w:cs="Times New Roman"/>
+        </w:rPr>
+        <w:t>T</w:t>
+      </w:r>
+      <w:r>
+        <w:rPr>
+          <w:rFonts w:ascii="Times New Roman" w:hAnsi="Times New Roman" w:cs="Times New Roman"/>
+        </w:rPr>
+        <w:t>itle:</w:t>
+      </w:r>
+      <w:r>
+        <w:rPr>
+          <w:rFonts w:ascii="Times New Roman" w:hAnsi="Times New Roman" w:cs="Times New Roman"/>
+          <w:color w:val="000000" w:themeColor="text1"/>
+        </w:rPr>
+        <w:t xml:space="preserve"> </w:t>
+      </w:r>
+      <w:r>
+        <w:rPr>
+          <w:rFonts w:ascii="Times New Roman" w:eastAsiaTheme="minorHAnsi" w:hAnsi="Times New Roman" w:cs="Times New Roman"/>
+          <w:color w:val="000000" w:themeColor="text1"/>
+        </w:rPr>
+        <w:t xml:space="preserve">Understanding </w:t>
+      </w:r>
+      <w:r>
+        <w:rPr>
+          <w:rFonts w:ascii="Times New Roman" w:eastAsiaTheme="minorHAnsi" w:hAnsi="Times New Roman" w:cs="Times New Roman"/>
+          <w:color w:val="000000" w:themeColor="text1"/>
+          <w:highlight w:val="yellow"/>
+        </w:rPr>
+        <w:t>marine</w:t>
+      </w:r>
+      <w:r>
+        <w:rPr>
+          <w:rFonts w:ascii="Times New Roman" w:eastAsiaTheme="minorHAnsi" w:hAnsi="Times New Roman" w:cs="Times New Roman"/>
+          <w:color w:val="000000" w:themeColor="text1"/>
+        </w:rPr>
+        <w:t xml:space="preserve"> processes affecting the productivity of Yukon River chum salmon using an integrated population model.</w:t>
       </w:r>
     </w:p>
     <w:p/>
@@ -383,19 +416,7 @@
         <w:t>Oncorhynchus keta</w:t>
       </w:r>
       <w:r>
-        <w:rPr>
-          <w:color w:val="222222"/>
-          <w:shd w:val="clear" w:color="auto" w:fill="FFFFFF"/>
-        </w:rPr>
-        <w:t xml:space="preserve">, </w:t>
-      </w:r>
-      <w:proofErr w:type="spellStart"/>
-      <w:r>
-        <w:t>uqurliit</w:t>
-      </w:r>
-      <w:proofErr w:type="spellEnd"/>
-      <w:r>
-        <w:t xml:space="preserve">, fall chum in Yupik) recently collapsed to </w:t>
+        <w:t xml:space="preserve">) recently collapsed to </w:t>
       </w:r>
       <w:r>
         <w:t>1</w:t>
@@ -431,7 +452,31 @@
         <w:rPr>
           <w:color w:val="000000" w:themeColor="text1"/>
         </w:rPr>
-        <w:t xml:space="preserve">Here, we use an integrated population model to examine how ecosystem change influences survival of Yukon River Fall Chum salmon across </w:t>
+        <w:t xml:space="preserve">Here, we use an integrated population model to examine how ecosystem change influences survival of Yukon River </w:t>
+      </w:r>
+      <w:r>
+        <w:rPr>
+          <w:color w:val="000000" w:themeColor="text1"/>
+        </w:rPr>
+        <w:t>f</w:t>
+      </w:r>
+      <w:r>
+        <w:rPr>
+          <w:color w:val="000000" w:themeColor="text1"/>
+        </w:rPr>
+        <w:t xml:space="preserve">all </w:t>
+      </w:r>
+      <w:r>
+        <w:rPr>
+          <w:color w:val="000000" w:themeColor="text1"/>
+        </w:rPr>
+        <w:t>c</w:t>
+      </w:r>
+      <w:r>
+        <w:rPr>
+          <w:color w:val="000000" w:themeColor="text1"/>
+        </w:rPr>
+        <w:t xml:space="preserve">hum salmon across </w:t>
       </w:r>
       <w:r>
         <w:rPr>
@@ -545,15 +590,6 @@
       <w:r>
         <w:t xml:space="preserve">of evaluating ecosystem impacts on fish survival across multiple life stages and the challenges in understanding ecosystem- abundance relationships for anadromous fish populations undergoing rapid environmental change. </w:t>
       </w:r>
-    </w:p>
-    <w:p/>
-    <w:p>
-      <w:pPr>
-        <w:rPr>
-          <w:rFonts w:eastAsiaTheme="minorHAnsi"/>
-          <w:color w:val="000000" w:themeColor="text1"/>
-        </w:rPr>
-      </w:pPr>
     </w:p>
     <w:p>
       <w:pPr>
@@ -649,7 +685,13 @@
         <w:t xml:space="preserve">closures of Chinook salmon </w:t>
       </w:r>
       <w:r>
-        <w:t xml:space="preserve">on the Yukon River since 2007 and Chum salmon harvest has been severely restricted or closed </w:t>
+        <w:t xml:space="preserve">on the Yukon River since 2007 and </w:t>
+      </w:r>
+      <w:r>
+        <w:t>c</w:t>
+      </w:r>
+      <w:r>
+        <w:t xml:space="preserve">hum salmon harvest has been severely restricted or closed </w:t>
       </w:r>
       <w:r>
         <w:t xml:space="preserve">since </w:t>
@@ -841,23 +883,23 @@
         <w:t xml:space="preserve">Island </w:t>
       </w:r>
       <w:r>
-        <w:t xml:space="preserve">regions. After spending up to five years at sea, with age-four and age-five fish as the most abundant age classes, adults return to the Yukon River to complete their life cycle. The genetic distinctness between summer and fall runs, combined with their discrete spawning distributions, enables the </w:t>
+        <w:t xml:space="preserve">regions. After spending up to five years at sea, with age-four and age-five fish as the most abundant age classes, adults return to the Yukon River to complete their life cycle. The genetic distinctness between summer and fall runs, combined with their discrete spawning distributions, enables the application of multistage lifecycle models to better understand the drivers of </w:t>
+      </w:r>
+      <w:r>
+        <w:t>productivity</w:t>
+      </w:r>
+      <w:r>
+        <w:t xml:space="preserve"> across these different life history periods. Understanding stage-specific </w:t>
+      </w:r>
+      <w:r>
+        <w:t xml:space="preserve">productivity </w:t>
+      </w:r>
+      <w:r>
+        <w:t xml:space="preserve">is particularly </w:t>
       </w:r>
       <w:r>
         <w:lastRenderedPageBreak/>
-        <w:t xml:space="preserve">application of multistage lifecycle models to better understand the drivers of </w:t>
-      </w:r>
-      <w:r>
-        <w:t>productivity</w:t>
-      </w:r>
-      <w:r>
-        <w:t xml:space="preserve"> across these different life history periods. Understanding stage-specific </w:t>
-      </w:r>
-      <w:r>
-        <w:t xml:space="preserve">productivity </w:t>
-      </w:r>
-      <w:r>
-        <w:t>is particularly crucial given the recent dramatic declines in returns</w:t>
+        <w:t>crucial given the recent dramatic declines in returns</w:t>
       </w:r>
       <w:r>
         <w:t xml:space="preserve"> and </w:t>
@@ -1205,21 +1247,7 @@
         <w:t>hum salmon at multiple stages throughout their lifecycle</w:t>
       </w:r>
       <w:r>
-        <w:t xml:space="preserve"> (</w:t>
-      </w:r>
-      <w:commentRangeStart w:id="3"/>
-      <w:r>
-        <w:t xml:space="preserve">Figure 1, </w:t>
-      </w:r>
-      <w:commentRangeEnd w:id="3"/>
-      <w:r>
-        <w:rPr>
-          <w:rStyle w:val="CommentReference"/>
-        </w:rPr>
-        <w:commentReference w:id="3"/>
-      </w:r>
-      <w:r>
-        <w:t>Figure 2)</w:t>
+        <w:t xml:space="preserve"> (Figure 1, Figure 2)</w:t>
       </w:r>
       <w:r>
         <w:t>. IPMs</w:t>
@@ -1345,23 +1373,7 @@
         <w:t>a</w:t>
       </w:r>
       <w:r>
-        <w:t xml:space="preserve">. The model includes four stages for Yukon river </w:t>
-      </w:r>
-      <w:commentRangeStart w:id="4"/>
-      <w:r>
-        <w:t>fall chum</w:t>
-      </w:r>
-      <w:commentRangeEnd w:id="4"/>
-      <w:r>
-        <w:rPr>
-          <w:rStyle w:val="CommentReference"/>
-          <w:sz w:val="24"/>
-          <w:szCs w:val="24"/>
-        </w:rPr>
-        <w:commentReference w:id="4"/>
-      </w:r>
-      <w:r>
-        <w:t xml:space="preserve">: 1) </w:t>
+        <w:t xml:space="preserve">. The model includes four stages for Yukon river fall chum: 1) </w:t>
       </w:r>
       <w:r>
         <w:t xml:space="preserve">“eggs”, </w:t>
@@ -2029,21 +2041,7 @@
         <w:t>each</w:t>
       </w:r>
       <w:r>
-        <w:t xml:space="preserve"> life stage. The productivity parameter was estimated conditional on environmental covariates (</w:t>
-      </w:r>
-      <w:commentRangeStart w:id="5"/>
-      <w:r>
-        <w:t>Table 1</w:t>
-      </w:r>
-      <w:commentRangeEnd w:id="5"/>
-      <w:r>
-        <w:rPr>
-          <w:rStyle w:val="CommentReference"/>
-        </w:rPr>
-        <w:commentReference w:id="5"/>
-      </w:r>
-      <w:r>
-        <w:t xml:space="preserve">) using an inverse logit function of basal productivity, </w:t>
+        <w:t xml:space="preserve"> life stage. The productivity parameter was estimated conditional on environmental covariates (Table 1) using an inverse logit function of basal productivity, </w:t>
       </w:r>
       <m:oMath>
         <m:sSub>
@@ -2718,7 +2716,7 @@
         <w:t xml:space="preserve"> </w:t>
       </w:r>
       <w:r>
-        <w:t>2</w:t>
+        <w:t>1</w:t>
       </w:r>
       <w:r>
         <w:t xml:space="preserve">. </w:t>
@@ -2806,16 +2804,7 @@
               <w:rPr>
                 <w:rFonts w:ascii="Cambria Math" w:hAnsi="Cambria Math"/>
               </w:rPr>
-              <m:t>t,s=</m:t>
-            </m:r>
-            <m:r>
-              <m:rPr>
-                <m:sty m:val="p"/>
-              </m:rPr>
-              <w:rPr>
-                <w:rFonts w:ascii="Cambria Math" w:hAnsi="Cambria Math"/>
-              </w:rPr>
-              <m:t>m</m:t>
+              <m:t>t,s=m</m:t>
             </m:r>
           </m:sub>
         </m:sSub>
@@ -2862,16 +2851,7 @@
               <w:rPr>
                 <w:rFonts w:ascii="Cambria Math" w:hAnsi="Cambria Math"/>
               </w:rPr>
-              <m:t>t,s=</m:t>
-            </m:r>
-            <m:r>
-              <m:rPr>
-                <m:sty m:val="p"/>
-              </m:rPr>
-              <w:rPr>
-                <w:rFonts w:ascii="Cambria Math" w:hAnsi="Cambria Math"/>
-              </w:rPr>
-              <m:t>m</m:t>
+              <m:t>t,s=m</m:t>
             </m:r>
           </m:sub>
         </m:sSub>
@@ -3196,16 +3176,7 @@
               <w:rPr>
                 <w:rFonts w:ascii="Cambria Math" w:hAnsi="Cambria Math"/>
               </w:rPr>
-              <m:t>t,s=</m:t>
-            </m:r>
-            <m:r>
-              <m:rPr>
-                <m:sty m:val="p"/>
-              </m:rPr>
-              <w:rPr>
-                <w:rFonts w:ascii="Cambria Math" w:hAnsi="Cambria Math"/>
-              </w:rPr>
-              <m:t>m</m:t>
+              <m:t>t,s=m</m:t>
             </m:r>
           </m:sub>
         </m:sSub>
@@ -4933,19 +4904,26 @@
       <w:r>
         <w:t xml:space="preserve">The lifecycle begins again by summing the number of eggs produced by each </w:t>
       </w:r>
-      <w:commentRangeStart w:id="6"/>
-      <w:r>
-        <w:t xml:space="preserve">spawner </w:t>
-      </w:r>
-      <w:commentRangeEnd w:id="6"/>
-      <w:r>
-        <w:rPr>
-          <w:rStyle w:val="CommentReference"/>
-        </w:rPr>
-        <w:commentReference w:id="6"/>
-      </w:r>
-      <w:r>
-        <w:t xml:space="preserve">across age classes, yielding the eggs produced in each brood year, </w:t>
+      <w:r>
+        <w:t>female</w:t>
+      </w:r>
+      <w:r>
+        <w:t xml:space="preserve"> spawner</w:t>
+      </w:r>
+      <w:r>
+        <w:t xml:space="preserve"> across age classes, </w:t>
+      </w:r>
+      <w:r>
+        <w:t xml:space="preserve">which </w:t>
+      </w:r>
+      <w:r>
+        <w:t>yield</w:t>
+      </w:r>
+      <w:r>
+        <w:t>s number of</w:t>
+      </w:r>
+      <w:r>
+        <w:t xml:space="preserve"> eggs produced in each brood year, </w:t>
       </w:r>
       <m:oMath>
         <m:sSub>
@@ -5464,14 +5442,7 @@
           <w:rFonts w:eastAsiaTheme="minorHAnsi"/>
           <w:color w:val="000000"/>
         </w:rPr>
-        <w:t xml:space="preserve"> </w:t>
-      </w:r>
-      <w:r>
-        <w:rPr>
-          <w:rFonts w:eastAsiaTheme="minorHAnsi"/>
-          <w:color w:val="000000"/>
-        </w:rPr>
-        <w:t xml:space="preserve">vector autoregressive spatial </w:t>
+        <w:t xml:space="preserve"> vector autoregressive spatial </w:t>
       </w:r>
       <w:proofErr w:type="spellStart"/>
       <w:r>
@@ -5914,13 +5885,7 @@
         <w:t xml:space="preserve">hum salmon </w:t>
       </w:r>
       <w:r>
-        <w:t xml:space="preserve">are estimated in a run reconstruction using a </w:t>
-      </w:r>
-      <w:r>
-        <w:t xml:space="preserve">state-space modeling approach </w:t>
-      </w:r>
-      <w:r>
-        <w:t>and is updated annually</w:t>
+        <w:t>are estimated in a run reconstruction using a state-space modeling approach and is updated annually</w:t>
       </w:r>
       <w:r>
         <w:fldChar w:fldCharType="begin"/>
@@ -6374,10 +6339,7 @@
         <w:t>contributions of different sources of information</w:t>
       </w:r>
       <w:r>
-        <w:t xml:space="preserve"> to the total </w:t>
-      </w:r>
-      <w:r>
-        <w:t>likelihood</w:t>
+        <w:t xml:space="preserve"> to the total likelihood</w:t>
       </w:r>
       <w:r>
         <w:t>.</w:t>
@@ -6776,27 +6738,7 @@
                             <w:rFonts w:ascii="Cambria Math" w:hAnsi="Cambria Math"/>
                             <w:vertAlign w:val="subscript"/>
                           </w:rPr>
-                          <m:t>t+a+1,s=</m:t>
-                        </m:r>
-                        <m:r>
-                          <m:rPr>
-                            <m:sty m:val="p"/>
-                          </m:rPr>
-                          <w:rPr>
-                            <w:rFonts w:ascii="Cambria Math" w:hAnsi="Cambria Math"/>
-                            <w:vertAlign w:val="subscript"/>
-                          </w:rPr>
-                          <m:t>h</m:t>
-                        </m:r>
-                        <m:r>
-                          <m:rPr>
-                            <m:sty m:val="p"/>
-                          </m:rPr>
-                          <w:rPr>
-                            <w:rFonts w:ascii="Cambria Math" w:hAnsi="Cambria Math"/>
-                            <w:vertAlign w:val="subscript"/>
-                          </w:rPr>
-                          <m:t>,a</m:t>
+                          <m:t>t+a+1,s=h,a</m:t>
                         </m:r>
                       </m:sub>
                     </m:sSub>
@@ -7114,7 +7056,13 @@
         <w:t>were selected as</w:t>
       </w:r>
       <w:r>
-        <w:t xml:space="preserve"> weak or uninformative for a majority of parameters (Table 1). The exception </w:t>
+        <w:t xml:space="preserve"> weak or uninformative for a majority of parameters (Table </w:t>
+      </w:r>
+      <w:r>
+        <w:t>2</w:t>
+      </w:r>
+      <w:r>
+        <w:t xml:space="preserve">). The exception </w:t>
       </w:r>
       <w:r>
         <w:t>were</w:t>
@@ -7192,7 +7140,13 @@
         <w:t xml:space="preserve">on </w:t>
       </w:r>
       <w:r>
-        <w:t>support from peer reviewed literature (Table 2, Figure 2). All covariates were mean-scaled</w:t>
+        <w:t xml:space="preserve">support from peer reviewed literature (Table </w:t>
+      </w:r>
+      <w:r>
+        <w:t>1</w:t>
+      </w:r>
+      <w:r>
+        <w:t>, Figure 2). All covariates were mean-scaled</w:t>
       </w:r>
       <w:r>
         <w:t xml:space="preserve"> and included in the IPM all at once</w:t>
@@ -7220,6 +7174,9 @@
         <w:t xml:space="preserve">, </w:t>
       </w:r>
       <w:r>
+        <w:t xml:space="preserve">winter snowpack, </w:t>
+      </w:r>
+      <w:r>
         <w:t xml:space="preserve">Yukon River flow rates, cumulative degree days for sea surface temperatures in the </w:t>
       </w:r>
       <w:r>
@@ -7229,7 +7186,37 @@
         <w:t>pollock recruitment index</w:t>
       </w:r>
       <w:r>
-        <w:t>. W</w:t>
+        <w:t xml:space="preserve">. </w:t>
+      </w:r>
+      <w:r>
+        <w:t>Larger</w:t>
+      </w:r>
+      <w:r>
+        <w:t xml:space="preserve"> fish produce more offspring and have greater reproductive success </w:t>
+      </w:r>
+      <w:r>
+        <w:fldChar w:fldCharType="begin"/>
+      </w:r>
+      <w:r>
+        <w:instrText xml:space="preserve"> ADDIN ZOTERO_ITEM CSL_CITATION {"citationID":"Ymvmhlcj","properties":{"formattedCitation":"(Ohlberger et al. 2020, Oke et al. 2020, Feddern et al. 2024)","plainCitation":"(Ohlberger et al. 2020, Oke et al. 2020, Feddern et al. 2024)","noteIndex":0},"citationItems":[{"id":87,"uris":["http://zotero.org/users/8784224/items/TGHNAUEZ"],"itemData":{"id":87,"type":"article-journal","abstract":"While conservation and ﬁsheries management are often concerned with changes in population abundance and distribution, shifts in population age–size structure are commonly observed in response to human and environmental stressors. Chinook salmon (Oncorhynchus tshawytscha) have experienced widespread declines in mean age and size throughout their North American range. We investigated the consequences of declines in body size for spawner reproductive potential in terms of total egg mass per female. Our case study is the Yukon River where Chinook salmon have supported subsistence, commercial, and recreational ﬁsheries. Using historical observations on individual body size from throughout the Yukon River and the relationship between female size and total egg mass from the Canadian portion, we estimate a decline in average female reproductive potential of 24%–35% since the 1970s. Because spawner abundances and the population sex ratio have not shown clear trends over time, our results suggest a reduced total population reproductive potential. Changes in spawner quality should be considered when developing management reference points, and conservation of population demographic structure may be necessary to sustain productive Chinook salmon systems.","container-title":"Canadian Journal of Fisheries and Aquatic Sciences","DOI":"10.1139/cjfas-2020-0012","ISSN":"0706-652X, 1205-7533","issue":"8","journalAbbreviation":"Can. J. Fish. Aquat. Sci.","language":"en","page":"1292-1301","source":"DOI.org (Crossref)","title":"The reproductive value of large females: consequences of shifts in demographic structure for population reproductive potential in Chinook salmon","title-short":"The reproductive value of large females","volume":"77","author":[{"family":"Ohlberger","given":"Jan"},{"family":"Schindler","given":"Daniel E."},{"family":"Brown","given":"Randy J."},{"family":"Harding","given":"Joel M.S."},{"family":"Adkison","given":"Milo D."},{"family":"Munro","given":"Andrew R."},{"family":"Horstmann","given":"Lara"},{"family":"Spaeder","given":"Joe"}],"issued":{"date-parts":[["2020",8]]}}},{"id":11,"uris":["http://zotero.org/users/8784224/items/39BSNKKE"],"itemData":{"id":11,"type":"article-journal","abstract":"Declines in animal body sizes are widely reported and likely impact ecological interactions and ecosystem services. For harvested species subject to multiple stressors, limited understanding of the causes and consequences of size declines impedes prediction, prevention, and mitigation. We highlight widespread declines in Pacific salmon size based on 60 years of measurements from 12.5 million fish across Alaska, the last largely pristine North American salmon-producing region. Declines in salmon size, primarily resulting from shifting age structure, are associated with climate and competition at sea. Compared to salmon maturing before 1990, the reduced size of adult salmon after 2010 has potentially resulted in substantial losses to ecosystems and people; for Chinook salmon we estimated average per-fish reductions in egg production (−16%), nutrient transport (−28%), fisheries value (−21%), and meals for rural people (−26%). Downsizing of organisms is a global concern, and current trends may pose substantial risks for nature and people.","container-title":"Nature Communications","DOI":"10.1038/s41467-020-17726-z","ISSN":"2041-1723","issue":"1","journalAbbreviation":"Nat Commun","language":"en","license":"2020 The Author(s)","note":"Bandiera_abtest: a\nCc_license_type: cc_by\nCg_type: Nature Research Journals\nnumber: 1\nPrimary_atype: Research\npublisher: Nature Publishing Group\nSubject_term: Climate-change ecology;Conservation biology;Ecosystem services;Evolutionary ecology\nSubject_term_id: climate-change-ecology;conservation;ecosystem-services;evolutionary-ecology","page":"4155","source":"www.nature.com","title":"Recent declines in salmon body size impact ecosystems and fisheries","volume":"11","author":[{"family":"Oke","given":"K. B."},{"family":"Cunningham","given":"C. J."},{"family":"Westley","given":"P. a. H."},{"family":"Baskett","given":"M. L."},{"family":"Carlson","given":"S. M."},{"family":"Clark","given":"J."},{"family":"Hendry","given":"A. P."},{"family":"Karatayev","given":"V. A."},{"family":"Kendall","given":"N. W."},{"family":"Kibele","given":"J."},{"family":"Kindsvater","given":"H. K."},{"family":"Kobayashi","given":"K. M."},{"family":"Lewis","given":"B."},{"family":"Munch","given":"S."},{"family":"Reynolds","given":"J. D."},{"family":"Vick","given":"G. K."},{"family":"Palkovacs","given":"E. P."}],"issued":{"date-parts":[["2020",8,19]]}}},{"id":4585,"uris":["http://zotero.org/users/8784224/items/XCIUF3BH"],"itemData":{"id":4585,"type":"article-journal","abstract":"Disentangling the influences of climate change from other stressors affecting the population dynamics of aquatic species is particularly pressing for northern latitude ecosystems, where climate-­driven warming is occurring faster than the global average. Chinook salmon (Oncorhynchus tshawytscha) in the Yukon-­Kuskokwim (YK) region occupy the northern extent of their species' range and are experiencing prolonged declines in abundance resulting in fisheries closures and impacts to the well-­being of Indigenous people and local communities. These declines have been associated with physical (e.g., temperature, streamflow) and biological (e.g., body size, competition) conditions, but uncertainty remains about the relative influence of these drivers on productivity across populations and how salmon–environment relationships vary across watersheds. To fill these knowledge gaps, we estimated the effects of marine and freshwater environmental indicators, body size, and indices of competition, on the productivity (adult returns-­per-­spawner) of 26 Chinook salmon populations in the YK region using a Bayesian hierarchical stock-­recruitment model. Across most populations, productivity declined with smaller spawner body size and sea surface temperatures that were colder in the winter and warmer in the summer during the first year at sea. Decreased productivity was also associated with above average fall maximum daily streamflow, increased sea ice cover prior to juvenile outmigration, and abundance of marine competitors, but the strength of these effects varied among populations. Maximum daily stream temperature during spawning migration had a nonlinear relationship with productivity, with reduced productivity in years when temperatures exceeded thresholds in main stem rivers. These results demonstrate for the first time that well-­documented declines in body size of YK Chinook salmon were associated with declining population productivity, while taking climate into account.","container-title":"Global Change Biology","DOI":"10.1111/gcb.17508","ISSN":"1354-1013, 1365-2486","issue":"10","journalAbbreviation":"Global Change Biology","language":"en","page":"e17508","source":"DOI.org (Crossref)","title":"Body size and early marine conditions drive changes in Chinook salmon productivity across northern latitude ecosystems","volume":"30","author":[{"family":"Feddern","given":"Megan L."},{"family":"Shaftel","given":"Rebecca"},{"family":"Schoen","given":"Erik R."},{"family":"Cunningham","given":"Curry J."},{"family":"Connors","given":"Brendan M."},{"family":"Staton","given":"Benjamin A."},{"family":"Von Finster","given":"Al"},{"family":"Liller","given":"Zachary"},{"family":"Von Biela","given":"Vanessa R."},{"family":"Howard","given":"Katherine G."}],"issued":{"date-parts":[["2024",10]]}}}],"schema":"https://github.com/citation-style-language/schema/raw/master/csl-citation.json"} </w:instrText>
+      </w:r>
+      <w:r>
+        <w:fldChar w:fldCharType="separate"/>
+      </w:r>
+      <w:r>
+        <w:rPr>
+          <w:noProof/>
+        </w:rPr>
+        <w:t>(Ohlberger et al. 2020, Oke et al. 2020, Feddern et al. 2024)</w:t>
+      </w:r>
+      <w:r>
+        <w:fldChar w:fldCharType="end"/>
+      </w:r>
+      <w:r>
+        <w:t xml:space="preserve">. </w:t>
+      </w:r>
+      <w:r>
+        <w:t>W</w:t>
       </w:r>
       <w:r>
         <w:t>e included the mean trend in spawner size</w:t>
@@ -7244,55 +7231,160 @@
         <w:t>-</w:t>
       </w:r>
       <w:r>
-        <w:t xml:space="preserve">age for spawners </w:t>
-      </w:r>
-      <w:r>
-        <w:t>since</w:t>
+        <w:t>age for spawners</w:t>
+      </w:r>
+      <w:r>
+        <w:t xml:space="preserve"> by</w:t>
+      </w:r>
+      <w:r>
+        <w:t xml:space="preserve"> compil</w:t>
+      </w:r>
+      <w:r>
+        <w:t>ing</w:t>
+      </w:r>
+      <w:r>
+        <w:t xml:space="preserve"> Yukon River </w:t>
+      </w:r>
+      <w:r>
+        <w:t xml:space="preserve">fall </w:t>
+      </w:r>
+      <w:r>
+        <w:t>c</w:t>
+      </w:r>
+      <w:r>
+        <w:t xml:space="preserve">hum salmon age and length data </w:t>
+      </w:r>
+      <w:r>
+        <w:t>spanning</w:t>
       </w:r>
       <w:r>
         <w:t xml:space="preserve"> </w:t>
       </w:r>
       <w:r>
-        <w:t>s</w:t>
-      </w:r>
-      <w:r>
-        <w:t>ize</w:t>
-      </w:r>
-      <w:r>
-        <w:t>-</w:t>
-      </w:r>
-      <w:r>
-        <w:t>at</w:t>
-      </w:r>
-      <w:r>
-        <w:t>-</w:t>
-      </w:r>
-      <w:r>
-        <w:t xml:space="preserve">age can impact reproduction potential and </w:t>
-      </w:r>
-      <w:r>
-        <w:t>a</w:t>
-      </w:r>
-      <w:r>
-        <w:t>ffect productivity</w:t>
+        <w:t>brood</w:t>
+      </w:r>
+      <w:r>
+        <w:t xml:space="preserve"> years</w:t>
+      </w:r>
+      <w:r>
+        <w:t xml:space="preserve"> </w:t>
+      </w:r>
+      <w:r>
+        <w:t>200</w:t>
+      </w:r>
+      <w:r>
+        <w:t>2</w:t>
+      </w:r>
+      <w:r>
+        <w:t>-2021</w:t>
+      </w:r>
+      <w:r>
+        <w:t xml:space="preserve"> from </w:t>
+      </w:r>
+      <w:r>
+        <w:lastRenderedPageBreak/>
+        <w:t>escapement projects in the Yukon River drainage</w:t>
+      </w:r>
+      <w:r>
+        <w:t>. We used</w:t>
+      </w:r>
+      <w:r>
+        <w:t xml:space="preserve"> a dynamic factor analysis </w:t>
+      </w:r>
+      <w:r>
+        <w:t xml:space="preserve">to </w:t>
+      </w:r>
+      <w:r>
+        <w:t>estimate a common trend in size at age</w:t>
+      </w:r>
+      <w:r>
+        <w:t xml:space="preserve"> </w:t>
+      </w:r>
+      <w:r>
+        <w:t>(DFA) (</w:t>
+      </w:r>
+      <w:r>
+        <w:t>Text S1.1</w:t>
+      </w:r>
+      <w:r>
+        <w:t>)</w:t>
+      </w:r>
+      <w:r>
+        <w:t xml:space="preserve">. </w:t>
+      </w:r>
+      <w:r>
+        <w:t xml:space="preserve">These age and length data are collected routinely by ADF&amp;G and are publicly available (Table </w:t>
+      </w:r>
+      <w:r>
+        <w:t>S</w:t>
+      </w:r>
+      <w:r>
+        <w:t>1).</w:t>
+      </w:r>
+      <w:r>
+        <w:t xml:space="preserve">  </w:t>
+      </w:r>
+    </w:p>
+    <w:p>
+      <w:pPr>
+        <w:ind w:firstLine="720"/>
+      </w:pPr>
+      <w:r>
+        <w:t xml:space="preserve">Local knowledge and ecosystem reports have highlighted </w:t>
+      </w:r>
+      <w:r>
+        <w:t>the insulating impact</w:t>
+      </w:r>
+      <w:r>
+        <w:t xml:space="preserve"> snowpack </w:t>
+      </w:r>
+      <w:r>
+        <w:t xml:space="preserve">has in </w:t>
+      </w:r>
+      <w:r>
+        <w:t xml:space="preserve">protecting eggs against extreme cold conditions in interior Alaska and Canada </w:t>
+      </w:r>
+      <w:r>
+        <w:fldChar w:fldCharType="begin"/>
+      </w:r>
+      <w:r>
+        <w:instrText xml:space="preserve"> ADDIN ZOTERO_ITEM CSL_CITATION {"citationID":"eBDEzAkB","properties":{"formattedCitation":"(Raymond-Yakoubian 2009, Jallen et al. 2022)","plainCitation":"(Raymond-Yakoubian 2009, Jallen et al. 2022)","noteIndex":0},"citationItems":[{"id":5195,"uris":["http://zotero.org/users/8784224/items/4KGLINDI"],"itemData":{"id":5195,"type":"article-journal","abstract":"The local traditional knowledge (LTK) work outlined in this report is a component of a larger project to identify and evaluate life history patterns of use of marine resources (habitat and food) by Chinook salmon (Oncorhynchus tshawytscha), and to explore how these patterns are affected by climate-ocean conditions in the Bering Sea and North Pacific Ocean. The LTK component comprised approximately 6.5% of the overall budget for the Climate-Ocean Effects on Chinook Salmon project. One of the reasons that Chinook salmon were chosen as the focus of this project is because of their importance as a subsistence food for Western Alaska communities. New analyses and syntheses of historical data, as well as the collection and analysis of new field and laboratory data, including LTK, are being used to address this issue. The LTK component of this project included interviews with Local Experts in three communities in the Bering Strait/Norton Sound region (Brevig Mission, Golovin and Unalakleet) on the topics of changes to salmon populations, the environment and the climate.","container-title":"AYK SSI","language":"en","source":"Zotero","title":"Climate-Ocean Effects on Chinook Salmon: Local Traditional Knowledge Component","URL":"https://akssfapm.s3.amazonaws.com/APM_Uploads/2006/45128(700)/.pdf/raymondyakoubian2010beringstraitsregionchinookltk.pdf","author":[{"family":"Raymond-Yakoubian","given":"Julie"}],"issued":{"date-parts":[["2009"]]}}},{"id":1465,"uris":["http://zotero.org/users/8784224/items/U4F54IF6"],"itemData":{"id":1465,"type":"article-journal","container-title":"Alaska Department of Fish and Game, Special Publication Anchorage","language":"en","source":"Zotero","title":"Yukon River salmon stock status and salmon fisheries, 2022: A report to the Alaska Board of Fisheries, January 2023.","volume":"No. 22-20","author":[{"family":"Jallen","given":"Deena M"},{"family":"Gleason","given":"Christy M"},{"family":"Borba","given":"Bonnie M"},{"family":"West","given":"Fred W"},{"family":"Decker","given":"Sam K S"}],"issued":{"date-parts":[["2022"]]}}}],"schema":"https://github.com/citation-style-language/schema/raw/master/csl-citation.json"} </w:instrText>
+      </w:r>
+      <w:r>
+        <w:fldChar w:fldCharType="separate"/>
+      </w:r>
+      <w:r>
+        <w:rPr>
+          <w:noProof/>
+        </w:rPr>
+        <w:t>(Raymond-Yakoubian 2009, Jallen et al. 2022)</w:t>
+      </w:r>
+      <w:r>
+        <w:fldChar w:fldCharType="end"/>
       </w:r>
       <w:r>
         <w:t>.</w:t>
       </w:r>
       <w:r>
+        <w:t xml:space="preserve"> W</w:t>
+      </w:r>
+      <w:r>
+        <w:t>e hypothesized that low snowpack</w:t>
+      </w:r>
+      <w:r>
         <w:t xml:space="preserve"> </w:t>
       </w:r>
       <w:r>
-        <w:t>W</w:t>
-      </w:r>
-      <w:r>
-        <w:t xml:space="preserve">e hypothesized a positive relationship between size and productivity where bigger fish produce more offspring and have greater reproductive success </w:t>
+        <w:t>could have reduced insulating capacities leading to greater temperature variability, higher egg mortality and lower stock productivity</w:t>
+      </w:r>
+      <w:r>
+        <w:t xml:space="preserve"> </w:t>
       </w:r>
       <w:r>
         <w:fldChar w:fldCharType="begin"/>
       </w:r>
       <w:r>
-        <w:instrText xml:space="preserve"> ADDIN ZOTERO_ITEM CSL_CITATION {"citationID":"Ymvmhlcj","properties":{"formattedCitation":"(Ohlberger et al. 2020, Oke et al. 2020, Feddern et al. 2024)","plainCitation":"(Ohlberger et al. 2020, Oke et al. 2020, Feddern et al. 2024)","noteIndex":0},"citationItems":[{"id":87,"uris":["http://zotero.org/users/8784224/items/TGHNAUEZ"],"itemData":{"id":87,"type":"article-journal","abstract":"While conservation and ﬁsheries management are often concerned with changes in population abundance and distribution, shifts in population age–size structure are commonly observed in response to human and environmental stressors. Chinook salmon (Oncorhynchus tshawytscha) have experienced widespread declines in mean age and size throughout their North American range. We investigated the consequences of declines in body size for spawner reproductive potential in terms of total egg mass per female. Our case study is the Yukon River where Chinook salmon have supported subsistence, commercial, and recreational ﬁsheries. Using historical observations on individual body size from throughout the Yukon River and the relationship between female size and total egg mass from the Canadian portion, we estimate a decline in average female reproductive potential of 24%–35% since the 1970s. Because spawner abundances and the population sex ratio have not shown clear trends over time, our results suggest a reduced total population reproductive potential. Changes in spawner quality should be considered when developing management reference points, and conservation of population demographic structure may be necessary to sustain productive Chinook salmon systems.","container-title":"Canadian Journal of Fisheries and Aquatic Sciences","DOI":"10.1139/cjfas-2020-0012","ISSN":"0706-652X, 1205-7533","issue":"8","journalAbbreviation":"Can. J. Fish. Aquat. Sci.","language":"en","page":"1292-1301","source":"DOI.org (Crossref)","title":"The reproductive value of large females: consequences of shifts in demographic structure for population reproductive potential in Chinook salmon","title-short":"The reproductive value of large females","volume":"77","author":[{"family":"Ohlberger","given":"Jan"},{"family":"Schindler","given":"Daniel E."},{"family":"Brown","given":"Randy J."},{"family":"Harding","given":"Joel M.S."},{"family":"Adkison","given":"Milo D."},{"family":"Munro","given":"Andrew R."},{"family":"Horstmann","given":"Lara"},{"family":"Spaeder","given":"Joe"}],"issued":{"date-parts":[["2020",8]]}}},{"id":11,"uris":["http://zotero.org/users/8784224/items/39BSNKKE"],"itemData":{"id":11,"type":"article-journal","abstract":"Declines in animal body sizes are widely reported and likely impact ecological interactions and ecosystem services. For harvested species subject to multiple stressors, limited understanding of the causes and consequences of size declines impedes prediction, prevention, and mitigation. We highlight widespread declines in Pacific salmon size based on 60 years of measurements from 12.5 million fish across Alaska, the last largely pristine North American salmon-producing region. Declines in salmon size, primarily resulting from shifting age structure, are associated with climate and competition at sea. Compared to salmon maturing before 1990, the reduced size of adult salmon after 2010 has potentially resulted in substantial losses to ecosystems and people; for Chinook salmon we estimated average per-fish reductions in egg production (−16%), nutrient transport (−28%), fisheries value (−21%), and meals for rural people (−26%). Downsizing of organisms is a global concern, and current trends may pose substantial risks for nature and people.","container-title":"Nature Communications","DOI":"10.1038/s41467-020-17726-z","ISSN":"2041-1723","issue":"1","journalAbbreviation":"Nat Commun","language":"en","license":"2020 The Author(s)","note":"Bandiera_abtest: a\nCc_license_type: cc_by\nCg_type: Nature Research Journals\nnumber: 1\nPrimary_atype: Research\npublisher: Nature Publishing Group\nSubject_term: Climate-change ecology;Conservation biology;Ecosystem services;Evolutionary ecology\nSubject_term_id: climate-change-ecology;conservation;ecosystem-services;evolutionary-ecology","page":"4155","source":"www.nature.com","title":"Recent declines in salmon body size impact ecosystems and fisheries","volume":"11","author":[{"family":"Oke","given":"K. B."},{"family":"Cunningham","given":"C. J."},{"family":"Westley","given":"P. a. H."},{"family":"Baskett","given":"M. L."},{"family":"Carlson","given":"S. M."},{"family":"Clark","given":"J."},{"family":"Hendry","given":"A. P."},{"family":"Karatayev","given":"V. A."},{"family":"Kendall","given":"N. W."},{"family":"Kibele","given":"J."},{"family":"Kindsvater","given":"H. K."},{"family":"Kobayashi","given":"K. M."},{"family":"Lewis","given":"B."},{"family":"Munch","given":"S."},{"family":"Reynolds","given":"J. D."},{"family":"Vick","given":"G. K."},{"family":"Palkovacs","given":"E. P."}],"issued":{"date-parts":[["2020",8,19]]}}},{"id":4585,"uris":["http://zotero.org/users/8784224/items/XCIUF3BH"],"itemData":{"id":4585,"type":"article-journal","abstract":"Disentangling the influences of climate change from other stressors affecting the population dynamics of aquatic species is particularly pressing for northern latitude ecosystems, where climate-­driven warming is occurring faster than the global average. Chinook salmon (Oncorhynchus tshawytscha) in the Yukon-­Kuskokwim (YK) region occupy the northern extent of their species' range and are experiencing prolonged declines in abundance resulting in fisheries closures and impacts to the well-­being of Indigenous people and local communities. These declines have been associated with physical (e.g., temperature, streamflow) and biological (e.g., body size, competition) conditions, but uncertainty remains about the relative influence of these drivers on productivity across populations and how salmon–environment relationships vary across watersheds. To fill these knowledge gaps, we estimated the effects of marine and freshwater environmental indicators, body size, and indices of competition, on the productivity (adult returns-­per-­spawner) of 26 Chinook salmon populations in the YK region using a Bayesian hierarchical stock-­recruitment model. Across most populations, productivity declined with smaller spawner body size and sea surface temperatures that were colder in the winter and warmer in the summer during the first year at sea. Decreased productivity was also associated with above average fall maximum daily streamflow, increased sea ice cover prior to juvenile outmigration, and abundance of marine competitors, but the strength of these effects varied among populations. Maximum daily stream temperature during spawning migration had a nonlinear relationship with productivity, with reduced productivity in years when temperatures exceeded thresholds in main stem rivers. These results demonstrate for the first time that well-­documented declines in body size of YK Chinook salmon were associated with declining population productivity, while taking climate into account.","container-title":"Global Change Biology","DOI":"10.1111/gcb.17508","ISSN":"1354-1013, 1365-2486","issue":"10","journalAbbreviation":"Global Change Biology","language":"en","page":"e17508","source":"DOI.org (Crossref)","title":"Body size and early marine conditions drive changes in Chinook salmon productivity across northern latitude ecosystems","volume":"30","author":[{"family":"Feddern","given":"Megan L."},{"family":"Shaftel","given":"Rebecca"},{"family":"Schoen","given":"Erik R."},{"family":"Cunningham","given":"Curry J."},{"family":"Connors","given":"Brendan M."},{"family":"Staton","given":"Benjamin A."},{"family":"Von Finster","given":"Al"},{"family":"Liller","given":"Zachary"},{"family":"Von Biela","given":"Vanessa R."},{"family":"Howard","given":"Katherine G."}],"issued":{"date-parts":[["2024",10]]}}}],"schema":"https://github.com/citation-style-language/schema/raw/master/csl-citation.json"} </w:instrText>
+        <w:instrText xml:space="preserve"> ADDIN ZOTERO_ITEM CSL_CITATION {"citationID":"bxp7GSQt","properties":{"formattedCitation":"(Jallen et al. 2022)","plainCitation":"(Jallen et al. 2022)","noteIndex":0},"citationItems":[{"id":1465,"uris":["http://zotero.org/users/8784224/items/U4F54IF6"],"itemData":{"id":1465,"type":"article-journal","container-title":"Alaska Department of Fish and Game, Special Publication Anchorage","language":"en","source":"Zotero","title":"Yukon River salmon stock status and salmon fisheries, 2022: A report to the Alaska Board of Fisheries, January 2023.","volume":"No. 22-20","author":[{"family":"Jallen","given":"Deena M"},{"family":"Gleason","given":"Christy M"},{"family":"Borba","given":"Bonnie M"},{"family":"West","given":"Fred W"},{"family":"Decker","given":"Sam K S"}],"issued":{"date-parts":[["2022"]]}}}],"schema":"https://github.com/citation-style-language/schema/raw/master/csl-citation.json"} </w:instrText>
       </w:r>
       <w:r>
         <w:fldChar w:fldCharType="separate"/>
@@ -7301,14 +7393,89 @@
         <w:rPr>
           <w:noProof/>
         </w:rPr>
-        <w:t xml:space="preserve">(Ohlberger et al. 2020, </w:t>
+        <w:t>(Jallen et al. 2022)</w:t>
+      </w:r>
+      <w:r>
+        <w:fldChar w:fldCharType="end"/>
+      </w:r>
+      <w:r>
+        <w:t xml:space="preserve">. </w:t>
+      </w:r>
+      <w:r>
+        <w:t xml:space="preserve">We compiled snowpack data </w:t>
+      </w:r>
+      <w:r>
+        <w:t xml:space="preserve">for brood years 2002 – 2021 </w:t>
+      </w:r>
+      <w:r>
+        <w:t xml:space="preserve">from January </w:t>
+      </w:r>
+      <w:r>
+        <w:t>to</w:t>
+      </w:r>
+      <w:r>
+        <w:t xml:space="preserve"> March in Circle, Alaska and used mean winter snowpack as a </w:t>
+      </w:r>
+      <w:commentRangeStart w:id="3"/>
+      <w:r>
+        <w:t xml:space="preserve">covariate (Figure 1). </w:t>
+      </w:r>
+      <w:commentRangeEnd w:id="3"/>
+      <w:r>
+        <w:rPr>
+          <w:rStyle w:val="CommentReference"/>
+        </w:rPr>
+        <w:commentReference w:id="3"/>
+      </w:r>
+    </w:p>
+    <w:p>
+      <w:pPr>
+        <w:ind w:firstLine="720"/>
+      </w:pPr>
+      <w:r>
+        <w:t>I</w:t>
+      </w:r>
+      <w:r>
+        <w:t xml:space="preserve">ncreased river flow </w:t>
+      </w:r>
+      <w:r>
+        <w:t>can</w:t>
+      </w:r>
+      <w:r>
+        <w:t xml:space="preserve">  negative</w:t>
+      </w:r>
+      <w:r>
+        <w:t>ly</w:t>
+      </w:r>
+      <w:r>
+        <w:t xml:space="preserve"> </w:t>
+      </w:r>
+      <w:r>
+        <w:t>impact</w:t>
+      </w:r>
+      <w:r>
+        <w:t xml:space="preserve"> productivity as it makes foraging more difficult</w:t>
+      </w:r>
+      <w:r>
+        <w:t xml:space="preserve"> for smolts</w:t>
+      </w:r>
+      <w:r>
+        <w:t xml:space="preserve"> </w:t>
+      </w:r>
+      <w:r>
+        <w:fldChar w:fldCharType="begin"/>
+      </w:r>
+      <w:r>
+        <w:instrText xml:space="preserve"> ADDIN ZOTERO_ITEM CSL_CITATION {"citationID":"uzTbcRa3","properties":{"formattedCitation":"(Neuswanger et al. 2015)","plainCitation":"(Neuswanger et al. 2015)","noteIndex":0},"citationItems":[{"id":133,"uris":["http://zotero.org/users/8784224/items/EPMMTBHV"],"itemData":{"id":133,"type":"article-journal","abstract":"Yukon River Chinook salmon (Oncorhynchus tshawytscha) populations are declining for unknown reasons, creating hardship for thousands of stakeholders in subsistence and commercial ﬁsheries. An informed response to this crisis requires understanding the major sources of variation in Chinook salmon productivity. However, simple stock–recruitment models leave much of the variation in this system’s productivity unexplained. We tested adding environmental predictors to stock–recruitment models for two Yukon drainage spawning streams in interior Alaska — the Chena and Salcha rivers. Low productivity was strongly associated with high stream discharge during the summer of freshwater residency for young-of-the-year Chinook salmon. This association was more consistent with the hypothesis that sustained high discharge negatively affects foraging conditions than with acute mortality during ﬂoods. Productivity may have also been reduced in years when incubating eggs experienced major ﬂoods or cold summers and falls. These freshwater effects — especially density dependence and high discharge — helped explain population declines in both rivers. They are plausible as contributors to the decline of Chinook salmon throughout the Yukon River drainage.","container-title":"Canadian Journal of Fisheries and Aquatic Sciences","DOI":"10.1139/cjfas-2014-0498","ISSN":"0706-652X, 1205-7533","issue":"8","journalAbbreviation":"Can. J. Fish. Aquat. Sci.","language":"en","page":"1125-1137","source":"DOI.org (Crossref)","title":"Low productivity of Chinook salmon strongly correlates with high summer stream discharge in two Alaskan rivers in the Yukon drainage","volume":"72","author":[{"family":"Neuswanger","given":"Jason R."},{"family":"Wipfli","given":"Mark S."},{"family":"Evenson","given":"Matthew J."},{"family":"Hughes","given":"Nicholas F."},{"family":"Rosenberger","given":"Amanda E."}],"editor":[{"family":"Jonsson","given":"Bror"}],"issued":{"date-parts":[["2015",8]]}}}],"schema":"https://github.com/citation-style-language/schema/raw/master/csl-citation.json"} </w:instrText>
+      </w:r>
+      <w:r>
+        <w:fldChar w:fldCharType="separate"/>
       </w:r>
       <w:r>
         <w:rPr>
           <w:noProof/>
         </w:rPr>
-        <w:lastRenderedPageBreak/>
-        <w:t>Oke et al. 2020, Feddern et al. 2024)</w:t>
+        <w:t>(Neuswanger et al. 2015)</w:t>
       </w:r>
       <w:r>
         <w:fldChar w:fldCharType="end"/>
@@ -7317,83 +7484,31 @@
         <w:t xml:space="preserve">. </w:t>
       </w:r>
       <w:r>
-        <w:t>W</w:t>
-      </w:r>
-      <w:r>
-        <w:t xml:space="preserve">e compiled Yukon River </w:t>
-      </w:r>
-      <w:r>
-        <w:t xml:space="preserve">fall </w:t>
-      </w:r>
-      <w:r>
-        <w:t>c</w:t>
-      </w:r>
-      <w:r>
-        <w:t xml:space="preserve">hum salmon age and length data </w:t>
-      </w:r>
-      <w:r>
-        <w:t>spanning</w:t>
-      </w:r>
-      <w:r>
-        <w:t xml:space="preserve"> calendar years</w:t>
+        <w:t>A</w:t>
+      </w:r>
+      <w:r>
+        <w:t xml:space="preserve"> majority of </w:t>
+      </w:r>
+      <w:r>
+        <w:t>C</w:t>
+      </w:r>
+      <w:r>
+        <w:t>hum</w:t>
+      </w:r>
+      <w:r>
+        <w:t xml:space="preserve"> smolt</w:t>
+      </w:r>
+      <w:r>
+        <w:t xml:space="preserve"> leave the lower Yukon River Delta by the end of June and occasionally into July, depending on ice break up phenology</w:t>
       </w:r>
       <w:r>
         <w:t xml:space="preserve"> </w:t>
       </w:r>
-      <w:commentRangeStart w:id="7"/>
-      <w:r>
-        <w:t>2000-2021</w:t>
-      </w:r>
-      <w:r>
-        <w:t xml:space="preserve"> </w:t>
-      </w:r>
-      <w:commentRangeEnd w:id="7"/>
-      <w:r>
-        <w:rPr>
-          <w:rStyle w:val="CommentReference"/>
-        </w:rPr>
-        <w:commentReference w:id="7"/>
-      </w:r>
-      <w:r>
-        <w:t>from escapement projects in the Yukon River drainage and estimated a common trend in size at age using a dynamic factor analysis (DFA) (</w:t>
-      </w:r>
-      <w:r>
-        <w:t>Text S1.1</w:t>
-      </w:r>
-      <w:r>
-        <w:t>)</w:t>
-      </w:r>
-      <w:r>
-        <w:t xml:space="preserve">. </w:t>
-      </w:r>
-      <w:r>
-        <w:t>These age and length data are collected routinely by ADF&amp;G and are publicly available (Supplemental Table 1).</w:t>
-      </w:r>
-    </w:p>
-    <w:p>
-      <w:pPr>
-        <w:ind w:firstLine="720"/>
-      </w:pPr>
-      <w:r>
-        <w:t>We included the Yukon River mainstem mean flow for May and June</w:t>
-      </w:r>
-      <w:r>
-        <w:t>. We hypothesized</w:t>
-      </w:r>
-      <w:r>
-        <w:t xml:space="preserve"> that increased river flow has a negative relationship with productivity as it makes foraging more difficult</w:t>
-      </w:r>
-      <w:r>
-        <w:t xml:space="preserve"> for smolts</w:t>
-      </w:r>
-      <w:r>
-        <w:t xml:space="preserve"> </w:t>
-      </w:r>
       <w:r>
         <w:fldChar w:fldCharType="begin"/>
       </w:r>
       <w:r>
-        <w:instrText xml:space="preserve"> ADDIN ZOTERO_ITEM CSL_CITATION {"citationID":"uzTbcRa3","properties":{"formattedCitation":"(Neuswanger et al. 2015)","plainCitation":"(Neuswanger et al. 2015)","noteIndex":0},"citationItems":[{"id":133,"uris":["http://zotero.org/users/8784224/items/EPMMTBHV"],"itemData":{"id":133,"type":"article-journal","abstract":"Yukon River Chinook salmon (Oncorhynchus tshawytscha) populations are declining for unknown reasons, creating hardship for thousands of stakeholders in subsistence and commercial ﬁsheries. An informed response to this crisis requires understanding the major sources of variation in Chinook salmon productivity. However, simple stock–recruitment models leave much of the variation in this system’s productivity unexplained. We tested adding environmental predictors to stock–recruitment models for two Yukon drainage spawning streams in interior Alaska — the Chena and Salcha rivers. Low productivity was strongly associated with high stream discharge during the summer of freshwater residency for young-of-the-year Chinook salmon. This association was more consistent with the hypothesis that sustained high discharge negatively affects foraging conditions than with acute mortality during ﬂoods. Productivity may have also been reduced in years when incubating eggs experienced major ﬂoods or cold summers and falls. These freshwater effects — especially density dependence and high discharge — helped explain population declines in both rivers. They are plausible as contributors to the decline of Chinook salmon throughout the Yukon River drainage.","container-title":"Canadian Journal of Fisheries and Aquatic Sciences","DOI":"10.1139/cjfas-2014-0498","ISSN":"0706-652X, 1205-7533","issue":"8","journalAbbreviation":"Can. J. Fish. Aquat. Sci.","language":"en","page":"1125-1137","source":"DOI.org (Crossref)","title":"Low productivity of Chinook salmon strongly correlates with high summer stream discharge in two Alaskan rivers in the Yukon drainage","volume":"72","author":[{"family":"Neuswanger","given":"Jason R."},{"family":"Wipfli","given":"Mark S."},{"family":"Evenson","given":"Matthew J."},{"family":"Hughes","given":"Nicholas F."},{"family":"Rosenberger","given":"Amanda E."}],"editor":[{"family":"Jonsson","given":"Bror"}],"issued":{"date-parts":[["2015",8]]}}}],"schema":"https://github.com/citation-style-language/schema/raw/master/csl-citation.json"} </w:instrText>
+        <w:instrText xml:space="preserve"> ADDIN ZOTERO_ITEM CSL_CITATION {"citationID":"L3doglYC","properties":{"formattedCitation":"(Miller &amp; Weiss 2023)","plainCitation":"(Miller &amp; Weiss 2023)","noteIndex":0},"citationItems":[{"id":3516,"uris":["http://zotero.org/users/8784224/items/JH5AJSG7"],"itemData":{"id":3516,"type":"article-journal","abstract":"Migration phenology inﬂuences many important ecological processes. For juvenile Paciﬁc salmon, the timing of the seaward migration from fresh to marine waters is linked to early marine survival and adult returns. Seaward migration phenology is determined by interactions between the intrinsic attributes of individual species and environmental factors that are acting upon them. Temperature and discharge are two factors of the freshwater environment that have been shown to inﬂuence intra- and interannual variation in juvenile salmon phenology, but these factors may affect the migrations of sympatric species differently. Understanding how variations in phenology change with environmental heterogeneity is a critical ﬁrst step in evaluating how the future climate may affect salmon. This is especially crucial for high-latitude rivers, where the pace of climate change is nearly twice as rapid as it is for more temperate areas. This research investigates the inﬂuence of river conditions on the seaward migration phenology of Chinook, chum, and coho salmon in the Yukon River. The results identiﬁed species-speciﬁc differences in the factors affecting migration duration, concentration, and skew and provide a starting point for a more detailed examination of how phenological variability may affect the temporal matching of juvenile salmon with biological resources and environmental conditions for optimal survival.","container-title":"Journal of Marine Science and Engineering","DOI":"10.3390/jmse11030589","ISSN":"2077-1312","issue":"3","journalAbbreviation":"JMSE","language":"en","page":"589","source":"DOI.org (Crossref)","title":"Disentangling Population Level Differences in Juvenile Migration Phenology for Three Species of Salmon on the Yukon River","volume":"11","author":[{"family":"Miller","given":"Katharine B."},{"family":"Weiss","given":"Courtney M."}],"issued":{"date-parts":[["2023",3,10]]}}}],"schema":"https://github.com/citation-style-language/schema/raw/master/csl-citation.json"} </w:instrText>
       </w:r>
       <w:r>
         <w:fldChar w:fldCharType="separate"/>
@@ -7402,55 +7517,22 @@
         <w:rPr>
           <w:noProof/>
         </w:rPr>
-        <w:t>(Neuswanger et al. 2015)</w:t>
+        <w:t>(Miller &amp; Weiss 2023)</w:t>
       </w:r>
       <w:r>
         <w:fldChar w:fldCharType="end"/>
       </w:r>
       <w:r>
-        <w:t xml:space="preserve">. </w:t>
-      </w:r>
-      <w:r>
-        <w:t>The</w:t>
-      </w:r>
-      <w:r>
-        <w:t xml:space="preserve"> majority of </w:t>
-      </w:r>
-      <w:r>
-        <w:t>C</w:t>
-      </w:r>
-      <w:r>
-        <w:t>hum</w:t>
-      </w:r>
-      <w:r>
-        <w:t xml:space="preserve"> smolt</w:t>
-      </w:r>
-      <w:r>
-        <w:t xml:space="preserve"> leave the lower Yukon River Delta by the end of June and occasionally into July, depending on ice break up phenology </w:t>
-      </w:r>
-      <w:r>
-        <w:fldChar w:fldCharType="begin"/>
-      </w:r>
-      <w:r>
-        <w:instrText xml:space="preserve"> ADDIN ZOTERO_ITEM CSL_CITATION {"citationID":"L3doglYC","properties":{"formattedCitation":"(Miller &amp; Weiss 2023)","plainCitation":"(Miller &amp; Weiss 2023)","noteIndex":0},"citationItems":[{"id":3516,"uris":["http://zotero.org/users/8784224/items/JH5AJSG7"],"itemData":{"id":3516,"type":"article-journal","abstract":"Migration phenology inﬂuences many important ecological processes. For juvenile Paciﬁc salmon, the timing of the seaward migration from fresh to marine waters is linked to early marine survival and adult returns. Seaward migration phenology is determined by interactions between the intrinsic attributes of individual species and environmental factors that are acting upon them. Temperature and discharge are two factors of the freshwater environment that have been shown to inﬂuence intra- and interannual variation in juvenile salmon phenology, but these factors may affect the migrations of sympatric species differently. Understanding how variations in phenology change with environmental heterogeneity is a critical ﬁrst step in evaluating how the future climate may affect salmon. This is especially crucial for high-latitude rivers, where the pace of climate change is nearly twice as rapid as it is for more temperate areas. This research investigates the inﬂuence of river conditions on the seaward migration phenology of Chinook, chum, and coho salmon in the Yukon River. The results identiﬁed species-speciﬁc differences in the factors affecting migration duration, concentration, and skew and provide a starting point for a more detailed examination of how phenological variability may affect the temporal matching of juvenile salmon with biological resources and environmental conditions for optimal survival.","container-title":"Journal of Marine Science and Engineering","DOI":"10.3390/jmse11030589","ISSN":"2077-1312","issue":"3","journalAbbreviation":"JMSE","language":"en","page":"589","source":"DOI.org (Crossref)","title":"Disentangling Population Level Differences in Juvenile Migration Phenology for Three Species of Salmon on the Yukon River","volume":"11","author":[{"family":"Miller","given":"Katharine B."},{"family":"Weiss","given":"Courtney M."}],"issued":{"date-parts":[["2023",3,10]]}}}],"schema":"https://github.com/citation-style-language/schema/raw/master/csl-citation.json"} </w:instrText>
-      </w:r>
-      <w:r>
-        <w:fldChar w:fldCharType="separate"/>
-      </w:r>
-      <w:r>
-        <w:rPr>
-          <w:noProof/>
-        </w:rPr>
-        <w:t>(Miller &amp; Weiss 2023)</w:t>
-      </w:r>
-      <w:r>
-        <w:fldChar w:fldCharType="end"/>
-      </w:r>
-      <w:r>
         <w:t>. G</w:t>
       </w:r>
       <w:r>
-        <w:t>iven this outmigration timing, Yukon River flow rates in May and June are the most likely to impact feeding and address this hypothesis. We acquired monthly flow data (cubic feet per second) from a ga</w:t>
+        <w:t xml:space="preserve">iven this outmigration timing, Yukon River flow rates in May and June are the most likely to impact feeding and address this hypothesis. We acquired monthly flow data </w:t>
+      </w:r>
+      <w:r>
+        <w:t xml:space="preserve">for May and June </w:t>
+      </w:r>
+      <w:r>
+        <w:t>(cubic feet per second) from a ga</w:t>
       </w:r>
       <w:r>
         <w:t>u</w:t>
@@ -7468,7 +7550,13 @@
         <w:t xml:space="preserve">) </w:t>
       </w:r>
       <w:r>
-        <w:t xml:space="preserve">at Pilot Station, AK, along the Lower Yukon River (Table 2, Table S1). </w:t>
+        <w:t xml:space="preserve">at Pilot Station, AK, along the Lower Yukon River (Table </w:t>
+      </w:r>
+      <w:r>
+        <w:t>1</w:t>
+      </w:r>
+      <w:r>
+        <w:t xml:space="preserve">, Table S1). </w:t>
       </w:r>
     </w:p>
     <w:p>
@@ -7828,7 +7916,13 @@
         <w:t xml:space="preserve">a </w:t>
       </w:r>
       <w:r>
-        <w:t xml:space="preserve">until the individuals are vulnerable to terminal harvest when they return to the Yukon River (Table 2, Figure 2). </w:t>
+        <w:t xml:space="preserve">until the individuals are vulnerable to terminal harvest when they return to the Yukon River (Table </w:t>
+      </w:r>
+      <w:r>
+        <w:t>1</w:t>
+      </w:r>
+      <w:r>
+        <w:t xml:space="preserve">, Figure 2). </w:t>
       </w:r>
       <w:r>
         <w:t xml:space="preserve">At the end of their first summer at sea, </w:t>
@@ -7930,7 +8024,11 @@
         <w:t xml:space="preserve">and </w:t>
       </w:r>
       <w:r>
-        <w:t xml:space="preserve">annual total Chum and Pink salmon hatchery releases (separately) from Alaska, Japan, Korea and Russia. We included juvenile SFI to represent the </w:t>
+        <w:t xml:space="preserve">annual total Chum and Pink salmon hatchery releases </w:t>
+      </w:r>
+      <w:r>
+        <w:lastRenderedPageBreak/>
+        <w:t xml:space="preserve">(separately) from Alaska, Japan, Korea and Russia. We included juvenile SFI to represent the </w:t>
       </w:r>
       <w:r>
         <w:t xml:space="preserve">fish’s health </w:t>
@@ -7972,11 +8070,7 @@
         <w:t>during</w:t>
       </w:r>
       <w:r>
-        <w:t xml:space="preserve"> </w:t>
-      </w:r>
-      <w:r>
-        <w:lastRenderedPageBreak/>
-        <w:t>the NBS survey</w:t>
+        <w:t xml:space="preserve"> the NBS survey</w:t>
       </w:r>
       <w:r>
         <w:t>.</w:t>
@@ -8988,6 +9082,7 @@
         <w:rPr>
           <w:rFonts w:ascii="Times New Roman" w:hAnsi="Times New Roman" w:cs="Times New Roman"/>
         </w:rPr>
+        <w:lastRenderedPageBreak/>
         <w:t xml:space="preserve">3. Results </w:t>
       </w:r>
     </w:p>
@@ -9067,11 +9162,7 @@
         <w:t xml:space="preserve">mean. </w:t>
       </w:r>
       <w:r>
-        <w:t xml:space="preserve">Plots of observed and predicted </w:t>
-      </w:r>
-      <w:r>
-        <w:lastRenderedPageBreak/>
-        <w:t>abundance indices indicate that the model generally captured trends in all data sources with limited bias (Figure 3</w:t>
+        <w:t>Plots of observed and predicted abundance indices indicate that the model generally captured trends in all data sources with limited bias (Figure 3</w:t>
       </w:r>
       <w:r>
         <w:t>, Figure S3</w:t>
@@ -9208,15 +9299,6 @@
         <w:t xml:space="preserve"> consistent parameter estimates</w:t>
       </w:r>
       <w:r>
-        <w:t xml:space="preserve"> (Table S</w:t>
-      </w:r>
-      <w:r>
-        <w:t>2</w:t>
-      </w:r>
-      <w:r>
-        <w:t>)</w:t>
-      </w:r>
-      <w:r>
         <w:t xml:space="preserve">. </w:t>
       </w:r>
       <w:r>
@@ -9631,7 +9713,15 @@
           <w:sz w:val="24"/>
           <w:szCs w:val="24"/>
         </w:rPr>
-        <w:t xml:space="preserve">. The SFI (Stomach Fullness Index) removal showed a smaller negative effect of </w:t>
+        <w:t xml:space="preserve">. The SFI (Stomach Fullness </w:t>
+      </w:r>
+      <w:r>
+        <w:rPr>
+          <w:sz w:val="24"/>
+          <w:szCs w:val="24"/>
+        </w:rPr>
+        <w:lastRenderedPageBreak/>
+        <w:t xml:space="preserve">Index) removal showed a smaller negative effect of </w:t>
       </w:r>
       <w:r>
         <w:rPr>
@@ -9745,7 +9835,6 @@
           <w:sz w:val="24"/>
           <w:szCs w:val="24"/>
         </w:rPr>
-        <w:lastRenderedPageBreak/>
         <w:t xml:space="preserve"> </w:t>
       </w:r>
       <w:r>
@@ -10741,7 +10830,15 @@
           <w:sz w:val="24"/>
           <w:szCs w:val="24"/>
         </w:rPr>
-        <w:t xml:space="preserve">Management strategies and escapement goals that fail to account for nonlinear reproductive scaling can lead to overexploitation, as each fishes reproductive contribution decreases exponentially with declining body size </w:t>
+        <w:t xml:space="preserve">Management strategies and escapement goals that fail to account for nonlinear reproductive scaling can lead to overexploitation, as each fishes </w:t>
+      </w:r>
+      <w:r>
+        <w:rPr>
+          <w:sz w:val="24"/>
+          <w:szCs w:val="24"/>
+        </w:rPr>
+        <w:lastRenderedPageBreak/>
+        <w:t xml:space="preserve">reproductive contribution decreases exponentially with declining body size </w:t>
       </w:r>
       <w:r>
         <w:rPr>
@@ -10934,15 +11031,7 @@
           <w:sz w:val="24"/>
           <w:szCs w:val="24"/>
         </w:rPr>
-        <w:t xml:space="preserve">. Local knowledge and ecosystem reports have highlighted how snowpack can insulate and stabilize temperatures by protecting eggs against </w:t>
-      </w:r>
-      <w:r>
-        <w:rPr>
-          <w:sz w:val="24"/>
-          <w:szCs w:val="24"/>
-        </w:rPr>
-        <w:lastRenderedPageBreak/>
-        <w:t xml:space="preserve">extreme cold conditions in interior Alaska and Canada </w:t>
+        <w:t xml:space="preserve">. Local knowledge and ecosystem reports have highlighted how snowpack can insulate and stabilize temperatures by protecting eggs against extreme cold conditions in interior Alaska and Canada </w:t>
       </w:r>
       <w:r>
         <w:rPr>
@@ -11395,7 +11484,21 @@
           <w:sz w:val="24"/>
           <w:szCs w:val="24"/>
         </w:rPr>
-        <w:t xml:space="preserve"> (Figure 4, Table 2)</w:t>
+        <w:t xml:space="preserve"> (Figure 4, Table </w:t>
+      </w:r>
+      <w:r>
+        <w:rPr>
+          <w:sz w:val="24"/>
+          <w:szCs w:val="24"/>
+        </w:rPr>
+        <w:t>1</w:t>
+      </w:r>
+      <w:r>
+        <w:rPr>
+          <w:sz w:val="24"/>
+          <w:szCs w:val="24"/>
+        </w:rPr>
+        <w:t>)</w:t>
       </w:r>
       <w:r>
         <w:rPr>
@@ -12290,7 +12393,15 @@
           <w:sz w:val="24"/>
           <w:szCs w:val="24"/>
         </w:rPr>
-        <w:t>Further, SST relationships between EBS and GOA Chum salmon can be nonstationary. Dampening of Aleutian Low variance that occurred in 1989 is associated with a weakening of positive relationship between EBS and GOA chum salmon productivity to a neutral relationship</w:t>
+        <w:t xml:space="preserve">Further, </w:t>
+      </w:r>
+      <w:r>
+        <w:rPr>
+          <w:sz w:val="24"/>
+          <w:szCs w:val="24"/>
+        </w:rPr>
+        <w:lastRenderedPageBreak/>
+        <w:t>SST relationships between EBS and GOA Chum salmon can be nonstationary. Dampening of Aleutian Low variance that occurred in 1989 is associated with a weakening of positive relationship between EBS and GOA chum salmon productivity to a neutral relationship</w:t>
       </w:r>
       <w:r>
         <w:rPr>
@@ -12354,15 +12465,7 @@
           <w:sz w:val="24"/>
           <w:szCs w:val="24"/>
         </w:rPr>
-        <w:t xml:space="preserve">It is likely observed correlations between SST and productivity represent mechanistic effects of other ecosystem processes that drive the observed SST productivity relationships. However, SST is commonly used as it is </w:t>
-      </w:r>
-      <w:r>
-        <w:rPr>
-          <w:sz w:val="24"/>
-          <w:szCs w:val="24"/>
-        </w:rPr>
-        <w:lastRenderedPageBreak/>
-        <w:t xml:space="preserve">typically an accessible, spatiotemporal dataset. In our work, it appears more complex ecosystem processes related to prey availability and fish condition are impacting marine productivity.   </w:t>
+        <w:t xml:space="preserve">It is likely observed correlations between SST and productivity represent mechanistic effects of other ecosystem processes that drive the observed SST productivity relationships. However, SST is commonly used as it is typically an accessible, spatiotemporal dataset. In our work, it appears more complex ecosystem processes related to prey availability and fish condition are impacting marine productivity.   </w:t>
       </w:r>
     </w:p>
     <w:p>
@@ -13291,7 +13394,15 @@
           <w:sz w:val="24"/>
           <w:szCs w:val="24"/>
         </w:rPr>
-        <w:t xml:space="preserve">. These findings align with broader patterns of climate-induced changes in Pacific salmon populations, where marine ecosystem </w:t>
+        <w:t xml:space="preserve">. These findings align with broader </w:t>
+      </w:r>
+      <w:r>
+        <w:rPr>
+          <w:sz w:val="24"/>
+          <w:szCs w:val="24"/>
+        </w:rPr>
+        <w:lastRenderedPageBreak/>
+        <w:t xml:space="preserve">patterns of climate-induced changes in Pacific salmon populations, where marine ecosystem </w:t>
       </w:r>
       <w:r>
         <w:rPr>
@@ -13344,7 +13455,6 @@
         <w:pStyle w:val="Heading4"/>
       </w:pPr>
       <w:r>
-        <w:lastRenderedPageBreak/>
         <w:t>Supplemental Text:</w:t>
       </w:r>
     </w:p>
@@ -14083,23 +14193,7 @@
         <w:fldChar w:fldCharType="separate"/>
       </w:r>
       <w:r>
-        <w:t xml:space="preserve">Agler BA, </w:t>
-      </w:r>
-      <w:proofErr w:type="spellStart"/>
-      <w:r>
-        <w:t>Ruggerone</w:t>
-      </w:r>
-      <w:proofErr w:type="spellEnd"/>
-      <w:r>
-        <w:t xml:space="preserve"> GT, Wilson LI, </w:t>
-      </w:r>
-      <w:proofErr w:type="spellStart"/>
-      <w:r>
-        <w:t>Mueter</w:t>
-      </w:r>
-      <w:proofErr w:type="spellEnd"/>
-      <w:r>
-        <w:t xml:space="preserve"> FJ (2013) Historical growth of Bristol Bay and Yukon River, Alaska chum salmon (Oncorhynchus keta) in relation to climate and inter- and intraspecific competition. Deep Sea Research Part II: Topical Studies in Oceanography 94:165–177.</w:t>
+        <w:t>Agler BA, Ruggerone GT, Wilson LI, Mueter FJ (2013) Historical growth of Bristol Bay and Yukon River, Alaska chum salmon (Oncorhynchus keta) in relation to climate and inter- and intraspecific competition. Deep Sea Research Part II: Topical Studies in Oceanography 94:165–177.</w:t>
       </w:r>
     </w:p>
     <w:p>
@@ -14122,13 +14216,9 @@
       <w:pPr>
         <w:pStyle w:val="Bibliography"/>
       </w:pPr>
-      <w:proofErr w:type="spellStart"/>
-      <w:r>
-        <w:t>Barneche</w:t>
-      </w:r>
-      <w:proofErr w:type="spellEnd"/>
-      <w:r>
-        <w:t xml:space="preserve"> DR, Robertson DR, White CR, Marshall DJ (2018) Fish reproductive-energy output increases disproportionately with body size. Science 360:642–645.</w:t>
+      <w:r>
+        <w:lastRenderedPageBreak/>
+        <w:t>Barneche DR, Robertson DR, White CR, Marshall DJ (2018) Fish reproductive-energy output increases disproportionately with body size. Science 360:642–645.</w:t>
       </w:r>
     </w:p>
     <w:p>
@@ -14136,15 +14226,7 @@
         <w:pStyle w:val="Bibliography"/>
       </w:pPr>
       <w:r>
-        <w:t xml:space="preserve">Beacham TD, Murray CB, </w:t>
-      </w:r>
-      <w:proofErr w:type="spellStart"/>
-      <w:r>
-        <w:t>Withler</w:t>
-      </w:r>
-      <w:proofErr w:type="spellEnd"/>
-      <w:r>
-        <w:t xml:space="preserve"> RE (1988) Age, morphology, developmental biology, and biochemical genetic variation of Yukon River fall chum salmon, Oncorhynchus keta, and comparisons with British Columbia populations. Fishery Bulletin.</w:t>
+        <w:t>Beacham TD, Murray CB, Withler RE (1988) Age, morphology, developmental biology, and biochemical genetic variation of Yukon River fall chum salmon, Oncorhynchus keta, and comparisons with British Columbia populations. Fishery Bulletin.</w:t>
       </w:r>
     </w:p>
     <w:p>
@@ -14152,8 +14234,128 @@
         <w:pStyle w:val="Bibliography"/>
       </w:pPr>
       <w:r>
+        <w:t>Beamish RJ (2018) The Ocean Ecology of Pacific Salmon and Trout. American Fisheries Society, Bethesda Maryland.</w:t>
+      </w:r>
+    </w:p>
+    <w:p>
+      <w:pPr>
+        <w:pStyle w:val="Bibliography"/>
+      </w:pPr>
+      <w:r>
+        <w:t>Beamish RJ, Mahnken C (2001) A critical size and period hypothesis to explain natural regulation of salmon abundance and the linkage to climate and climate change. Progress in Oceanography 49:423–437.</w:t>
+      </w:r>
+    </w:p>
+    <w:p>
+      <w:pPr>
+        <w:pStyle w:val="Bibliography"/>
+      </w:pPr>
+      <w:r>
+        <w:t>Besbeas P, Freeman SN, Morgan BJT, Catchpole EA (2002) Integrating Mark–Recapture–Recovery and Census Data to Estimate Animal Abundance and Demographic Parameters. Biometrics 58:540–547.</w:t>
+      </w:r>
+    </w:p>
+    <w:p>
+      <w:pPr>
+        <w:pStyle w:val="Bibliography"/>
+      </w:pPr>
+      <w:r>
+        <w:t>Brooks SP, Gelman A (1998) General Methods for Monitoring Convergence of Iterative Simulations. Journal of Computational and Graphical Statistics 7:434–455.</w:t>
+      </w:r>
+    </w:p>
+    <w:p>
+      <w:pPr>
+        <w:pStyle w:val="Bibliography"/>
+      </w:pPr>
+      <w:r>
+        <w:t>Burril SE, Zimmerman CE, Finn JE (2010) Characteristics of fall chum salmon spawning habitat on a mainstem river in Interior Alaska. U.S. Geological Survey.</w:t>
+      </w:r>
+    </w:p>
+    <w:p>
+      <w:pPr>
+        <w:pStyle w:val="Bibliography"/>
+      </w:pPr>
+      <w:r>
+        <w:t>Carpenter B, Gelman A, Hoffman MD, Lee D, Goodrich B, Betancourt M, Brubaker MA, Guo J, Li P, Riddell A (2017) Stan: A Probabilistic Programming Language. J Stat Softw 76:1.</w:t>
+      </w:r>
+    </w:p>
+    <w:p>
+      <w:pPr>
+        <w:pStyle w:val="Bibliography"/>
+      </w:pPr>
+      <w:r>
+        <w:t>Crozier LG, Burke BJ, Chasco BE, Widener DL, Zabel RW (2021) Climate change threatens Chinook salmon throughout their life cycle. Commun Biol 4:1–14.</w:t>
+      </w:r>
+    </w:p>
+    <w:p>
+      <w:pPr>
+        <w:pStyle w:val="Bibliography"/>
+      </w:pPr>
+      <w:r>
+        <w:t>Cunningham CJ, Westley PAH, Adkison MD (2018) Signals of large scale climate drivers, hatchery enhancement, and marine factors in Yukon River Chinook salmon survival revealed with a Bayesian life history model. Global Change Biology 24:4399–4416.</w:t>
+      </w:r>
+    </w:p>
+    <w:p>
+      <w:pPr>
+        <w:pStyle w:val="Bibliography"/>
+      </w:pPr>
+      <w:r>
+        <w:t>DeFilippo LB, Buehrens TW, Scheuerell M, Kendall NW, Schindler DE (2021) Improving short-term recruitment forecasts for coho salmon using a spatiotemporal integrated population model. Fisheries Research 242:106014.</w:t>
+      </w:r>
+    </w:p>
+    <w:p>
+      <w:pPr>
+        <w:pStyle w:val="Bibliography"/>
+      </w:pPr>
+      <w:r>
+        <w:t>Farley E, Yasumiishi E, Murphy J, Strasburger W, Sewall F, Howard K, Garcia S, Moss J (2024) Critical periods in the marine life history of juvenile western Alaska chum salmon in a changing climate. Mar Ecol Prog Ser 726:149–160.</w:t>
+      </w:r>
+    </w:p>
+    <w:p>
+      <w:pPr>
+        <w:pStyle w:val="Bibliography"/>
+      </w:pPr>
+      <w:r>
+        <w:t>Farley EV, Moss JH (2009) Growth Rate Potential of Juvenile Chum Salmon on the Eastern Bering Sea Shelf: an Assessment of Salmon Carrying Capacity.</w:t>
+      </w:r>
+    </w:p>
+    <w:p>
+      <w:pPr>
+        <w:pStyle w:val="Bibliography"/>
+      </w:pPr>
+      <w:r>
+        <w:t>Farley Jr EV, Moss JH, Beamish RJ (2007) A review of the critical size, critical period hypothesis for juvenile Pacific salmon. North Pacific Anadromous Fish Commission Bulletin 4:pp.311-317.</w:t>
+      </w:r>
+    </w:p>
+    <w:p>
+      <w:pPr>
+        <w:pStyle w:val="Bibliography"/>
+      </w:pPr>
+      <w:r>
+        <w:t>Feddern ML, Shaftel R, Schoen ER, Cunningham CJ, Connors BM, Staton BA, Von Finster A, Liller Z, Von Biela VR, Howard KG (2024) Body size and early marine conditions drive changes in Chinook salmon productivity across northern latitude ecosystems. Global Change Biology 30:e17508.</w:t>
+      </w:r>
+    </w:p>
+    <w:p>
+      <w:pPr>
+        <w:pStyle w:val="Bibliography"/>
+      </w:pPr>
+      <w:r>
+        <w:t>Fleischman SJ, Borba BM (2009) Escapement estimation, spawner-recruit analysis, and escapement goal recommendation for fall chum salmon in the Yukon River drainage. Alaska Department of Fish and Game, Fishery Manuscript Series 09–08.</w:t>
+      </w:r>
+    </w:p>
+    <w:p>
+      <w:pPr>
+        <w:pStyle w:val="Bibliography"/>
+      </w:pPr>
+      <w:r>
+        <w:t>Freshwater C, Duguid WDP, Juanes F, McKinnell S (2023) A century long time series reveals large declines and greater synchrony in Nass River sockeye salmon size-at-age. Can J Fish Aquat Sci.</w:t>
+      </w:r>
+    </w:p>
+    <w:p>
+      <w:pPr>
+        <w:pStyle w:val="Bibliography"/>
+      </w:pPr>
+      <w:r>
         <w:lastRenderedPageBreak/>
-        <w:t>Beamish RJ (2018) The Ocean Ecology of Pacific Salmon and Trout. American Fisheries Society, Bethesda Maryland.</w:t>
+        <w:t>Frost TJ, Yasumiishi EM, Agler BA, Adkison MD, McPhee MV (2021) Density-dependent effects of eastern Kamchatka pink salmon (Oncorhynchus gorbuscha) and Japanese chum salmon (O. keta) on age-specific growth of western Alaska chum salmon. Fisheries Oceanography 30:99–109.</w:t>
       </w:r>
     </w:p>
     <w:p>
@@ -14161,20 +14363,15 @@
         <w:pStyle w:val="Bibliography"/>
       </w:pPr>
       <w:r>
-        <w:t>Beamish RJ, Mahnken C (2001) A critical size and period hypothesis to explain natural regulation of salmon abundance and the linkage to climate and climate change. Progress in Oceanography 49:423–437.</w:t>
+        <w:t>Gilk SE, Molyneaux DB, Hamazaki T, Pawluk JA, Templin WD (2009) Biological and Genetic Characteristics of Fall and Summer Chum Salmon in the Kuskokwim River, Alaska. 70:161–179.</w:t>
       </w:r>
     </w:p>
     <w:p>
       <w:pPr>
         <w:pStyle w:val="Bibliography"/>
       </w:pPr>
-      <w:proofErr w:type="spellStart"/>
-      <w:r>
-        <w:t>Besbeas</w:t>
-      </w:r>
-      <w:proofErr w:type="spellEnd"/>
-      <w:r>
-        <w:t xml:space="preserve"> P, Freeman SN, Morgan BJT, Catchpole EA (2002) Integrating Mark–Recapture–Recovery and Census Data to Estimate Animal Abundance and Demographic Parameters. Biometrics 58:540–547.</w:t>
+      <w:r>
+        <w:t>Hilborn R (1985) Simplified Calculation of Optimum Spawning Stock Size from Ricker’s Stock Recruitment Curve. Can J Fish Aquat Sci 42:1833–1834.</w:t>
       </w:r>
     </w:p>
     <w:p>
@@ -14182,20 +14379,15 @@
         <w:pStyle w:val="Bibliography"/>
       </w:pPr>
       <w:r>
-        <w:t>Brooks SP, Gelman A (1998) General Methods for Monitoring Convergence of Iterative Simulations. Journal of Computational and Graphical Statistics 7:434–455.</w:t>
+        <w:t>Hollowed AB, Barbeaux SJ, Cokelet ED, Farley E, Kotwicki S, Ressler PH, Spital C, Wilson CD (2012) Effects of climate variations on pelagic ocean habitats and their role in structuring forage fish distributions in the Bering Sea. Deep Sea Research Part II: Topical Studies in Oceanography 65–70:230–250.</w:t>
       </w:r>
     </w:p>
     <w:p>
       <w:pPr>
         <w:pStyle w:val="Bibliography"/>
       </w:pPr>
-      <w:proofErr w:type="spellStart"/>
-      <w:r>
-        <w:t>Burril</w:t>
-      </w:r>
-      <w:proofErr w:type="spellEnd"/>
-      <w:r>
-        <w:t xml:space="preserve"> SE, Zimmerman CE, Finn JE (2010) Characteristics of fall chum salmon spawning habitat on a mainstem river in Interior Alaska. U.S. Geological Survey.</w:t>
+      <w:r>
+        <w:t>Holmes EE, Ward EJ, Scheuerell MD, Wills K (2024) Holmes EE, Ward EJ, Scheuerell MD, Wills K (2024). MARSS: Multivariate Autoregressive State-Space Modeling.</w:t>
       </w:r>
     </w:p>
     <w:p>
@@ -14203,15 +14395,7 @@
         <w:pStyle w:val="Bibliography"/>
       </w:pPr>
       <w:r>
-        <w:t xml:space="preserve">Carpenter B, Gelman A, Hoffman MD, Lee D, Goodrich B, Betancourt M, Brubaker MA, Guo J, Li P, Riddell A (2017) Stan: A Probabilistic Programming Language. J Stat </w:t>
-      </w:r>
-      <w:proofErr w:type="spellStart"/>
-      <w:r>
-        <w:t>Softw</w:t>
-      </w:r>
-      <w:proofErr w:type="spellEnd"/>
-      <w:r>
-        <w:t xml:space="preserve"> 76:1.</w:t>
+        <w:t>Howard KG, von Biela V (2023) Adult spawners: A critical period for subarctic Chinook salmon in a changing climate. Global Change Biology 29:1759–1773.</w:t>
       </w:r>
     </w:p>
     <w:p>
@@ -14219,15 +14403,7 @@
         <w:pStyle w:val="Bibliography"/>
       </w:pPr>
       <w:r>
-        <w:t xml:space="preserve">Crozier LG, Burke BJ, </w:t>
-      </w:r>
-      <w:proofErr w:type="spellStart"/>
-      <w:r>
-        <w:t>Chasco</w:t>
-      </w:r>
-      <w:proofErr w:type="spellEnd"/>
-      <w:r>
-        <w:t xml:space="preserve"> BE, Widener DL, Zabel RW (2021) Climate change threatens Chinook salmon throughout their life cycle. Commun Biol 4:1–14.</w:t>
+        <w:t>Ianelli J, Honkalehto T, Wassermann S, Lauffenburger N, McGilliard C, Siddon E (2023) Stock assessment for eastern Bering Sea walleye pollock. North Pacific Fishery Management Council, Anchorage, AK.</w:t>
       </w:r>
     </w:p>
     <w:p>
@@ -14235,15 +14411,7 @@
         <w:pStyle w:val="Bibliography"/>
       </w:pPr>
       <w:r>
-        <w:t xml:space="preserve">Cunningham CJ, Westley PAH, Adkison MD (2018) Signals of </w:t>
-      </w:r>
-      <w:proofErr w:type="gramStart"/>
-      <w:r>
-        <w:t>large scale</w:t>
-      </w:r>
-      <w:proofErr w:type="gramEnd"/>
-      <w:r>
-        <w:t xml:space="preserve"> climate drivers, hatchery enhancement, and marine factors in Yukon River Chinook salmon survival revealed with a Bayesian life history model. Global Change Biology 24:4399–4416.</w:t>
+        <w:t>Iino Y, Kitagawa T, Abe TK, Nagasaka T, Shimizu Y, Ota K, Kawashima T, Kawamura T (2022) Effect of food amount and temperature on growth rate and aerobic scope of juvenile chum salmon. Fish Sci 88:397–409.</w:t>
       </w:r>
     </w:p>
     <w:p>
@@ -14251,23 +14419,7 @@
         <w:pStyle w:val="Bibliography"/>
       </w:pPr>
       <w:r>
-        <w:t xml:space="preserve">DeFilippo LB, </w:t>
-      </w:r>
-      <w:proofErr w:type="spellStart"/>
-      <w:r>
-        <w:t>Buehrens</w:t>
-      </w:r>
-      <w:proofErr w:type="spellEnd"/>
-      <w:r>
-        <w:t xml:space="preserve"> TW, </w:t>
-      </w:r>
-      <w:proofErr w:type="spellStart"/>
-      <w:r>
-        <w:t>Scheuerell</w:t>
-      </w:r>
-      <w:proofErr w:type="spellEnd"/>
-      <w:r>
-        <w:t xml:space="preserve"> M, Kendall NW, Schindler DE (2021) Improving short-term recruitment forecasts for coho salmon using a spatiotemporal integrated population model. Fisheries Research 242:106014.</w:t>
+        <w:t>IPCC (2023) The Sixth Assessment Report of the Intergovernmental Panel on Climate Change, 1st ed. Cambridge University Press.</w:t>
       </w:r>
     </w:p>
     <w:p>
@@ -14275,23 +14427,7 @@
         <w:pStyle w:val="Bibliography"/>
       </w:pPr>
       <w:r>
-        <w:t xml:space="preserve">Farley E, </w:t>
-      </w:r>
-      <w:proofErr w:type="spellStart"/>
-      <w:r>
-        <w:t>Yasumiishi</w:t>
-      </w:r>
-      <w:proofErr w:type="spellEnd"/>
-      <w:r>
-        <w:t xml:space="preserve"> E, Murphy J, Strasburger W, Sewall F, Howard K, Garcia S, Moss J (2024) Critical periods in the marine life history of juvenile western Alaska chum salmon in a changing climate. Mar </w:t>
-      </w:r>
-      <w:proofErr w:type="spellStart"/>
-      <w:r>
-        <w:t>Ecol</w:t>
-      </w:r>
-      <w:proofErr w:type="spellEnd"/>
-      <w:r>
-        <w:t xml:space="preserve"> Prog Ser 726:149–160.</w:t>
+        <w:t>Jallen DM, Gleason CM, Borba BM, West FW, Decker SKS (2022) Yukon River salmon stock status and salmon fisheries, 2022: A report to the Alaska Board of Fisheries, January 2023. Alaska Department of Fish and Game, Special Publication Anchorage No. 22-20.</w:t>
       </w:r>
     </w:p>
     <w:p>
@@ -14299,7 +14435,7 @@
         <w:pStyle w:val="Bibliography"/>
       </w:pPr>
       <w:r>
-        <w:t>Farley EV, Moss JH (2009) Growth Rate Potential of Juvenile Chum Salmon on the Eastern Bering Sea Shelf: an Assessment of Salmon Carrying Capacity.</w:t>
+        <w:t>Jones LA, Schoen ER, Shaftel R, Cunningham CJ, Mauger S, Rinella DJ, St. Saviour A (2020) Watershed-scale climate influences productivity of Chinook salmon populations across southcentral Alaska. Global Change Biology 26:4919–4936.</w:t>
       </w:r>
     </w:p>
     <w:p>
@@ -14307,36 +14443,15 @@
         <w:pStyle w:val="Bibliography"/>
       </w:pPr>
       <w:r>
-        <w:t>Farley Jr EV, Moss JH, Beamish RJ (2007) A review of the critical size, critical period hypothesis for juvenile Pacific salmon. North Pacific Anadromous Fish Commission Bulletin 4:pp.311-317.</w:t>
+        <w:t>Kaga T, Sato S, Azumaya T, Davis N, Fukuwaka M (2013) Lipid content of chum salmon Oncorhynchus keta affected by pink salmon O. gorbuscha abundance in the central Bering Sea. Mar Ecol Prog Ser 478:211–221.</w:t>
       </w:r>
     </w:p>
     <w:p>
       <w:pPr>
         <w:pStyle w:val="Bibliography"/>
       </w:pPr>
-      <w:proofErr w:type="spellStart"/>
-      <w:r>
-        <w:t>Feddern</w:t>
-      </w:r>
-      <w:proofErr w:type="spellEnd"/>
-      <w:r>
-        <w:t xml:space="preserve"> ML, </w:t>
-      </w:r>
-      <w:proofErr w:type="spellStart"/>
-      <w:r>
-        <w:t>Shaftel</w:t>
-      </w:r>
-      <w:proofErr w:type="spellEnd"/>
-      <w:r>
-        <w:t xml:space="preserve"> R, Schoen ER, Cunningham CJ, Connors BM, Staton BA, Von Finster A, </w:t>
-      </w:r>
-      <w:proofErr w:type="spellStart"/>
-      <w:r>
-        <w:t>Liller</w:t>
-      </w:r>
-      <w:proofErr w:type="spellEnd"/>
-      <w:r>
-        <w:t xml:space="preserve"> Z, Von Biela VR, Howard KG (2024) Body size and early marine conditions drive changes in Chinook salmon productivity across northern latitude ecosystems. Global Change Biology 30:e17508.</w:t>
+      <w:r>
+        <w:t>Kallioinen N, Paananen T, Bürkner P, Vehtari A (2023) Detecting and diagnosing prior and likelihood sensitivity with power-scaling. Statistics and Computing 34.</w:t>
       </w:r>
     </w:p>
     <w:p>
@@ -14344,7 +14459,7 @@
         <w:pStyle w:val="Bibliography"/>
       </w:pPr>
       <w:r>
-        <w:t>Fleischman SJ, Borba BM (2009) Escapement estimation, spawner-recruit analysis, and escapement goal recommendation for fall chum salmon in the Yukon River drainage. Alaska Department of Fish and Game, Fishery Manuscript Series 09–08.</w:t>
+        <w:t>Krueger CC, Zimmerman CE, American Fisheries Society (eds) (2009) Pacific salmon: ecology and management of western Alaska’s populations. American Fisheries Society, Bethesda, MD.</w:t>
       </w:r>
     </w:p>
     <w:p>
@@ -14352,31 +14467,7 @@
         <w:pStyle w:val="Bibliography"/>
       </w:pPr>
       <w:r>
-        <w:t xml:space="preserve">Freshwater C, Duguid WDP, Juanes F, </w:t>
-      </w:r>
-      <w:proofErr w:type="spellStart"/>
-      <w:r>
-        <w:t>McKinnell</w:t>
-      </w:r>
-      <w:proofErr w:type="spellEnd"/>
-      <w:r>
-        <w:t xml:space="preserve"> S (2023) A century long time series </w:t>
-      </w:r>
-      <w:proofErr w:type="gramStart"/>
-      <w:r>
-        <w:t>reveals</w:t>
-      </w:r>
-      <w:proofErr w:type="gramEnd"/>
-      <w:r>
-        <w:t xml:space="preserve"> large declines and greater synchrony in Nass River sockeye salmon size-at-age. Can J Fish </w:t>
-      </w:r>
-      <w:proofErr w:type="spellStart"/>
-      <w:r>
-        <w:t>Aquat</w:t>
-      </w:r>
-      <w:proofErr w:type="spellEnd"/>
-      <w:r>
-        <w:t xml:space="preserve"> Sci.</w:t>
+        <w:t>Litzow MA, Ciannelli L, Puerta P, Wettstein JJ, Rykaczewski RR, Opiekun M (2018) Non-stationary climate–salmon relationships in the Gulf of Alaska. Proc R Soc B 285:20181855.</w:t>
       </w:r>
     </w:p>
     <w:p>
@@ -14384,53 +14475,16 @@
         <w:pStyle w:val="Bibliography"/>
       </w:pPr>
       <w:r>
-        <w:t xml:space="preserve">Frost TJ, </w:t>
-      </w:r>
-      <w:proofErr w:type="spellStart"/>
-      <w:r>
-        <w:t>Yasumiishi</w:t>
-      </w:r>
-      <w:proofErr w:type="spellEnd"/>
-      <w:r>
-        <w:t xml:space="preserve"> EM, Agler BA, Adkison MD, McPhee MV (2021) Density-dependent effects of eastern Kamchatka pink salmon (Oncorhynchus </w:t>
-      </w:r>
-      <w:proofErr w:type="spellStart"/>
-      <w:r>
-        <w:t>gorbuscha</w:t>
-      </w:r>
-      <w:proofErr w:type="spellEnd"/>
-      <w:r>
-        <w:t>) and Japanese chum salmon (O. keta) on age-specific growth of western Alaska chum salmon. Fisheries Oceanography 30:99–109.</w:t>
+        <w:t>Miller KB, Weiss CM (2023) Disentangling Population Level Differences in Juvenile Migration Phenology for Three Species of Salmon on the Yukon River. JMSE 11:589.</w:t>
       </w:r>
     </w:p>
     <w:p>
       <w:pPr>
         <w:pStyle w:val="Bibliography"/>
       </w:pPr>
-      <w:proofErr w:type="spellStart"/>
       <w:r>
         <w:lastRenderedPageBreak/>
-        <w:t>Gilk</w:t>
-      </w:r>
-      <w:proofErr w:type="spellEnd"/>
-      <w:r>
-        <w:t xml:space="preserve"> SE, Molyneaux DB, </w:t>
-      </w:r>
-      <w:proofErr w:type="spellStart"/>
-      <w:r>
-        <w:t>Hamazaki</w:t>
-      </w:r>
-      <w:proofErr w:type="spellEnd"/>
-      <w:r>
-        <w:t xml:space="preserve"> T, </w:t>
-      </w:r>
-      <w:proofErr w:type="spellStart"/>
-      <w:r>
-        <w:t>Pawluk</w:t>
-      </w:r>
-      <w:proofErr w:type="spellEnd"/>
-      <w:r>
-        <w:t xml:space="preserve"> JA, Templin WD (2009) Biological and Genetic Characteristics of Fall and Summer Chum Salmon in the Kuskokwim River, Alaska. 70:161–179.</w:t>
+        <w:t>Moss JH, Murphy JM, Farley EV, Eisner LB, Andrews AG (2009) Juvenile Pink and Chum Salmon Distribution, Diet, and Growth in the Northern Bering and Chukchi Seas. North Pacific Anadromous Fish Commission.</w:t>
       </w:r>
     </w:p>
     <w:p>
@@ -14438,15 +14492,7 @@
         <w:pStyle w:val="Bibliography"/>
       </w:pPr>
       <w:r>
-        <w:t xml:space="preserve">Hilborn R (1985) Simplified Calculation of Optimum Spawning Stock Size from Ricker’s Stock Recruitment Curve. Can J Fish </w:t>
-      </w:r>
-      <w:proofErr w:type="spellStart"/>
-      <w:r>
-        <w:t>Aquat</w:t>
-      </w:r>
-      <w:proofErr w:type="spellEnd"/>
-      <w:r>
-        <w:t xml:space="preserve"> Sci 42:1833–1834.</w:t>
+        <w:t>Moussalli E, Hilborn R (1986) Optimal Stock Size and Harvest Rate in Multistage Life History Models. Can J Fish Aquat Sci 43:135–141.</w:t>
       </w:r>
     </w:p>
     <w:p>
@@ -14454,31 +14500,7 @@
         <w:pStyle w:val="Bibliography"/>
       </w:pPr>
       <w:r>
-        <w:t xml:space="preserve">Hollowed AB, </w:t>
-      </w:r>
-      <w:proofErr w:type="spellStart"/>
-      <w:r>
-        <w:t>Barbeaux</w:t>
-      </w:r>
-      <w:proofErr w:type="spellEnd"/>
-      <w:r>
-        <w:t xml:space="preserve"> SJ, </w:t>
-      </w:r>
-      <w:proofErr w:type="spellStart"/>
-      <w:r>
-        <w:t>Cokelet</w:t>
-      </w:r>
-      <w:proofErr w:type="spellEnd"/>
-      <w:r>
-        <w:t xml:space="preserve"> ED, Farley E, </w:t>
-      </w:r>
-      <w:proofErr w:type="spellStart"/>
-      <w:r>
-        <w:t>Kotwicki</w:t>
-      </w:r>
-      <w:proofErr w:type="spellEnd"/>
-      <w:r>
-        <w:t xml:space="preserve"> S, Ressler PH, Spital C, Wilson CD (2012) Effects of climate variations on pelagic ocean habitats and their role in structuring forage fish distributions in the Bering Sea. Deep Sea Research Part II: Topical Studies in Oceanography 65–70:230–250.</w:t>
+        <w:t>Murphy J, Dimond A, Cooper D, Garcia S, Lee L, Clark J, Pinchuk A, Reedy T, Miller K, Howard K, Ferguson J, Strasburger W, Labunski E, Farley E (2021) Northern Bering Sea ecosystem and surface trawl cruise report,. US Department of Commerce; NOAA Tech. Memo.</w:t>
       </w:r>
     </w:p>
     <w:p>
@@ -14486,23 +14508,7 @@
         <w:pStyle w:val="Bibliography"/>
       </w:pPr>
       <w:r>
-        <w:t xml:space="preserve">Holmes EE, Ward EJ, </w:t>
-      </w:r>
-      <w:proofErr w:type="spellStart"/>
-      <w:r>
-        <w:t>Scheuerell</w:t>
-      </w:r>
-      <w:proofErr w:type="spellEnd"/>
-      <w:r>
-        <w:t xml:space="preserve"> MD, Wills K (2024) Holmes EE, Ward EJ, </w:t>
-      </w:r>
-      <w:proofErr w:type="spellStart"/>
-      <w:r>
-        <w:t>Scheuerell</w:t>
-      </w:r>
-      <w:proofErr w:type="spellEnd"/>
-      <w:r>
-        <w:t xml:space="preserve"> MD, Wills K (2024). MARSS: Multivariate Autoregressive State-Space Modeling.</w:t>
+        <w:t>Myers KW, Walker RV, Davis ND, Armstrong JL, Kaeriyama M (2009) High Seas Distribution, Biology, and Ecology of Arctic-Yukon-Kuskokwim Salmon: Direct Information from High Seas Tagging Experiments, 1954–2006. American Fisheries Society Symposium 70:201–239.</w:t>
       </w:r>
     </w:p>
     <w:p>
@@ -14510,7 +14516,7 @@
         <w:pStyle w:val="Bibliography"/>
       </w:pPr>
       <w:r>
-        <w:t>Howard KG, von Biela V (2023) Adult spawners: A critical period for subarctic Chinook salmon in a changing climate. Global Change Biology 29:1759–1773.</w:t>
+        <w:t>Neuswanger JR, Wipfli MS, Evenson MJ, Hughes NF, Rosenberger AE (2015) Low productivity of Chinook salmon strongly correlates with high summer stream discharge in two Alaskan rivers in the Yukon drainage. Can J Fish Aquat Sci 72:1125–1137.</w:t>
       </w:r>
     </w:p>
     <w:p>
@@ -14518,31 +14524,7 @@
         <w:pStyle w:val="Bibliography"/>
       </w:pPr>
       <w:r>
-        <w:t xml:space="preserve">Ianelli J, </w:t>
-      </w:r>
-      <w:proofErr w:type="spellStart"/>
-      <w:r>
-        <w:t>Honkalehto</w:t>
-      </w:r>
-      <w:proofErr w:type="spellEnd"/>
-      <w:r>
-        <w:t xml:space="preserve"> T, Wassermann S, </w:t>
-      </w:r>
-      <w:proofErr w:type="spellStart"/>
-      <w:r>
-        <w:t>Lauffenburger</w:t>
-      </w:r>
-      <w:proofErr w:type="spellEnd"/>
-      <w:r>
-        <w:t xml:space="preserve"> N, </w:t>
-      </w:r>
-      <w:proofErr w:type="spellStart"/>
-      <w:r>
-        <w:t>McGilliard</w:t>
-      </w:r>
-      <w:proofErr w:type="spellEnd"/>
-      <w:r>
-        <w:t xml:space="preserve"> C, Siddon E (2023) Stock assessment for eastern Bering Sea walleye pollock. North Pacific Fishery Management Council, Anchorage, AK.</w:t>
+        <w:t>Ohlberger J, Cline TJ, Schindler DE, Lewis B (2023) Declines in body size of sockeye salmon associated with increased competition in the ocean. Proc R Soc B 290:20222248.</w:t>
       </w:r>
     </w:p>
     <w:p>
@@ -14550,15 +14532,7 @@
         <w:pStyle w:val="Bibliography"/>
       </w:pPr>
       <w:r>
-        <w:t xml:space="preserve">Iino Y, Kitagawa T, Abe TK, </w:t>
-      </w:r>
-      <w:proofErr w:type="spellStart"/>
-      <w:r>
-        <w:t>Nagasaka</w:t>
-      </w:r>
-      <w:proofErr w:type="spellEnd"/>
-      <w:r>
-        <w:t xml:space="preserve"> T, Shimizu Y, Ota K, Kawashima T, Kawamura T (2022) Effect of food amount and temperature on growth rate and aerobic scope of juvenile chum salmon. Fish Sci 88:397–409.</w:t>
+        <w:t>Ohlberger J, Schindler DE, Brown RJ, Harding JMS, Adkison MD, Munro AR, Horstmann L, Spaeder J (2020) The reproductive value of large females: consequences of shifts in demographic structure for population reproductive potential in Chinook salmon. Can J Fish Aquat Sci 77:1292–1301.</w:t>
       </w:r>
     </w:p>
     <w:p>
@@ -14566,20 +14540,15 @@
         <w:pStyle w:val="Bibliography"/>
       </w:pPr>
       <w:r>
-        <w:t>IPCC (2023) The Sixth Assessment Report of the Intergovernmental Panel on Climate Change, 1st ed. Cambridge University Press.</w:t>
+        <w:t>Oke KB, Cunningham CJ, Westley P a. H, Baskett ML, Carlson SM, Clark J, Hendry AP, Karatayev VA, Kendall NW, Kibele J, Kindsvater HK, Kobayashi KM, Lewis B, Munch S, Reynolds JD, Vick GK, Palkovacs EP (2020) Recent declines in salmon body size impact ecosystems and fisheries. Nat Commun 11:4155.</w:t>
       </w:r>
     </w:p>
     <w:p>
       <w:pPr>
         <w:pStyle w:val="Bibliography"/>
       </w:pPr>
-      <w:proofErr w:type="spellStart"/>
-      <w:r>
-        <w:t>Jallen</w:t>
-      </w:r>
-      <w:proofErr w:type="spellEnd"/>
-      <w:r>
-        <w:t xml:space="preserve"> DM, Gleason CM, Borba BM, West FW, Decker SKS (2022) Yukon River salmon stock status and salmon fisheries, 2022: A report to the Alaska Board of Fisheries, January 2023. Alaska Department of Fish and Game, Special Publication Anchorage No. 22-20.</w:t>
+      <w:r>
+        <w:t>R Core Team (2021) R: A language and environment for statistical computing. R version 4.1.2.</w:t>
       </w:r>
     </w:p>
     <w:p>
@@ -14587,23 +14556,7 @@
         <w:pStyle w:val="Bibliography"/>
       </w:pPr>
       <w:r>
-        <w:t xml:space="preserve">Jones LA, Schoen ER, </w:t>
-      </w:r>
-      <w:proofErr w:type="spellStart"/>
-      <w:r>
-        <w:t>Shaftel</w:t>
-      </w:r>
-      <w:proofErr w:type="spellEnd"/>
-      <w:r>
-        <w:t xml:space="preserve"> R, Cunningham CJ, Mauger S, Rinella DJ, St. </w:t>
-      </w:r>
-      <w:proofErr w:type="spellStart"/>
-      <w:r>
-        <w:t>Saviour</w:t>
-      </w:r>
-      <w:proofErr w:type="spellEnd"/>
-      <w:r>
-        <w:t xml:space="preserve"> A (2020) Watershed-scale climate influences productivity of Chinook salmon populations across southcentral Alaska. Global Change Biology 26:4919–4936.</w:t>
+        <w:t>Raymond-Yakoubian J (2009) Climate-Ocean Effects on Chinook Salmon: Local Traditional Knowledge Component. AYK SSI.</w:t>
       </w:r>
     </w:p>
     <w:p>
@@ -14611,68 +14564,15 @@
         <w:pStyle w:val="Bibliography"/>
       </w:pPr>
       <w:r>
-        <w:t xml:space="preserve">Kaga T, Sato S, </w:t>
-      </w:r>
-      <w:proofErr w:type="spellStart"/>
-      <w:r>
-        <w:t>Azumaya</w:t>
-      </w:r>
-      <w:proofErr w:type="spellEnd"/>
-      <w:r>
-        <w:t xml:space="preserve"> T, Davis N, </w:t>
-      </w:r>
-      <w:proofErr w:type="spellStart"/>
-      <w:r>
-        <w:t>Fukuwaka</w:t>
-      </w:r>
-      <w:proofErr w:type="spellEnd"/>
-      <w:r>
-        <w:t xml:space="preserve"> M (2013) Lipid content of chum salmon Oncorhynchus keta affected by pink salmon O. </w:t>
-      </w:r>
-      <w:proofErr w:type="spellStart"/>
-      <w:r>
-        <w:t>gorbuscha</w:t>
-      </w:r>
-      <w:proofErr w:type="spellEnd"/>
-      <w:r>
-        <w:t xml:space="preserve"> abundance in the central Bering Sea. Mar </w:t>
-      </w:r>
-      <w:proofErr w:type="spellStart"/>
-      <w:r>
-        <w:t>Ecol</w:t>
-      </w:r>
-      <w:proofErr w:type="spellEnd"/>
-      <w:r>
-        <w:t xml:space="preserve"> Prog Ser 478:211–221.</w:t>
+        <w:t>Regehr EV, Hostetter NJ, Wilson RR, Rode KD, Martin MS, Converse SJ (2018) Integrated Population Modeling Provides the First Empirical Estimates of Vital Rates and Abundance for Polar Bears in the Chukchi Sea. Sci Rep 8:16780.</w:t>
       </w:r>
     </w:p>
     <w:p>
       <w:pPr>
         <w:pStyle w:val="Bibliography"/>
       </w:pPr>
-      <w:proofErr w:type="spellStart"/>
-      <w:r>
-        <w:t>Kallioinen</w:t>
-      </w:r>
-      <w:proofErr w:type="spellEnd"/>
-      <w:r>
-        <w:t xml:space="preserve"> N, Paananen T, </w:t>
-      </w:r>
-      <w:proofErr w:type="spellStart"/>
-      <w:r>
-        <w:t>Bürkner</w:t>
-      </w:r>
-      <w:proofErr w:type="spellEnd"/>
-      <w:r>
-        <w:t xml:space="preserve"> P, </w:t>
-      </w:r>
-      <w:proofErr w:type="spellStart"/>
-      <w:r>
-        <w:t>Vehtari</w:t>
-      </w:r>
-      <w:proofErr w:type="spellEnd"/>
-      <w:r>
-        <w:t xml:space="preserve"> A (2023) Detecting and diagnosing prior and likelihood sensitivity with power-scaling. Statistics and Computing 34.</w:t>
+      <w:r>
+        <w:t>Ricker WE (1954) Stock and Recruitment. J Fish Res Bd Can 11:559–623.</w:t>
       </w:r>
     </w:p>
     <w:p>
@@ -14680,7 +14580,7 @@
         <w:pStyle w:val="Bibliography"/>
       </w:pPr>
       <w:r>
-        <w:t>Krueger CC, Zimmerman CE, American Fisheries Society (eds) (2009) Pacific salmon: ecology and management of western Alaska’s populations. American Fisheries Society, Bethesda, MD.</w:t>
+        <w:t>Ruggerone GT, Agler BA (2008) Retrospective analyses of AYK chum and coho salmon. 2008 Arctic Yukon Kuskokwim Sustainable Salmon Initiative Project Product. Natural Resources Consultants, Inc, Seattle, WA and ADF&amp;G Division of Commercial Fisheries, Mark, Tag, and Age Lab, Juneau, AK.</w:t>
       </w:r>
     </w:p>
     <w:p>
@@ -14688,31 +14588,7 @@
         <w:pStyle w:val="Bibliography"/>
       </w:pPr>
       <w:r>
-        <w:t xml:space="preserve">Litzow MA, </w:t>
-      </w:r>
-      <w:proofErr w:type="spellStart"/>
-      <w:r>
-        <w:t>Ciannelli</w:t>
-      </w:r>
-      <w:proofErr w:type="spellEnd"/>
-      <w:r>
-        <w:t xml:space="preserve"> L, Puerta P, Wettstein JJ, </w:t>
-      </w:r>
-      <w:proofErr w:type="spellStart"/>
-      <w:r>
-        <w:t>Rykaczewski</w:t>
-      </w:r>
-      <w:proofErr w:type="spellEnd"/>
-      <w:r>
-        <w:t xml:space="preserve"> RR, </w:t>
-      </w:r>
-      <w:proofErr w:type="spellStart"/>
-      <w:r>
-        <w:t>Opiekun</w:t>
-      </w:r>
-      <w:proofErr w:type="spellEnd"/>
-      <w:r>
-        <w:t xml:space="preserve"> M (2018) Non-stationary climate–salmon relationships in the Gulf of Alaska. Proc R Soc B 285:20181855.</w:t>
+        <w:t>Ruggerone GT, Agler BA, Nielsen JL (2012) Evidence for competition at sea between Norton Sound chum salmon and Asian hatchery chum salmon. Environ Biol Fish 94:149–163.</w:t>
       </w:r>
     </w:p>
     <w:p>
@@ -14720,7 +14596,7 @@
         <w:pStyle w:val="Bibliography"/>
       </w:pPr>
       <w:r>
-        <w:t>Miller KB, Weiss CM (2023) Disentangling Population Level Differences in Juvenile Migration Phenology for Three Species of Salmon on the Yukon River. JMSE 11:589.</w:t>
+        <w:t>Ruggerone GT, Zimmermann M, Myers KW, Nielsen JL, Rogers DE (2003) Competition between Asian pink salmon (Oncorhynchus gorbuscha) and Alaskan sockeye salmon (O. nerka) in the North Pacific Ocean. Fisheries Oceanography 12:209–219.</w:t>
       </w:r>
     </w:p>
     <w:p>
@@ -14728,28 +14604,16 @@
         <w:pStyle w:val="Bibliography"/>
       </w:pPr>
       <w:r>
-        <w:t>Moss JH, Murphy JM, Farley EV, Eisner LB, Andrews AG (2009) Juvenile Pink and Chum Salmon Distribution, Diet, and Growth in the Northern Bering and Chukchi Seas. North Pacific Anadromous Fish Commission.</w:t>
+        <w:t>Schaub M, Abadi F (2011) Integrated population models: a novel analysis framework for deeper insights into population dynamics. J Ornithol 152:227–237.</w:t>
       </w:r>
     </w:p>
     <w:p>
       <w:pPr>
         <w:pStyle w:val="Bibliography"/>
       </w:pPr>
-      <w:proofErr w:type="spellStart"/>
-      <w:r>
-        <w:t>Moussalli</w:t>
-      </w:r>
-      <w:proofErr w:type="spellEnd"/>
-      <w:r>
-        <w:t xml:space="preserve"> E, Hilborn R (1986) Optimal Stock Size and Harvest Rate in Multistage Life History Models. Can J Fish </w:t>
-      </w:r>
-      <w:proofErr w:type="spellStart"/>
-      <w:r>
-        <w:t>Aquat</w:t>
-      </w:r>
-      <w:proofErr w:type="spellEnd"/>
-      <w:r>
-        <w:t xml:space="preserve"> Sci 43:135–141.</w:t>
+      <w:r>
+        <w:lastRenderedPageBreak/>
+        <w:t>Scheuerell M, Ruff C, Anderson J, Beamer E (2020) An integrated population model for estimating the relative effects of natural and anthropogenic factors on a threatened population of steelhead trout. Journal of Applied Ecology 58.</w:t>
       </w:r>
     </w:p>
     <w:p>
@@ -14757,24 +14621,7 @@
         <w:pStyle w:val="Bibliography"/>
       </w:pPr>
       <w:r>
-        <w:lastRenderedPageBreak/>
-        <w:t xml:space="preserve">Murphy J, Dimond A, Cooper D, Garcia S, Lee L, Clark J, Pinchuk A, Reedy T, Miller K, Howard K, Ferguson J, Strasburger W, </w:t>
-      </w:r>
-      <w:proofErr w:type="spellStart"/>
-      <w:r>
-        <w:t>Labunski</w:t>
-      </w:r>
-      <w:proofErr w:type="spellEnd"/>
-      <w:r>
-        <w:t xml:space="preserve"> E, Farley E (2021) Northern Bering Sea ecosystem and surface trawl cruise </w:t>
-      </w:r>
-      <w:proofErr w:type="gramStart"/>
-      <w:r>
-        <w:t>report,.</w:t>
-      </w:r>
-      <w:proofErr w:type="gramEnd"/>
-      <w:r>
-        <w:t xml:space="preserve"> US Department of Commerce; NOAA Tech. Memo.</w:t>
+        <w:t>Stan Development Team (2024) RStan: the R interface to Stan. R package version 2.26.24.</w:t>
       </w:r>
     </w:p>
     <w:p>
@@ -14782,279 +14629,14 @@
         <w:pStyle w:val="Bibliography"/>
       </w:pPr>
       <w:r>
-        <w:t xml:space="preserve">Myers KW, Walker RV, Davis ND, Armstrong JL, </w:t>
-      </w:r>
-      <w:proofErr w:type="spellStart"/>
-      <w:r>
-        <w:t>Kaeriyama</w:t>
-      </w:r>
-      <w:proofErr w:type="spellEnd"/>
-      <w:r>
-        <w:t xml:space="preserve"> M (2009) High Seas Distribution, Biology, and Ecology of Arctic-Yukon-Kuskokwim Salmon: Direct Information from High Seas Tagging Experiments, 1954–2006. American Fisheries Society Symposium 70:201–239.</w:t>
+        <w:t>Thorson JT (2019) Guidance for decisions using the Vector Autoregressive Spatio-Temporal (VAST) package in stock, ecosystem, habitat and climate assessments. Fisheries Research 210:143–161.</w:t>
       </w:r>
     </w:p>
     <w:p>
       <w:pPr>
         <w:pStyle w:val="Bibliography"/>
       </w:pPr>
-      <w:proofErr w:type="spellStart"/>
-      <w:r>
-        <w:t>Neuswanger</w:t>
-      </w:r>
-      <w:proofErr w:type="spellEnd"/>
-      <w:r>
-        <w:t xml:space="preserve"> JR, </w:t>
-      </w:r>
-      <w:proofErr w:type="spellStart"/>
-      <w:r>
-        <w:t>Wipfli</w:t>
-      </w:r>
-      <w:proofErr w:type="spellEnd"/>
-      <w:r>
-        <w:t xml:space="preserve"> MS, Evenson MJ, Hughes NF, Rosenberger AE (2015) Low productivity of Chinook salmon strongly correlates with high summer stream discharge in two Alaskan rivers in the Yukon drainage. Can J Fish </w:t>
-      </w:r>
-      <w:proofErr w:type="spellStart"/>
-      <w:r>
-        <w:t>Aquat</w:t>
-      </w:r>
-      <w:proofErr w:type="spellEnd"/>
-      <w:r>
-        <w:t xml:space="preserve"> Sci 72:1125–1137.</w:t>
-      </w:r>
-    </w:p>
-    <w:p>
-      <w:pPr>
-        <w:pStyle w:val="Bibliography"/>
-      </w:pPr>
-      <w:proofErr w:type="spellStart"/>
-      <w:r>
-        <w:t>Ohlberger</w:t>
-      </w:r>
-      <w:proofErr w:type="spellEnd"/>
-      <w:r>
-        <w:t xml:space="preserve"> J, Cline TJ, Schindler DE, Lewis B (2023) Declines in body size of sockeye salmon associated with increased competition in the ocean. Proc R Soc B 290:20222248.</w:t>
-      </w:r>
-    </w:p>
-    <w:p>
-      <w:pPr>
-        <w:pStyle w:val="Bibliography"/>
-      </w:pPr>
-      <w:proofErr w:type="spellStart"/>
-      <w:r>
-        <w:t>Ohlberger</w:t>
-      </w:r>
-      <w:proofErr w:type="spellEnd"/>
-      <w:r>
-        <w:t xml:space="preserve"> J, Schindler DE, Brown RJ, Harding JMS, Adkison MD, Munro AR, Horstmann L, Spaeder J (2020) The reproductive value of large females: consequences of shifts in demographic structure for population reproductive potential in Chinook salmon. Can J Fish </w:t>
-      </w:r>
-      <w:proofErr w:type="spellStart"/>
-      <w:r>
-        <w:t>Aquat</w:t>
-      </w:r>
-      <w:proofErr w:type="spellEnd"/>
-      <w:r>
-        <w:t xml:space="preserve"> Sci 77:1292–1301.</w:t>
-      </w:r>
-    </w:p>
-    <w:p>
-      <w:pPr>
-        <w:pStyle w:val="Bibliography"/>
-      </w:pPr>
-      <w:proofErr w:type="spellStart"/>
-      <w:r>
-        <w:t>Oke</w:t>
-      </w:r>
-      <w:proofErr w:type="spellEnd"/>
-      <w:r>
-        <w:t xml:space="preserve"> KB, Cunningham CJ, Westley P a. H, Baskett ML, Carlson SM, Clark J, Hendry AP, </w:t>
-      </w:r>
-      <w:proofErr w:type="spellStart"/>
-      <w:r>
-        <w:t>Karatayev</w:t>
-      </w:r>
-      <w:proofErr w:type="spellEnd"/>
-      <w:r>
-        <w:t xml:space="preserve"> VA, Kendall NW, </w:t>
-      </w:r>
-      <w:proofErr w:type="spellStart"/>
-      <w:r>
-        <w:t>Kibele</w:t>
-      </w:r>
-      <w:proofErr w:type="spellEnd"/>
-      <w:r>
-        <w:t xml:space="preserve"> J, </w:t>
-      </w:r>
-      <w:proofErr w:type="spellStart"/>
-      <w:r>
-        <w:t>Kindsvater</w:t>
-      </w:r>
-      <w:proofErr w:type="spellEnd"/>
-      <w:r>
-        <w:t xml:space="preserve"> HK, Kobayashi KM, Lewis B, Munch S, Reynolds JD, Vick GK, </w:t>
-      </w:r>
-      <w:proofErr w:type="spellStart"/>
-      <w:r>
-        <w:t>Palkovacs</w:t>
-      </w:r>
-      <w:proofErr w:type="spellEnd"/>
-      <w:r>
-        <w:t xml:space="preserve"> EP (2020) Recent declines in salmon body size impact ecosystems and fisheries. Nat Commun 11:4155.</w:t>
-      </w:r>
-    </w:p>
-    <w:p>
-      <w:pPr>
-        <w:pStyle w:val="Bibliography"/>
-      </w:pPr>
-      <w:r>
-        <w:t>R Core Team (2021) R: A language and environment for statistical computing. R version 4.1.2.</w:t>
-      </w:r>
-    </w:p>
-    <w:p>
-      <w:pPr>
-        <w:pStyle w:val="Bibliography"/>
-      </w:pPr>
-      <w:r>
-        <w:t>Raymond-</w:t>
-      </w:r>
-      <w:proofErr w:type="spellStart"/>
-      <w:r>
-        <w:t>Yakoubian</w:t>
-      </w:r>
-      <w:proofErr w:type="spellEnd"/>
-      <w:r>
-        <w:t xml:space="preserve"> J (2009) Climate-Ocean Effects on Chinook Salmon: Local Traditional Knowledge Component. AYK SSI.</w:t>
-      </w:r>
-    </w:p>
-    <w:p>
-      <w:pPr>
-        <w:pStyle w:val="Bibliography"/>
-      </w:pPr>
-      <w:r>
-        <w:t>Regehr EV, Hostetter NJ, Wilson RR, Rode KD, Martin MS, Converse SJ (2018) Integrated Population Modeling Provides the First Empirical Estimates of Vital Rates and Abundance for Polar Bears in the Chukchi Sea. Sci Rep 8:16780.</w:t>
-      </w:r>
-    </w:p>
-    <w:p>
-      <w:pPr>
-        <w:pStyle w:val="Bibliography"/>
-      </w:pPr>
-      <w:r>
-        <w:t>Ricker WE (1954) Stock and Recruitment. J Fish Res Bd Can 11:559–623.</w:t>
-      </w:r>
-    </w:p>
-    <w:p>
-      <w:pPr>
-        <w:pStyle w:val="Bibliography"/>
-      </w:pPr>
-      <w:proofErr w:type="spellStart"/>
-      <w:r>
-        <w:t>Ruggerone</w:t>
-      </w:r>
-      <w:proofErr w:type="spellEnd"/>
-      <w:r>
-        <w:t xml:space="preserve"> GT, Agler BA (2008) Retrospective analyses of AYK chum and coho salmon. 2008 Arctic Yukon Kuskokwim Sustainable Salmon Initiative Project Product. Natural Resources Consultants, Inc, Seattle, WA and ADF&amp;G Division of Commercial Fisheries, Mark, Tag, and Age Lab, Juneau, AK.</w:t>
-      </w:r>
-    </w:p>
-    <w:p>
-      <w:pPr>
-        <w:pStyle w:val="Bibliography"/>
-      </w:pPr>
-      <w:proofErr w:type="spellStart"/>
-      <w:r>
-        <w:t>Ruggerone</w:t>
-      </w:r>
-      <w:proofErr w:type="spellEnd"/>
-      <w:r>
-        <w:t xml:space="preserve"> GT, Agler BA, Nielsen JL (2012) Evidence for competition at sea between Norton Sound chum salmon and Asian hatchery chum salmon. Environ Biol Fish 94:149–163.</w:t>
-      </w:r>
-    </w:p>
-    <w:p>
-      <w:pPr>
-        <w:pStyle w:val="Bibliography"/>
-      </w:pPr>
-      <w:proofErr w:type="spellStart"/>
-      <w:r>
-        <w:t>Ruggerone</w:t>
-      </w:r>
-      <w:proofErr w:type="spellEnd"/>
-      <w:r>
-        <w:t xml:space="preserve"> GT, Zimmermann M, Myers KW, Nielsen JL, Rogers DE (2003) Competition between Asian pink salmon (Oncorhynchus </w:t>
-      </w:r>
-      <w:proofErr w:type="spellStart"/>
-      <w:r>
-        <w:t>gorbuscha</w:t>
-      </w:r>
-      <w:proofErr w:type="spellEnd"/>
-      <w:r>
-        <w:t>) and Alaskan sockeye salmon (O. nerka) in the North Pacific Ocean. Fisheries Oceanography 12:209–219.</w:t>
-      </w:r>
-    </w:p>
-    <w:p>
-      <w:pPr>
-        <w:pStyle w:val="Bibliography"/>
-      </w:pPr>
-      <w:r>
-        <w:t xml:space="preserve">Schaub M, Abadi F (2011) Integrated population models: a novel analysis framework for deeper insights into population dynamics. J </w:t>
-      </w:r>
-      <w:proofErr w:type="spellStart"/>
-      <w:r>
-        <w:t>Ornithol</w:t>
-      </w:r>
-      <w:proofErr w:type="spellEnd"/>
-      <w:r>
-        <w:t xml:space="preserve"> 152:227–237.</w:t>
-      </w:r>
-    </w:p>
-    <w:p>
-      <w:pPr>
-        <w:pStyle w:val="Bibliography"/>
-      </w:pPr>
-      <w:proofErr w:type="spellStart"/>
-      <w:r>
-        <w:t>Scheuerell</w:t>
-      </w:r>
-      <w:proofErr w:type="spellEnd"/>
-      <w:r>
-        <w:t xml:space="preserve"> M, Ruff C, Anderson J, Beamer E (2020) An integrated population model for estimating the relative effects of natural and anthropogenic factors on a threatened population of steelhead trout. Journal of Applied Ecology 58.</w:t>
-      </w:r>
-    </w:p>
-    <w:p>
-      <w:pPr>
-        <w:pStyle w:val="Bibliography"/>
-      </w:pPr>
-      <w:r>
-        <w:t xml:space="preserve">Stan Development Team (2024) </w:t>
-      </w:r>
-      <w:proofErr w:type="spellStart"/>
-      <w:r>
-        <w:t>RStan</w:t>
-      </w:r>
-      <w:proofErr w:type="spellEnd"/>
-      <w:r>
-        <w:t>: the R interface to Stan. R package version 2.26.24.</w:t>
-      </w:r>
-    </w:p>
-    <w:p>
-      <w:pPr>
-        <w:pStyle w:val="Bibliography"/>
-      </w:pPr>
-      <w:r>
-        <w:t xml:space="preserve">Thorson JT (2019) Guidance for decisions using the Vector Autoregressive </w:t>
-      </w:r>
-      <w:proofErr w:type="spellStart"/>
-      <w:r>
-        <w:t>Spatio</w:t>
-      </w:r>
-      <w:proofErr w:type="spellEnd"/>
-      <w:r>
-        <w:t>-Temporal (VAST) package in stock, ecosystem, habitat and climate assessments. Fisheries Research 210:143–161.</w:t>
-      </w:r>
-    </w:p>
-    <w:p>
-      <w:pPr>
-        <w:pStyle w:val="Bibliography"/>
-      </w:pPr>
-      <w:r>
-        <w:lastRenderedPageBreak/>
+      <w:r>
         <w:t>United States and Canada Joint Technical Committee (2024) Yukon River Salmon 2023 Season Summary and 2024 Season Outlook.</w:t>
       </w:r>
     </w:p>
@@ -15122,11 +14704,8 @@
     </w:p>
     <w:p/>
   </w:comment>
-  <w:comment w:id="3" w:author="Garcia, Sabrina (DFG)" w:date="2025-01-21T14:03:00Z" w:initials="SG">
-    <w:p>
-      <w:pPr>
-        <w:pStyle w:val="CommentText"/>
-      </w:pPr>
+  <w:comment w:id="3" w:author="genoa" w:date="2025-02-09T14:53:00Z" w:initials="MOU">
+    <w:p>
       <w:r>
         <w:rPr>
           <w:rStyle w:val="CommentReference"/>
@@ -15134,71 +14713,12 @@
         <w:annotationRef/>
       </w:r>
       <w:r>
-        <w:t>The black triangle for Pilot Station is pretty hard to see. Maybe give it a white border or different color to make it more visible?</w:t>
-      </w:r>
-    </w:p>
-  </w:comment>
-  <w:comment w:id="4" w:author="Garcia, Sabrina (DFG)" w:date="2025-01-21T14:08:00Z" w:initials="SG">
-    <w:p>
-      <w:pPr>
-        <w:pStyle w:val="CommentText"/>
-      </w:pPr>
-      <w:r>
-        <w:rPr>
-          <w:rStyle w:val="CommentReference"/>
-        </w:rPr>
-        <w:annotationRef/>
-      </w:r>
-      <w:r>
-        <w:t>Just a note to check consistency between upper case and lower case for fall chum salmon throughout.</w:t>
-      </w:r>
-    </w:p>
-  </w:comment>
-  <w:comment w:id="5" w:author="Garcia, Sabrina (DFG) [2]" w:date="2025-02-06T11:45:00Z" w:initials="GS(">
-    <w:p>
-      <w:pPr>
-        <w:pStyle w:val="CommentText"/>
-      </w:pPr>
-      <w:r>
-        <w:rPr>
-          <w:rStyle w:val="CommentReference"/>
-        </w:rPr>
-        <w:annotationRef/>
-      </w:r>
-      <w:r>
-        <w:t>Table 1 is currently priors and doesn’t show the environmental covariates. Might need to switch order of Table 1 and 2.</w:t>
-      </w:r>
-    </w:p>
-  </w:comment>
-  <w:comment w:id="6" w:author="Garcia, Sabrina (DFG) [2]" w:date="2025-02-06T12:13:00Z" w:initials="GS(">
-    <w:p>
-      <w:pPr>
-        <w:pStyle w:val="CommentText"/>
-      </w:pPr>
-      <w:r>
-        <w:rPr>
-          <w:rStyle w:val="CommentReference"/>
-        </w:rPr>
-        <w:annotationRef/>
-      </w:r>
-      <w:r>
-        <w:t>Produced by each female or by each spawning pair?</w:t>
-      </w:r>
-    </w:p>
-  </w:comment>
-  <w:comment w:id="7" w:author="Garcia, Sabrina (DFG)" w:date="2025-01-21T17:39:00Z" w:initials="SG">
-    <w:p>
-      <w:pPr>
-        <w:pStyle w:val="CommentText"/>
-      </w:pPr>
-      <w:r>
-        <w:rPr>
-          <w:rStyle w:val="CommentReference"/>
-        </w:rPr>
-        <w:annotationRef/>
-      </w:r>
-      <w:r>
-        <w:t>Should this match the brood years used in the model?</w:t>
+        <w:rPr>
+          <w:color w:val="000000"/>
+          <w:sz w:val="20"/>
+          <w:szCs w:val="20"/>
+        </w:rPr>
+        <w:t xml:space="preserve">Add a mark for circle! </w:t>
       </w:r>
     </w:p>
   </w:comment>
@@ -15209,11 +14729,7 @@
 <w15:commentsEx xmlns:wpc="http://schemas.microsoft.com/office/word/2010/wordprocessingCanvas" xmlns:cx="http://schemas.microsoft.com/office/drawing/2014/chartex" xmlns:cx1="http://schemas.microsoft.com/office/drawing/2015/9/8/chartex" xmlns:cx2="http://schemas.microsoft.com/office/drawing/2015/10/21/chartex" xmlns:cx3="http://schemas.microsoft.com/office/drawing/2016/5/9/chartex" xmlns:cx4="http://schemas.microsoft.com/office/drawing/2016/5/10/chartex" xmlns:cx5="http://schemas.microsoft.com/office/drawing/2016/5/11/chartex" xmlns:cx6="http://schemas.microsoft.com/office/drawing/2016/5/12/chartex" xmlns:cx7="http://schemas.microsoft.com/office/drawing/2016/5/13/chartex" xmlns:cx8="http://schemas.microsoft.com/office/drawing/2016/5/14/chartex" xmlns:mc="http://schemas.openxmlformats.org/markup-compatibility/2006" xmlns:aink="http://schemas.microsoft.com/office/drawing/2016/ink" xmlns:am3d="http://schemas.microsoft.com/office/drawing/2017/model3d" xmlns:o="urn:schemas-microsoft-com:office:office" xmlns:oel="http://schemas.microsoft.com/office/2019/extlst" xmlns:r="http://schemas.openxmlformats.org/officeDocument/2006/relationships" xmlns:m="http://schemas.openxmlformats.org/officeDocument/2006/math" xmlns:v="urn:schemas-microsoft-com:vml" xmlns:wp14="http://schemas.microsoft.com/office/word/2010/wordprocessingDrawing" xmlns:wp="http://schemas.openxmlformats.org/drawingml/2006/wordprocessingDrawing" xmlns:w10="urn:schemas-microsoft-com:office:word" xmlns:w="http://schemas.openxmlformats.org/wordprocessingml/2006/main" xmlns:w14="http://schemas.microsoft.com/office/word/2010/wordml" xmlns:w15="http://schemas.microsoft.com/office/word/2012/wordml" xmlns:w16cex="http://schemas.microsoft.com/office/word/2018/wordml/cex" xmlns:w16cid="http://schemas.microsoft.com/office/word/2016/wordml/cid" xmlns:w16="http://schemas.microsoft.com/office/word/2018/wordml" xmlns:w16du="http://schemas.microsoft.com/office/word/2023/wordml/word16du" xmlns:w16sdtdh="http://schemas.microsoft.com/office/word/2020/wordml/sdtdatahash" xmlns:w16sdtfl="http://schemas.microsoft.com/office/word/2024/wordml/sdtformatlock" xmlns:w16se="http://schemas.microsoft.com/office/word/2015/wordml/symex" xmlns:wpg="http://schemas.microsoft.com/office/word/2010/wordprocessingGroup" xmlns:wpi="http://schemas.microsoft.com/office/word/2010/wordprocessingInk" xmlns:wne="http://schemas.microsoft.com/office/word/2006/wordml" xmlns:wps="http://schemas.microsoft.com/office/word/2010/wordprocessingShape" mc:Ignorable="w14 w15 w16se w16cid w16 w16cex w16sdtdh w16sdtfl w16du wp14">
   <w15:commentEx w15:paraId="0322190C" w15:done="0"/>
   <w15:commentEx w15:paraId="64BDCD7F" w15:done="0"/>
-  <w15:commentEx w15:paraId="009FB195" w15:done="0"/>
-  <w15:commentEx w15:paraId="096C5A87" w15:done="0"/>
-  <w15:commentEx w15:paraId="2D6AF6CC" w15:done="0"/>
-  <w15:commentEx w15:paraId="570AABA6" w15:done="0"/>
-  <w15:commentEx w15:paraId="391FD934" w15:done="0"/>
+  <w15:commentEx w15:paraId="77D0097E" w15:done="0"/>
 </w15:commentsEx>
 </file>
 
@@ -15221,11 +14737,7 @@
 <w16cex:commentsExtensible xmlns:wpc="http://schemas.microsoft.com/office/word/2010/wordprocessingCanvas" xmlns:cx="http://schemas.microsoft.com/office/drawing/2014/chartex" xmlns:cx1="http://schemas.microsoft.com/office/drawing/2015/9/8/chartex" xmlns:cx2="http://schemas.microsoft.com/office/drawing/2015/10/21/chartex" xmlns:cx3="http://schemas.microsoft.com/office/drawing/2016/5/9/chartex" xmlns:cx4="http://schemas.microsoft.com/office/drawing/2016/5/10/chartex" xmlns:cx5="http://schemas.microsoft.com/office/drawing/2016/5/11/chartex" xmlns:cx6="http://schemas.microsoft.com/office/drawing/2016/5/12/chartex" xmlns:cx7="http://schemas.microsoft.com/office/drawing/2016/5/13/chartex" xmlns:cx8="http://schemas.microsoft.com/office/drawing/2016/5/14/chartex" xmlns:cr="http://schemas.microsoft.com/office/comments/2020/reactions" xmlns:mc="http://schemas.openxmlformats.org/markup-compatibility/2006" xmlns:aink="http://schemas.microsoft.com/office/drawing/2016/ink" xmlns:am3d="http://schemas.microsoft.com/office/drawing/2017/model3d" xmlns:o="urn:schemas-microsoft-com:office:office" xmlns:oel="http://schemas.microsoft.com/office/2019/extlst" xmlns:r="http://schemas.openxmlformats.org/officeDocument/2006/relationships" xmlns:m="http://schemas.openxmlformats.org/officeDocument/2006/math" xmlns:v="urn:schemas-microsoft-com:vml" xmlns:wp14="http://schemas.microsoft.com/office/word/2010/wordprocessingDrawing" xmlns:wp="http://schemas.openxmlformats.org/drawingml/2006/wordprocessingDrawing" xmlns:w10="urn:schemas-microsoft-com:office:word" xmlns:w="http://schemas.openxmlformats.org/wordprocessingml/2006/main" xmlns:w14="http://schemas.microsoft.com/office/word/2010/wordml" xmlns:w15="http://schemas.microsoft.com/office/word/2012/wordml" xmlns:w16cex="http://schemas.microsoft.com/office/word/2018/wordml/cex" xmlns:w16cid="http://schemas.microsoft.com/office/word/2016/wordml/cid" xmlns:w16="http://schemas.microsoft.com/office/word/2018/wordml" xmlns:w16du="http://schemas.microsoft.com/office/word/2023/wordml/word16du" xmlns:w16sdtdh="http://schemas.microsoft.com/office/word/2020/wordml/sdtdatahash" xmlns:w16sdtfl="http://schemas.microsoft.com/office/word/2024/wordml/sdtformatlock" xmlns:w16se="http://schemas.microsoft.com/office/word/2015/wordml/symex" xmlns:wpg="http://schemas.microsoft.com/office/word/2010/wordprocessingGroup" xmlns:wpi="http://schemas.microsoft.com/office/word/2010/wordprocessingInk" xmlns:wne="http://schemas.microsoft.com/office/word/2006/wordml" xmlns:wps="http://schemas.microsoft.com/office/word/2010/wordprocessingShape" mc:Ignorable="w14 w15 w16se w16cid w16 w16cex w16sdtdh w16sdtfl cr w16du wp14">
   <w16cex:commentExtensible w16cex:durableId="608F369F" w16cex:dateUtc="2025-02-07T18:21:00Z"/>
   <w16cex:commentExtensible w16cex:durableId="472DB143" w16cex:dateUtc="2025-01-24T19:04:00Z"/>
-  <w16cex:commentExtensible w16cex:durableId="7DDA72FD" w16cex:dateUtc="2025-01-21T23:03:00Z"/>
-  <w16cex:commentExtensible w16cex:durableId="192B29D1" w16cex:dateUtc="2025-01-21T23:08:00Z"/>
-  <w16cex:commentExtensible w16cex:durableId="24954215" w16cex:dateUtc="2025-02-06T20:45:00Z"/>
-  <w16cex:commentExtensible w16cex:durableId="12BAF84D" w16cex:dateUtc="2025-02-06T21:13:00Z"/>
-  <w16cex:commentExtensible w16cex:durableId="4A666961" w16cex:dateUtc="2025-01-22T02:39:00Z"/>
+  <w16cex:commentExtensible w16cex:durableId="3C39F907" w16cex:dateUtc="2025-02-09T23:53:00Z"/>
 </w16cex:commentsExtensible>
 </file>
 
@@ -15233,11 +14745,7 @@
 <w16cid:commentsIds xmlns:wpc="http://schemas.microsoft.com/office/word/2010/wordprocessingCanvas" xmlns:cx="http://schemas.microsoft.com/office/drawing/2014/chartex" xmlns:cx1="http://schemas.microsoft.com/office/drawing/2015/9/8/chartex" xmlns:cx2="http://schemas.microsoft.com/office/drawing/2015/10/21/chartex" xmlns:cx3="http://schemas.microsoft.com/office/drawing/2016/5/9/chartex" xmlns:cx4="http://schemas.microsoft.com/office/drawing/2016/5/10/chartex" xmlns:cx5="http://schemas.microsoft.com/office/drawing/2016/5/11/chartex" xmlns:cx6="http://schemas.microsoft.com/office/drawing/2016/5/12/chartex" xmlns:cx7="http://schemas.microsoft.com/office/drawing/2016/5/13/chartex" xmlns:cx8="http://schemas.microsoft.com/office/drawing/2016/5/14/chartex" xmlns:mc="http://schemas.openxmlformats.org/markup-compatibility/2006" xmlns:aink="http://schemas.microsoft.com/office/drawing/2016/ink" xmlns:am3d="http://schemas.microsoft.com/office/drawing/2017/model3d" xmlns:o="urn:schemas-microsoft-com:office:office" xmlns:oel="http://schemas.microsoft.com/office/2019/extlst" xmlns:r="http://schemas.openxmlformats.org/officeDocument/2006/relationships" xmlns:m="http://schemas.openxmlformats.org/officeDocument/2006/math" xmlns:v="urn:schemas-microsoft-com:vml" xmlns:wp14="http://schemas.microsoft.com/office/word/2010/wordprocessingDrawing" xmlns:wp="http://schemas.openxmlformats.org/drawingml/2006/wordprocessingDrawing" xmlns:w10="urn:schemas-microsoft-com:office:word" xmlns:w="http://schemas.openxmlformats.org/wordprocessingml/2006/main" xmlns:w14="http://schemas.microsoft.com/office/word/2010/wordml" xmlns:w15="http://schemas.microsoft.com/office/word/2012/wordml" xmlns:w16cex="http://schemas.microsoft.com/office/word/2018/wordml/cex" xmlns:w16cid="http://schemas.microsoft.com/office/word/2016/wordml/cid" xmlns:w16="http://schemas.microsoft.com/office/word/2018/wordml" xmlns:w16du="http://schemas.microsoft.com/office/word/2023/wordml/word16du" xmlns:w16sdtdh="http://schemas.microsoft.com/office/word/2020/wordml/sdtdatahash" xmlns:w16sdtfl="http://schemas.microsoft.com/office/word/2024/wordml/sdtformatlock" xmlns:w16se="http://schemas.microsoft.com/office/word/2015/wordml/symex" xmlns:wpg="http://schemas.microsoft.com/office/word/2010/wordprocessingGroup" xmlns:wpi="http://schemas.microsoft.com/office/word/2010/wordprocessingInk" xmlns:wne="http://schemas.microsoft.com/office/word/2006/wordml" xmlns:wps="http://schemas.microsoft.com/office/word/2010/wordprocessingShape" mc:Ignorable="w14 w15 w16se w16cid w16 w16cex w16sdtdh w16sdtfl w16du wp14">
   <w16cid:commentId w16cid:paraId="0322190C" w16cid:durableId="608F369F"/>
   <w16cid:commentId w16cid:paraId="64BDCD7F" w16cid:durableId="472DB143"/>
-  <w16cid:commentId w16cid:paraId="009FB195" w16cid:durableId="7DDA72FD"/>
-  <w16cid:commentId w16cid:paraId="096C5A87" w16cid:durableId="192B29D1"/>
-  <w16cid:commentId w16cid:paraId="2D6AF6CC" w16cid:durableId="24954215"/>
-  <w16cid:commentId w16cid:paraId="570AABA6" w16cid:durableId="12BAF84D"/>
-  <w16cid:commentId w16cid:paraId="391FD934" w16cid:durableId="4A666961"/>
+  <w16cid:commentId w16cid:paraId="77D0097E" w16cid:durableId="3C39F907"/>
 </w16cid:commentsIds>
 </file>
 
@@ -17259,12 +16767,6 @@
 <w15:people xmlns:wpc="http://schemas.microsoft.com/office/word/2010/wordprocessingCanvas" xmlns:cx="http://schemas.microsoft.com/office/drawing/2014/chartex" xmlns:cx1="http://schemas.microsoft.com/office/drawing/2015/9/8/chartex" xmlns:cx2="http://schemas.microsoft.com/office/drawing/2015/10/21/chartex" xmlns:cx3="http://schemas.microsoft.com/office/drawing/2016/5/9/chartex" xmlns:cx4="http://schemas.microsoft.com/office/drawing/2016/5/10/chartex" xmlns:cx5="http://schemas.microsoft.com/office/drawing/2016/5/11/chartex" xmlns:cx6="http://schemas.microsoft.com/office/drawing/2016/5/12/chartex" xmlns:cx7="http://schemas.microsoft.com/office/drawing/2016/5/13/chartex" xmlns:cx8="http://schemas.microsoft.com/office/drawing/2016/5/14/chartex" xmlns:mc="http://schemas.openxmlformats.org/markup-compatibility/2006" xmlns:aink="http://schemas.microsoft.com/office/drawing/2016/ink" xmlns:am3d="http://schemas.microsoft.com/office/drawing/2017/model3d" xmlns:o="urn:schemas-microsoft-com:office:office" xmlns:oel="http://schemas.microsoft.com/office/2019/extlst" xmlns:r="http://schemas.openxmlformats.org/officeDocument/2006/relationships" xmlns:m="http://schemas.openxmlformats.org/officeDocument/2006/math" xmlns:v="urn:schemas-microsoft-com:vml" xmlns:wp14="http://schemas.microsoft.com/office/word/2010/wordprocessingDrawing" xmlns:wp="http://schemas.openxmlformats.org/drawingml/2006/wordprocessingDrawing" xmlns:w10="urn:schemas-microsoft-com:office:word" xmlns:w="http://schemas.openxmlformats.org/wordprocessingml/2006/main" xmlns:w14="http://schemas.microsoft.com/office/word/2010/wordml" xmlns:w15="http://schemas.microsoft.com/office/word/2012/wordml" xmlns:w16cex="http://schemas.microsoft.com/office/word/2018/wordml/cex" xmlns:w16cid="http://schemas.microsoft.com/office/word/2016/wordml/cid" xmlns:w16="http://schemas.microsoft.com/office/word/2018/wordml" xmlns:w16du="http://schemas.microsoft.com/office/word/2023/wordml/word16du" xmlns:w16sdtdh="http://schemas.microsoft.com/office/word/2020/wordml/sdtdatahash" xmlns:w16sdtfl="http://schemas.microsoft.com/office/word/2024/wordml/sdtformatlock" xmlns:w16se="http://schemas.microsoft.com/office/word/2015/wordml/symex" xmlns:wpg="http://schemas.microsoft.com/office/word/2010/wordprocessingGroup" xmlns:wpi="http://schemas.microsoft.com/office/word/2010/wordprocessingInk" xmlns:wne="http://schemas.microsoft.com/office/word/2006/wordml" xmlns:wps="http://schemas.microsoft.com/office/word/2010/wordprocessingShape" mc:Ignorable="w14 w15 w16se w16cid w16 w16cex w16sdtdh w16sdtfl w16du wp14">
   <w15:person w15:author="genoa">
     <w15:presenceInfo w15:providerId="AD" w15:userId="S::genoa@uw.edu::62abc6b7-b7cf-490f-b8d7-103633577645"/>
-  </w15:person>
-  <w15:person w15:author="Garcia, Sabrina (DFG)">
-    <w15:presenceInfo w15:providerId="AD" w15:userId="S::sabrina.garcia@alaska.gov::8179f933-873e-491e-bede-18951a4fd0fc"/>
-  </w15:person>
-  <w15:person w15:author="Garcia, Sabrina (DFG) [2]">
-    <w15:presenceInfo w15:providerId="AD" w15:userId="S-1-5-21-440283733-3916095660-3029927770-38687"/>
   </w15:person>
 </w15:people>
 </file>
@@ -17864,7 +17366,6 @@
   <w:style w:type="character" w:default="1" w:styleId="DefaultParagraphFont">
     <w:name w:val="Default Paragraph Font"/>
     <w:uiPriority w:val="1"/>
-    <w:semiHidden/>
     <w:unhideWhenUsed/>
   </w:style>
   <w:style w:type="table" w:default="1" w:styleId="TableNormal">

</xml_diff>

<commit_message>
writing edits to draft, figure updates
</commit_message>
<xml_diff>
--- a/writing/Sullaway_etal_AYK_V4.docx
+++ b/writing/Sullaway_etal_AYK_V4.docx
@@ -7414,18 +7414,7 @@
         <w:t>to</w:t>
       </w:r>
       <w:r>
-        <w:t xml:space="preserve"> March in Circle, Alaska and used mean winter snowpack as a </w:t>
-      </w:r>
-      <w:commentRangeStart w:id="3"/>
-      <w:r>
-        <w:t xml:space="preserve">covariate (Figure 1). </w:t>
-      </w:r>
-      <w:commentRangeEnd w:id="3"/>
-      <w:r>
-        <w:rPr>
-          <w:rStyle w:val="CommentReference"/>
-        </w:rPr>
-        <w:commentReference w:id="3"/>
+        <w:t xml:space="preserve"> March in Circle, Alaska and used mean winter snowpack as a covariate (Figure 1). </w:t>
       </w:r>
     </w:p>
     <w:p>
@@ -7564,7 +7553,73 @@
         <w:ind w:firstLine="720"/>
       </w:pPr>
       <w:r>
-        <w:t xml:space="preserve">We included </w:t>
+        <w:t>E</w:t>
+      </w:r>
+      <w:r>
+        <w:t>mpirical studies in the Bering Sea and bioenergetics modeling in Japan</w:t>
+      </w:r>
+      <w:r>
+        <w:t xml:space="preserve"> have suggested a positive relationship between water temperature during the first summer and productivity</w:t>
+      </w:r>
+      <w:r>
+        <w:t xml:space="preserve"> </w:t>
+      </w:r>
+      <w:r>
+        <w:fldChar w:fldCharType="begin"/>
+      </w:r>
+      <w:r>
+        <w:instrText xml:space="preserve"> ADDIN ZOTERO_ITEM CSL_CITATION {"citationID":"sqhJFAMt","properties":{"formattedCitation":"(Iino et al. 2022, Farley et al. 2024)","plainCitation":"(Iino et al. 2022, Farley et al. 2024)","noteIndex":0},"citationItems":[{"id":5017,"uris":["http://zotero.org/users/8784224/items/EGY9ZXJH"],"itemData":{"id":5017,"type":"article-journal","abstract":"Offshore migration of Pacific salmon Oncorhynchus spp. is partly triggered by increasing body size and high motility in the early stages of life. The survival of juvenile salmon may depend on their growth rate during the first few months in the sea, and this factor partly regulates the dynamics of adult populations. Here, we assessed the effects of water temperature and food availability on the growth of juvenile chum salmon O. keta. In addition, by combining the measurements of metabolic performance for growth and activity (Absolute Aerobic Scope: AAS) with a bioenergetics model, we estimated the energy allocation for different activities in the juveniles. Under high temperatures (14 °C), juveniles reared at low food levels (1% body weight) allocated less than half their energy for growth than those reared at high food levels (4% body weight). These findings suggest that high temperature and low food level constrain the growth of juveniles, providing an insight into the effect of the recent increase in warm and low-nutrient water masses on survival of juveniles and catches of adult chum salmon on the Pacific side of Honshu Island, Japan.","container-title":"Fisheries Science","DOI":"10.1007/s12562-022-01599-w","ISSN":"1444-2906","issue":"3","journalAbbreviation":"Fish Sci","language":"en","page":"397-409","source":"Springer Link","title":"Effect of food amount and temperature on growth rate and aerobic scope of juvenile chum salmon","volume":"88","author":[{"family":"Iino","given":"Yuki"},{"family":"Kitagawa","given":"Takashi"},{"family":"Abe","given":"Takaaki K."},{"family":"Nagasaka","given":"Tsuyoshi"},{"family":"Shimizu","given":"Yuichi"},{"family":"Ota","given":"Katsuhiko"},{"family":"Kawashima","given":"Takuya"},{"family":"Kawamura","given":"Tomohiko"}],"issued":{"date-parts":[["2022",5,1]]}}},{"id":3657,"uris":["http://zotero.org/users/8784224/items/FLH9GM3V"],"itemData":{"id":3657,"type":"article-journal","abstract":"Recent precipitous declines in western Alaska chum salmon Oncorhynchus keta returns followed unprecedented warming in the northern Bering Sea ecosystem. To better understand the role of anomalous events on the early marine ecology of juvenile chum salmon in the northern Bering Sea, we utilized time-series observations over a 17 yr period (2003–2019) of sea surface temperature (SST) and juvenile chum salmon size (length and weight), diet, energy density, and relative abundance. Particular attention was paid to more recent (2014–2019) years in which there was unprecedented loss of sea ice in the northern Being Sea in comparison to previous warm (2003–2005) and cold (2006–2013) periods. Our findings indicate significant correlations between SST and juvenile chum salmon relative biomass (positive) and energy density (negative). We found that juvenile chum salmon were larger during warm periods than during cold periods; however, there was no significant difference in their length and weight between the warm periods. Juvenile chum salmon fed on lower quality prey during warm periods than during cold periods, with an increase in the proportion of lower quality prey during the recent warm period. Consequently, the energy density of juvenile chum salmon was also lower during warm periods than during cold periods, with the lowest values occurring during the recent warm period (2014–2019). These results identify a shift in energy allocation and/or prey quality of juvenile chum salmon with temperature and illustrate how marine ecosystems have altered the nutritional condition of juvenile chum salmon prior to winter, when energy reserves are considered critical to survival.","container-title":"Marine Ecology Progress Series","DOI":"10.3354/meps14491","ISSN":"0171-8630, 1616-1599","journalAbbreviation":"Mar. Ecol. Prog. Ser.","language":"en","page":"149-160","source":"DOI.org (Crossref)","title":"Critical periods in the marine life history of juvenile western Alaska chum salmon in a changing climate","volume":"726","author":[{"family":"Farley","given":"Ev"},{"family":"Yasumiishi","given":"Em"},{"family":"Murphy","given":"Jm"},{"family":"Strasburger","given":"W"},{"family":"Sewall","given":"F"},{"family":"Howard","given":"K"},{"family":"Garcia","given":"S"},{"family":"Moss","given":"Jh"}],"issued":{"date-parts":[["2024",1,11]]}}}],"schema":"https://github.com/citation-style-language/schema/raw/master/csl-citation.json"} </w:instrText>
+      </w:r>
+      <w:r>
+        <w:fldChar w:fldCharType="separate"/>
+      </w:r>
+      <w:r>
+        <w:rPr>
+          <w:noProof/>
+        </w:rPr>
+        <w:t>(Iino et al. 2022, Farley et al. 2024)</w:t>
+      </w:r>
+      <w:r>
+        <w:fldChar w:fldCharType="end"/>
+      </w:r>
+      <w:r>
+        <w:t>. The hypothesized positive relationship may arise if warmer temperatures enhance juvenile salmon growth rates as they enter the marine environment which can reduce size</w:t>
+      </w:r>
+      <w:r>
+        <w:t>-</w:t>
+      </w:r>
+      <w:r>
+        <w:t xml:space="preserve">selective mortality and lead to greater </w:t>
+      </w:r>
+      <w:r>
+        <w:t xml:space="preserve">survival </w:t>
+      </w:r>
+      <w:r>
+        <w:fldChar w:fldCharType="begin"/>
+      </w:r>
+      <w:r>
+        <w:instrText xml:space="preserve"> ADDIN ZOTERO_ITEM CSL_CITATION {"citationID":"uB6hfu0F","properties":{"formattedCitation":"(Beamish &amp; Mahnken 2001, Farley et al. 2024)","plainCitation":"(Beamish &amp; Mahnken 2001, Farley et al. 2024)","noteIndex":0},"citationItems":[{"id":1056,"uris":["http://zotero.org/users/8784224/items/6R6UMVSW"],"itemData":{"id":1056,"type":"article-journal","abstract":"We hypothesise that salmon year class strength is determined in two stages during the first year in the ocean. There is an early natural mortality that is mostly related to predation, which is followed by a physiologically-based mortality. Juvenile salmon that fail to reach a critical size by the end of their first marine summer do not survive the following winter. In this study we describe our initial tests of this critical size and critical period hypothesis using data from ocean surveys of juvenile salmon and from experimental feeding studies on coho. Conservative swept volume abundance estimates for juvenile coho, and possibly chinook, indicate that there is high mortality in fall and winter during their first year in the sea. Studies of otolith weight show that the length and otolith-weight relationship for young coho changes in the early fall of their first ocean year. Studies of growth and associated hormone levels in feeding studies show that slow growing juvenile coho are stunted and deficient in an insulin-like growth factor-I (IGF-I). Juvenile coho sampled in September had low IGF-I values, indicative of poor growth. The results of these studies provide evidence for the general hypothesis that growth-related mortality occurs late in the first marine year and may be important in determining the strength of the year class (brood year). The link between total mortality and climate could be operating via the availability of nutrients regulating the food supply and hence competition for food (i.e. bottom–up regulation).","collection-title":"Pacific climate variability and marine ecosystem impacts","container-title":"Progress in Oceanography","DOI":"10.1016/S0079-6611(01)00034-9","ISSN":"0079-6611","issue":"1","journalAbbreviation":"Progress in Oceanography","language":"en","page":"423-437","source":"ScienceDirect","title":"A critical size and period hypothesis to explain natural regulation of salmon abundance and the linkage to climate and climate change","volume":"49","author":[{"family":"Beamish","given":"R. J"},{"family":"Mahnken","given":"Conrad"}],"issued":{"date-parts":[["2001",1,1]]}}},{"id":3657,"uris":["http://zotero.org/users/8784224/items/FLH9GM3V"],"itemData":{"id":3657,"type":"article-journal","abstract":"Recent precipitous declines in western Alaska chum salmon Oncorhynchus keta returns followed unprecedented warming in the northern Bering Sea ecosystem. To better understand the role of anomalous events on the early marine ecology of juvenile chum salmon in the northern Bering Sea, we utilized time-series observations over a 17 yr period (2003–2019) of sea surface temperature (SST) and juvenile chum salmon size (length and weight), diet, energy density, and relative abundance. Particular attention was paid to more recent (2014–2019) years in which there was unprecedented loss of sea ice in the northern Being Sea in comparison to previous warm (2003–2005) and cold (2006–2013) periods. Our findings indicate significant correlations between SST and juvenile chum salmon relative biomass (positive) and energy density (negative). We found that juvenile chum salmon were larger during warm periods than during cold periods; however, there was no significant difference in their length and weight between the warm periods. Juvenile chum salmon fed on lower quality prey during warm periods than during cold periods, with an increase in the proportion of lower quality prey during the recent warm period. Consequently, the energy density of juvenile chum salmon was also lower during warm periods than during cold periods, with the lowest values occurring during the recent warm period (2014–2019). These results identify a shift in energy allocation and/or prey quality of juvenile chum salmon with temperature and illustrate how marine ecosystems have altered the nutritional condition of juvenile chum salmon prior to winter, when energy reserves are considered critical to survival.","container-title":"Marine Ecology Progress Series","DOI":"10.3354/meps14491","ISSN":"0171-8630, 1616-1599","journalAbbreviation":"Mar. Ecol. Prog. Ser.","language":"en","page":"149-160","source":"DOI.org (Crossref)","title":"Critical periods in the marine life history of juvenile western Alaska chum salmon in a changing climate","volume":"726","author":[{"family":"Farley","given":"Ev"},{"family":"Yasumiishi","given":"Em"},{"family":"Murphy","given":"Jm"},{"family":"Strasburger","given":"W"},{"family":"Sewall","given":"F"},{"family":"Howard","given":"K"},{"family":"Garcia","given":"S"},{"family":"Moss","given":"Jh"}],"issued":{"date-parts":[["2024",1,11]]}}}],"schema":"https://github.com/citation-style-language/schema/raw/master/csl-citation.json"} </w:instrText>
+      </w:r>
+      <w:r>
+        <w:fldChar w:fldCharType="separate"/>
+      </w:r>
+      <w:r>
+        <w:rPr>
+          <w:noProof/>
+        </w:rPr>
+        <w:t>(Beamish &amp; Mahnken 2001, Farley et al. 2024)</w:t>
+      </w:r>
+      <w:r>
+        <w:fldChar w:fldCharType="end"/>
+      </w:r>
+      <w:r>
+        <w:t xml:space="preserve">. </w:t>
+      </w:r>
+      <w:r>
+        <w:t>To address this, w</w:t>
+      </w:r>
+      <w:r>
+        <w:t xml:space="preserve">e included </w:t>
       </w:r>
       <w:r>
         <w:t>NBS c</w:t>
@@ -7594,13 +7649,90 @@
         <w:t xml:space="preserve">summer </w:t>
       </w:r>
       <w:r>
-        <w:t xml:space="preserve">at sea. We hypothesized a positive relationship between temperature and juvenile productivity, as suggested by empirical studies in the Bering Sea and bioenergetics modeling in Japan </w:t>
+        <w:t xml:space="preserve">at sea. </w:t>
+      </w:r>
+      <w:r>
+        <w:t xml:space="preserve">To calculate CDD we used the daily mean </w:t>
+      </w:r>
+      <w:r>
+        <w:t xml:space="preserve">Northern Bering Sea </w:t>
+      </w:r>
+      <w:r>
+        <w:t xml:space="preserve">(NBS) </w:t>
+      </w:r>
+      <w:r>
+        <w:t>sea surface temperature</w:t>
+      </w:r>
+      <w:r>
+        <w:t>, publicly available on the Alaska Fisheries Information Network (A</w:t>
+      </w:r>
+      <w:r>
+        <w:t>K</w:t>
+      </w:r>
+      <w:r>
+        <w:t>FIN)</w:t>
+      </w:r>
+      <w:r>
+        <w:t>. We</w:t>
+      </w:r>
+      <w:r>
+        <w:t xml:space="preserve"> summed </w:t>
+      </w:r>
+      <w:r>
+        <w:t xml:space="preserve">temperature </w:t>
+      </w:r>
+      <w:r>
+        <w:t xml:space="preserve">from June to August for each year to align with when juvenile salmonids would experience </w:t>
+      </w:r>
+      <w:r>
+        <w:t>the</w:t>
+      </w:r>
+      <w:r>
+        <w:t xml:space="preserve"> temperature conditions</w:t>
+      </w:r>
+      <w:r>
+        <w:t xml:space="preserve"> (</w:t>
+      </w:r>
+      <w:r>
+        <w:t>brood year +1</w:t>
+      </w:r>
+      <w:r>
+        <w:t>)</w:t>
+      </w:r>
+      <w:r>
+        <w:t>.</w:t>
+      </w:r>
+    </w:p>
+    <w:p>
+      <w:pPr>
+        <w:ind w:firstLine="720"/>
+      </w:pPr>
+      <w:r>
+        <w:t>H</w:t>
+      </w:r>
+      <w:r>
+        <w:t>igh quality prey sources are</w:t>
+      </w:r>
+      <w:r>
+        <w:t xml:space="preserve"> important for </w:t>
+      </w:r>
+      <w:r>
+        <w:t xml:space="preserve">juvenile salmonid </w:t>
+      </w:r>
+      <w:r>
+        <w:t xml:space="preserve">lipid accumulation </w:t>
+      </w:r>
+      <w:r>
+        <w:t>which</w:t>
+      </w:r>
+      <w:r>
+        <w:t xml:space="preserve"> can lead to greater growth and productivity </w:t>
       </w:r>
       <w:r>
         <w:fldChar w:fldCharType="begin"/>
       </w:r>
       <w:r>
-        <w:instrText xml:space="preserve"> ADDIN ZOTERO_ITEM CSL_CITATION {"citationID":"sqhJFAMt","properties":{"formattedCitation":"(Iino et al. 2022, Farley et al. 2024)","plainCitation":"(Iino et al. 2022, Farley et al. 2024)","noteIndex":0},"citationItems":[{"id":5017,"uris":["http://zotero.org/users/8784224/items/EGY9ZXJH"],"itemData":{"id":5017,"type":"article-journal","abstract":"Offshore migration of Pacific salmon Oncorhynchus spp. is partly triggered by increasing body size and high motility in the early stages of life. The survival of juvenile salmon may depend on their growth rate during the first few months in the sea, and this factor partly regulates the dynamics of adult populations. Here, we assessed the effects of water temperature and food availability on the growth of juvenile chum salmon O. keta. In addition, by combining the measurements of metabolic performance for growth and activity (Absolute Aerobic Scope: AAS) with a bioenergetics model, we estimated the energy allocation for different activities in the juveniles. Under high temperatures (14 °C), juveniles reared at low food levels (1% body weight) allocated less than half their energy for growth than those reared at high food levels (4% body weight). These findings suggest that high temperature and low food level constrain the growth of juveniles, providing an insight into the effect of the recent increase in warm and low-nutrient water masses on survival of juveniles and catches of adult chum salmon on the Pacific side of Honshu Island, Japan.","container-title":"Fisheries Science","DOI":"10.1007/s12562-022-01599-w","ISSN":"1444-2906","issue":"3","journalAbbreviation":"Fish Sci","language":"en","page":"397-409","source":"Springer Link","title":"Effect of food amount and temperature on growth rate and aerobic scope of juvenile chum salmon","volume":"88","author":[{"family":"Iino","given":"Yuki"},{"family":"Kitagawa","given":"Takashi"},{"family":"Abe","given":"Takaaki K."},{"family":"Nagasaka","given":"Tsuyoshi"},{"family":"Shimizu","given":"Yuichi"},{"family":"Ota","given":"Katsuhiko"},{"family":"Kawashima","given":"Takuya"},{"family":"Kawamura","given":"Tomohiko"}],"issued":{"date-parts":[["2022",5,1]]}}},{"id":3657,"uris":["http://zotero.org/users/8784224/items/FLH9GM3V"],"itemData":{"id":3657,"type":"article-journal","abstract":"Recent precipitous declines in western Alaska chum salmon Oncorhynchus keta returns followed unprecedented warming in the northern Bering Sea ecosystem. To better understand the role of anomalous events on the early marine ecology of juvenile chum salmon in the northern Bering Sea, we utilized time-series observations over a 17 yr period (2003–2019) of sea surface temperature (SST) and juvenile chum salmon size (length and weight), diet, energy density, and relative abundance. Particular attention was paid to more recent (2014–2019) years in which there was unprecedented loss of sea ice in the northern Being Sea in comparison to previous warm (2003–2005) and cold (2006–2013) periods. Our findings indicate significant correlations between SST and juvenile chum salmon relative biomass (positive) and energy density (negative). We found that juvenile chum salmon were larger during warm periods than during cold periods; however, there was no significant difference in their length and weight between the warm periods. Juvenile chum salmon fed on lower quality prey during warm periods than during cold periods, with an increase in the proportion of lower quality prey during the recent warm period. Consequently, the energy density of juvenile chum salmon was also lower during warm periods than during cold periods, with the lowest values occurring during the recent warm period (2014–2019). These results identify a shift in energy allocation and/or prey quality of juvenile chum salmon with temperature and illustrate how marine ecosystems have altered the nutritional condition of juvenile chum salmon prior to winter, when energy reserves are considered critical to survival.","container-title":"Marine Ecology Progress Series","DOI":"10.3354/meps14491","ISSN":"0171-8630, 1616-1599","journalAbbreviation":"Mar. Ecol. Prog. Ser.","language":"en","page":"149-160","source":"DOI.org (Crossref)","title":"Critical periods in the marine life history of juvenile western Alaska chum salmon in a changing climate","volume":"726","author":[{"family":"Farley","given":"Ev"},{"family":"Yasumiishi","given":"Em"},{"family":"Murphy","given":"Jm"},{"family":"Strasburger","given":"W"},{"family":"Sewall","given":"F"},{"family":"Howard","given":"K"},{"family":"Garcia","given":"S"},{"family":"Moss","given":"Jh"}],"issued":{"date-parts":[["2024",1,11]]}}}],"schema":"https://github.com/citation-style-language/schema/raw/master/csl-citation.json"} </w:instrText>
+        <w:instrText xml:space="preserve"> ADDIN ZOTERO_ITEM CSL_CITATION {"citationID":"S6vrra24","properties":{"formattedCitation":"(Myers et al. 2009, Kaga et al. 2013, Farley et al. 2024)","plainCitation":"(Myers et al. 2009, Kaga et al. 2013, Farley et al. 2024)","noteIndex":0},"citationItems":[{"id":3500,"uris":["http://zotero.org/users/8784224/items/4MTFFK3U"],"itemData":{"id":3500,"type":"article-journal","abstract":"To assess effects of intra- and inter-specific interactions on chum salmon in the central Bering Sea, chum salmon lipid content was analyzed as a proxy for body condition. We measured the lipid contents of 466 immature individuals collected during summer from 2002 to 2007. Individual variation in log-transformed lipid content was tested using multiple regression analysis with biological and environmental variables. A regression model that included chum salmon fork length and pink salmon CPUE (number of fish caught per 1500 m of gillnet) was the most effective in describing variation in lipid content. Path analysis showed that the negative effect of pink salmon CPUE was stronger than the effect of chum salmon CPUE on chum salmon lipid content. Stomach content analysis of 283 chum salmon indicated non-crustacean zooplankton (appendicularian, chaetognath, cnidarian, ctenophore, polychaete, and pteropod) was higher under conditions of high pink salmon CPUE. Increased consumption of non-crustacean zooplankton containing a low lipid level could lower the lipid content of chum salmon. Thus, chum salmon lipid content could be affected directly by their shift in prey items and indirectly by interspecific competition with pink salmon.","container-title":"Marine Ecology Progress Series","DOI":"10.3354/meps10179","ISSN":"0171-8630, 1616-1599","journalAbbreviation":"Mar. Ecol. Prog. Ser.","language":"en","page":"211-221","source":"DOI.org (Crossref)","title":"Lipid content of chum salmon Oncorhynchus keta affected by pink salmon O. gorbuscha abundance in the central Bering Sea","volume":"478","author":[{"family":"Kaga","given":"T"},{"family":"Sato","given":"S"},{"family":"Azumaya","given":"T"},{"family":"Davis","given":"Nd"},{"family":"Fukuwaka","given":"M"}],"issued":{"date-parts":[["2013",3,25]]}}},{"id":3657,"uris":["http://zotero.org/users/8784224/items/FLH9GM3V"],"itemData":{"id":3657,"type":"article-journal","abstract":"Recent precipitous declines in western Alaska chum salmon Oncorhynchus keta returns followed unprecedented warming in the northern Bering Sea ecosystem. To better understand the role of anomalous events on the early marine ecology of juvenile chum salmon in the northern Bering Sea, we utilized time-series observations over a 17 yr period (2003–2019) of sea surface temperature (SST) and juvenile chum salmon size (length and weight), diet, energy density, and relative abundance. Particular attention was paid to more recent (2014–2019) years in which there was unprecedented loss of sea ice in the northern Being Sea in comparison to previous warm (2003–2005) and cold (2006–2013) periods. Our findings indicate significant correlations between SST and juvenile chum salmon relative biomass (positive) and energy density (negative). We found that juvenile chum salmon were larger during warm periods than during cold periods; however, there was no significant difference in their length and weight between the warm periods. Juvenile chum salmon fed on lower quality prey during warm periods than during cold periods, with an increase in the proportion of lower quality prey during the recent warm period. Consequently, the energy density of juvenile chum salmon was also lower during warm periods than during cold periods, with the lowest values occurring during the recent warm period (2014–2019). These results identify a shift in energy allocation and/or prey quality of juvenile chum salmon with temperature and illustrate how marine ecosystems have altered the nutritional condition of juvenile chum salmon prior to winter, when energy reserves are considered critical to survival.","container-title":"Marine Ecology Progress Series","DOI":"10.3354/meps14491","ISSN":"0171-8630, 1616-1599","journalAbbreviation":"Mar. Ecol. Prog. Ser.","language":"en","page":"149-160","source":"DOI.org (Crossref)","title":"Critical periods in the marine life history of juvenile western Alaska chum salmon in a changing climate","volume":"726","author":[{"family":"Farley","given":"Ev"},{"family":"Yasumiishi","given":"Em"},{"family":"Murphy","given":"Jm"},{"family":"Strasburger","given":"W"},{"family":"Sewall","given":"F"},{"family":"Howard","given":"K"},{"family":"Garcia","given":"S"},{"family":"Moss","given":"Jh"}],"issued":{"date-parts":[["2024",1,11]]}}},{"id":3494,"uris":["http://zotero.org/users/8784224/items/GB8XHZ7M"],"itemData":{"id":3494,"type":"article-journal","abstract":"Data from high seas tagging experiments (external tags, coded-wire tags, electronic data storage tags) provide the only direct information on the distribution, biology, and ecology of immature and maturing Arctic-Yukon-Kuskokwim (AYK) salmon (Oncorhynchus spp.) migrating in the North Pacific Ocean and Bering Sea. Variation in the spatial and temporal distribution of tagging effort largely reflects changes in international salmon treaty research priorities over the past 52 years (1954–2006). Results of tagging studies indicate that in spring maturing AYK pink O. gorbuscha and coho O. kisutch salmon and immature and maturing AYK sockeye O. nerka and chum O. keta salmon are distributed primarily in the northeastern North Pacific Ocean and Gulf of Alaska, and in summer their distribution shifts to the west in the Gulf of Alaska and to the north and west in the Bering Sea. Immature and maturing AYK Chinook salmon O. tshawytscha are distributed in the eastern Bering Sea in winter, and immature Chinook salmon are distributed in the central and western Bering Sea in summer. Depth data from electronic tags indicated that Chinook and chum salmon have the deepest vertical distributions among the salmon species. Swimming depths might remain relatively constant across water masses and ocean areas. Bioenergetic simulations indicated that AYK salmon experiencing increased mean summer temperatures in the Bering Sea could suffer reduced growth at all agematurity stages unless prey availability or prey energy density increased commensurately. Published conceptual models of the high seas distribution and migration patterns of AYK salmon need to be updated with new information from tagging, scale pattern, and genetic studies. New dynamic models would be useful for predicting climate-induced changes in carrying capacity, growth and survival, exploitation by marine fisheries, and timing of adult returns to the AYK region.","container-title":"American Fisheries Society Symposium","language":"en","page":"201-239","source":"Zotero","title":"High Seas Distribution, Biology, and Ecology of Arctic-Yukon-Kuskokwim Salmon: Direct Information from High Seas Tagging Experiments, 1954–2006","volume":"70","author":[{"family":"Myers","given":"Katherine W"},{"family":"Walker","given":"Robert V"},{"family":"Davis","given":"Nancy D"},{"family":"Armstrong","given":"Janet L"},{"family":"Kaeriyama","given":"Masahide"}],"issued":{"date-parts":[["2009"]]}}}],"schema":"https://github.com/citation-style-language/schema/raw/master/csl-citation.json"} </w:instrText>
       </w:r>
       <w:r>
         <w:fldChar w:fldCharType="separate"/>
@@ -7609,114 +7741,19 @@
         <w:rPr>
           <w:noProof/>
         </w:rPr>
-        <w:t>(Iino et al. 2022, Farley et al. 2024)</w:t>
+        <w:t>(Myers et al. 2009, Kaga et al. 2013, Farley et al. 2024)</w:t>
       </w:r>
       <w:r>
         <w:fldChar w:fldCharType="end"/>
       </w:r>
       <w:r>
-        <w:t>. The hypothesized positive relationship may arise if warmer temperatures enhance juvenile salmon growth rates as they enter the marine environment which can reduce size</w:t>
-      </w:r>
-      <w:r>
-        <w:t>-</w:t>
-      </w:r>
-      <w:r>
-        <w:t xml:space="preserve">selective mortality and lead to greater </w:t>
-      </w:r>
-      <w:r>
-        <w:t xml:space="preserve">survival </w:t>
-      </w:r>
-      <w:r>
-        <w:fldChar w:fldCharType="begin"/>
-      </w:r>
-      <w:r>
-        <w:instrText xml:space="preserve"> ADDIN ZOTERO_ITEM CSL_CITATION {"citationID":"uB6hfu0F","properties":{"formattedCitation":"(Beamish &amp; Mahnken 2001, Farley et al. 2024)","plainCitation":"(Beamish &amp; Mahnken 2001, Farley et al. 2024)","noteIndex":0},"citationItems":[{"id":1056,"uris":["http://zotero.org/users/8784224/items/6R6UMVSW"],"itemData":{"id":1056,"type":"article-journal","abstract":"We hypothesise that salmon year class strength is determined in two stages during the first year in the ocean. There is an early natural mortality that is mostly related to predation, which is followed by a physiologically-based mortality. Juvenile salmon that fail to reach a critical size by the end of their first marine summer do not survive the following winter. In this study we describe our initial tests of this critical size and critical period hypothesis using data from ocean surveys of juvenile salmon and from experimental feeding studies on coho. Conservative swept volume abundance estimates for juvenile coho, and possibly chinook, indicate that there is high mortality in fall and winter during their first year in the sea. Studies of otolith weight show that the length and otolith-weight relationship for young coho changes in the early fall of their first ocean year. Studies of growth and associated hormone levels in feeding studies show that slow growing juvenile coho are stunted and deficient in an insulin-like growth factor-I (IGF-I). Juvenile coho sampled in September had low IGF-I values, indicative of poor growth. The results of these studies provide evidence for the general hypothesis that growth-related mortality occurs late in the first marine year and may be important in determining the strength of the year class (brood year). The link between total mortality and climate could be operating via the availability of nutrients regulating the food supply and hence competition for food (i.e. bottom–up regulation).","collection-title":"Pacific climate variability and marine ecosystem impacts","container-title":"Progress in Oceanography","DOI":"10.1016/S0079-6611(01)00034-9","ISSN":"0079-6611","issue":"1","journalAbbreviation":"Progress in Oceanography","language":"en","page":"423-437","source":"ScienceDirect","title":"A critical size and period hypothesis to explain natural regulation of salmon abundance and the linkage to climate and climate change","volume":"49","author":[{"family":"Beamish","given":"R. J"},{"family":"Mahnken","given":"Conrad"}],"issued":{"date-parts":[["2001",1,1]]}}},{"id":3657,"uris":["http://zotero.org/users/8784224/items/FLH9GM3V"],"itemData":{"id":3657,"type":"article-journal","abstract":"Recent precipitous declines in western Alaska chum salmon Oncorhynchus keta returns followed unprecedented warming in the northern Bering Sea ecosystem. To better understand the role of anomalous events on the early marine ecology of juvenile chum salmon in the northern Bering Sea, we utilized time-series observations over a 17 yr period (2003–2019) of sea surface temperature (SST) and juvenile chum salmon size (length and weight), diet, energy density, and relative abundance. Particular attention was paid to more recent (2014–2019) years in which there was unprecedented loss of sea ice in the northern Being Sea in comparison to previous warm (2003–2005) and cold (2006–2013) periods. Our findings indicate significant correlations between SST and juvenile chum salmon relative biomass (positive) and energy density (negative). We found that juvenile chum salmon were larger during warm periods than during cold periods; however, there was no significant difference in their length and weight between the warm periods. Juvenile chum salmon fed on lower quality prey during warm periods than during cold periods, with an increase in the proportion of lower quality prey during the recent warm period. Consequently, the energy density of juvenile chum salmon was also lower during warm periods than during cold periods, with the lowest values occurring during the recent warm period (2014–2019). These results identify a shift in energy allocation and/or prey quality of juvenile chum salmon with temperature and illustrate how marine ecosystems have altered the nutritional condition of juvenile chum salmon prior to winter, when energy reserves are considered critical to survival.","container-title":"Marine Ecology Progress Series","DOI":"10.3354/meps14491","ISSN":"0171-8630, 1616-1599","journalAbbreviation":"Mar. Ecol. Prog. Ser.","language":"en","page":"149-160","source":"DOI.org (Crossref)","title":"Critical periods in the marine life history of juvenile western Alaska chum salmon in a changing climate","volume":"726","author":[{"family":"Farley","given":"Ev"},{"family":"Yasumiishi","given":"Em"},{"family":"Murphy","given":"Jm"},{"family":"Strasburger","given":"W"},{"family":"Sewall","given":"F"},{"family":"Howard","given":"K"},{"family":"Garcia","given":"S"},{"family":"Moss","given":"Jh"}],"issued":{"date-parts":[["2024",1,11]]}}}],"schema":"https://github.com/citation-style-language/schema/raw/master/csl-citation.json"} </w:instrText>
-      </w:r>
-      <w:r>
-        <w:fldChar w:fldCharType="separate"/>
-      </w:r>
-      <w:r>
-        <w:rPr>
-          <w:noProof/>
-        </w:rPr>
-        <w:t>(Beamish &amp; Mahnken 2001, Farley et al. 2024)</w:t>
-      </w:r>
-      <w:r>
-        <w:fldChar w:fldCharType="end"/>
-      </w:r>
-      <w:r>
-        <w:t xml:space="preserve">. To calculate CDD we used the daily mean </w:t>
-      </w:r>
-      <w:r>
-        <w:t xml:space="preserve">Northern Bering Sea </w:t>
-      </w:r>
-      <w:r>
-        <w:t xml:space="preserve">(NBS) </w:t>
-      </w:r>
-      <w:r>
-        <w:t>sea surface temperature</w:t>
-      </w:r>
-      <w:r>
-        <w:t>, publicly available on the Alaska Fisheries Information Network (A</w:t>
-      </w:r>
-      <w:r>
-        <w:t>K</w:t>
-      </w:r>
-      <w:r>
-        <w:t>FIN)</w:t>
-      </w:r>
-      <w:r>
-        <w:t>. We</w:t>
-      </w:r>
-      <w:r>
-        <w:t xml:space="preserve"> summed </w:t>
-      </w:r>
-      <w:r>
-        <w:t xml:space="preserve">temperature </w:t>
-      </w:r>
-      <w:r>
-        <w:t xml:space="preserve">from June to August for each year to align with when juvenile salmonids would experience </w:t>
-      </w:r>
-      <w:r>
-        <w:t>the</w:t>
-      </w:r>
-      <w:r>
-        <w:t xml:space="preserve"> temperature conditions</w:t>
-      </w:r>
-      <w:r>
-        <w:t xml:space="preserve"> (</w:t>
-      </w:r>
-      <w:r>
-        <w:t>brood year +1</w:t>
-      </w:r>
-      <w:r>
-        <w:t>)</w:t>
-      </w:r>
-      <w:r>
-        <w:t>.</w:t>
-      </w:r>
-    </w:p>
-    <w:p>
-      <w:pPr>
-        <w:ind w:firstLine="720"/>
-      </w:pPr>
-      <w:r>
-        <w:t xml:space="preserve">We included the </w:t>
-      </w:r>
-      <w:r>
-        <w:t>E</w:t>
-      </w:r>
-      <w:r>
-        <w:t>astern Bering Sea</w:t>
-      </w:r>
-      <w:r>
-        <w:t xml:space="preserve"> </w:t>
-      </w:r>
-      <w:r>
-        <w:t xml:space="preserve">(EBS) </w:t>
-      </w:r>
-      <w:r>
-        <w:t>walleye pollock (</w:t>
+        <w:t xml:space="preserve">. </w:t>
+      </w:r>
+      <w:r>
+        <w:t>Juvenile</w:t>
+      </w:r>
+      <w:r>
+        <w:t xml:space="preserve"> pollock (</w:t>
       </w:r>
       <w:r>
         <w:rPr>
@@ -7726,13 +7763,25 @@
         <w:t>Gadus chalcogrammus</w:t>
       </w:r>
       <w:r>
-        <w:t xml:space="preserve">) recruitment index to represent changes in salmon prey availability during the first summer at sea </w:t>
+        <w:t xml:space="preserve">) represent a high-quality prey source for juvenile </w:t>
+      </w:r>
+      <w:r>
+        <w:t>C</w:t>
+      </w:r>
+      <w:r>
+        <w:t>hum</w:t>
+      </w:r>
+      <w:r>
+        <w:t xml:space="preserve"> in the Bering Sea</w:t>
+      </w:r>
+      <w:r>
+        <w:t xml:space="preserve"> </w:t>
       </w:r>
       <w:r>
         <w:fldChar w:fldCharType="begin"/>
       </w:r>
       <w:r>
-        <w:instrText xml:space="preserve"> ADDIN ZOTERO_ITEM CSL_CITATION {"citationID":"MjoaylD2","properties":{"formattedCitation":"(Ianelli et al. 2023)","plainCitation":"(Ianelli et al. 2023)","noteIndex":0},"citationItems":[{"id":5021,"uris":["http://zotero.org/users/8784224/items/EQW3QMRY"],"itemData":{"id":5021,"type":"article-journal","container-title":"North Pacific Fishery Management Council, Anchorage, AK","language":"en","source":"Zotero","title":"Stock assessment for eastern Bering Sea walleye pollock","author":[{"family":"Ianelli","given":"James"},{"family":"Honkalehto","given":"Taina"},{"family":"Wassermann","given":"Sophia"},{"family":"Lauffenburger","given":"Nathan"},{"family":"McGilliard","given":"Carey"},{"family":"Siddon","given":"Elizabeth"}],"issued":{"date-parts":[["2023"]]}}}],"schema":"https://github.com/citation-style-language/schema/raw/master/csl-citation.json"} </w:instrText>
+        <w:instrText xml:space="preserve"> ADDIN ZOTERO_ITEM CSL_CITATION {"citationID":"5mjrbvA3","properties":{"formattedCitation":"(Farley &amp; Moss 2009, Moss et al. 2009, Kaga et al. 2013)","plainCitation":"(Farley &amp; Moss 2009, Moss et al. 2009, Kaga et al. 2013)","noteIndex":0},"citationItems":[{"id":1060,"uris":["http://zotero.org/users/8784224/items/7S4KWLGY"],"itemData":{"id":1060,"type":"article-journal","abstract":"Spatial and temporal variation in growing conditions for juvenile salmon may determine the survival of salmon after their first year at sea. To assess this aspect of habitat quality, a spatially explicit bioenergetics model was used to predict juvenile chum salmon (Oncorhynchus keta) growth rate potential (GRP) on the eastern Bering Sea shelf during years with cold and warm spring sea surface temperatures (SSTs). Annual averages of juvenile chum salmon GRP were generally lower among years and regions with cold spring SSTs. In addition, juvenile chum salmon GRP was generally higher in offshore than in nearshore regions of the eastern Bering Sea shelf during years with warm SSTs; however, the distribution (catch per unit effort) of juvenile chum salmon was not significantly (P &lt; 0.05) related to GRP. Shifts from warm to cold SSTs in the northern region do not appear to affect summer abundance of juvenile Yukon River chum salmon, whereas the abundance of juvenile Kuskokwim River chum salmon drops precipitously during years with cold SSTs. From this result, we hypothesize that sizeselective predation is highest on juvenile Kuskokwim chum salmon during cold years, but that predation is not as great a factor for juvenile Yukon River chum salmon. Although not addressed in this study, we also hypothesize that the smaller Yukon River chum salmon captured during years with cold SSTs likely incur higher size-selective mortality during winter.","issue":"5","language":"en","source":"Zotero","title":"Growth Rate Potential of Juvenile Chum Salmon on the Eastern Bering Sea Shelf: an Assessment of Salmon Carrying Capacity","author":[{"family":"Farley","given":"Edward V"},{"family":"Moss","given":"Jamal H"}],"issued":{"date-parts":[["2009"]]}}},{"id":3504,"uris":["http://zotero.org/users/8784224/items/CTY6BHU2"],"itemData":{"id":3504,"type":"article-journal","abstract":"Loss of non-seasonal sea ice and a general warming trend in the Bering Sea has altered the composition, distribution, and abundance of marine organisms inhabiting the region. Juvenile pink (Oncorhynchus gorbuscha) and chum (O. keta) salmon were found in significant numbers throughout the Chukchi Sea and Bering Strait regions during early autumn 2007, reflecting significant utilization of Arctic marine habitat by Pacific salmon. Linear models of juvenile pink and chum salmon body size corrected for Day of Year were parameterized to estimate daily growth rates and habitat-specific differences in body size using 6 years of survey data. Model results revealed that juvenile pink salmon inhabiting the eastern Bering Sea grew at an average rate of 1.17 mm•day-1 and juvenile chum salmon grew at a rate of 1.21 mm•day-1. The U.S. BASIS survey area was expanded northward to include the Chukchi Sea during 2007, where larger juvenile pink and chum salmon were found in higher abundances relative to pink and chum inhabiting the eastern Bering Sea. Food habits analyses revealed that juvenile pink and chum salmon fed upon high energy prey in the Chukchi Sea, and that the majority of chum salmon encountered there were from either Alaskan or Russian stocks.","container-title":"North Pacific Anadromous Fish Commission","issue":"5","language":"en","source":"Zotero","title":"Juvenile Pink and Chum Salmon Distribution, Diet, and Growth in the Northern Bering and Chukchi Seas","author":[{"family":"Moss","given":"Jamal H"},{"family":"Murphy","given":"James M"},{"family":"Farley","given":"Edward V"},{"family":"Eisner","given":"Lisa B"},{"family":"Andrews","given":"Alexander G"}],"issued":{"date-parts":[["2009"]]}}},{"id":3500,"uris":["http://zotero.org/users/8784224/items/4MTFFK3U"],"itemData":{"id":3500,"type":"article-journal","abstract":"To assess effects of intra- and inter-specific interactions on chum salmon in the central Bering Sea, chum salmon lipid content was analyzed as a proxy for body condition. We measured the lipid contents of 466 immature individuals collected during summer from 2002 to 2007. Individual variation in log-transformed lipid content was tested using multiple regression analysis with biological and environmental variables. A regression model that included chum salmon fork length and pink salmon CPUE (number of fish caught per 1500 m of gillnet) was the most effective in describing variation in lipid content. Path analysis showed that the negative effect of pink salmon CPUE was stronger than the effect of chum salmon CPUE on chum salmon lipid content. Stomach content analysis of 283 chum salmon indicated non-crustacean zooplankton (appendicularian, chaetognath, cnidarian, ctenophore, polychaete, and pteropod) was higher under conditions of high pink salmon CPUE. Increased consumption of non-crustacean zooplankton containing a low lipid level could lower the lipid content of chum salmon. Thus, chum salmon lipid content could be affected directly by their shift in prey items and indirectly by interspecific competition with pink salmon.","container-title":"Marine Ecology Progress Series","DOI":"10.3354/meps10179","ISSN":"0171-8630, 1616-1599","journalAbbreviation":"Mar. Ecol. Prog. Ser.","language":"en","page":"211-221","source":"DOI.org (Crossref)","title":"Lipid content of chum salmon Oncorhynchus keta affected by pink salmon O. gorbuscha abundance in the central Bering Sea","volume":"478","author":[{"family":"Kaga","given":"T"},{"family":"Sato","given":"S"},{"family":"Azumaya","given":"T"},{"family":"Davis","given":"Nd"},{"family":"Fukuwaka","given":"M"}],"issued":{"date-parts":[["2013",3,25]]}}}],"schema":"https://github.com/citation-style-language/schema/raw/master/csl-citation.json"} </w:instrText>
       </w:r>
       <w:r>
         <w:fldChar w:fldCharType="separate"/>
@@ -7741,13 +7790,40 @@
         <w:rPr>
           <w:noProof/>
         </w:rPr>
-        <w:t>(Ianelli et al. 2023)</w:t>
+        <w:t>(Farley &amp; Moss 2009, Moss et al. 2009, Kaga et al. 2013)</w:t>
       </w:r>
       <w:r>
         <w:fldChar w:fldCharType="end"/>
       </w:r>
       <w:r>
-        <w:t>. While juvenile Chum salmon consume multiple fish species, forage fish typically have patchy distributions making them difficult to survey and estimate reliable indices</w:t>
+        <w:t>,</w:t>
+      </w:r>
+      <w:r>
+        <w:t xml:space="preserve"> thus w</w:t>
+      </w:r>
+      <w:r>
+        <w:t xml:space="preserve">e included the </w:t>
+      </w:r>
+      <w:r>
+        <w:t>E</w:t>
+      </w:r>
+      <w:r>
+        <w:t>astern Bering Sea</w:t>
+      </w:r>
+      <w:r>
+        <w:t xml:space="preserve"> </w:t>
+      </w:r>
+      <w:r>
+        <w:t xml:space="preserve">(EBS) </w:t>
+      </w:r>
+      <w:r>
+        <w:t>walleye pollock recruitment index</w:t>
+      </w:r>
+      <w:r>
+        <w:t xml:space="preserve">. </w:t>
+      </w:r>
+      <w:r>
+        <w:t>While juvenile Chum salmon consume multiple fish species, forage fish typically have patchy distributions making them difficult to survey and estimate reliable indices</w:t>
       </w:r>
       <w:r>
         <w:t>. Juvenile pollock</w:t>
@@ -7783,10 +7859,7 @@
         <w:t xml:space="preserve"> </w:t>
       </w:r>
       <w:r>
-        <w:t xml:space="preserve"> </w:t>
-      </w:r>
-      <w:r>
-        <w:t xml:space="preserve"> thus the pollock recruitment index represents </w:t>
+        <w:t xml:space="preserve">thus the pollock recruitment index represents </w:t>
       </w:r>
       <w:r>
         <w:t xml:space="preserve">a </w:t>
@@ -7797,75 +7870,11 @@
       <w:r>
         <w:t xml:space="preserve">. </w:t>
       </w:r>
-      <w:r>
-        <w:t xml:space="preserve">Young pollock represent a high-quality prey source for juvenile </w:t>
-      </w:r>
-      <w:r>
-        <w:t>C</w:t>
-      </w:r>
-      <w:r>
-        <w:t>hum</w:t>
-      </w:r>
-      <w:r>
-        <w:t xml:space="preserve"> </w:t>
-      </w:r>
-      <w:r>
-        <w:fldChar w:fldCharType="begin"/>
-      </w:r>
-      <w:r>
-        <w:instrText xml:space="preserve"> ADDIN ZOTERO_ITEM CSL_CITATION {"citationID":"5mjrbvA3","properties":{"formattedCitation":"(Farley &amp; Moss 2009, Moss et al. 2009, Kaga et al. 2013)","plainCitation":"(Farley &amp; Moss 2009, Moss et al. 2009, Kaga et al. 2013)","noteIndex":0},"citationItems":[{"id":1060,"uris":["http://zotero.org/users/8784224/items/7S4KWLGY"],"itemData":{"id":1060,"type":"article-journal","abstract":"Spatial and temporal variation in growing conditions for juvenile salmon may determine the survival of salmon after their first year at sea. To assess this aspect of habitat quality, a spatially explicit bioenergetics model was used to predict juvenile chum salmon (Oncorhynchus keta) growth rate potential (GRP) on the eastern Bering Sea shelf during years with cold and warm spring sea surface temperatures (SSTs). Annual averages of juvenile chum salmon GRP were generally lower among years and regions with cold spring SSTs. In addition, juvenile chum salmon GRP was generally higher in offshore than in nearshore regions of the eastern Bering Sea shelf during years with warm SSTs; however, the distribution (catch per unit effort) of juvenile chum salmon was not significantly (P &lt; 0.05) related to GRP. Shifts from warm to cold SSTs in the northern region do not appear to affect summer abundance of juvenile Yukon River chum salmon, whereas the abundance of juvenile Kuskokwim River chum salmon drops precipitously during years with cold SSTs. From this result, we hypothesize that sizeselective predation is highest on juvenile Kuskokwim chum salmon during cold years, but that predation is not as great a factor for juvenile Yukon River chum salmon. Although not addressed in this study, we also hypothesize that the smaller Yukon River chum salmon captured during years with cold SSTs likely incur higher size-selective mortality during winter.","issue":"5","language":"en","source":"Zotero","title":"Growth Rate Potential of Juvenile Chum Salmon on the Eastern Bering Sea Shelf: an Assessment of Salmon Carrying Capacity","author":[{"family":"Farley","given":"Edward V"},{"family":"Moss","given":"Jamal H"}],"issued":{"date-parts":[["2009"]]}}},{"id":3504,"uris":["http://zotero.org/users/8784224/items/CTY6BHU2"],"itemData":{"id":3504,"type":"article-journal","abstract":"Loss of non-seasonal sea ice and a general warming trend in the Bering Sea has altered the composition, distribution, and abundance of marine organisms inhabiting the region. Juvenile pink (Oncorhynchus gorbuscha) and chum (O. keta) salmon were found in significant numbers throughout the Chukchi Sea and Bering Strait regions during early autumn 2007, reflecting significant utilization of Arctic marine habitat by Pacific salmon. Linear models of juvenile pink and chum salmon body size corrected for Day of Year were parameterized to estimate daily growth rates and habitat-specific differences in body size using 6 years of survey data. Model results revealed that juvenile pink salmon inhabiting the eastern Bering Sea grew at an average rate of 1.17 mm•day-1 and juvenile chum salmon grew at a rate of 1.21 mm•day-1. The U.S. BASIS survey area was expanded northward to include the Chukchi Sea during 2007, where larger juvenile pink and chum salmon were found in higher abundances relative to pink and chum inhabiting the eastern Bering Sea. Food habits analyses revealed that juvenile pink and chum salmon fed upon high energy prey in the Chukchi Sea, and that the majority of chum salmon encountered there were from either Alaskan or Russian stocks.","container-title":"North Pacific Anadromous Fish Commission","issue":"5","language":"en","source":"Zotero","title":"Juvenile Pink and Chum Salmon Distribution, Diet, and Growth in the Northern Bering and Chukchi Seas","author":[{"family":"Moss","given":"Jamal H"},{"family":"Murphy","given":"James M"},{"family":"Farley","given":"Edward V"},{"family":"Eisner","given":"Lisa B"},{"family":"Andrews","given":"Alexander G"}],"issued":{"date-parts":[["2009"]]}}},{"id":3500,"uris":["http://zotero.org/users/8784224/items/4MTFFK3U"],"itemData":{"id":3500,"type":"article-journal","abstract":"To assess effects of intra- and inter-specific interactions on chum salmon in the central Bering Sea, chum salmon lipid content was analyzed as a proxy for body condition. We measured the lipid contents of 466 immature individuals collected during summer from 2002 to 2007. Individual variation in log-transformed lipid content was tested using multiple regression analysis with biological and environmental variables. A regression model that included chum salmon fork length and pink salmon CPUE (number of fish caught per 1500 m of gillnet) was the most effective in describing variation in lipid content. Path analysis showed that the negative effect of pink salmon CPUE was stronger than the effect of chum salmon CPUE on chum salmon lipid content. Stomach content analysis of 283 chum salmon indicated non-crustacean zooplankton (appendicularian, chaetognath, cnidarian, ctenophore, polychaete, and pteropod) was higher under conditions of high pink salmon CPUE. Increased consumption of non-crustacean zooplankton containing a low lipid level could lower the lipid content of chum salmon. Thus, chum salmon lipid content could be affected directly by their shift in prey items and indirectly by interspecific competition with pink salmon.","container-title":"Marine Ecology Progress Series","DOI":"10.3354/meps10179","ISSN":"0171-8630, 1616-1599","journalAbbreviation":"Mar. Ecol. Prog. Ser.","language":"en","page":"211-221","source":"DOI.org (Crossref)","title":"Lipid content of chum salmon Oncorhynchus keta affected by pink salmon O. gorbuscha abundance in the central Bering Sea","volume":"478","author":[{"family":"Kaga","given":"T"},{"family":"Sato","given":"S"},{"family":"Azumaya","given":"T"},{"family":"Davis","given":"Nd"},{"family":"Fukuwaka","given":"M"}],"issued":{"date-parts":[["2013",3,25]]}}}],"schema":"https://github.com/citation-style-language/schema/raw/master/csl-citation.json"} </w:instrText>
-      </w:r>
-      <w:r>
-        <w:fldChar w:fldCharType="separate"/>
-      </w:r>
-      <w:r>
-        <w:rPr>
-          <w:noProof/>
-        </w:rPr>
-        <w:t>(Farley &amp; Moss 2009, Moss et al. 2009, Kaga et al. 2013)</w:t>
-      </w:r>
-      <w:r>
-        <w:fldChar w:fldCharType="end"/>
-      </w:r>
-      <w:r>
-        <w:t>, and</w:t>
-      </w:r>
-      <w:r>
-        <w:t xml:space="preserve"> </w:t>
-      </w:r>
-      <w:r>
-        <w:t>these high quality prey sources are</w:t>
-      </w:r>
-      <w:r>
-        <w:t xml:space="preserve"> important for lipid accumulation </w:t>
-      </w:r>
-      <w:r>
-        <w:t>which</w:t>
-      </w:r>
-      <w:r>
-        <w:t xml:space="preserve"> can lead to greater growth and productivity </w:t>
-      </w:r>
-      <w:r>
-        <w:fldChar w:fldCharType="begin"/>
-      </w:r>
-      <w:r>
-        <w:instrText xml:space="preserve"> ADDIN ZOTERO_ITEM CSL_CITATION {"citationID":"S6vrra24","properties":{"formattedCitation":"(Myers et al. 2009, Kaga et al. 2013, Farley et al. 2024)","plainCitation":"(Myers et al. 2009, Kaga et al. 2013, Farley et al. 2024)","noteIndex":0},"citationItems":[{"id":3500,"uris":["http://zotero.org/users/8784224/items/4MTFFK3U"],"itemData":{"id":3500,"type":"article-journal","abstract":"To assess effects of intra- and inter-specific interactions on chum salmon in the central Bering Sea, chum salmon lipid content was analyzed as a proxy for body condition. We measured the lipid contents of 466 immature individuals collected during summer from 2002 to 2007. Individual variation in log-transformed lipid content was tested using multiple regression analysis with biological and environmental variables. A regression model that included chum salmon fork length and pink salmon CPUE (number of fish caught per 1500 m of gillnet) was the most effective in describing variation in lipid content. Path analysis showed that the negative effect of pink salmon CPUE was stronger than the effect of chum salmon CPUE on chum salmon lipid content. Stomach content analysis of 283 chum salmon indicated non-crustacean zooplankton (appendicularian, chaetognath, cnidarian, ctenophore, polychaete, and pteropod) was higher under conditions of high pink salmon CPUE. Increased consumption of non-crustacean zooplankton containing a low lipid level could lower the lipid content of chum salmon. Thus, chum salmon lipid content could be affected directly by their shift in prey items and indirectly by interspecific competition with pink salmon.","container-title":"Marine Ecology Progress Series","DOI":"10.3354/meps10179","ISSN":"0171-8630, 1616-1599","journalAbbreviation":"Mar. Ecol. Prog. Ser.","language":"en","page":"211-221","source":"DOI.org (Crossref)","title":"Lipid content of chum salmon Oncorhynchus keta affected by pink salmon O. gorbuscha abundance in the central Bering Sea","volume":"478","author":[{"family":"Kaga","given":"T"},{"family":"Sato","given":"S"},{"family":"Azumaya","given":"T"},{"family":"Davis","given":"Nd"},{"family":"Fukuwaka","given":"M"}],"issued":{"date-parts":[["2013",3,25]]}}},{"id":3657,"uris":["http://zotero.org/users/8784224/items/FLH9GM3V"],"itemData":{"id":3657,"type":"article-journal","abstract":"Recent precipitous declines in western Alaska chum salmon Oncorhynchus keta returns followed unprecedented warming in the northern Bering Sea ecosystem. To better understand the role of anomalous events on the early marine ecology of juvenile chum salmon in the northern Bering Sea, we utilized time-series observations over a 17 yr period (2003–2019) of sea surface temperature (SST) and juvenile chum salmon size (length and weight), diet, energy density, and relative abundance. Particular attention was paid to more recent (2014–2019) years in which there was unprecedented loss of sea ice in the northern Being Sea in comparison to previous warm (2003–2005) and cold (2006–2013) periods. Our findings indicate significant correlations between SST and juvenile chum salmon relative biomass (positive) and energy density (negative). We found that juvenile chum salmon were larger during warm periods than during cold periods; however, there was no significant difference in their length and weight between the warm periods. Juvenile chum salmon fed on lower quality prey during warm periods than during cold periods, with an increase in the proportion of lower quality prey during the recent warm period. Consequently, the energy density of juvenile chum salmon was also lower during warm periods than during cold periods, with the lowest values occurring during the recent warm period (2014–2019). These results identify a shift in energy allocation and/or prey quality of juvenile chum salmon with temperature and illustrate how marine ecosystems have altered the nutritional condition of juvenile chum salmon prior to winter, when energy reserves are considered critical to survival.","container-title":"Marine Ecology Progress Series","DOI":"10.3354/meps14491","ISSN":"0171-8630, 1616-1599","journalAbbreviation":"Mar. Ecol. Prog. Ser.","language":"en","page":"149-160","source":"DOI.org (Crossref)","title":"Critical periods in the marine life history of juvenile western Alaska chum salmon in a changing climate","volume":"726","author":[{"family":"Farley","given":"Ev"},{"family":"Yasumiishi","given":"Em"},{"family":"Murphy","given":"Jm"},{"family":"Strasburger","given":"W"},{"family":"Sewall","given":"F"},{"family":"Howard","given":"K"},{"family":"Garcia","given":"S"},{"family":"Moss","given":"Jh"}],"issued":{"date-parts":[["2024",1,11]]}}},{"id":3494,"uris":["http://zotero.org/users/8784224/items/GB8XHZ7M"],"itemData":{"id":3494,"type":"article-journal","abstract":"Data from high seas tagging experiments (external tags, coded-wire tags, electronic data storage tags) provide the only direct information on the distribution, biology, and ecology of immature and maturing Arctic-Yukon-Kuskokwim (AYK) salmon (Oncorhynchus spp.) migrating in the North Pacific Ocean and Bering Sea. Variation in the spatial and temporal distribution of tagging effort largely reflects changes in international salmon treaty research priorities over the past 52 years (1954–2006). Results of tagging studies indicate that in spring maturing AYK pink O. gorbuscha and coho O. kisutch salmon and immature and maturing AYK sockeye O. nerka and chum O. keta salmon are distributed primarily in the northeastern North Pacific Ocean and Gulf of Alaska, and in summer their distribution shifts to the west in the Gulf of Alaska and to the north and west in the Bering Sea. Immature and maturing AYK Chinook salmon O. tshawytscha are distributed in the eastern Bering Sea in winter, and immature Chinook salmon are distributed in the central and western Bering Sea in summer. Depth data from electronic tags indicated that Chinook and chum salmon have the deepest vertical distributions among the salmon species. Swimming depths might remain relatively constant across water masses and ocean areas. Bioenergetic simulations indicated that AYK salmon experiencing increased mean summer temperatures in the Bering Sea could suffer reduced growth at all agematurity stages unless prey availability or prey energy density increased commensurately. Published conceptual models of the high seas distribution and migration patterns of AYK salmon need to be updated with new information from tagging, scale pattern, and genetic studies. New dynamic models would be useful for predicting climate-induced changes in carrying capacity, growth and survival, exploitation by marine fisheries, and timing of adult returns to the AYK region.","container-title":"American Fisheries Society Symposium","language":"en","page":"201-239","source":"Zotero","title":"High Seas Distribution, Biology, and Ecology of Arctic-Yukon-Kuskokwim Salmon: Direct Information from High Seas Tagging Experiments, 1954–2006","volume":"70","author":[{"family":"Myers","given":"Katherine W"},{"family":"Walker","given":"Robert V"},{"family":"Davis","given":"Nancy D"},{"family":"Armstrong","given":"Janet L"},{"family":"Kaeriyama","given":"Masahide"}],"issued":{"date-parts":[["2009"]]}}}],"schema":"https://github.com/citation-style-language/schema/raw/master/csl-citation.json"} </w:instrText>
-      </w:r>
-      <w:r>
-        <w:fldChar w:fldCharType="separate"/>
-      </w:r>
-      <w:r>
-        <w:rPr>
-          <w:noProof/>
-        </w:rPr>
-        <w:t>(Myers et al. 2009, Kaga et al. 2013, Farley et al. 2024)</w:t>
-      </w:r>
-      <w:r>
-        <w:fldChar w:fldCharType="end"/>
-      </w:r>
-      <w:r>
-        <w:t xml:space="preserve">. </w:t>
-      </w:r>
+    </w:p>
+    <w:p>
+      <w:pPr>
+        <w:ind w:firstLine="720"/>
+      </w:pPr>
     </w:p>
     <w:p>
       <w:pPr>
@@ -8018,17 +8027,17 @@
         <w:t>from</w:t>
       </w:r>
       <w:r>
-        <w:t xml:space="preserve"> the Eastern Aleutian Islands, </w:t>
+        <w:t xml:space="preserve"> </w:t>
+      </w:r>
+      <w:r>
+        <w:lastRenderedPageBreak/>
+        <w:t xml:space="preserve">the Eastern Aleutian Islands, </w:t>
       </w:r>
       <w:r>
         <w:t xml:space="preserve">and </w:t>
       </w:r>
       <w:r>
-        <w:t xml:space="preserve">annual total Chum and Pink salmon hatchery releases </w:t>
-      </w:r>
-      <w:r>
-        <w:lastRenderedPageBreak/>
-        <w:t xml:space="preserve">(separately) from Alaska, Japan, Korea and Russia. We included juvenile SFI to represent the </w:t>
+        <w:t xml:space="preserve">annual total Chum and Pink salmon hatchery releases (separately) from Alaska, Japan, Korea and Russia. We included juvenile SFI to represent the </w:t>
       </w:r>
       <w:r>
         <w:t xml:space="preserve">fish’s health </w:t>
@@ -8891,7 +8900,64 @@
         <w:ind w:firstLine="720"/>
       </w:pPr>
       <w:r>
-        <w:t>We included winter Eastern Aleutian CDD to represent the temperature conditions that young Yukon River Chum salmon experienced during their first winter at sea</w:t>
+        <w:t>Increased marine</w:t>
+      </w:r>
+      <w:r>
+        <w:t xml:space="preserve"> temperatures can </w:t>
+      </w:r>
+      <w:r>
+        <w:t>lower</w:t>
+      </w:r>
+      <w:r>
+        <w:t xml:space="preserve"> </w:t>
+      </w:r>
+      <w:r>
+        <w:t>prey</w:t>
+      </w:r>
+      <w:r>
+        <w:t xml:space="preserve"> quality and alter the distribution of the</w:t>
+      </w:r>
+      <w:r>
+        <w:t xml:space="preserve"> prey base </w:t>
+      </w:r>
+      <w:r>
+        <w:t xml:space="preserve">while simultaneously increasing </w:t>
+      </w:r>
+      <w:r>
+        <w:t xml:space="preserve"> metabolic demands of </w:t>
+      </w:r>
+      <w:r>
+        <w:t xml:space="preserve">immature </w:t>
+      </w:r>
+      <w:r>
+        <w:t xml:space="preserve">salmon </w:t>
+      </w:r>
+      <w:r>
+        <w:fldChar w:fldCharType="begin"/>
+      </w:r>
+      <w:r>
+        <w:instrText xml:space="preserve"> ADDIN ZOTERO_ITEM CSL_CITATION {"citationID":"WW6wo0dv","properties":{"formattedCitation":"(Farley et al. 2024)","plainCitation":"(Farley et al. 2024)","noteIndex":0},"citationItems":[{"id":3657,"uris":["http://zotero.org/users/8784224/items/FLH9GM3V"],"itemData":{"id":3657,"type":"article-journal","abstract":"Recent precipitous declines in western Alaska chum salmon Oncorhynchus keta returns followed unprecedented warming in the northern Bering Sea ecosystem. To better understand the role of anomalous events on the early marine ecology of juvenile chum salmon in the northern Bering Sea, we utilized time-series observations over a 17 yr period (2003–2019) of sea surface temperature (SST) and juvenile chum salmon size (length and weight), diet, energy density, and relative abundance. Particular attention was paid to more recent (2014–2019) years in which there was unprecedented loss of sea ice in the northern Being Sea in comparison to previous warm (2003–2005) and cold (2006–2013) periods. Our findings indicate significant correlations between SST and juvenile chum salmon relative biomass (positive) and energy density (negative). We found that juvenile chum salmon were larger during warm periods than during cold periods; however, there was no significant difference in their length and weight between the warm periods. Juvenile chum salmon fed on lower quality prey during warm periods than during cold periods, with an increase in the proportion of lower quality prey during the recent warm period. Consequently, the energy density of juvenile chum salmon was also lower during warm periods than during cold periods, with the lowest values occurring during the recent warm period (2014–2019). These results identify a shift in energy allocation and/or prey quality of juvenile chum salmon with temperature and illustrate how marine ecosystems have altered the nutritional condition of juvenile chum salmon prior to winter, when energy reserves are considered critical to survival.","container-title":"Marine Ecology Progress Series","DOI":"10.3354/meps14491","ISSN":"0171-8630, 1616-1599","journalAbbreviation":"Mar. Ecol. Prog. Ser.","language":"en","page":"149-160","source":"DOI.org (Crossref)","title":"Critical periods in the marine life history of juvenile western Alaska chum salmon in a changing climate","volume":"726","author":[{"family":"Farley","given":"Ev"},{"family":"Yasumiishi","given":"Em"},{"family":"Murphy","given":"Jm"},{"family":"Strasburger","given":"W"},{"family":"Sewall","given":"F"},{"family":"Howard","given":"K"},{"family":"Garcia","given":"S"},{"family":"Moss","given":"Jh"}],"issued":{"date-parts":[["2024",1,11]]}}}],"schema":"https://github.com/citation-style-language/schema/raw/master/csl-citation.json"} </w:instrText>
+      </w:r>
+      <w:r>
+        <w:fldChar w:fldCharType="separate"/>
+      </w:r>
+      <w:r>
+        <w:rPr>
+          <w:noProof/>
+        </w:rPr>
+        <w:t>(Farley et al. 2024)</w:t>
+      </w:r>
+      <w:r>
+        <w:fldChar w:fldCharType="end"/>
+      </w:r>
+      <w:r>
+        <w:t xml:space="preserve">. </w:t>
+      </w:r>
+      <w:r>
+        <w:t>To evaluate the influence of warm winter temperatures, w</w:t>
+      </w:r>
+      <w:r>
+        <w:t>e included winter Eastern Aleutian CDD to represent the temperature conditions that young Yukon River Chum salmon experienced during their first winter at sea</w:t>
       </w:r>
       <w:r>
         <w:t>. This stage</w:t>
@@ -8933,34 +8999,24 @@
         <w:t>AKFIN</w:t>
       </w:r>
       <w:r>
-        <w:t xml:space="preserve">, summed from November to February to represent winter conditions. We hypothesized a negative relationship between high CDD and productivity, as high temperatures can </w:t>
-      </w:r>
-      <w:r>
-        <w:t>lower</w:t>
-      </w:r>
-      <w:r>
-        <w:t xml:space="preserve"> the</w:t>
-      </w:r>
-      <w:r>
-        <w:t xml:space="preserve"> quality and alter the distribution of the</w:t>
-      </w:r>
-      <w:r>
-        <w:t xml:space="preserve"> prey base </w:t>
-      </w:r>
-      <w:r>
-        <w:t xml:space="preserve">while simultaneously increasing </w:t>
-      </w:r>
-      <w:r>
-        <w:t xml:space="preserve"> metabolic demands of </w:t>
-      </w:r>
-      <w:r>
-        <w:t>immature fish</w:t>
+        <w:t xml:space="preserve">, summed from November to February to represent winter conditions. </w:t>
+      </w:r>
+    </w:p>
+    <w:p>
+      <w:pPr>
+        <w:ind w:firstLine="720"/>
+      </w:pPr>
+      <w:r>
+        <w:t xml:space="preserve">Hatchery salmon released in large numbers </w:t>
+      </w:r>
+      <w:r>
+        <w:t xml:space="preserve">to the North Pacific can have negative impacts on Pacific Salmon productivity and survival by increased competition for prey resources </w:t>
       </w:r>
       <w:r>
         <w:fldChar w:fldCharType="begin"/>
       </w:r>
       <w:r>
-        <w:instrText xml:space="preserve"> ADDIN ZOTERO_ITEM CSL_CITATION {"citationID":"WW6wo0dv","properties":{"formattedCitation":"(Farley et al. 2024)","plainCitation":"(Farley et al. 2024)","noteIndex":0},"citationItems":[{"id":3657,"uris":["http://zotero.org/users/8784224/items/FLH9GM3V"],"itemData":{"id":3657,"type":"article-journal","abstract":"Recent precipitous declines in western Alaska chum salmon Oncorhynchus keta returns followed unprecedented warming in the northern Bering Sea ecosystem. To better understand the role of anomalous events on the early marine ecology of juvenile chum salmon in the northern Bering Sea, we utilized time-series observations over a 17 yr period (2003–2019) of sea surface temperature (SST) and juvenile chum salmon size (length and weight), diet, energy density, and relative abundance. Particular attention was paid to more recent (2014–2019) years in which there was unprecedented loss of sea ice in the northern Being Sea in comparison to previous warm (2003–2005) and cold (2006–2013) periods. Our findings indicate significant correlations between SST and juvenile chum salmon relative biomass (positive) and energy density (negative). We found that juvenile chum salmon were larger during warm periods than during cold periods; however, there was no significant difference in their length and weight between the warm periods. Juvenile chum salmon fed on lower quality prey during warm periods than during cold periods, with an increase in the proportion of lower quality prey during the recent warm period. Consequently, the energy density of juvenile chum salmon was also lower during warm periods than during cold periods, with the lowest values occurring during the recent warm period (2014–2019). These results identify a shift in energy allocation and/or prey quality of juvenile chum salmon with temperature and illustrate how marine ecosystems have altered the nutritional condition of juvenile chum salmon prior to winter, when energy reserves are considered critical to survival.","container-title":"Marine Ecology Progress Series","DOI":"10.3354/meps14491","ISSN":"0171-8630, 1616-1599","journalAbbreviation":"Mar. Ecol. Prog. Ser.","language":"en","page":"149-160","source":"DOI.org (Crossref)","title":"Critical periods in the marine life history of juvenile western Alaska chum salmon in a changing climate","volume":"726","author":[{"family":"Farley","given":"Ev"},{"family":"Yasumiishi","given":"Em"},{"family":"Murphy","given":"Jm"},{"family":"Strasburger","given":"W"},{"family":"Sewall","given":"F"},{"family":"Howard","given":"K"},{"family":"Garcia","given":"S"},{"family":"Moss","given":"Jh"}],"issued":{"date-parts":[["2024",1,11]]}}}],"schema":"https://github.com/citation-style-language/schema/raw/master/csl-citation.json"} </w:instrText>
+        <w:instrText xml:space="preserve"> ADDIN ZOTERO_ITEM CSL_CITATION {"citationID":"ckrqi61H","properties":{"formattedCitation":"(Ruggerone et al. 2003, Cunningham et al. 2018, Scheuerell et al. 2020, Feddern et al. 2024)","plainCitation":"(Ruggerone et al. 2003, Cunningham et al. 2018, Scheuerell et al. 2020, Feddern et al. 2024)","noteIndex":0},"citationItems":[{"id":1581,"uris":["http://zotero.org/users/8784224/items/V9BD2VX4"],"itemData":{"id":1581,"type":"article-journal","abstract":"The importance of interspecific competition as a mechanism regulating population abundance in offshore marine communities is largely unknown. We evaluated offshore competition between Asian pink salmon and Bristol Bay (Alaska) sockeye salmon, which intermingle in the North Pacific Ocean and Bering Sea, using the unique biennial abundance cycle of Asian pink salmon from 1955 to 2000. Sockeye salmon growth during the second and third growing seasons at sea, as determined by scale measurements, declined significantly in odd-numbered years, corresponding to years when Asian pink salmon are most abundant. Bristol Bay sockeye salmon do not interact with Asian pink salmon during their first summer and fall seasons and no difference in first year scale growth was detected. The interaction with odd-year pink salmon led to significantly smaller size at age of adult sockeye salmon, especially among younger female salmon. Examination of sockeye salmon smolt to adult survival rates during 1977–97 indicated that smolts entering the ocean during even-numbered years and interacting with abundant odd-year pink salmon during the following year experienced 26% (age-2 smolt) to 45% (age-1 smolt) lower survival compared with smolts migrating during odd-numbered years. Adult sockeye salmon returning to Bristol Bay from even-year smolt migrations were 22% less abundant (reduced by 5.9 million fish per year) compared with returns from odd-year migrations. The greatest reduction in adult returns occurred among adults spending 2 compared with 3 years at sea. Our new evidence for interspecific competition highlights the need for multispecies, international management of salmon production, including salmon released from hatcheries into the ocean.","container-title":"Fisheries Oceanography","DOI":"10.1046/j.1365-2419.2003.00239.x","ISSN":"1365-2419","issue":"3","language":"en","note":"_eprint: https://onlinelibrary.wiley.com/doi/pdf/10.1046/j.1365-2419.2003.00239.x","page":"209-219","source":"Wiley Online Library","title":"Competition between Asian pink salmon (Oncorhynchus gorbuscha) and Alaskan sockeye salmon (O. nerka) in the North Pacific Ocean","volume":"12","author":[{"family":"Ruggerone","given":"G. T."},{"family":"Zimmermann","given":"M."},{"family":"Myers","given":"K. W."},{"family":"Nielsen","given":"J. L."},{"family":"Rogers","given":"D. E."}],"issued":{"date-parts":[["2003"]]}}},{"id":20,"uris":["http://zotero.org/users/8784224/items/8VYRU22J"],"itemData":{"id":20,"type":"article-journal","abstract":"Understanding how species might respond to climate change involves disentangling the influence of co-occurring environmental factors on population dynamics, and is especially problematic for migratory species like Pacific salmon that move between ecosystems. To date, debate surrounding the causes of recent declines in Yukon River Chinook salmon (Oncorhynchus tshawytscha) abundance has centered on whether factors in freshwater or marine environments control variation in survival, and how these populations at the northern extremity of the species range will respond to climate change. To estimate the effect of factors in marine and freshwater environments on Chinook salmon survival, we constructed a stage-structured assessment model that incorporates the best available data, estimates incidental marine bycatch mortality in trawl fisheries, and uses Bayesian model selection methods to quantify support for alternative hypotheses. Models fitted to two index populations of Yukon River Chinook salmon indicate that processes in the nearshore and marine environments are the most important determinants of survival. Specifically, survival declines when ice leaves the Yukon River later in the spring, increases with wintertime temperature in the Bering Sea, and declines with the abundance of globally enhanced salmon species consistent with competition at sea. In addition, we found support for density-dependent survival limitations in freshwater but not marine portions of the life cycle, increasing average survival with ocean age, and age-specific selectivity of bycatch mortality in the Bering Sea. This study underscores the utility of flexible estimation models capable of fitting multiple data types and evaluating mortality from both natural and anthropogenic sources in multiple habitats. Overall, these analyses suggest that mortality at sea is the primary driver of population dynamics, yet under warming climate Chinook salmon populations at the northern extent of the species’ range may be expected to fare better than southern populations, but are influenced by foreign salmon production.","container-title":"Global Change Biology","DOI":"10.1111/gcb.14315","ISSN":"1365-2486","issue":"9","language":"en","note":"_eprint: https://onlinelibrary.wiley.com/doi/pdf/10.1111/gcb.14315","page":"4399-4416","source":"Wiley Online Library","title":"Signals of large scale climate drivers, hatchery enhancement, and marine factors in Yukon River Chinook salmon survival revealed with a Bayesian life history model","volume":"24","author":[{"family":"Cunningham","given":"Curry J."},{"family":"Westley","given":"Peter A. H."},{"family":"Adkison","given":"Milo D."}],"issued":{"date-parts":[["2018"]]}}},{"id":37,"uris":["http://zotero.org/users/8784224/items/9Z59JXI6"],"itemData":{"id":37,"type":"article-journal","abstract":"Assessing the degree to which at‐risk species are regulated by density‐dependent versus density‐independent factors is often complicated by incomplete or biased information. If not addressed in an appropriate manner, errors in the data can affect estimates of population demographics, which may obfuscate the anticipated response of the population to a specific action. We developed a Bayesian integrated population model that accounts explicitly for interannual variability in the number of reproducing adults and their age structure, harvest and environmental conditions. We apply the model to 41 years of data for a population of threatened steelhead trout Oncorhynchus mykiss using freshwater flows, ocean indices and releases of hatchery‐born conspecifics as covariates. We found compelling evidence that the population is under density‐dependent regulation, despite being well below its historical population size. In the freshwater portion of the lifecycle, we found a negative relationship between productivity (offspring per parent) and peak winter flows, and a positive relationship with summer flows. We also found a negative relationship between productivity and releases of hatchery conspecifics. In the marine portion of the lifecycle, we found a positive correlation between productivity and the North Pacific Gyre Oscillation. Synthesis and applications. The evidence for density‐dependent population regulation, combined with the substantial loss of juvenile rearing habitat in this river basin, suggests that habitat restoration could benefit this population of at‐risk steelhead. Our results also imply that hatchery programmes for steelhead need to be considered carefully with respect to habitat availability and recovery goals for wild steelhead. If releases of hatchery steelhead have indeed limited the production potential of wild steelhead, there are likely significant trade‐offs between providing harvest opportunities via hatchery steelhead production and achieving wild steelhead recovery goals. Furthermore, harvest rates on wild fish have been sufficiently low to ensure very little risk of overfishing. The evidence for density‐dependent population regulation, combined with the substantial loss of juvenile rearing habitat in this river basin, suggests that habitat restoration could benefit this population of at‐risk steelhead. Our results also imply that hatchery programmes for steelhead need to be considered carefully with respect to habitat availability and recovery goals for wild steelhead. If releases of hatchery steelhead have indeed limited the production potential of wild steelhead, there are likely significant trade‐offs between providing harvest opportunities via hatchery steelhead production and achieving wild steelhead recovery goals. Furthermore, harvest rates on wild fish have been sufficiently low to ensure very little risk of overfishing.","container-title":"Journal of Applied Ecology","DOI":"10.1111/1365-2664.13789","journalAbbreviation":"Journal of Applied Ecology","source":"ResearchGate","title":"An integrated population model for estimating the relative effects of natural and anthropogenic factors on a threatened population of steelhead trout","volume":"58","author":[{"family":"Scheuerell","given":"Mark"},{"family":"Ruff","given":"Casey"},{"family":"Anderson","given":"Joseph"},{"family":"Beamer","given":"Eric"}],"issued":{"date-parts":[["2020",11,1]]}}},{"id":4585,"uris":["http://zotero.org/users/8784224/items/XCIUF3BH"],"itemData":{"id":4585,"type":"article-journal","abstract":"Disentangling the influences of climate change from other stressors affecting the population dynamics of aquatic species is particularly pressing for northern latitude ecosystems, where climate-­driven warming is occurring faster than the global average. Chinook salmon (Oncorhynchus tshawytscha) in the Yukon-­Kuskokwim (YK) region occupy the northern extent of their species' range and are experiencing prolonged declines in abundance resulting in fisheries closures and impacts to the well-­being of Indigenous people and local communities. These declines have been associated with physical (e.g., temperature, streamflow) and biological (e.g., body size, competition) conditions, but uncertainty remains about the relative influence of these drivers on productivity across populations and how salmon–environment relationships vary across watersheds. To fill these knowledge gaps, we estimated the effects of marine and freshwater environmental indicators, body size, and indices of competition, on the productivity (adult returns-­per-­spawner) of 26 Chinook salmon populations in the YK region using a Bayesian hierarchical stock-­recruitment model. Across most populations, productivity declined with smaller spawner body size and sea surface temperatures that were colder in the winter and warmer in the summer during the first year at sea. Decreased productivity was also associated with above average fall maximum daily streamflow, increased sea ice cover prior to juvenile outmigration, and abundance of marine competitors, but the strength of these effects varied among populations. Maximum daily stream temperature during spawning migration had a nonlinear relationship with productivity, with reduced productivity in years when temperatures exceeded thresholds in main stem rivers. These results demonstrate for the first time that well-­documented declines in body size of YK Chinook salmon were associated with declining population productivity, while taking climate into account.","container-title":"Global Change Biology","DOI":"10.1111/gcb.17508","ISSN":"1354-1013, 1365-2486","issue":"10","journalAbbreviation":"Global Change Biology","language":"en","page":"e17508","source":"DOI.org (Crossref)","title":"Body size and early marine conditions drive changes in Chinook salmon productivity across northern latitude ecosystems","volume":"30","author":[{"family":"Feddern","given":"Megan L."},{"family":"Shaftel","given":"Rebecca"},{"family":"Schoen","given":"Erik R."},{"family":"Cunningham","given":"Curry J."},{"family":"Connors","given":"Brendan M."},{"family":"Staton","given":"Benjamin A."},{"family":"Von Finster","given":"Al"},{"family":"Liller","given":"Zachary"},{"family":"Von Biela","given":"Vanessa R."},{"family":"Howard","given":"Katherine G."}],"issued":{"date-parts":[["2024",10]]}}}],"schema":"https://github.com/citation-style-language/schema/raw/master/csl-citation.json"} </w:instrText>
       </w:r>
       <w:r>
         <w:fldChar w:fldCharType="separate"/>
@@ -8969,13 +9025,171 @@
         <w:rPr>
           <w:noProof/>
         </w:rPr>
-        <w:t>(Farley et al. 2024)</w:t>
+        <w:t>(Ruggerone et al. 2003, Cunningham et al. 2018, Scheuerell et al. 2020, Feddern et al. 2024)</w:t>
       </w:r>
       <w:r>
         <w:fldChar w:fldCharType="end"/>
       </w:r>
       <w:r>
-        <w:t xml:space="preserve">. </w:t>
+        <w:t>.</w:t>
+      </w:r>
+      <w:r>
+        <w:t xml:space="preserve"> </w:t>
+      </w:r>
+      <w:r>
+        <w:t xml:space="preserve">The competition primarily centers on key food sources like zooplankton and forage fish, </w:t>
+      </w:r>
+      <w:r>
+        <w:t>where</w:t>
+      </w:r>
+      <w:r>
+        <w:t xml:space="preserve"> hatchery fish often having an initial advantage due to their larger size at release. This competition can trigger density-dependent mortality when the combined number of hatchery and wild salmon exceeds the marine environment's carrying capacity, potentially reducing growth and survival rates for both groups but particularly impacting wild populations that enter the ocean in more dispersed patterns.</w:t>
+      </w:r>
+      <w:r>
+        <w:t xml:space="preserve"> </w:t>
+      </w:r>
+      <w:r>
+        <w:t>To address the impact of hatchery fish competition for Yukon chum salmon</w:t>
+      </w:r>
+      <w:r>
+        <w:t xml:space="preserve">, we included Chum and Pink </w:t>
+      </w:r>
+      <w:r>
+        <w:t xml:space="preserve">salmon </w:t>
+      </w:r>
+      <w:r>
+        <w:t xml:space="preserve">hatchery release abundances, separately, from Alaska, Japan, Korea and Russia. </w:t>
+      </w:r>
+      <w:r>
+        <w:t xml:space="preserve">International hatchery release </w:t>
+      </w:r>
+      <w:r>
+        <w:t>abundances are</w:t>
+      </w:r>
+      <w:r>
+        <w:t xml:space="preserve"> publicly available from the North Pacific Anadromous Fish Commission (Table S1).</w:t>
+      </w:r>
+      <w:r>
+        <w:t xml:space="preserve"> We use</w:t>
+      </w:r>
+      <w:r>
+        <w:t>d</w:t>
+      </w:r>
+      <w:r>
+        <w:t xml:space="preserve"> </w:t>
+      </w:r>
+      <w:r>
+        <w:t xml:space="preserve">a </w:t>
+      </w:r>
+      <w:r>
+        <w:t>rolling average</w:t>
+      </w:r>
+      <w:r>
+        <w:t xml:space="preserve"> </w:t>
+      </w:r>
+      <w:r>
+        <w:t xml:space="preserve">of hatchery release abundance </w:t>
+      </w:r>
+      <w:r>
+        <w:t xml:space="preserve">lagged to represent the timespan hatchery </w:t>
+      </w:r>
+      <w:r>
+        <w:t>fish</w:t>
+      </w:r>
+      <w:r>
+        <w:t xml:space="preserve"> would </w:t>
+      </w:r>
+      <w:r>
+        <w:t xml:space="preserve">overlap with </w:t>
+      </w:r>
+      <w:r>
+        <w:t>Yukon River</w:t>
+      </w:r>
+      <w:r>
+        <w:t xml:space="preserve"> </w:t>
+      </w:r>
+      <w:r>
+        <w:t>f</w:t>
+      </w:r>
+      <w:r>
+        <w:t xml:space="preserve">all chum salmon in the ocean. For example, </w:t>
+      </w:r>
+      <w:r>
+        <w:t>c</w:t>
+      </w:r>
+      <w:r>
+        <w:t xml:space="preserve">hum salmon </w:t>
+      </w:r>
+      <w:r>
+        <w:t xml:space="preserve">hatchery releases in </w:t>
+      </w:r>
+      <w:r>
+        <w:t xml:space="preserve">brood </w:t>
+      </w:r>
+      <w:r>
+        <w:t xml:space="preserve">year </w:t>
+      </w:r>
+      <w:r>
+        <w:t>2000</w:t>
+      </w:r>
+      <w:r>
+        <w:t xml:space="preserve"> </w:t>
+      </w:r>
+      <w:r>
+        <w:t xml:space="preserve">could overlap with Yukon River </w:t>
+      </w:r>
+      <w:r>
+        <w:t>f</w:t>
+      </w:r>
+      <w:r>
+        <w:t xml:space="preserve">all </w:t>
+      </w:r>
+      <w:r>
+        <w:t>c</w:t>
+      </w:r>
+      <w:r>
+        <w:t xml:space="preserve">hum salmon by 2002 (calendar year, t+2) and due to variation in age structure, brood year 2000 may continue to compete with wild Yukon River fall chum for 3 more years. To capture this, we include a three-year rolling average of hatchery releases from brood year t + 2 through the return year. </w:t>
+      </w:r>
+      <w:r>
+        <w:t xml:space="preserve">Since Pink salmon </w:t>
+      </w:r>
+      <w:r>
+        <w:lastRenderedPageBreak/>
+        <w:t xml:space="preserve">have a different life history than Chum salmon, we did not use a rolling average, we added a t+1 lag so pink salmon from brood year 2000 could compete with Yukon River fall chum in calendar year 2001. </w:t>
+      </w:r>
+      <w:r>
+        <w:t xml:space="preserve">While migration distances and times certainly vary from these different release points, we include hatchery releases to represent a coarse marine competition index. </w:t>
+      </w:r>
+      <w:r>
+        <w:t xml:space="preserve"> </w:t>
+      </w:r>
+    </w:p>
+    <w:p>
+      <w:pPr>
+        <w:pStyle w:val="Heading2"/>
+        <w:rPr>
+          <w:rFonts w:ascii="Times New Roman" w:eastAsiaTheme="minorEastAsia" w:hAnsi="Times New Roman" w:cs="Times New Roman"/>
+        </w:rPr>
+      </w:pPr>
+      <w:r>
+        <w:rPr>
+          <w:rFonts w:ascii="Times New Roman" w:hAnsi="Times New Roman" w:cs="Times New Roman"/>
+        </w:rPr>
+        <w:t xml:space="preserve">3. Results </w:t>
+      </w:r>
+    </w:p>
+    <w:p>
+      <w:pPr>
+        <w:pStyle w:val="Heading4"/>
+        <w:rPr>
+          <w:rFonts w:ascii="Times New Roman" w:hAnsi="Times New Roman" w:cs="Times New Roman"/>
+        </w:rPr>
+      </w:pPr>
+      <w:r>
+        <w:rPr>
+          <w:rFonts w:ascii="Times New Roman" w:hAnsi="Times New Roman" w:cs="Times New Roman"/>
+        </w:rPr>
+        <w:t xml:space="preserve">3.1 Model Estimation </w:t>
       </w:r>
     </w:p>
     <w:p>
@@ -8983,128 +9197,6 @@
         <w:ind w:firstLine="720"/>
       </w:pPr>
       <w:r>
-        <w:t xml:space="preserve">Finally, we included Chum and Pink hatchery release abundances, separately, from Alaska, Japan, Korea and Russia. We hypothesized a negative relationship between hatchery release abundances and marine </w:t>
-      </w:r>
-      <w:r>
-        <w:t>survival</w:t>
-      </w:r>
-      <w:r>
-        <w:t xml:space="preserve"> as increases in competition negatively impacts salmon stocks </w:t>
-      </w:r>
-      <w:r>
-        <w:fldChar w:fldCharType="begin"/>
-      </w:r>
-      <w:r>
-        <w:instrText xml:space="preserve"> ADDIN ZOTERO_ITEM CSL_CITATION {"citationID":"ckrqi61H","properties":{"formattedCitation":"(Ruggerone et al. 2003, Cunningham et al. 2018, Scheuerell et al. 2020, Feddern et al. 2024)","plainCitation":"(Ruggerone et al. 2003, Cunningham et al. 2018, Scheuerell et al. 2020, Feddern et al. 2024)","noteIndex":0},"citationItems":[{"id":1581,"uris":["http://zotero.org/users/8784224/items/V9BD2VX4"],"itemData":{"id":1581,"type":"article-journal","abstract":"The importance of interspecific competition as a mechanism regulating population abundance in offshore marine communities is largely unknown. We evaluated offshore competition between Asian pink salmon and Bristol Bay (Alaska) sockeye salmon, which intermingle in the North Pacific Ocean and Bering Sea, using the unique biennial abundance cycle of Asian pink salmon from 1955 to 2000. Sockeye salmon growth during the second and third growing seasons at sea, as determined by scale measurements, declined significantly in odd-numbered years, corresponding to years when Asian pink salmon are most abundant. Bristol Bay sockeye salmon do not interact with Asian pink salmon during their first summer and fall seasons and no difference in first year scale growth was detected. The interaction with odd-year pink salmon led to significantly smaller size at age of adult sockeye salmon, especially among younger female salmon. Examination of sockeye salmon smolt to adult survival rates during 1977–97 indicated that smolts entering the ocean during even-numbered years and interacting with abundant odd-year pink salmon during the following year experienced 26% (age-2 smolt) to 45% (age-1 smolt) lower survival compared with smolts migrating during odd-numbered years. Adult sockeye salmon returning to Bristol Bay from even-year smolt migrations were 22% less abundant (reduced by 5.9 million fish per year) compared with returns from odd-year migrations. The greatest reduction in adult returns occurred among adults spending 2 compared with 3 years at sea. Our new evidence for interspecific competition highlights the need for multispecies, international management of salmon production, including salmon released from hatcheries into the ocean.","container-title":"Fisheries Oceanography","DOI":"10.1046/j.1365-2419.2003.00239.x","ISSN":"1365-2419","issue":"3","language":"en","note":"_eprint: https://onlinelibrary.wiley.com/doi/pdf/10.1046/j.1365-2419.2003.00239.x","page":"209-219","source":"Wiley Online Library","title":"Competition between Asian pink salmon (Oncorhynchus gorbuscha) and Alaskan sockeye salmon (O. nerka) in the North Pacific Ocean","volume":"12","author":[{"family":"Ruggerone","given":"G. T."},{"family":"Zimmermann","given":"M."},{"family":"Myers","given":"K. W."},{"family":"Nielsen","given":"J. L."},{"family":"Rogers","given":"D. E."}],"issued":{"date-parts":[["2003"]]}}},{"id":20,"uris":["http://zotero.org/users/8784224/items/8VYRU22J"],"itemData":{"id":20,"type":"article-journal","abstract":"Understanding how species might respond to climate change involves disentangling the influence of co-occurring environmental factors on population dynamics, and is especially problematic for migratory species like Pacific salmon that move between ecosystems. To date, debate surrounding the causes of recent declines in Yukon River Chinook salmon (Oncorhynchus tshawytscha) abundance has centered on whether factors in freshwater or marine environments control variation in survival, and how these populations at the northern extremity of the species range will respond to climate change. To estimate the effect of factors in marine and freshwater environments on Chinook salmon survival, we constructed a stage-structured assessment model that incorporates the best available data, estimates incidental marine bycatch mortality in trawl fisheries, and uses Bayesian model selection methods to quantify support for alternative hypotheses. Models fitted to two index populations of Yukon River Chinook salmon indicate that processes in the nearshore and marine environments are the most important determinants of survival. Specifically, survival declines when ice leaves the Yukon River later in the spring, increases with wintertime temperature in the Bering Sea, and declines with the abundance of globally enhanced salmon species consistent with competition at sea. In addition, we found support for density-dependent survival limitations in freshwater but not marine portions of the life cycle, increasing average survival with ocean age, and age-specific selectivity of bycatch mortality in the Bering Sea. This study underscores the utility of flexible estimation models capable of fitting multiple data types and evaluating mortality from both natural and anthropogenic sources in multiple habitats. Overall, these analyses suggest that mortality at sea is the primary driver of population dynamics, yet under warming climate Chinook salmon populations at the northern extent of the species’ range may be expected to fare better than southern populations, but are influenced by foreign salmon production.","container-title":"Global Change Biology","DOI":"10.1111/gcb.14315","ISSN":"1365-2486","issue":"9","language":"en","note":"_eprint: https://onlinelibrary.wiley.com/doi/pdf/10.1111/gcb.14315","page":"4399-4416","source":"Wiley Online Library","title":"Signals of large scale climate drivers, hatchery enhancement, and marine factors in Yukon River Chinook salmon survival revealed with a Bayesian life history model","volume":"24","author":[{"family":"Cunningham","given":"Curry J."},{"family":"Westley","given":"Peter A. H."},{"family":"Adkison","given":"Milo D."}],"issued":{"date-parts":[["2018"]]}}},{"id":37,"uris":["http://zotero.org/users/8784224/items/9Z59JXI6"],"itemData":{"id":37,"type":"article-journal","abstract":"Assessing the degree to which at‐risk species are regulated by density‐dependent versus density‐independent factors is often complicated by incomplete or biased information. If not addressed in an appropriate manner, errors in the data can affect estimates of population demographics, which may obfuscate the anticipated response of the population to a specific action. We developed a Bayesian integrated population model that accounts explicitly for interannual variability in the number of reproducing adults and their age structure, harvest and environmental conditions. We apply the model to 41 years of data for a population of threatened steelhead trout Oncorhynchus mykiss using freshwater flows, ocean indices and releases of hatchery‐born conspecifics as covariates. We found compelling evidence that the population is under density‐dependent regulation, despite being well below its historical population size. In the freshwater portion of the lifecycle, we found a negative relationship between productivity (offspring per parent) and peak winter flows, and a positive relationship with summer flows. We also found a negative relationship between productivity and releases of hatchery conspecifics. In the marine portion of the lifecycle, we found a positive correlation between productivity and the North Pacific Gyre Oscillation. Synthesis and applications. The evidence for density‐dependent population regulation, combined with the substantial loss of juvenile rearing habitat in this river basin, suggests that habitat restoration could benefit this population of at‐risk steelhead. Our results also imply that hatchery programmes for steelhead need to be considered carefully with respect to habitat availability and recovery goals for wild steelhead. If releases of hatchery steelhead have indeed limited the production potential of wild steelhead, there are likely significant trade‐offs between providing harvest opportunities via hatchery steelhead production and achieving wild steelhead recovery goals. Furthermore, harvest rates on wild fish have been sufficiently low to ensure very little risk of overfishing. The evidence for density‐dependent population regulation, combined with the substantial loss of juvenile rearing habitat in this river basin, suggests that habitat restoration could benefit this population of at‐risk steelhead. Our results also imply that hatchery programmes for steelhead need to be considered carefully with respect to habitat availability and recovery goals for wild steelhead. If releases of hatchery steelhead have indeed limited the production potential of wild steelhead, there are likely significant trade‐offs between providing harvest opportunities via hatchery steelhead production and achieving wild steelhead recovery goals. Furthermore, harvest rates on wild fish have been sufficiently low to ensure very little risk of overfishing.","container-title":"Journal of Applied Ecology","DOI":"10.1111/1365-2664.13789","journalAbbreviation":"Journal of Applied Ecology","source":"ResearchGate","title":"An integrated population model for estimating the relative effects of natural and anthropogenic factors on a threatened population of steelhead trout","volume":"58","author":[{"family":"Scheuerell","given":"Mark"},{"family":"Ruff","given":"Casey"},{"family":"Anderson","given":"Joseph"},{"family":"Beamer","given":"Eric"}],"issued":{"date-parts":[["2020",11,1]]}}},{"id":4585,"uris":["http://zotero.org/users/8784224/items/XCIUF3BH"],"itemData":{"id":4585,"type":"article-journal","abstract":"Disentangling the influences of climate change from other stressors affecting the population dynamics of aquatic species is particularly pressing for northern latitude ecosystems, where climate-­driven warming is occurring faster than the global average. Chinook salmon (Oncorhynchus tshawytscha) in the Yukon-­Kuskokwim (YK) region occupy the northern extent of their species' range and are experiencing prolonged declines in abundance resulting in fisheries closures and impacts to the well-­being of Indigenous people and local communities. These declines have been associated with physical (e.g., temperature, streamflow) and biological (e.g., body size, competition) conditions, but uncertainty remains about the relative influence of these drivers on productivity across populations and how salmon–environment relationships vary across watersheds. To fill these knowledge gaps, we estimated the effects of marine and freshwater environmental indicators, body size, and indices of competition, on the productivity (adult returns-­per-­spawner) of 26 Chinook salmon populations in the YK region using a Bayesian hierarchical stock-­recruitment model. Across most populations, productivity declined with smaller spawner body size and sea surface temperatures that were colder in the winter and warmer in the summer during the first year at sea. Decreased productivity was also associated with above average fall maximum daily streamflow, increased sea ice cover prior to juvenile outmigration, and abundance of marine competitors, but the strength of these effects varied among populations. Maximum daily stream temperature during spawning migration had a nonlinear relationship with productivity, with reduced productivity in years when temperatures exceeded thresholds in main stem rivers. These results demonstrate for the first time that well-­documented declines in body size of YK Chinook salmon were associated with declining population productivity, while taking climate into account.","container-title":"Global Change Biology","DOI":"10.1111/gcb.17508","ISSN":"1354-1013, 1365-2486","issue":"10","journalAbbreviation":"Global Change Biology","language":"en","page":"e17508","source":"DOI.org (Crossref)","title":"Body size and early marine conditions drive changes in Chinook salmon productivity across northern latitude ecosystems","volume":"30","author":[{"family":"Feddern","given":"Megan L."},{"family":"Shaftel","given":"Rebecca"},{"family":"Schoen","given":"Erik R."},{"family":"Cunningham","given":"Curry J."},{"family":"Connors","given":"Brendan M."},{"family":"Staton","given":"Benjamin A."},{"family":"Von Finster","given":"Al"},{"family":"Liller","given":"Zachary"},{"family":"Von Biela","given":"Vanessa R."},{"family":"Howard","given":"Katherine G."}],"issued":{"date-parts":[["2024",10]]}}}],"schema":"https://github.com/citation-style-language/schema/raw/master/csl-citation.json"} </w:instrText>
-      </w:r>
-      <w:r>
-        <w:fldChar w:fldCharType="separate"/>
-      </w:r>
-      <w:r>
-        <w:rPr>
-          <w:noProof/>
-        </w:rPr>
-        <w:t>(Ruggerone et al. 2003, Cunningham et al. 2018, Scheuerell et al. 2020, Feddern et al. 2024)</w:t>
-      </w:r>
-      <w:r>
-        <w:fldChar w:fldCharType="end"/>
-      </w:r>
-      <w:r>
-        <w:t>. International hatchery release information is publicly available from the North Pacific Anadromous Fish Commission (Table S1).</w:t>
-      </w:r>
-      <w:r>
-        <w:t xml:space="preserve"> We use a lagged rolling average of hatchery releases so that they occur in the model at a timestep where releases would overlap with </w:t>
-      </w:r>
-      <w:r>
-        <w:t>f</w:t>
-      </w:r>
-      <w:r>
-        <w:t xml:space="preserve">all chum salmon in the ocean. For example, </w:t>
-      </w:r>
-      <w:r>
-        <w:t>c</w:t>
-      </w:r>
-      <w:r>
-        <w:t xml:space="preserve">hum salmon </w:t>
-      </w:r>
-      <w:r>
-        <w:t xml:space="preserve">hatchery releases in </w:t>
-      </w:r>
-      <w:r>
-        <w:t xml:space="preserve">brood </w:t>
-      </w:r>
-      <w:r>
-        <w:t xml:space="preserve">year </w:t>
-      </w:r>
-      <w:r>
-        <w:t>2000</w:t>
-      </w:r>
-      <w:r>
-        <w:t xml:space="preserve"> </w:t>
-      </w:r>
-      <w:r>
-        <w:t xml:space="preserve">could overlap with Yukon River </w:t>
-      </w:r>
-      <w:r>
-        <w:t>f</w:t>
-      </w:r>
-      <w:r>
-        <w:t xml:space="preserve">all </w:t>
-      </w:r>
-      <w:r>
-        <w:t>c</w:t>
-      </w:r>
-      <w:r>
-        <w:t xml:space="preserve">hum salmon by 2002 (calendar year, t+2) and due to variation in age structure, brood year 2000 may continue to compete with wild Yukon River fall chum for 3 more years. To capture this, we include a three-year rolling average of hatchery releases from brood year t + 2 through the return year. While migration distances and times certainly vary from these different release points, we include hatchery releases to represent a coarse marine competition index. Since Pink salmon have a different life history than Chum salmon, we did not use a rolling average, we added a t+1 lag so pink salmon from brood year 2000 could compete with Yukon River </w:t>
-      </w:r>
-      <w:r>
-        <w:t>f</w:t>
-      </w:r>
-      <w:r>
-        <w:t xml:space="preserve">all </w:t>
-      </w:r>
-      <w:r>
-        <w:t>c</w:t>
-      </w:r>
-      <w:r>
-        <w:t xml:space="preserve">hum in calendar year 2001. </w:t>
-      </w:r>
-    </w:p>
-    <w:p/>
-    <w:p>
-      <w:pPr>
-        <w:pStyle w:val="Heading2"/>
-        <w:rPr>
-          <w:rFonts w:ascii="Times New Roman" w:eastAsiaTheme="minorEastAsia" w:hAnsi="Times New Roman" w:cs="Times New Roman"/>
-        </w:rPr>
-      </w:pPr>
-      <w:r>
-        <w:rPr>
-          <w:rFonts w:ascii="Times New Roman" w:hAnsi="Times New Roman" w:cs="Times New Roman"/>
-        </w:rPr>
-        <w:lastRenderedPageBreak/>
-        <w:t xml:space="preserve">3. Results </w:t>
-      </w:r>
-    </w:p>
-    <w:p>
-      <w:pPr>
-        <w:pStyle w:val="Heading4"/>
-        <w:rPr>
-          <w:rFonts w:ascii="Times New Roman" w:hAnsi="Times New Roman" w:cs="Times New Roman"/>
-        </w:rPr>
-      </w:pPr>
-      <w:r>
-        <w:rPr>
-          <w:rFonts w:ascii="Times New Roman" w:hAnsi="Times New Roman" w:cs="Times New Roman"/>
-        </w:rPr>
-        <w:t xml:space="preserve">3.1 Model Estimation </w:t>
-      </w:r>
-    </w:p>
-    <w:p>
-      <w:pPr>
-        <w:ind w:firstLine="720"/>
-      </w:pPr>
-      <w:r>
         <w:t xml:space="preserve">Brood year abundances for juveniles and total returns fluctuated by XX% </w:t>
       </w:r>
       <w:r>
@@ -9135,7 +9227,7 @@
         <w:t xml:space="preserve">% lower than the </w:t>
       </w:r>
       <w:r>
-        <w:t>dataset</w:t>
+        <w:t>total</w:t>
       </w:r>
       <w:r>
         <w:t xml:space="preserve"> mean and juvenile abundance</w:t>
@@ -9162,7 +9254,7 @@
         <w:t xml:space="preserve">mean. </w:t>
       </w:r>
       <w:r>
-        <w:t>Plots of observed and predicted abundance indices indicate that the model generally captured trends in all data sources with limited bias (Figure 3</w:t>
+        <w:t>Plots of observed and predicted abundance indices indicate that the model generally captured trends in all data sources (Figure 3</w:t>
       </w:r>
       <w:r>
         <w:t>, Figure S3</w:t>
@@ -9278,7 +9370,7 @@
         <w:t xml:space="preserve"> 0.</w:t>
       </w:r>
       <w:r>
-        <w:t>41</w:t>
+        <w:t>35</w:t>
       </w:r>
       <w:r>
         <w:t>). R-hat values</w:t>
@@ -9304,13 +9396,14 @@
       <w:r>
         <w:t xml:space="preserve">Further, visual inspection of trace plots </w:t>
       </w:r>
-      <w:proofErr w:type="gramStart"/>
       <w:r>
         <w:t>indicate</w:t>
       </w:r>
-      <w:proofErr w:type="gramEnd"/>
-      <w:r>
-        <w:t xml:space="preserve"> model convergence (Figure S</w:t>
+      <w:r>
+        <w:t xml:space="preserve">d </w:t>
+      </w:r>
+      <w:r>
+        <w:t>model convergence (Figure S</w:t>
       </w:r>
       <w:r>
         <w:t>2</w:t>
@@ -9360,10 +9453,22 @@
         <w:t>w</w:t>
       </w:r>
       <w:r>
-        <w:t xml:space="preserve">hich indicates a maximum reproductive rate of 2.8 recruits per spawner at low population sizes, suggesting moderate productivity. </w:t>
-      </w:r>
-      <w:r>
-        <w:t>However, estimates for the beta parameter includes a large amount of uncertainty (95% CI: 0.01-0.13).</w:t>
+        <w:t xml:space="preserve">hich indicates a maximum reproductive rate </w:t>
+      </w:r>
+      <w:r>
+        <w:rPr>
+          <w:highlight w:val="yellow"/>
+        </w:rPr>
+        <w:t xml:space="preserve">of 2.8 recruits per spawner at low population sizes, suggesting moderate productivity. </w:t>
+      </w:r>
+      <w:r>
+        <w:rPr>
+          <w:highlight w:val="yellow"/>
+        </w:rPr>
+        <w:t>However, estimates for the beta parameter includes a large amount of uncertainty (95% CI: 0.01-0.13</w:t>
+      </w:r>
+      <w:r>
+        <w:t>).</w:t>
       </w:r>
     </w:p>
     <w:p/>
@@ -9398,10 +9503,34 @@
         <w:t xml:space="preserve">(depending on the life stage covariate is applied) for 1 standard deviation increase in the covariate. </w:t>
       </w:r>
       <w:r>
-        <w:t>We found that many covariates in the juvenile stage did not have an effect that was different from zero, however w</w:t>
-      </w:r>
-      <w:r>
-        <w:t>e found a positive effect of mean spawner size on juvenile productivity (</w:t>
+        <w:t xml:space="preserve">We found that </w:t>
+      </w:r>
+      <w:r>
+        <w:t>most</w:t>
+      </w:r>
+      <w:r>
+        <w:t xml:space="preserve"> covariates in the juvenile stage did not have an effect that was different from zero, however w</w:t>
+      </w:r>
+      <w:r>
+        <w:t xml:space="preserve">e found </w:t>
+      </w:r>
+      <w:r>
+        <w:t>weak</w:t>
+      </w:r>
+      <w:r>
+        <w:t xml:space="preserve"> positive effect</w:t>
+      </w:r>
+      <w:r>
+        <w:t>s</w:t>
+      </w:r>
+      <w:r>
+        <w:t xml:space="preserve"> of mean spawner size </w:t>
+      </w:r>
+      <w:r>
+        <w:t xml:space="preserve">and winter snowpack </w:t>
+      </w:r>
+      <w:r>
+        <w:t>on juvenile productivity (</w:t>
       </w:r>
       <w:r>
         <w:rPr>
@@ -9420,7 +9549,58 @@
         <w:t xml:space="preserve">, Figure 4). </w:t>
       </w:r>
       <w:r>
-        <w:t xml:space="preserve">Further, we found a weak positive effect of fall snowpack on juvenile survival </w:t>
+        <w:t xml:space="preserve">Covariates applied to </w:t>
+      </w:r>
+      <w:r>
+        <w:t>productivity in the</w:t>
+      </w:r>
+      <w:r>
+        <w:t xml:space="preserve"> first </w:t>
+      </w:r>
+      <w:r>
+        <w:t>summer</w:t>
+      </w:r>
+      <w:r>
+        <w:t xml:space="preserve"> at sea to when fish return to the river at terminal harvest, appeared to have a </w:t>
+      </w:r>
+      <w:r>
+        <w:t>stronger</w:t>
+      </w:r>
+      <w:r>
+        <w:t xml:space="preserve"> </w:t>
+      </w:r>
+      <w:r>
+        <w:t>impact</w:t>
+      </w:r>
+      <w:r>
+        <w:t xml:space="preserve"> on productivity. </w:t>
+      </w:r>
+      <w:r>
+        <w:t xml:space="preserve">We found </w:t>
+      </w:r>
+      <w:r>
+        <w:t>a</w:t>
+      </w:r>
+      <w:r>
+        <w:t xml:space="preserve"> negative </w:t>
+      </w:r>
+      <w:r>
+        <w:t>relationship between</w:t>
+      </w:r>
+      <w:r>
+        <w:t xml:space="preserve"> Chum salmon hatchery release abundance</w:t>
+      </w:r>
+      <w:r>
+        <w:t xml:space="preserve"> and winter SST</w:t>
+      </w:r>
+      <w:r>
+        <w:t xml:space="preserve"> on marine productivity</w:t>
+      </w:r>
+      <w:r>
+        <w:t xml:space="preserve"> </w:t>
+      </w:r>
+      <w:r>
+        <w:t xml:space="preserve">during the first winter at sea </w:t>
       </w:r>
       <w:r>
         <w:t>(</w:t>
@@ -9433,52 +9613,13 @@
         <w:t>estimate mean and CI,</w:t>
       </w:r>
       <w:r>
-        <w:t xml:space="preserve"> Table S2, Figure 4).</w:t>
+        <w:t xml:space="preserve"> Table S2, Figure 4)</w:t>
+      </w:r>
+      <w:r>
+        <w:t>. We also found a positive effect of juvenile stomach fullness on marine productivity, meaning that juveniles in better condition are more likely to survive their first winter at sea</w:t>
       </w:r>
       <w:r>
         <w:t xml:space="preserve"> </w:t>
-      </w:r>
-      <w:r>
-        <w:t xml:space="preserve">Covariates applied to the second phase, from the first </w:t>
-      </w:r>
-      <w:r>
-        <w:t>summer</w:t>
-      </w:r>
-      <w:r>
-        <w:t xml:space="preserve"> at sea to when fish return to the river at terminal harvest, appeared to have a </w:t>
-      </w:r>
-      <w:r>
-        <w:t>stronger</w:t>
-      </w:r>
-      <w:r>
-        <w:t xml:space="preserve"> </w:t>
-      </w:r>
-      <w:r>
-        <w:t>impact</w:t>
-      </w:r>
-      <w:r>
-        <w:t xml:space="preserve"> on productivity. </w:t>
-      </w:r>
-      <w:r>
-        <w:t xml:space="preserve">We found that </w:t>
-      </w:r>
-      <w:r>
-        <w:t xml:space="preserve">a </w:t>
-      </w:r>
-      <w:r>
-        <w:t xml:space="preserve"> negative </w:t>
-      </w:r>
-      <w:r>
-        <w:t>relationship between</w:t>
-      </w:r>
-      <w:r>
-        <w:t xml:space="preserve"> Chum salmon hatchery release abundance on marine productivity</w:t>
-      </w:r>
-      <w:r>
-        <w:t xml:space="preserve"> </w:t>
-      </w:r>
-      <w:r>
-        <w:t xml:space="preserve">during the first winter at sea </w:t>
       </w:r>
       <w:r>
         <w:t>(</w:t>
@@ -9491,10 +9632,7 @@
         <w:t>estimate mean and CI,</w:t>
       </w:r>
       <w:r>
-        <w:t xml:space="preserve"> Table S2, Figure 4)</w:t>
-      </w:r>
-      <w:r>
-        <w:t xml:space="preserve">. We also found a positive effect of juvenile stomach fullness on marine productivity, meaning that juveniles in better condition are more likely to survive their first winter at sea. </w:t>
+        <w:t xml:space="preserve"> Table S2, Figure 4).</w:t>
       </w:r>
     </w:p>
     <w:p>
@@ -9653,7 +9791,15 @@
           <w:sz w:val="24"/>
           <w:szCs w:val="24"/>
         </w:rPr>
-        <w:t xml:space="preserve"> relative to the full model. Other covariates (NBS July/August Temperature, Pollock Recruitment, and Yukon River Mainstem Discharge) had minimal impacts when removed, with relative differences close to zero</w:t>
+        <w:t xml:space="preserve"> relative to the full model. Other covariates (NBS July/August Temperature, Pollock Recruitment, and Yukon River Mainstem Discharge) had minimal impacts when removed, with relative </w:t>
+      </w:r>
+      <w:r>
+        <w:rPr>
+          <w:sz w:val="24"/>
+          <w:szCs w:val="24"/>
+        </w:rPr>
+        <w:lastRenderedPageBreak/>
+        <w:t>differences close to zero</w:t>
       </w:r>
       <w:r>
         <w:rPr>
@@ -9713,15 +9859,7 @@
           <w:sz w:val="24"/>
           <w:szCs w:val="24"/>
         </w:rPr>
-        <w:t xml:space="preserve">. The SFI (Stomach Fullness </w:t>
-      </w:r>
-      <w:r>
-        <w:rPr>
-          <w:sz w:val="24"/>
-          <w:szCs w:val="24"/>
-        </w:rPr>
-        <w:lastRenderedPageBreak/>
-        <w:t xml:space="preserve">Index) removal showed a smaller negative effect of </w:t>
+        <w:t xml:space="preserve">. The SFI (Stomach Fullness Index) removal showed a smaller negative effect of </w:t>
       </w:r>
       <w:r>
         <w:rPr>
@@ -9815,59 +9953,35 @@
     <w:p>
       <w:pPr>
         <w:pStyle w:val="CommentText"/>
+        <w:rPr>
+          <w:sz w:val="24"/>
+          <w:szCs w:val="24"/>
+        </w:rPr>
+      </w:pPr>
+    </w:p>
+    <w:p>
+      <w:pPr>
+        <w:pStyle w:val="Heading3"/>
+        <w:rPr>
+          <w:rFonts w:ascii="Times New Roman" w:hAnsi="Times New Roman" w:cs="Times New Roman"/>
+        </w:rPr>
+      </w:pPr>
+      <w:r>
+        <w:rPr>
+          <w:rFonts w:ascii="Times New Roman" w:hAnsi="Times New Roman" w:cs="Times New Roman"/>
+        </w:rPr>
+        <w:t xml:space="preserve">4.0 </w:t>
+      </w:r>
+      <w:r>
+        <w:rPr>
+          <w:rFonts w:ascii="Times New Roman" w:hAnsi="Times New Roman" w:cs="Times New Roman"/>
+        </w:rPr>
+        <w:t>Discussion</w:t>
+      </w:r>
+    </w:p>
+    <w:p>
+      <w:pPr>
         <w:ind w:firstLine="720"/>
-        <w:rPr>
-          <w:sz w:val="24"/>
-          <w:szCs w:val="24"/>
-        </w:rPr>
-      </w:pPr>
-    </w:p>
-    <w:p>
-      <w:pPr>
-        <w:pStyle w:val="CommentText"/>
-        <w:rPr>
-          <w:sz w:val="24"/>
-          <w:szCs w:val="24"/>
-        </w:rPr>
-      </w:pPr>
-      <w:r>
-        <w:rPr>
-          <w:sz w:val="24"/>
-          <w:szCs w:val="24"/>
-        </w:rPr>
-        <w:t xml:space="preserve"> </w:t>
-      </w:r>
-      <w:r>
-        <w:rPr>
-          <w:sz w:val="24"/>
-          <w:szCs w:val="24"/>
-        </w:rPr>
-        <w:t xml:space="preserve"> </w:t>
-      </w:r>
-    </w:p>
-    <w:p>
-      <w:pPr>
-        <w:pStyle w:val="Heading3"/>
-        <w:rPr>
-          <w:rFonts w:ascii="Times New Roman" w:hAnsi="Times New Roman" w:cs="Times New Roman"/>
-        </w:rPr>
-      </w:pPr>
-      <w:r>
-        <w:rPr>
-          <w:rFonts w:ascii="Times New Roman" w:hAnsi="Times New Roman" w:cs="Times New Roman"/>
-        </w:rPr>
-        <w:t xml:space="preserve">4.0 </w:t>
-      </w:r>
-      <w:r>
-        <w:rPr>
-          <w:rFonts w:ascii="Times New Roman" w:hAnsi="Times New Roman" w:cs="Times New Roman"/>
-        </w:rPr>
-        <w:t>Discussion</w:t>
-      </w:r>
-    </w:p>
-    <w:p>
-      <w:pPr>
-        <w:ind w:firstLine="720"/>
       </w:pPr>
       <w:r>
         <w:t xml:space="preserve">Our integrated population model reveals that recent declines in Yukon River </w:t>
@@ -9900,7 +10014,19 @@
         <w:t xml:space="preserve"> Cumulative impacts of these processes</w:t>
       </w:r>
       <w:r>
-        <w:t xml:space="preserve"> which include smaller spawner sizes, increased marine competition, and poor juvenile feeding conditions resulting in low stomach fullness,</w:t>
+        <w:t xml:space="preserve"> which include </w:t>
+      </w:r>
+      <w:r>
+        <w:t>decreased</w:t>
+      </w:r>
+      <w:r>
+        <w:t xml:space="preserve"> spawner sizes, </w:t>
+      </w:r>
+      <w:r>
+        <w:t xml:space="preserve">decreased regional winter snowpack, </w:t>
+      </w:r>
+      <w:r>
+        <w:t>increased marine competition, and poor juvenile feeding conditions resulting in low stomach fullness,</w:t>
       </w:r>
       <w:r>
         <w:t xml:space="preserve"> have ultimately led to </w:t>
@@ -9943,7 +10069,14 @@
           <w:sz w:val="24"/>
           <w:szCs w:val="24"/>
         </w:rPr>
-        <w:t>generally lacked strong model</w:t>
+        <w:t xml:space="preserve">generally </w:t>
+      </w:r>
+      <w:r>
+        <w:rPr>
+          <w:sz w:val="24"/>
+          <w:szCs w:val="24"/>
+        </w:rPr>
+        <w:t>lacked strong model</w:t>
       </w:r>
       <w:r>
         <w:rPr>
@@ -9964,14 +10097,28 @@
           <w:sz w:val="24"/>
           <w:szCs w:val="24"/>
         </w:rPr>
-        <w:t xml:space="preserve">, with the exception of the positive relationship between spawner size and juvenile survival. </w:t>
-      </w:r>
-      <w:r>
-        <w:rPr>
-          <w:sz w:val="24"/>
-          <w:szCs w:val="24"/>
-        </w:rPr>
-        <w:t>However,</w:t>
+        <w:t>, with the exception of the positive relationship</w:t>
+      </w:r>
+      <w:r>
+        <w:rPr>
+          <w:sz w:val="24"/>
+          <w:szCs w:val="24"/>
+        </w:rPr>
+        <w:t xml:space="preserve">s for </w:t>
+      </w:r>
+      <w:r>
+        <w:rPr>
+          <w:sz w:val="24"/>
+          <w:szCs w:val="24"/>
+        </w:rPr>
+        <w:t>spawner size</w:t>
+      </w:r>
+      <w:r>
+        <w:rPr>
+          <w:sz w:val="24"/>
+          <w:szCs w:val="24"/>
+        </w:rPr>
+        <w:t xml:space="preserve"> and winter snowpack,</w:t>
       </w:r>
       <w:r>
         <w:rPr>
@@ -9985,105 +10132,7 @@
           <w:sz w:val="24"/>
           <w:szCs w:val="24"/>
         </w:rPr>
-        <w:t xml:space="preserve">there is </w:t>
-      </w:r>
-      <w:r>
-        <w:rPr>
-          <w:sz w:val="24"/>
-          <w:szCs w:val="24"/>
-        </w:rPr>
-        <w:t xml:space="preserve">limited information on out-migrating </w:t>
-      </w:r>
-      <w:r>
-        <w:rPr>
-          <w:sz w:val="24"/>
-          <w:szCs w:val="24"/>
-        </w:rPr>
-        <w:t xml:space="preserve">Chum salmon </w:t>
-      </w:r>
-      <w:r>
-        <w:rPr>
-          <w:sz w:val="24"/>
-          <w:szCs w:val="24"/>
-        </w:rPr>
-        <w:t xml:space="preserve">abundance </w:t>
-      </w:r>
-      <w:r>
-        <w:rPr>
-          <w:sz w:val="24"/>
-          <w:szCs w:val="24"/>
-        </w:rPr>
-        <w:t>prior to their</w:t>
-      </w:r>
-      <w:r>
-        <w:rPr>
-          <w:sz w:val="24"/>
-          <w:szCs w:val="24"/>
-        </w:rPr>
-        <w:t xml:space="preserve"> first summer at sea t</w:t>
-      </w:r>
-      <w:r>
-        <w:rPr>
-          <w:sz w:val="24"/>
-          <w:szCs w:val="24"/>
-        </w:rPr>
-        <w:t xml:space="preserve">hat could be used to </w:t>
-      </w:r>
-      <w:r>
-        <w:rPr>
-          <w:sz w:val="24"/>
-          <w:szCs w:val="24"/>
-        </w:rPr>
-        <w:t>parameterize this component of the model</w:t>
-      </w:r>
-      <w:r>
-        <w:rPr>
-          <w:sz w:val="24"/>
-          <w:szCs w:val="24"/>
-        </w:rPr>
-        <w:t xml:space="preserve"> and perhaps elucidate strong drivers of freshwater survival. </w:t>
-      </w:r>
-      <w:r>
-        <w:rPr>
-          <w:sz w:val="24"/>
-          <w:szCs w:val="24"/>
-        </w:rPr>
-        <w:t>During outmigration</w:t>
-      </w:r>
-      <w:r>
-        <w:rPr>
-          <w:sz w:val="24"/>
-          <w:szCs w:val="24"/>
-        </w:rPr>
-        <w:t>,</w:t>
-      </w:r>
-      <w:r>
-        <w:rPr>
-          <w:sz w:val="24"/>
-          <w:szCs w:val="24"/>
-        </w:rPr>
-        <w:t xml:space="preserve"> salmon experience </w:t>
-      </w:r>
-      <w:r>
-        <w:rPr>
-          <w:sz w:val="24"/>
-          <w:szCs w:val="24"/>
-        </w:rPr>
-        <w:t>multiple capacity limited life stages</w:t>
-      </w:r>
-      <w:r>
-        <w:rPr>
-          <w:sz w:val="24"/>
-          <w:szCs w:val="24"/>
-        </w:rPr>
-        <w:t>.</w:t>
-      </w:r>
-      <w:r>
-        <w:rPr>
-          <w:sz w:val="24"/>
-          <w:szCs w:val="24"/>
-        </w:rPr>
-        <w:t xml:space="preserve"> Further,</w:t>
+        <w:t>with</w:t>
       </w:r>
       <w:r>
         <w:rPr>
@@ -10097,28 +10146,21 @@
           <w:sz w:val="24"/>
           <w:szCs w:val="24"/>
         </w:rPr>
-        <w:t>l</w:t>
-      </w:r>
-      <w:r>
-        <w:rPr>
-          <w:sz w:val="24"/>
-          <w:szCs w:val="24"/>
-        </w:rPr>
-        <w:t xml:space="preserve">imited outmigration abundance indices hamper </w:t>
-      </w:r>
-      <w:r>
-        <w:rPr>
-          <w:sz w:val="24"/>
-          <w:szCs w:val="24"/>
-        </w:rPr>
-        <w:t xml:space="preserve">our ability to parse out impacts of </w:t>
-      </w:r>
-      <w:r>
-        <w:rPr>
-          <w:sz w:val="24"/>
-          <w:szCs w:val="24"/>
-        </w:rPr>
-        <w:t>freshwater</w:t>
+        <w:t>productivity</w:t>
+      </w:r>
+      <w:r>
+        <w:rPr>
+          <w:sz w:val="24"/>
+          <w:szCs w:val="24"/>
+        </w:rPr>
+        <w:t xml:space="preserve">. </w:t>
+      </w:r>
+      <w:r>
+        <w:rPr>
+          <w:sz w:val="24"/>
+          <w:szCs w:val="24"/>
+        </w:rPr>
+        <w:t>Limited data on Chum salmon abundance during their outmigration makes it challenging to model and identify key drivers of freshwater survival, particularly during the multiple capacity-limited life stages they experience during this critical period.</w:t>
       </w:r>
       <w:r>
         <w:rPr>
@@ -10132,14 +10174,7 @@
           <w:sz w:val="24"/>
           <w:szCs w:val="24"/>
         </w:rPr>
-        <w:t>ecosystem change at such large scales</w:t>
-      </w:r>
-      <w:r>
-        <w:rPr>
-          <w:sz w:val="24"/>
-          <w:szCs w:val="24"/>
-        </w:rPr>
-        <w:t xml:space="preserve">. While </w:t>
+        <w:t xml:space="preserve">While </w:t>
       </w:r>
       <w:r>
         <w:rPr>
@@ -10153,7 +10188,14 @@
           <w:sz w:val="24"/>
           <w:szCs w:val="24"/>
         </w:rPr>
-        <w:t>monitoring projects have been developed</w:t>
+        <w:t>monitoring projects</w:t>
+      </w:r>
+      <w:r>
+        <w:rPr>
+          <w:sz w:val="24"/>
+          <w:szCs w:val="24"/>
+        </w:rPr>
+        <w:t xml:space="preserve"> have been developed</w:t>
       </w:r>
       <w:r>
         <w:rPr>
@@ -10406,77 +10448,28 @@
           <w:sz w:val="24"/>
           <w:szCs w:val="24"/>
         </w:rPr>
-        <w:t xml:space="preserve">We used length data </w:t>
-      </w:r>
-      <w:r>
-        <w:rPr>
-          <w:sz w:val="24"/>
-          <w:szCs w:val="24"/>
-        </w:rPr>
-        <w:t>collected by ADF</w:t>
-      </w:r>
-      <w:r>
-        <w:rPr>
-          <w:sz w:val="24"/>
-          <w:szCs w:val="24"/>
-        </w:rPr>
-        <w:t>&amp;</w:t>
-      </w:r>
-      <w:r>
-        <w:rPr>
-          <w:sz w:val="24"/>
-          <w:szCs w:val="24"/>
-        </w:rPr>
-        <w:t xml:space="preserve">G </w:t>
-      </w:r>
-      <w:r>
-        <w:rPr>
-          <w:sz w:val="24"/>
-          <w:szCs w:val="24"/>
-        </w:rPr>
-        <w:t xml:space="preserve">from </w:t>
-      </w:r>
-      <w:r>
-        <w:rPr>
-          <w:sz w:val="24"/>
-          <w:szCs w:val="24"/>
-        </w:rPr>
-        <w:t xml:space="preserve">Chum </w:t>
-      </w:r>
-      <w:r>
-        <w:rPr>
-          <w:sz w:val="24"/>
-          <w:szCs w:val="24"/>
-        </w:rPr>
-        <w:t>spawning populations</w:t>
-      </w:r>
-      <w:r>
-        <w:rPr>
-          <w:sz w:val="24"/>
-          <w:szCs w:val="24"/>
-        </w:rPr>
-        <w:t xml:space="preserve"> on the Yukon River </w:t>
-      </w:r>
-      <w:r>
-        <w:rPr>
-          <w:sz w:val="24"/>
-          <w:szCs w:val="24"/>
-        </w:rPr>
-        <w:t xml:space="preserve">in a DFA </w:t>
-      </w:r>
-      <w:r>
-        <w:rPr>
-          <w:sz w:val="24"/>
-          <w:szCs w:val="24"/>
-        </w:rPr>
-        <w:t>to</w:t>
-      </w:r>
-      <w:r>
-        <w:rPr>
-          <w:sz w:val="24"/>
-          <w:szCs w:val="24"/>
-        </w:rPr>
-        <w:t xml:space="preserve"> estimate a trend in spawner size</w:t>
+        <w:t xml:space="preserve">In </w:t>
+      </w:r>
+      <w:r>
+        <w:rPr>
+          <w:sz w:val="24"/>
+          <w:szCs w:val="24"/>
+        </w:rPr>
+        <w:t>estimat</w:t>
+      </w:r>
+      <w:r>
+        <w:rPr>
+          <w:sz w:val="24"/>
+          <w:szCs w:val="24"/>
+        </w:rPr>
+        <w:t>ing</w:t>
+      </w:r>
+      <w:r>
+        <w:rPr>
+          <w:sz w:val="24"/>
+          <w:szCs w:val="24"/>
+        </w:rPr>
+        <w:t xml:space="preserve"> a trend in spawner size</w:t>
       </w:r>
       <w:r>
         <w:rPr>
@@ -10490,42 +10483,49 @@
           <w:sz w:val="24"/>
           <w:szCs w:val="24"/>
         </w:rPr>
-        <w:t>that</w:t>
-      </w:r>
-      <w:r>
-        <w:rPr>
-          <w:sz w:val="24"/>
-          <w:szCs w:val="24"/>
-        </w:rPr>
-        <w:t xml:space="preserve"> we</w:t>
-      </w:r>
-      <w:r>
-        <w:rPr>
-          <w:sz w:val="24"/>
-          <w:szCs w:val="24"/>
-        </w:rPr>
-        <w:t xml:space="preserve"> use</w:t>
-      </w:r>
-      <w:r>
-        <w:rPr>
-          <w:sz w:val="24"/>
-          <w:szCs w:val="24"/>
-        </w:rPr>
-        <w:t xml:space="preserve">d </w:t>
-      </w:r>
-      <w:r>
-        <w:rPr>
-          <w:sz w:val="24"/>
-          <w:szCs w:val="24"/>
-        </w:rPr>
-        <w:t xml:space="preserve">to inform juvenile survival </w:t>
-      </w:r>
-      <w:r>
-        <w:rPr>
-          <w:sz w:val="24"/>
-          <w:szCs w:val="24"/>
-        </w:rPr>
-        <w:t>estimates</w:t>
+        <w:t>w</w:t>
+      </w:r>
+      <w:r>
+        <w:rPr>
+          <w:sz w:val="24"/>
+          <w:szCs w:val="24"/>
+        </w:rPr>
+        <w:t xml:space="preserve">e found </w:t>
+      </w:r>
+      <w:r>
+        <w:rPr>
+          <w:sz w:val="24"/>
+          <w:szCs w:val="24"/>
+        </w:rPr>
+        <w:t>that spawner size has decreased</w:t>
+      </w:r>
+      <w:r>
+        <w:rPr>
+          <w:sz w:val="24"/>
+          <w:szCs w:val="24"/>
+        </w:rPr>
+        <w:t xml:space="preserve"> </w:t>
+      </w:r>
+      <w:r>
+        <w:rPr>
+          <w:sz w:val="24"/>
+          <w:szCs w:val="24"/>
+        </w:rPr>
+        <w:t>across all age classes</w:t>
+      </w:r>
+      <w:r>
+        <w:rPr>
+          <w:sz w:val="24"/>
+          <w:szCs w:val="24"/>
+        </w:rPr>
+        <w:t xml:space="preserve"> </w:t>
+      </w:r>
+      <w:r>
+        <w:rPr>
+          <w:sz w:val="24"/>
+          <w:szCs w:val="24"/>
+        </w:rPr>
+        <w:t>(Figure S1)</w:t>
       </w:r>
       <w:r>
         <w:rPr>
@@ -10539,14 +10539,22 @@
           <w:sz w:val="24"/>
           <w:szCs w:val="24"/>
         </w:rPr>
-        <w:t xml:space="preserve">We found </w:t>
-      </w:r>
-      <w:r>
-        <w:rPr>
-          <w:sz w:val="24"/>
-          <w:szCs w:val="24"/>
-        </w:rPr>
-        <w:t>that spawner size has decreased</w:t>
+        <w:t xml:space="preserve">Further, we found that a trend toward smaller spawners has led to a </w:t>
+      </w:r>
+      <w:r>
+        <w:rPr>
+          <w:sz w:val="24"/>
+          <w:szCs w:val="24"/>
+          <w:highlight w:val="yellow"/>
+        </w:rPr>
+        <w:t>20% (+/- XX)</w:t>
+      </w:r>
+      <w:r>
+        <w:rPr>
+          <w:sz w:val="24"/>
+          <w:szCs w:val="24"/>
+        </w:rPr>
+        <w:t xml:space="preserve"> decrease in egg to juvenile productivity.</w:t>
       </w:r>
       <w:r>
         <w:rPr>
@@ -10560,42 +10568,114 @@
           <w:sz w:val="24"/>
           <w:szCs w:val="24"/>
         </w:rPr>
-        <w:t>across all age classes</w:t>
-      </w:r>
-      <w:r>
-        <w:rPr>
-          <w:sz w:val="24"/>
-          <w:szCs w:val="24"/>
-        </w:rPr>
-        <w:t xml:space="preserve">, which </w:t>
-      </w:r>
-      <w:r>
-        <w:rPr>
-          <w:sz w:val="24"/>
-          <w:szCs w:val="24"/>
-        </w:rPr>
-        <w:t xml:space="preserve">aligns with observations from </w:t>
-      </w:r>
-      <w:r>
-        <w:rPr>
-          <w:sz w:val="24"/>
-          <w:szCs w:val="24"/>
-        </w:rPr>
-        <w:t xml:space="preserve">Yukon River </w:t>
-      </w:r>
-      <w:r>
-        <w:rPr>
-          <w:sz w:val="24"/>
-          <w:szCs w:val="24"/>
-        </w:rPr>
-        <w:t xml:space="preserve">communities </w:t>
-      </w:r>
-      <w:r>
-        <w:rPr>
-          <w:sz w:val="24"/>
-          <w:szCs w:val="24"/>
-        </w:rPr>
-        <w:t>(Figure S1)</w:t>
+        <w:t>W</w:t>
+      </w:r>
+      <w:r>
+        <w:rPr>
+          <w:sz w:val="24"/>
+          <w:szCs w:val="24"/>
+        </w:rPr>
+        <w:t xml:space="preserve">e included size as a covariate, rather than as a size-specific fecundity estimator, to evaluate </w:t>
+      </w:r>
+      <w:r>
+        <w:rPr>
+          <w:sz w:val="24"/>
+          <w:szCs w:val="24"/>
+        </w:rPr>
+        <w:t xml:space="preserve">hypotheses surrounding impacts of salmon size on productivity. </w:t>
+      </w:r>
+      <w:r>
+        <w:rPr>
+          <w:sz w:val="24"/>
+          <w:szCs w:val="24"/>
+        </w:rPr>
+        <w:t xml:space="preserve">Changes to body size has been linked to decreased productivity for Chinook salmon in the Yukon and Kuskokwim Rivers </w:t>
+      </w:r>
+      <w:r>
+        <w:rPr>
+          <w:sz w:val="24"/>
+          <w:szCs w:val="24"/>
+        </w:rPr>
+        <w:fldChar w:fldCharType="begin"/>
+      </w:r>
+      <w:r>
+        <w:rPr>
+          <w:sz w:val="24"/>
+          <w:szCs w:val="24"/>
+        </w:rPr>
+        <w:instrText xml:space="preserve"> ADDIN ZOTERO_ITEM CSL_CITATION {"citationID":"7BM750gI","properties":{"formattedCitation":"(Feddern et al. 2024)","plainCitation":"(Feddern et al. 2024)","noteIndex":0},"citationItems":[{"id":4585,"uris":["http://zotero.org/users/8784224/items/XCIUF3BH"],"itemData":{"id":4585,"type":"article-journal","abstract":"Disentangling the influences of climate change from other stressors affecting the population dynamics of aquatic species is particularly pressing for northern latitude ecosystems, where climate-­driven warming is occurring faster than the global average. Chinook salmon (Oncorhynchus tshawytscha) in the Yukon-­Kuskokwim (YK) region occupy the northern extent of their species' range and are experiencing prolonged declines in abundance resulting in fisheries closures and impacts to the well-­being of Indigenous people and local communities. These declines have been associated with physical (e.g., temperature, streamflow) and biological (e.g., body size, competition) conditions, but uncertainty remains about the relative influence of these drivers on productivity across populations and how salmon–environment relationships vary across watersheds. To fill these knowledge gaps, we estimated the effects of marine and freshwater environmental indicators, body size, and indices of competition, on the productivity (adult returns-­per-­spawner) of 26 Chinook salmon populations in the YK region using a Bayesian hierarchical stock-­recruitment model. Across most populations, productivity declined with smaller spawner body size and sea surface temperatures that were colder in the winter and warmer in the summer during the first year at sea. Decreased productivity was also associated with above average fall maximum daily streamflow, increased sea ice cover prior to juvenile outmigration, and abundance of marine competitors, but the strength of these effects varied among populations. Maximum daily stream temperature during spawning migration had a nonlinear relationship with productivity, with reduced productivity in years when temperatures exceeded thresholds in main stem rivers. These results demonstrate for the first time that well-­documented declines in body size of YK Chinook salmon were associated with declining population productivity, while taking climate into account.","container-title":"Global Change Biology","DOI":"10.1111/gcb.17508","ISSN":"1354-1013, 1365-2486","issue":"10","journalAbbreviation":"Global Change Biology","language":"en","page":"e17508","source":"DOI.org (Crossref)","title":"Body size and early marine conditions drive changes in Chinook salmon productivity across northern latitude ecosystems","volume":"30","author":[{"family":"Feddern","given":"Megan L."},{"family":"Shaftel","given":"Rebecca"},{"family":"Schoen","given":"Erik R."},{"family":"Cunningham","given":"Curry J."},{"family":"Connors","given":"Brendan M."},{"family":"Staton","given":"Benjamin A."},{"family":"Von Finster","given":"Al"},{"family":"Liller","given":"Zachary"},{"family":"Von Biela","given":"Vanessa R."},{"family":"Howard","given":"Katherine G."}],"issued":{"date-parts":[["2024",10]]}}}],"schema":"https://github.com/citation-style-language/schema/raw/master/csl-citation.json"} </w:instrText>
+      </w:r>
+      <w:r>
+        <w:rPr>
+          <w:sz w:val="24"/>
+          <w:szCs w:val="24"/>
+        </w:rPr>
+        <w:fldChar w:fldCharType="separate"/>
+      </w:r>
+      <w:r>
+        <w:rPr>
+          <w:noProof/>
+          <w:sz w:val="24"/>
+          <w:szCs w:val="24"/>
+        </w:rPr>
+        <w:t>(Feddern et al. 2024)</w:t>
+      </w:r>
+      <w:r>
+        <w:rPr>
+          <w:sz w:val="24"/>
+          <w:szCs w:val="24"/>
+        </w:rPr>
+        <w:fldChar w:fldCharType="end"/>
+      </w:r>
+      <w:r>
+        <w:rPr>
+          <w:sz w:val="24"/>
+          <w:szCs w:val="24"/>
+        </w:rPr>
+        <w:t xml:space="preserve"> and d</w:t>
+      </w:r>
+      <w:r>
+        <w:rPr>
+          <w:sz w:val="24"/>
+          <w:szCs w:val="24"/>
+        </w:rPr>
+        <w:t xml:space="preserve">ecreases to salmonid size has implications for the cultural and ecological role of salmon </w:t>
+      </w:r>
+      <w:r>
+        <w:rPr>
+          <w:sz w:val="24"/>
+          <w:szCs w:val="24"/>
+        </w:rPr>
+        <w:fldChar w:fldCharType="begin"/>
+      </w:r>
+      <w:r>
+        <w:rPr>
+          <w:sz w:val="24"/>
+          <w:szCs w:val="24"/>
+        </w:rPr>
+        <w:instrText xml:space="preserve"> ADDIN ZOTERO_ITEM CSL_CITATION {"citationID":"j3amC3I9","properties":{"formattedCitation":"(Oke et al. 2020)","plainCitation":"(Oke et al. 2020)","noteIndex":0},"citationItems":[{"id":11,"uris":["http://zotero.org/users/8784224/items/39BSNKKE"],"itemData":{"id":11,"type":"article-journal","abstract":"Declines in animal body sizes are widely reported and likely impact ecological interactions and ecosystem services. For harvested species subject to multiple stressors, limited understanding of the causes and consequences of size declines impedes prediction, prevention, and mitigation. We highlight widespread declines in Pacific salmon size based on 60 years of measurements from 12.5 million fish across Alaska, the last largely pristine North American salmon-producing region. Declines in salmon size, primarily resulting from shifting age structure, are associated with climate and competition at sea. Compared to salmon maturing before 1990, the reduced size of adult salmon after 2010 has potentially resulted in substantial losses to ecosystems and people; for Chinook salmon we estimated average per-fish reductions in egg production (−16%), nutrient transport (−28%), fisheries value (−21%), and meals for rural people (−26%). Downsizing of organisms is a global concern, and current trends may pose substantial risks for nature and people.","container-title":"Nature Communications","DOI":"10.1038/s41467-020-17726-z","ISSN":"2041-1723","issue":"1","journalAbbreviation":"Nat Commun","language":"en","license":"2020 The Author(s)","note":"Bandiera_abtest: a\nCc_license_type: cc_by\nCg_type: Nature Research Journals\nnumber: 1\nPrimary_atype: Research\npublisher: Nature Publishing Group\nSubject_term: Climate-change ecology;Conservation biology;Ecosystem services;Evolutionary ecology\nSubject_term_id: climate-change-ecology;conservation;ecosystem-services;evolutionary-ecology","page":"4155","source":"www.nature.com","title":"Recent declines in salmon body size impact ecosystems and fisheries","volume":"11","author":[{"family":"Oke","given":"K. B."},{"family":"Cunningham","given":"C. J."},{"family":"Westley","given":"P. a. H."},{"family":"Baskett","given":"M. L."},{"family":"Carlson","given":"S. M."},{"family":"Clark","given":"J."},{"family":"Hendry","given":"A. P."},{"family":"Karatayev","given":"V. A."},{"family":"Kendall","given":"N. W."},{"family":"Kibele","given":"J."},{"family":"Kindsvater","given":"H. K."},{"family":"Kobayashi","given":"K. M."},{"family":"Lewis","given":"B."},{"family":"Munch","given":"S."},{"family":"Reynolds","given":"J. D."},{"family":"Vick","given":"G. K."},{"family":"Palkovacs","given":"E. P."}],"issued":{"date-parts":[["2020",8,19]]}}}],"schema":"https://github.com/citation-style-language/schema/raw/master/csl-citation.json"} </w:instrText>
+      </w:r>
+      <w:r>
+        <w:rPr>
+          <w:sz w:val="24"/>
+          <w:szCs w:val="24"/>
+        </w:rPr>
+        <w:fldChar w:fldCharType="separate"/>
+      </w:r>
+      <w:r>
+        <w:rPr>
+          <w:noProof/>
+          <w:sz w:val="24"/>
+          <w:szCs w:val="24"/>
+        </w:rPr>
+        <w:t>(Oke et al. 2020)</w:t>
+      </w:r>
+      <w:r>
+        <w:rPr>
+          <w:sz w:val="24"/>
+          <w:szCs w:val="24"/>
+        </w:rPr>
+        <w:fldChar w:fldCharType="end"/>
       </w:r>
       <w:r>
         <w:rPr>
@@ -10609,22 +10689,21 @@
           <w:sz w:val="24"/>
           <w:szCs w:val="24"/>
         </w:rPr>
-        <w:t xml:space="preserve">Further, we found that a trend toward smaller spawners has led to a </w:t>
-      </w:r>
-      <w:r>
-        <w:rPr>
-          <w:sz w:val="24"/>
-          <w:szCs w:val="24"/>
-          <w:highlight w:val="yellow"/>
-        </w:rPr>
-        <w:t>20% (+/- XX)</w:t>
-      </w:r>
-      <w:r>
-        <w:rPr>
-          <w:sz w:val="24"/>
-          <w:szCs w:val="24"/>
-        </w:rPr>
-        <w:t xml:space="preserve"> decrease in egg to juvenile productivity since brood year 2002.</w:t>
+        <w:t xml:space="preserve">Large females produce more eggs than expected based solely on linear scaling with size, thus </w:t>
+      </w:r>
+      <w:r>
+        <w:rPr>
+          <w:sz w:val="24"/>
+          <w:szCs w:val="24"/>
+        </w:rPr>
+        <w:t xml:space="preserve">large females contribute disproportionately </w:t>
+      </w:r>
+      <w:r>
+        <w:rPr>
+          <w:sz w:val="24"/>
+          <w:szCs w:val="24"/>
+        </w:rPr>
+        <w:t>to population productivity</w:t>
       </w:r>
       <w:r>
         <w:rPr>
@@ -10638,34 +10717,6 @@
           <w:sz w:val="24"/>
           <w:szCs w:val="24"/>
         </w:rPr>
-        <w:t>W</w:t>
-      </w:r>
-      <w:r>
-        <w:rPr>
-          <w:sz w:val="24"/>
-          <w:szCs w:val="24"/>
-        </w:rPr>
-        <w:t xml:space="preserve">e included size as a covariate, rather than as a size-specific fecundity estimator, to evaluate </w:t>
-      </w:r>
-      <w:r>
-        <w:rPr>
-          <w:sz w:val="24"/>
-          <w:szCs w:val="24"/>
-        </w:rPr>
-        <w:t xml:space="preserve">hypotheses surrounding impacts of salmon size on productivity. </w:t>
-      </w:r>
-      <w:r>
-        <w:rPr>
-          <w:sz w:val="24"/>
-          <w:szCs w:val="24"/>
-        </w:rPr>
-        <w:t xml:space="preserve">Changes to body size has been linked to decreased productivity for Chinook salmon in the Yukon and Kuskokwim Rivers </w:t>
-      </w:r>
-      <w:r>
-        <w:rPr>
-          <w:sz w:val="24"/>
-          <w:szCs w:val="24"/>
-        </w:rPr>
         <w:fldChar w:fldCharType="begin"/>
       </w:r>
       <w:r>
@@ -10673,7 +10724,7 @@
           <w:sz w:val="24"/>
           <w:szCs w:val="24"/>
         </w:rPr>
-        <w:instrText xml:space="preserve"> ADDIN ZOTERO_ITEM CSL_CITATION {"citationID":"7BM750gI","properties":{"formattedCitation":"(Feddern et al. 2024)","plainCitation":"(Feddern et al. 2024)","noteIndex":0},"citationItems":[{"id":4585,"uris":["http://zotero.org/users/8784224/items/XCIUF3BH"],"itemData":{"id":4585,"type":"article-journal","abstract":"Disentangling the influences of climate change from other stressors affecting the population dynamics of aquatic species is particularly pressing for northern latitude ecosystems, where climate-­driven warming is occurring faster than the global average. Chinook salmon (Oncorhynchus tshawytscha) in the Yukon-­Kuskokwim (YK) region occupy the northern extent of their species' range and are experiencing prolonged declines in abundance resulting in fisheries closures and impacts to the well-­being of Indigenous people and local communities. These declines have been associated with physical (e.g., temperature, streamflow) and biological (e.g., body size, competition) conditions, but uncertainty remains about the relative influence of these drivers on productivity across populations and how salmon–environment relationships vary across watersheds. To fill these knowledge gaps, we estimated the effects of marine and freshwater environmental indicators, body size, and indices of competition, on the productivity (adult returns-­per-­spawner) of 26 Chinook salmon populations in the YK region using a Bayesian hierarchical stock-­recruitment model. Across most populations, productivity declined with smaller spawner body size and sea surface temperatures that were colder in the winter and warmer in the summer during the first year at sea. Decreased productivity was also associated with above average fall maximum daily streamflow, increased sea ice cover prior to juvenile outmigration, and abundance of marine competitors, but the strength of these effects varied among populations. Maximum daily stream temperature during spawning migration had a nonlinear relationship with productivity, with reduced productivity in years when temperatures exceeded thresholds in main stem rivers. These results demonstrate for the first time that well-­documented declines in body size of YK Chinook salmon were associated with declining population productivity, while taking climate into account.","container-title":"Global Change Biology","DOI":"10.1111/gcb.17508","ISSN":"1354-1013, 1365-2486","issue":"10","journalAbbreviation":"Global Change Biology","language":"en","page":"e17508","source":"DOI.org (Crossref)","title":"Body size and early marine conditions drive changes in Chinook salmon productivity across northern latitude ecosystems","volume":"30","author":[{"family":"Feddern","given":"Megan L."},{"family":"Shaftel","given":"Rebecca"},{"family":"Schoen","given":"Erik R."},{"family":"Cunningham","given":"Curry J."},{"family":"Connors","given":"Brendan M."},{"family":"Staton","given":"Benjamin A."},{"family":"Von Finster","given":"Al"},{"family":"Liller","given":"Zachary"},{"family":"Von Biela","given":"Vanessa R."},{"family":"Howard","given":"Katherine G."}],"issued":{"date-parts":[["2024",10]]}}}],"schema":"https://github.com/citation-style-language/schema/raw/master/csl-citation.json"} </w:instrText>
+        <w:instrText xml:space="preserve"> ADDIN ZOTERO_ITEM CSL_CITATION {"citationID":"iFgFUbRH","properties":{"formattedCitation":"(Barneche et al. 2018)","plainCitation":"(Barneche et al. 2018)","noteIndex":0},"citationItems":[{"id":5204,"uris":["http://zotero.org/users/8784224/items/7BJLPJMA"],"itemData":{"id":5204,"type":"article-journal","abstract":"Body size determines total reproductive-energy output. Most theories assume reproductive output is a fixed proportion of size, with respect to mass, but formal macroecological tests are lacking. Management based on that assumption risks underestimating the contribution of larger mothers to replenishment, hindering sustainable harvesting. We test this assumption in marine fishes with a phylogenetically controlled meta-analysis of the intraspecific mass scaling of reproductive-energy output. We show that larger mothers reproduce disproportionately more than smaller mothers in not only fecundity but also total reproductive energy. Our results reset much of the theory on how reproduction scales with size and suggest that larger mothers contribute disproportionately to population replenishment. Global change and overharvesting cause fish sizes to decline; our results provide quantitative estimates of how these declines affect fisheries and ecosystem-level productivity.","container-title":"Science","DOI":"10.1126/science.aao6868","issue":"6389","note":"publisher: American Association for the Advancement of Science","page":"642-645","source":"science.org (Atypon)","title":"Fish reproductive-energy output increases disproportionately with body size","volume":"360","author":[{"family":"Barneche","given":"Diego R."},{"family":"Robertson","given":"D. Ross"},{"family":"White","given":"Craig R."},{"family":"Marshall","given":"Dustin J."}],"issued":{"date-parts":[["2018",5,11]]}}}],"schema":"https://github.com/citation-style-language/schema/raw/master/csl-citation.json"} </w:instrText>
       </w:r>
       <w:r>
         <w:rPr>
@@ -10688,7 +10739,7 @@
           <w:sz w:val="24"/>
           <w:szCs w:val="24"/>
         </w:rPr>
-        <w:t>(Feddern et al. 2024)</w:t>
+        <w:t>(Barneche et al. 2018)</w:t>
       </w:r>
       <w:r>
         <w:rPr>
@@ -10702,14 +10753,22 @@
           <w:sz w:val="24"/>
           <w:szCs w:val="24"/>
         </w:rPr>
-        <w:t xml:space="preserve"> and d</w:t>
-      </w:r>
-      <w:r>
-        <w:rPr>
-          <w:sz w:val="24"/>
-          <w:szCs w:val="24"/>
-        </w:rPr>
-        <w:t xml:space="preserve">ecreases to salmonid size has implications for the cultural and ecological role of salmon </w:t>
+        <w:t xml:space="preserve">. </w:t>
+      </w:r>
+      <w:r>
+        <w:rPr>
+          <w:sz w:val="24"/>
+          <w:szCs w:val="24"/>
+        </w:rPr>
+        <w:t xml:space="preserve">Management strategies and escapement goals that fail to account for nonlinear reproductive scaling can lead to </w:t>
+      </w:r>
+      <w:r>
+        <w:rPr>
+          <w:sz w:val="24"/>
+          <w:szCs w:val="24"/>
+        </w:rPr>
+        <w:lastRenderedPageBreak/>
+        <w:t xml:space="preserve">overexploitation, as each fishes reproductive contribution decreases exponentially with declining body size </w:t>
       </w:r>
       <w:r>
         <w:rPr>
@@ -10723,7 +10782,7 @@
           <w:sz w:val="24"/>
           <w:szCs w:val="24"/>
         </w:rPr>
-        <w:instrText xml:space="preserve"> ADDIN ZOTERO_ITEM CSL_CITATION {"citationID":"j3amC3I9","properties":{"formattedCitation":"(Oke et al. 2020)","plainCitation":"(Oke et al. 2020)","noteIndex":0},"citationItems":[{"id":11,"uris":["http://zotero.org/users/8784224/items/39BSNKKE"],"itemData":{"id":11,"type":"article-journal","abstract":"Declines in animal body sizes are widely reported and likely impact ecological interactions and ecosystem services. For harvested species subject to multiple stressors, limited understanding of the causes and consequences of size declines impedes prediction, prevention, and mitigation. We highlight widespread declines in Pacific salmon size based on 60 years of measurements from 12.5 million fish across Alaska, the last largely pristine North American salmon-producing region. Declines in salmon size, primarily resulting from shifting age structure, are associated with climate and competition at sea. Compared to salmon maturing before 1990, the reduced size of adult salmon after 2010 has potentially resulted in substantial losses to ecosystems and people; for Chinook salmon we estimated average per-fish reductions in egg production (−16%), nutrient transport (−28%), fisheries value (−21%), and meals for rural people (−26%). Downsizing of organisms is a global concern, and current trends may pose substantial risks for nature and people.","container-title":"Nature Communications","DOI":"10.1038/s41467-020-17726-z","ISSN":"2041-1723","issue":"1","journalAbbreviation":"Nat Commun","language":"en","license":"2020 The Author(s)","note":"Bandiera_abtest: a\nCc_license_type: cc_by\nCg_type: Nature Research Journals\nnumber: 1\nPrimary_atype: Research\npublisher: Nature Publishing Group\nSubject_term: Climate-change ecology;Conservation biology;Ecosystem services;Evolutionary ecology\nSubject_term_id: climate-change-ecology;conservation;ecosystem-services;evolutionary-ecology","page":"4155","source":"www.nature.com","title":"Recent declines in salmon body size impact ecosystems and fisheries","volume":"11","author":[{"family":"Oke","given":"K. B."},{"family":"Cunningham","given":"C. J."},{"family":"Westley","given":"P. a. H."},{"family":"Baskett","given":"M. L."},{"family":"Carlson","given":"S. M."},{"family":"Clark","given":"J."},{"family":"Hendry","given":"A. P."},{"family":"Karatayev","given":"V. A."},{"family":"Kendall","given":"N. W."},{"family":"Kibele","given":"J."},{"family":"Kindsvater","given":"H. K."},{"family":"Kobayashi","given":"K. M."},{"family":"Lewis","given":"B."},{"family":"Munch","given":"S."},{"family":"Reynolds","given":"J. D."},{"family":"Vick","given":"G. K."},{"family":"Palkovacs","given":"E. P."}],"issued":{"date-parts":[["2020",8,19]]}}}],"schema":"https://github.com/citation-style-language/schema/raw/master/csl-citation.json"} </w:instrText>
+        <w:instrText xml:space="preserve"> ADDIN ZOTERO_ITEM CSL_CITATION {"citationID":"cDacq19l","properties":{"formattedCitation":"(Barneche et al. 2018)","plainCitation":"(Barneche et al. 2018)","noteIndex":0},"citationItems":[{"id":5204,"uris":["http://zotero.org/users/8784224/items/7BJLPJMA"],"itemData":{"id":5204,"type":"article-journal","abstract":"Body size determines total reproductive-energy output. Most theories assume reproductive output is a fixed proportion of size, with respect to mass, but formal macroecological tests are lacking. Management based on that assumption risks underestimating the contribution of larger mothers to replenishment, hindering sustainable harvesting. We test this assumption in marine fishes with a phylogenetically controlled meta-analysis of the intraspecific mass scaling of reproductive-energy output. We show that larger mothers reproduce disproportionately more than smaller mothers in not only fecundity but also total reproductive energy. Our results reset much of the theory on how reproduction scales with size and suggest that larger mothers contribute disproportionately to population replenishment. Global change and overharvesting cause fish sizes to decline; our results provide quantitative estimates of how these declines affect fisheries and ecosystem-level productivity.","container-title":"Science","DOI":"10.1126/science.aao6868","issue":"6389","note":"publisher: American Association for the Advancement of Science","page":"642-645","source":"science.org (Atypon)","title":"Fish reproductive-energy output increases disproportionately with body size","volume":"360","author":[{"family":"Barneche","given":"Diego R."},{"family":"Robertson","given":"D. Ross"},{"family":"White","given":"Craig R."},{"family":"Marshall","given":"Dustin J."}],"issued":{"date-parts":[["2018",5,11]]}}}],"schema":"https://github.com/citation-style-language/schema/raw/master/csl-citation.json"} </w:instrText>
       </w:r>
       <w:r>
         <w:rPr>
@@ -10738,7 +10797,7 @@
           <w:sz w:val="24"/>
           <w:szCs w:val="24"/>
         </w:rPr>
-        <w:t>(Oke et al. 2020)</w:t>
+        <w:t>(Barneche et al. 2018)</w:t>
       </w:r>
       <w:r>
         <w:rPr>
@@ -10746,226 +10805,6 @@
           <w:szCs w:val="24"/>
         </w:rPr>
         <w:fldChar w:fldCharType="end"/>
-      </w:r>
-      <w:r>
-        <w:rPr>
-          <w:sz w:val="24"/>
-          <w:szCs w:val="24"/>
-        </w:rPr>
-        <w:t xml:space="preserve">. </w:t>
-      </w:r>
-      <w:r>
-        <w:rPr>
-          <w:sz w:val="24"/>
-          <w:szCs w:val="24"/>
-        </w:rPr>
-        <w:t xml:space="preserve">Large females produce more eggs than expected based solely on linear scaling with size, thus </w:t>
-      </w:r>
-      <w:r>
-        <w:rPr>
-          <w:sz w:val="24"/>
-          <w:szCs w:val="24"/>
-        </w:rPr>
-        <w:t xml:space="preserve">large females contribute disproportionately </w:t>
-      </w:r>
-      <w:r>
-        <w:rPr>
-          <w:sz w:val="24"/>
-          <w:szCs w:val="24"/>
-        </w:rPr>
-        <w:t>to population productivity</w:t>
-      </w:r>
-      <w:r>
-        <w:rPr>
-          <w:sz w:val="24"/>
-          <w:szCs w:val="24"/>
-        </w:rPr>
-        <w:t xml:space="preserve"> </w:t>
-      </w:r>
-      <w:r>
-        <w:rPr>
-          <w:sz w:val="24"/>
-          <w:szCs w:val="24"/>
-        </w:rPr>
-        <w:fldChar w:fldCharType="begin"/>
-      </w:r>
-      <w:r>
-        <w:rPr>
-          <w:sz w:val="24"/>
-          <w:szCs w:val="24"/>
-        </w:rPr>
-        <w:instrText xml:space="preserve"> ADDIN ZOTERO_ITEM CSL_CITATION {"citationID":"iFgFUbRH","properties":{"formattedCitation":"(Barneche et al. 2018)","plainCitation":"(Barneche et al. 2018)","noteIndex":0},"citationItems":[{"id":5204,"uris":["http://zotero.org/users/8784224/items/7BJLPJMA"],"itemData":{"id":5204,"type":"article-journal","abstract":"Body size determines total reproductive-energy output. Most theories assume reproductive output is a fixed proportion of size, with respect to mass, but formal macroecological tests are lacking. Management based on that assumption risks underestimating the contribution of larger mothers to replenishment, hindering sustainable harvesting. We test this assumption in marine fishes with a phylogenetically controlled meta-analysis of the intraspecific mass scaling of reproductive-energy output. We show that larger mothers reproduce disproportionately more than smaller mothers in not only fecundity but also total reproductive energy. Our results reset much of the theory on how reproduction scales with size and suggest that larger mothers contribute disproportionately to population replenishment. Global change and overharvesting cause fish sizes to decline; our results provide quantitative estimates of how these declines affect fisheries and ecosystem-level productivity.","container-title":"Science","DOI":"10.1126/science.aao6868","issue":"6389","note":"publisher: American Association for the Advancement of Science","page":"642-645","source":"science.org (Atypon)","title":"Fish reproductive-energy output increases disproportionately with body size","volume":"360","author":[{"family":"Barneche","given":"Diego R."},{"family":"Robertson","given":"D. Ross"},{"family":"White","given":"Craig R."},{"family":"Marshall","given":"Dustin J."}],"issued":{"date-parts":[["2018",5,11]]}}}],"schema":"https://github.com/citation-style-language/schema/raw/master/csl-citation.json"} </w:instrText>
-      </w:r>
-      <w:r>
-        <w:rPr>
-          <w:sz w:val="24"/>
-          <w:szCs w:val="24"/>
-        </w:rPr>
-        <w:fldChar w:fldCharType="separate"/>
-      </w:r>
-      <w:r>
-        <w:rPr>
-          <w:noProof/>
-          <w:sz w:val="24"/>
-          <w:szCs w:val="24"/>
-        </w:rPr>
-        <w:t>(Barneche et al. 2018)</w:t>
-      </w:r>
-      <w:r>
-        <w:rPr>
-          <w:sz w:val="24"/>
-          <w:szCs w:val="24"/>
-        </w:rPr>
-        <w:fldChar w:fldCharType="end"/>
-      </w:r>
-      <w:r>
-        <w:rPr>
-          <w:sz w:val="24"/>
-          <w:szCs w:val="24"/>
-        </w:rPr>
-        <w:t xml:space="preserve">. </w:t>
-      </w:r>
-      <w:r>
-        <w:rPr>
-          <w:sz w:val="24"/>
-          <w:szCs w:val="24"/>
-        </w:rPr>
-        <w:t xml:space="preserve">Management strategies and escapement goals that fail to account for nonlinear reproductive scaling can lead to overexploitation, as each fishes </w:t>
-      </w:r>
-      <w:r>
-        <w:rPr>
-          <w:sz w:val="24"/>
-          <w:szCs w:val="24"/>
-        </w:rPr>
-        <w:lastRenderedPageBreak/>
-        <w:t xml:space="preserve">reproductive contribution decreases exponentially with declining body size </w:t>
-      </w:r>
-      <w:r>
-        <w:rPr>
-          <w:sz w:val="24"/>
-          <w:szCs w:val="24"/>
-        </w:rPr>
-        <w:fldChar w:fldCharType="begin"/>
-      </w:r>
-      <w:r>
-        <w:rPr>
-          <w:sz w:val="24"/>
-          <w:szCs w:val="24"/>
-        </w:rPr>
-        <w:instrText xml:space="preserve"> ADDIN ZOTERO_ITEM CSL_CITATION {"citationID":"cDacq19l","properties":{"formattedCitation":"(Barneche et al. 2018)","plainCitation":"(Barneche et al. 2018)","noteIndex":0},"citationItems":[{"id":5204,"uris":["http://zotero.org/users/8784224/items/7BJLPJMA"],"itemData":{"id":5204,"type":"article-journal","abstract":"Body size determines total reproductive-energy output. Most theories assume reproductive output is a fixed proportion of size, with respect to mass, but formal macroecological tests are lacking. Management based on that assumption risks underestimating the contribution of larger mothers to replenishment, hindering sustainable harvesting. We test this assumption in marine fishes with a phylogenetically controlled meta-analysis of the intraspecific mass scaling of reproductive-energy output. We show that larger mothers reproduce disproportionately more than smaller mothers in not only fecundity but also total reproductive energy. Our results reset much of the theory on how reproduction scales with size and suggest that larger mothers contribute disproportionately to population replenishment. Global change and overharvesting cause fish sizes to decline; our results provide quantitative estimates of how these declines affect fisheries and ecosystem-level productivity.","container-title":"Science","DOI":"10.1126/science.aao6868","issue":"6389","note":"publisher: American Association for the Advancement of Science","page":"642-645","source":"science.org (Atypon)","title":"Fish reproductive-energy output increases disproportionately with body size","volume":"360","author":[{"family":"Barneche","given":"Diego R."},{"family":"Robertson","given":"D. Ross"},{"family":"White","given":"Craig R."},{"family":"Marshall","given":"Dustin J."}],"issued":{"date-parts":[["2018",5,11]]}}}],"schema":"https://github.com/citation-style-language/schema/raw/master/csl-citation.json"} </w:instrText>
-      </w:r>
-      <w:r>
-        <w:rPr>
-          <w:sz w:val="24"/>
-          <w:szCs w:val="24"/>
-        </w:rPr>
-        <w:fldChar w:fldCharType="separate"/>
-      </w:r>
-      <w:r>
-        <w:rPr>
-          <w:noProof/>
-          <w:sz w:val="24"/>
-          <w:szCs w:val="24"/>
-        </w:rPr>
-        <w:t>(Barneche et al. 2018)</w:t>
-      </w:r>
-      <w:r>
-        <w:rPr>
-          <w:sz w:val="24"/>
-          <w:szCs w:val="24"/>
-        </w:rPr>
-        <w:fldChar w:fldCharType="end"/>
-      </w:r>
-      <w:r>
-        <w:rPr>
-          <w:sz w:val="24"/>
-          <w:szCs w:val="24"/>
-        </w:rPr>
-        <w:t xml:space="preserve">. While identifying drivers in </w:t>
-      </w:r>
-      <w:r>
-        <w:rPr>
-          <w:sz w:val="24"/>
-          <w:szCs w:val="24"/>
-        </w:rPr>
-        <w:t>f</w:t>
-      </w:r>
-      <w:r>
-        <w:rPr>
-          <w:sz w:val="24"/>
-          <w:szCs w:val="24"/>
-        </w:rPr>
-        <w:t xml:space="preserve">all </w:t>
-      </w:r>
-      <w:r>
-        <w:rPr>
-          <w:sz w:val="24"/>
-          <w:szCs w:val="24"/>
-        </w:rPr>
-        <w:t>c</w:t>
-      </w:r>
-      <w:r>
-        <w:rPr>
-          <w:sz w:val="24"/>
-          <w:szCs w:val="24"/>
-        </w:rPr>
-        <w:t xml:space="preserve">hum size at age is beyond the scope of this paper, </w:t>
-      </w:r>
-      <w:r>
-        <w:rPr>
-          <w:sz w:val="24"/>
-          <w:szCs w:val="24"/>
-        </w:rPr>
-        <w:t xml:space="preserve">this </w:t>
-      </w:r>
-      <w:r>
-        <w:rPr>
-          <w:sz w:val="24"/>
-          <w:szCs w:val="24"/>
-        </w:rPr>
-        <w:t xml:space="preserve">decreasing size </w:t>
-      </w:r>
-      <w:r>
-        <w:rPr>
-          <w:sz w:val="24"/>
-          <w:szCs w:val="24"/>
-        </w:rPr>
-        <w:t>trend</w:t>
-      </w:r>
-      <w:r>
-        <w:rPr>
-          <w:sz w:val="24"/>
-          <w:szCs w:val="24"/>
-        </w:rPr>
-        <w:t xml:space="preserve"> </w:t>
-      </w:r>
-      <w:r>
-        <w:rPr>
-          <w:sz w:val="24"/>
-          <w:szCs w:val="24"/>
-        </w:rPr>
-        <w:t>has a negative relationship with</w:t>
-      </w:r>
-      <w:r>
-        <w:rPr>
-          <w:sz w:val="24"/>
-          <w:szCs w:val="24"/>
-        </w:rPr>
-        <w:t xml:space="preserve"> </w:t>
-      </w:r>
-      <w:r>
-        <w:rPr>
-          <w:sz w:val="24"/>
-          <w:szCs w:val="24"/>
-        </w:rPr>
-        <w:t xml:space="preserve">stock </w:t>
-      </w:r>
-      <w:r>
-        <w:rPr>
-          <w:sz w:val="24"/>
-          <w:szCs w:val="24"/>
-        </w:rPr>
-        <w:t>productivity</w:t>
       </w:r>
       <w:r>
         <w:rPr>
@@ -11010,21 +10849,7 @@
           <w:sz w:val="24"/>
           <w:szCs w:val="24"/>
         </w:rPr>
-        <w:t xml:space="preserve"> adapted for long migrations and cold</w:t>
-      </w:r>
-      <w:r>
-        <w:rPr>
-          <w:sz w:val="24"/>
-          <w:szCs w:val="24"/>
-        </w:rPr>
-        <w:t>er</w:t>
-      </w:r>
-      <w:r>
-        <w:rPr>
-          <w:sz w:val="24"/>
-          <w:szCs w:val="24"/>
-        </w:rPr>
-        <w:t xml:space="preserve"> incubation temperatures</w:t>
+        <w:t xml:space="preserve"> adapted for long migrations and cold incubation temperatures</w:t>
       </w:r>
       <w:r>
         <w:rPr>
@@ -11045,7 +10870,7 @@
           <w:sz w:val="24"/>
           <w:szCs w:val="24"/>
         </w:rPr>
-        <w:instrText xml:space="preserve"> ADDIN ZOTERO_ITEM CSL_CITATION {"citationID":"eBDEzAkB","properties":{"formattedCitation":"(Raymond-Yakoubian 2009, Jallen et al. 2022)","plainCitation":"(Raymond-Yakoubian 2009, Jallen et al. 2022)","noteIndex":0},"citationItems":[{"id":5195,"uris":["http://zotero.org/users/8784224/items/4KGLINDI"],"itemData":{"id":5195,"type":"article-journal","abstract":"The local traditional knowledge (LTK) work outlined in this report is a component of a larger project to identify and evaluate life history patterns of use of marine resources (habitat and food) by Chinook salmon (Oncorhynchus tshawytscha), and to explore how these patterns are affected by climate-ocean conditions in the Bering Sea and North Pacific Ocean. The LTK component comprised approximately 6.5% of the overall budget for the Climate-Ocean Effects on Chinook Salmon project. One of the reasons that Chinook salmon were chosen as the focus of this project is because of their importance as a subsistence food for Western Alaska communities. New analyses and syntheses of historical data, as well as the collection and analysis of new field and laboratory data, including LTK, are being used to address this issue. The LTK component of this project included interviews with Local Experts in three communities in the Bering Strait/Norton Sound region (Brevig Mission, Golovin and Unalakleet) on the topics of changes to salmon populations, the environment and the climate.","container-title":"AYK SSI","language":"en","source":"Zotero","title":"Climate-Ocean Effects on Chinook Salmon: Local Traditional Knowledge Component","URL":"https://akssfapm.s3.amazonaws.com/APM_Uploads/2006/45128(700)/.pdf/raymondyakoubian2010beringstraitsregionchinookltk.pdf","author":[{"family":"Raymond-Yakoubian","given":"Julie"}],"issued":{"date-parts":[["2009"]]}}},{"id":1465,"uris":["http://zotero.org/users/8784224/items/U4F54IF6"],"itemData":{"id":1465,"type":"article-journal","container-title":"Alaska Department of Fish and Game, Special Publication Anchorage","language":"en","source":"Zotero","title":"Yukon River salmon stock status and salmon fisheries, 2022: A report to the Alaska Board of Fisheries, January 2023.","volume":"No. 22-20","author":[{"family":"Jallen","given":"Deena M"},{"family":"Gleason","given":"Christy M"},{"family":"Borba","given":"Bonnie M"},{"family":"West","given":"Fred W"},{"family":"Decker","given":"Sam K S"}],"issued":{"date-parts":[["2022"]]}}}],"schema":"https://github.com/citation-style-language/schema/raw/master/csl-citation.json"} </w:instrText>
+        <w:instrText xml:space="preserve"> ADDIN ZOTERO_ITEM CSL_CITATION {"citationID":"5DA7h1vG","properties":{"formattedCitation":"(Raymond-Yakoubian 2009, Jallen et al. 2022)","plainCitation":"(Raymond-Yakoubian 2009, Jallen et al. 2022)","noteIndex":0},"citationItems":[{"id":5195,"uris":["http://zotero.org/users/8784224/items/4KGLINDI"],"itemData":{"id":5195,"type":"article-journal","abstract":"The local traditional knowledge (LTK) work outlined in this report is a component of a larger project to identify and evaluate life history patterns of use of marine resources (habitat and food) by Chinook salmon (Oncorhynchus tshawytscha), and to explore how these patterns are affected by climate-ocean conditions in the Bering Sea and North Pacific Ocean. The LTK component comprised approximately 6.5% of the overall budget for the Climate-Ocean Effects on Chinook Salmon project. One of the reasons that Chinook salmon were chosen as the focus of this project is because of their importance as a subsistence food for Western Alaska communities. New analyses and syntheses of historical data, as well as the collection and analysis of new field and laboratory data, including LTK, are being used to address this issue. The LTK component of this project included interviews with Local Experts in three communities in the Bering Strait/Norton Sound region (Brevig Mission, Golovin and Unalakleet) on the topics of changes to salmon populations, the environment and the climate.","container-title":"AYK SSI","language":"en","source":"Zotero","title":"Climate-Ocean Effects on Chinook Salmon: Local Traditional Knowledge Component","URL":"https://akssfapm.s3.amazonaws.com/APM_Uploads/2006/45128(700)/.pdf/raymondyakoubian2010beringstraitsregionchinookltk.pdf","author":[{"family":"Raymond-Yakoubian","given":"Julie"}],"issued":{"date-parts":[["2009"]]}}},{"id":1465,"uris":["http://zotero.org/users/8784224/items/U4F54IF6"],"itemData":{"id":1465,"type":"article-journal","container-title":"Alaska Department of Fish and Game, Special Publication Anchorage","language":"en","source":"Zotero","title":"Yukon River salmon stock status and salmon fisheries, 2022: A report to the Alaska Board of Fisheries, January 2023.","volume":"No. 22-20","author":[{"family":"Jallen","given":"Deena M"},{"family":"Gleason","given":"Christy M"},{"family":"Borba","given":"Bonnie M"},{"family":"West","given":"Fred W"},{"family":"Decker","given":"Sam K S"}],"issued":{"date-parts":[["2022"]]}}}],"schema":"https://github.com/citation-style-language/schema/raw/master/csl-citation.json"} </w:instrText>
       </w:r>
       <w:r>
         <w:rPr>
@@ -11109,6 +10934,77 @@
           <w:sz w:val="24"/>
           <w:szCs w:val="24"/>
         </w:rPr>
+        <w:t>, and most s</w:t>
+      </w:r>
+      <w:r>
+        <w:rPr>
+          <w:sz w:val="24"/>
+          <w:szCs w:val="24"/>
+        </w:rPr>
+        <w:t xml:space="preserve">uitable fall chum spawning habitat is characterized by upwelling through the gravel that allows for consistent temperatures </w:t>
+      </w:r>
+      <w:r>
+        <w:rPr>
+          <w:sz w:val="24"/>
+          <w:szCs w:val="24"/>
+        </w:rPr>
+        <w:fldChar w:fldCharType="begin"/>
+      </w:r>
+      <w:r>
+        <w:rPr>
+          <w:sz w:val="24"/>
+          <w:szCs w:val="24"/>
+        </w:rPr>
+        <w:instrText xml:space="preserve"> ADDIN ZOTERO_ITEM CSL_CITATION {"citationID":"krnjHnLu","properties":{"formattedCitation":"(Beacham et al. 1988, Burril et al. 2010)","plainCitation":"(Beacham et al. 1988, Burril et al. 2010)","noteIndex":0},"citationItems":[{"id":3705,"uris":["http://zotero.org/users/8784224/items/35KQN7NB"],"itemData":{"id":3705,"type":"book","language":"en","note":"Google-Books-ID: _G0UZLKVwP4C","number-of-pages":"663-674.","publisher":"Fishery Bulletin","source":"Google Books","title":"Age, morphology, developmental biology, and biochemical genetic variation of Yukon River fall chum salmon, Oncorhynchus keta, and comparisons with British Columbia populations","URL":"https://www.google.com/books/edition/Fishery_Bulletin/_G0UZLKVwP4C?hl=en&amp;gbpv=1&amp;dq=Beacham,+T.D.,+Murray,+C.B.,+and+Withler,+R.E.,+1988,+Age,+morphology,+developmental+biology,+and+biochemical+genetic+variation+of+Yukon+River+fall+chum+salmon,+Oncorhynchus+keta,+and+comparisons+with+British+Columbia+populations:+Fishery+Bulletin,+v.+86,+p.+663-674.+&amp;pg=PA663&amp;printsec=frontcover","volume":"86","author":[{"family":"Beacham","given":"T.D."},{"family":"Murray","given":"C.B."},{"family":"Withler","given":"R.E."}],"issued":{"date-parts":[["1988"]]}}},{"id":5196,"uris":["http://zotero.org/users/8784224/items/VH2LXE2K"],"itemData":{"id":5196,"type":"report","abstract":"Chum salmon (Oncorhynchus keta) are the most abundant species of salmon spawning in the Yukon River drainage system, and they support important personal use, subsistence, and commercial fisheries. Chum salmon returning to the Tanana River in Interior Alaska are a significant contribution to the overall abundance of Yukon River chum salmon and an improved understanding of habitat use is needed to improve conservation of this important resource. We characterized spawning habitat of chum salmon using the mainstem Tanana River as part of a larger study to document spawning distributions and habitat use in this river. Areas of spawning activity were located using radiotelemetry and aerial helicopter surveys. At 11 spawning sites in the mainstem Tanana River, we recorded inter-gravel and surface-water temperatures and vertical hydraulic gradient (an indication of the direction of water flux) in substrate adjacent to salmon redds. At all locations, vertical hydraulic gradient adjacent to redds was...","language":"en","note":"ISSN: 2331-1258\ncontainer-title: Open-File Report\nDOI: 10.3133/ofr20101164","number":"2010-1164","publisher":"U.S. Geological Survey","source":"pubs.usgs.gov","title":"Characteristics of fall chum salmon spawning habitat on a mainstem river in Interior Alaska","URL":"https://pubs.usgs.gov/publication/ofr20101164","author":[{"family":"Burril","given":"Sean E."},{"family":"Zimmerman","given":"Christian E."},{"family":"Finn","given":"James E."}],"accessed":{"date-parts":[["2025",1,27]]},"issued":{"date-parts":[["2010"]]}}}],"schema":"https://github.com/citation-style-language/schema/raw/master/csl-citation.json"} </w:instrText>
+      </w:r>
+      <w:r>
+        <w:rPr>
+          <w:sz w:val="24"/>
+          <w:szCs w:val="24"/>
+        </w:rPr>
+        <w:fldChar w:fldCharType="separate"/>
+      </w:r>
+      <w:r>
+        <w:rPr>
+          <w:noProof/>
+          <w:sz w:val="24"/>
+          <w:szCs w:val="24"/>
+        </w:rPr>
+        <w:t>(Beacham et al. 1988, Burril et al. 2010)</w:t>
+      </w:r>
+      <w:r>
+        <w:rPr>
+          <w:sz w:val="24"/>
+          <w:szCs w:val="24"/>
+        </w:rPr>
+        <w:fldChar w:fldCharType="end"/>
+      </w:r>
+      <w:r>
+        <w:rPr>
+          <w:sz w:val="24"/>
+          <w:szCs w:val="24"/>
+        </w:rPr>
+        <w:t xml:space="preserve">. </w:t>
+      </w:r>
+      <w:r>
+        <w:rPr>
+          <w:sz w:val="24"/>
+          <w:szCs w:val="24"/>
+        </w:rPr>
+        <w:t>Accumulated degree days</w:t>
+      </w:r>
+      <w:r>
+        <w:rPr>
+          <w:sz w:val="24"/>
+          <w:szCs w:val="24"/>
+        </w:rPr>
+        <w:t xml:space="preserve"> allow</w:t>
+      </w:r>
+      <w:r>
+        <w:rPr>
+          <w:sz w:val="24"/>
+          <w:szCs w:val="24"/>
+        </w:rPr>
         <w:t xml:space="preserve"> </w:t>
       </w:r>
       <w:r>
@@ -11116,6 +11012,62 @@
           <w:sz w:val="24"/>
           <w:szCs w:val="24"/>
         </w:rPr>
+        <w:t xml:space="preserve">fish to </w:t>
+      </w:r>
+      <w:r>
+        <w:rPr>
+          <w:sz w:val="24"/>
+          <w:szCs w:val="24"/>
+        </w:rPr>
+        <w:t>develop in time for spring emergence and</w:t>
+      </w:r>
+      <w:r>
+        <w:rPr>
+          <w:sz w:val="24"/>
+          <w:szCs w:val="24"/>
+        </w:rPr>
+        <w:t xml:space="preserve"> overlap with</w:t>
+      </w:r>
+      <w:r>
+        <w:rPr>
+          <w:sz w:val="24"/>
+          <w:szCs w:val="24"/>
+        </w:rPr>
+        <w:t xml:space="preserve"> </w:t>
+      </w:r>
+      <w:r>
+        <w:rPr>
+          <w:sz w:val="24"/>
+          <w:szCs w:val="24"/>
+        </w:rPr>
+        <w:t>sufficient</w:t>
+      </w:r>
+      <w:r>
+        <w:rPr>
+          <w:sz w:val="24"/>
+          <w:szCs w:val="24"/>
+        </w:rPr>
+        <w:t xml:space="preserve"> </w:t>
+      </w:r>
+      <w:r>
+        <w:rPr>
+          <w:sz w:val="24"/>
+          <w:szCs w:val="24"/>
+        </w:rPr>
+        <w:t xml:space="preserve">food </w:t>
+      </w:r>
+      <w:r>
+        <w:rPr>
+          <w:sz w:val="24"/>
+          <w:szCs w:val="24"/>
+        </w:rPr>
+        <w:t xml:space="preserve">resources </w:t>
+      </w:r>
+      <w:r>
+        <w:rPr>
+          <w:sz w:val="24"/>
+          <w:szCs w:val="24"/>
+        </w:rPr>
         <w:fldChar w:fldCharType="begin"/>
       </w:r>
       <w:r>
@@ -11123,7 +11075,7 @@
           <w:sz w:val="24"/>
           <w:szCs w:val="24"/>
         </w:rPr>
-        <w:instrText xml:space="preserve"> ADDIN ZOTERO_ITEM CSL_CITATION {"citationID":"F3hev33i","properties":{"formattedCitation":"(Beacham et al. 1988)","plainCitation":"(Beacham et al. 1988)","noteIndex":0},"citationItems":[{"id":3705,"uris":["http://zotero.org/users/8784224/items/35KQN7NB"],"itemData":{"id":3705,"type":"book","language":"en","note":"Google-Books-ID: _G0UZLKVwP4C","number-of-pages":"663-674.","publisher":"Fishery Bulletin","source":"Google Books","title":"Age, morphology, developmental biology, and biochemical genetic variation of Yukon River fall chum salmon, Oncorhynchus keta, and comparisons with British Columbia populations","URL":"https://www.google.com/books/edition/Fishery_Bulletin/_G0UZLKVwP4C?hl=en&amp;gbpv=1&amp;dq=Beacham,+T.D.,+Murray,+C.B.,+and+Withler,+R.E.,+1988,+Age,+morphology,+developmental+biology,+and+biochemical+genetic+variation+of+Yukon+River+fall+chum+salmon,+Oncorhynchus+keta,+and+comparisons+with+British+Columbia+populations:+Fishery+Bulletin,+v.+86,+p.+663-674.+&amp;pg=PA663&amp;printsec=frontcover","volume":"86","author":[{"family":"Beacham","given":"T.D."},{"family":"Murray","given":"C.B."},{"family":"Withler","given":"R.E."}],"issued":{"date-parts":[["1988"]]}}}],"schema":"https://github.com/citation-style-language/schema/raw/master/csl-citation.json"} </w:instrText>
+        <w:instrText xml:space="preserve"> ADDIN ZOTERO_ITEM CSL_CITATION {"citationID":"mJ2Hnvgh","properties":{"formattedCitation":"(Beacham et al. 1988)","plainCitation":"(Beacham et al. 1988)","noteIndex":0},"citationItems":[{"id":3705,"uris":["http://zotero.org/users/8784224/items/35KQN7NB"],"itemData":{"id":3705,"type":"book","language":"en","note":"Google-Books-ID: _G0UZLKVwP4C","number-of-pages":"663-674.","publisher":"Fishery Bulletin","source":"Google Books","title":"Age, morphology, developmental biology, and biochemical genetic variation of Yukon River fall chum salmon, Oncorhynchus keta, and comparisons with British Columbia populations","URL":"https://www.google.com/books/edition/Fishery_Bulletin/_G0UZLKVwP4C?hl=en&amp;gbpv=1&amp;dq=Beacham,+T.D.,+Murray,+C.B.,+and+Withler,+R.E.,+1988,+Age,+morphology,+developmental+biology,+and+biochemical+genetic+variation+of+Yukon+River+fall+chum+salmon,+Oncorhynchus+keta,+and+comparisons+with+British+Columbia+populations:+Fishery+Bulletin,+v.+86,+p.+663-674.+&amp;pg=PA663&amp;printsec=frontcover","volume":"86","author":[{"family":"Beacham","given":"T.D."},{"family":"Murray","given":"C.B."},{"family":"Withler","given":"R.E."}],"issued":{"date-parts":[["1988"]]}}}],"schema":"https://github.com/citation-style-language/schema/raw/master/csl-citation.json"} </w:instrText>
       </w:r>
       <w:r>
         <w:rPr>
@@ -11152,7 +11104,28 @@
           <w:sz w:val="24"/>
           <w:szCs w:val="24"/>
         </w:rPr>
-        <w:t>. This allows</w:t>
+        <w:t>.</w:t>
+      </w:r>
+      <w:r>
+        <w:rPr>
+          <w:sz w:val="24"/>
+          <w:szCs w:val="24"/>
+        </w:rPr>
+        <w:t xml:space="preserve"> W</w:t>
+      </w:r>
+      <w:r>
+        <w:rPr>
+          <w:sz w:val="24"/>
+          <w:szCs w:val="24"/>
+        </w:rPr>
+        <w:t xml:space="preserve">e hypothesized that </w:t>
+      </w:r>
+      <w:r>
+        <w:rPr>
+          <w:sz w:val="24"/>
+          <w:szCs w:val="24"/>
+        </w:rPr>
+        <w:t>low snowpack could have reduced insulating capacities</w:t>
       </w:r>
       <w:r>
         <w:rPr>
@@ -11166,42 +11139,84 @@
           <w:sz w:val="24"/>
           <w:szCs w:val="24"/>
         </w:rPr>
-        <w:t xml:space="preserve">fish to </w:t>
-      </w:r>
-      <w:r>
-        <w:rPr>
-          <w:sz w:val="24"/>
-          <w:szCs w:val="24"/>
-        </w:rPr>
-        <w:t xml:space="preserve">develop in time for spring emergence and </w:t>
-      </w:r>
-      <w:r>
-        <w:rPr>
-          <w:sz w:val="24"/>
-          <w:szCs w:val="24"/>
-        </w:rPr>
-        <w:t xml:space="preserve">ample </w:t>
-      </w:r>
-      <w:r>
-        <w:rPr>
-          <w:sz w:val="24"/>
-          <w:szCs w:val="24"/>
-        </w:rPr>
-        <w:t>food availability (2</w:t>
-      </w:r>
-      <w:r>
-        <w:rPr>
-          <w:sz w:val="24"/>
-          <w:szCs w:val="24"/>
-        </w:rPr>
-        <w:sym w:font="Symbol" w:char="F0B0"/>
-      </w:r>
-      <w:r>
-        <w:rPr>
-          <w:sz w:val="24"/>
-          <w:szCs w:val="24"/>
-        </w:rPr>
-        <w:t xml:space="preserve">C is likely the lower temperature limit) </w:t>
+        <w:t>lead</w:t>
+      </w:r>
+      <w:r>
+        <w:rPr>
+          <w:sz w:val="24"/>
+          <w:szCs w:val="24"/>
+        </w:rPr>
+        <w:t>ing</w:t>
+      </w:r>
+      <w:r>
+        <w:rPr>
+          <w:sz w:val="24"/>
+          <w:szCs w:val="24"/>
+        </w:rPr>
+        <w:t xml:space="preserve"> to </w:t>
+      </w:r>
+      <w:r>
+        <w:rPr>
+          <w:sz w:val="24"/>
+          <w:szCs w:val="24"/>
+        </w:rPr>
+        <w:t>greater</w:t>
+      </w:r>
+      <w:r>
+        <w:rPr>
+          <w:sz w:val="24"/>
+          <w:szCs w:val="24"/>
+        </w:rPr>
+        <w:t xml:space="preserve"> </w:t>
+      </w:r>
+      <w:r>
+        <w:rPr>
+          <w:sz w:val="24"/>
+          <w:szCs w:val="24"/>
+        </w:rPr>
+        <w:t xml:space="preserve">incubation </w:t>
+      </w:r>
+      <w:r>
+        <w:rPr>
+          <w:sz w:val="24"/>
+          <w:szCs w:val="24"/>
+        </w:rPr>
+        <w:t>temperature</w:t>
+      </w:r>
+      <w:r>
+        <w:rPr>
+          <w:sz w:val="24"/>
+          <w:szCs w:val="24"/>
+        </w:rPr>
+        <w:t xml:space="preserve"> variability</w:t>
+      </w:r>
+      <w:r>
+        <w:rPr>
+          <w:sz w:val="24"/>
+          <w:szCs w:val="24"/>
+        </w:rPr>
+        <w:t xml:space="preserve">, </w:t>
+      </w:r>
+      <w:r>
+        <w:rPr>
+          <w:sz w:val="24"/>
+          <w:szCs w:val="24"/>
+        </w:rPr>
+        <w:t>higher egg mortality</w:t>
+      </w:r>
+      <w:r>
+        <w:rPr>
+          <w:sz w:val="24"/>
+          <w:szCs w:val="24"/>
+        </w:rPr>
+        <w:t xml:space="preserve"> and lower stock productivity</w:t>
+      </w:r>
+      <w:r>
+        <w:rPr>
+          <w:sz w:val="24"/>
+          <w:szCs w:val="24"/>
+        </w:rPr>
+        <w:t xml:space="preserve"> </w:t>
       </w:r>
       <w:r>
         <w:rPr>
@@ -11215,7 +11230,7 @@
           <w:sz w:val="24"/>
           <w:szCs w:val="24"/>
         </w:rPr>
-        <w:instrText xml:space="preserve"> ADDIN ZOTERO_ITEM CSL_CITATION {"citationID":"mJ2Hnvgh","properties":{"formattedCitation":"(Beacham et al. 1988)","plainCitation":"(Beacham et al. 1988)","noteIndex":0},"citationItems":[{"id":3705,"uris":["http://zotero.org/users/8784224/items/35KQN7NB"],"itemData":{"id":3705,"type":"book","language":"en","note":"Google-Books-ID: _G0UZLKVwP4C","number-of-pages":"663-674.","publisher":"Fishery Bulletin","source":"Google Books","title":"Age, morphology, developmental biology, and biochemical genetic variation of Yukon River fall chum salmon, Oncorhynchus keta, and comparisons with British Columbia populations","URL":"https://www.google.com/books/edition/Fishery_Bulletin/_G0UZLKVwP4C?hl=en&amp;gbpv=1&amp;dq=Beacham,+T.D.,+Murray,+C.B.,+and+Withler,+R.E.,+1988,+Age,+morphology,+developmental+biology,+and+biochemical+genetic+variation+of+Yukon+River+fall+chum+salmon,+Oncorhynchus+keta,+and+comparisons+with+British+Columbia+populations:+Fishery+Bulletin,+v.+86,+p.+663-674.+&amp;pg=PA663&amp;printsec=frontcover","volume":"86","author":[{"family":"Beacham","given":"T.D."},{"family":"Murray","given":"C.B."},{"family":"Withler","given":"R.E."}],"issued":{"date-parts":[["1988"]]}}}],"schema":"https://github.com/citation-style-language/schema/raw/master/csl-citation.json"} </w:instrText>
+        <w:instrText xml:space="preserve"> ADDIN ZOTERO_ITEM CSL_CITATION {"citationID":"TzfmRwNf","properties":{"formattedCitation":"(Jallen et al. 2022)","plainCitation":"(Jallen et al. 2022)","noteIndex":0},"citationItems":[{"id":1465,"uris":["http://zotero.org/users/8784224/items/U4F54IF6"],"itemData":{"id":1465,"type":"article-journal","container-title":"Alaska Department of Fish and Game, Special Publication Anchorage","language":"en","source":"Zotero","title":"Yukon River salmon stock status and salmon fisheries, 2022: A report to the Alaska Board of Fisheries, January 2023.","volume":"No. 22-20","author":[{"family":"Jallen","given":"Deena M"},{"family":"Gleason","given":"Christy M"},{"family":"Borba","given":"Bonnie M"},{"family":"West","given":"Fred W"},{"family":"Decker","given":"Sam K S"}],"issued":{"date-parts":[["2022"]]}}}],"schema":"https://github.com/citation-style-language/schema/raw/master/csl-citation.json"} </w:instrText>
       </w:r>
       <w:r>
         <w:rPr>
@@ -11230,7 +11245,7 @@
           <w:sz w:val="24"/>
           <w:szCs w:val="24"/>
         </w:rPr>
-        <w:t>(Beacham et al. 1988)</w:t>
+        <w:t>(Jallen et al. 2022)</w:t>
       </w:r>
       <w:r>
         <w:rPr>
@@ -11244,7 +11259,84 @@
           <w:sz w:val="24"/>
           <w:szCs w:val="24"/>
         </w:rPr>
-        <w:t>. Suitable fall chum spawning habitat is characterized by upwelling through the gravel that allows for consistent temperatures</w:t>
+        <w:t xml:space="preserve">. While we did not find </w:t>
+      </w:r>
+      <w:r>
+        <w:rPr>
+          <w:sz w:val="24"/>
+          <w:szCs w:val="24"/>
+        </w:rPr>
+        <w:t xml:space="preserve">strong </w:t>
+      </w:r>
+      <w:r>
+        <w:rPr>
+          <w:sz w:val="24"/>
+          <w:szCs w:val="24"/>
+        </w:rPr>
+        <w:t xml:space="preserve">support for this hypothesis in our analysis, </w:t>
+      </w:r>
+      <w:r>
+        <w:rPr>
+          <w:sz w:val="24"/>
+          <w:szCs w:val="24"/>
+        </w:rPr>
+        <w:t xml:space="preserve">there was weak support for a positive relationship </w:t>
+      </w:r>
+      <w:r>
+        <w:rPr>
+          <w:sz w:val="24"/>
+          <w:szCs w:val="24"/>
+        </w:rPr>
+        <w:t>between Fall snowpack and egg to juvenile survival</w:t>
+      </w:r>
+      <w:r>
+        <w:rPr>
+          <w:sz w:val="24"/>
+          <w:szCs w:val="24"/>
+        </w:rPr>
+        <w:t xml:space="preserve"> (Figure 4, Table </w:t>
+      </w:r>
+      <w:r>
+        <w:rPr>
+          <w:sz w:val="24"/>
+          <w:szCs w:val="24"/>
+        </w:rPr>
+        <w:t>1</w:t>
+      </w:r>
+      <w:r>
+        <w:rPr>
+          <w:sz w:val="24"/>
+          <w:szCs w:val="24"/>
+        </w:rPr>
+        <w:t>)</w:t>
+      </w:r>
+      <w:r>
+        <w:rPr>
+          <w:sz w:val="24"/>
+          <w:szCs w:val="24"/>
+        </w:rPr>
+        <w:t xml:space="preserve">, suggesting that years with </w:t>
+      </w:r>
+      <w:r>
+        <w:rPr>
+          <w:sz w:val="24"/>
+          <w:szCs w:val="24"/>
+        </w:rPr>
+        <w:t>greater</w:t>
+      </w:r>
+      <w:r>
+        <w:rPr>
+          <w:sz w:val="24"/>
+          <w:szCs w:val="24"/>
+        </w:rPr>
+        <w:t xml:space="preserve"> snowpack </w:t>
+      </w:r>
+      <w:r>
+        <w:rPr>
+          <w:sz w:val="24"/>
+          <w:szCs w:val="24"/>
+        </w:rPr>
+        <w:t>confer</w:t>
       </w:r>
       <w:r>
         <w:rPr>
@@ -11258,43 +11350,22 @@
           <w:sz w:val="24"/>
           <w:szCs w:val="24"/>
         </w:rPr>
-        <w:fldChar w:fldCharType="begin"/>
-      </w:r>
-      <w:r>
-        <w:rPr>
-          <w:sz w:val="24"/>
-          <w:szCs w:val="24"/>
-        </w:rPr>
-        <w:instrText xml:space="preserve"> ADDIN ZOTERO_ITEM CSL_CITATION {"citationID":"Yf3yL1PS","properties":{"formattedCitation":"(Burril et al. 2010)","plainCitation":"(Burril et al. 2010)","noteIndex":0},"citationItems":[{"id":5196,"uris":["http://zotero.org/users/8784224/items/VH2LXE2K"],"itemData":{"id":5196,"type":"report","abstract":"Chum salmon (Oncorhynchus keta) are the most abundant species of salmon spawning in the Yukon River drainage system, and they support important personal use, subsistence, and commercial fisheries. Chum salmon returning to the Tanana River in Interior Alaska are a significant contribution to the overall abundance of Yukon River chum salmon and an improved understanding of habitat use is needed to improve conservation of this important resource. We characterized spawning habitat of chum salmon using the mainstem Tanana River as part of a larger study to document spawning distributions and habitat use in this river. Areas of spawning activity were located using radiotelemetry and aerial helicopter surveys. At 11 spawning sites in the mainstem Tanana River, we recorded inter-gravel and surface-water temperatures and vertical hydraulic gradient (an indication of the direction of water flux) in substrate adjacent to salmon redds. At all locations, vertical hydraulic gradient adjacent to redds was...","language":"en","note":"ISSN: 2331-1258\ncontainer-title: Open-File Report\nDOI: 10.3133/ofr20101164","number":"2010-1164","publisher":"U.S. Geological Survey","source":"pubs.usgs.gov","title":"Characteristics of fall chum salmon spawning habitat on a mainstem river in Interior Alaska","URL":"https://pubs.usgs.gov/publication/ofr20101164","author":[{"family":"Burril","given":"Sean E."},{"family":"Zimmerman","given":"Christian E."},{"family":"Finn","given":"James E."}],"accessed":{"date-parts":[["2025",1,27]]},"issued":{"date-parts":[["2010"]]}}}],"schema":"https://github.com/citation-style-language/schema/raw/master/csl-citation.json"} </w:instrText>
-      </w:r>
-      <w:r>
-        <w:rPr>
-          <w:sz w:val="24"/>
-          <w:szCs w:val="24"/>
-        </w:rPr>
-        <w:fldChar w:fldCharType="separate"/>
-      </w:r>
-      <w:r>
-        <w:rPr>
-          <w:noProof/>
-          <w:sz w:val="24"/>
-          <w:szCs w:val="24"/>
-        </w:rPr>
-        <w:t>(Burril et al. 2010)</w:t>
-      </w:r>
-      <w:r>
-        <w:rPr>
-          <w:sz w:val="24"/>
-          <w:szCs w:val="24"/>
-        </w:rPr>
-        <w:fldChar w:fldCharType="end"/>
-      </w:r>
-      <w:r>
-        <w:rPr>
-          <w:sz w:val="24"/>
-          <w:szCs w:val="24"/>
-        </w:rPr>
-        <w:t>.</w:t>
+        <w:t xml:space="preserve">a </w:t>
+      </w:r>
+      <w:r>
+        <w:rPr>
+          <w:sz w:val="24"/>
+          <w:szCs w:val="24"/>
+        </w:rPr>
+        <w:t xml:space="preserve">XX% increase in </w:t>
+      </w:r>
+      <w:r>
+        <w:rPr>
+          <w:sz w:val="24"/>
+          <w:szCs w:val="24"/>
+          <w:highlight w:val="yellow"/>
+        </w:rPr>
+        <w:t>productivity (+/-).</w:t>
       </w:r>
       <w:r>
         <w:rPr>
@@ -11308,84 +11379,14 @@
           <w:sz w:val="24"/>
           <w:szCs w:val="24"/>
         </w:rPr>
-        <w:t>B</w:t>
-      </w:r>
-      <w:r>
-        <w:rPr>
-          <w:sz w:val="24"/>
-          <w:szCs w:val="24"/>
-        </w:rPr>
-        <w:t xml:space="preserve">ased on this information, we hypothesized that </w:t>
-      </w:r>
-      <w:r>
-        <w:rPr>
-          <w:sz w:val="24"/>
-          <w:szCs w:val="24"/>
-        </w:rPr>
-        <w:t>low snowpack</w:t>
-      </w:r>
-      <w:r>
-        <w:rPr>
-          <w:sz w:val="24"/>
-          <w:szCs w:val="24"/>
-        </w:rPr>
-        <w:t>, especially in the early season where conditions are more variable,</w:t>
-      </w:r>
-      <w:r>
-        <w:rPr>
-          <w:sz w:val="24"/>
-          <w:szCs w:val="24"/>
-        </w:rPr>
-        <w:t xml:space="preserve"> could have reduced insulating capacities</w:t>
-      </w:r>
-      <w:r>
-        <w:rPr>
-          <w:sz w:val="24"/>
-          <w:szCs w:val="24"/>
-        </w:rPr>
-        <w:t xml:space="preserve"> </w:t>
-      </w:r>
-      <w:r>
-        <w:rPr>
-          <w:sz w:val="24"/>
-          <w:szCs w:val="24"/>
-        </w:rPr>
-        <w:t>lead</w:t>
-      </w:r>
-      <w:r>
-        <w:rPr>
-          <w:sz w:val="24"/>
-          <w:szCs w:val="24"/>
-        </w:rPr>
-        <w:t>ing</w:t>
-      </w:r>
-      <w:r>
-        <w:rPr>
-          <w:sz w:val="24"/>
-          <w:szCs w:val="24"/>
-        </w:rPr>
-        <w:t xml:space="preserve"> to </w:t>
-      </w:r>
-      <w:r>
-        <w:rPr>
-          <w:sz w:val="24"/>
-          <w:szCs w:val="24"/>
-        </w:rPr>
-        <w:t>greater</w:t>
-      </w:r>
-      <w:r>
-        <w:rPr>
-          <w:sz w:val="24"/>
-          <w:szCs w:val="24"/>
-        </w:rPr>
-        <w:t xml:space="preserve"> temperature</w:t>
-      </w:r>
-      <w:r>
-        <w:rPr>
-          <w:sz w:val="24"/>
-          <w:szCs w:val="24"/>
-        </w:rPr>
-        <w:t xml:space="preserve"> variability</w:t>
+        <w:t>Our ability to detect snowpack effects was likely limited by using a regional indicator</w:t>
+      </w:r>
+      <w:r>
+        <w:rPr>
+          <w:sz w:val="24"/>
+          <w:szCs w:val="24"/>
+        </w:rPr>
+        <w:t xml:space="preserve"> of snowpack</w:t>
       </w:r>
       <w:r>
         <w:rPr>
@@ -11399,288 +11400,21 @@
           <w:sz w:val="24"/>
           <w:szCs w:val="24"/>
         </w:rPr>
-        <w:t>higher egg mortality</w:t>
-      </w:r>
-      <w:r>
-        <w:rPr>
-          <w:sz w:val="24"/>
-          <w:szCs w:val="24"/>
-        </w:rPr>
-        <w:t xml:space="preserve"> and lower stock productivity</w:t>
-      </w:r>
-      <w:r>
-        <w:rPr>
-          <w:sz w:val="24"/>
-          <w:szCs w:val="24"/>
-        </w:rPr>
-        <w:t xml:space="preserve"> </w:t>
-      </w:r>
-      <w:r>
-        <w:rPr>
-          <w:sz w:val="24"/>
-          <w:szCs w:val="24"/>
-        </w:rPr>
-        <w:fldChar w:fldCharType="begin"/>
-      </w:r>
-      <w:r>
-        <w:rPr>
-          <w:sz w:val="24"/>
-          <w:szCs w:val="24"/>
-        </w:rPr>
-        <w:instrText xml:space="preserve"> ADDIN ZOTERO_ITEM CSL_CITATION {"citationID":"bxp7GSQt","properties":{"formattedCitation":"(Jallen et al. 2022)","plainCitation":"(Jallen et al. 2022)","noteIndex":0},"citationItems":[{"id":1465,"uris":["http://zotero.org/users/8784224/items/U4F54IF6"],"itemData":{"id":1465,"type":"article-journal","container-title":"Alaska Department of Fish and Game, Special Publication Anchorage","language":"en","source":"Zotero","title":"Yukon River salmon stock status and salmon fisheries, 2022: A report to the Alaska Board of Fisheries, January 2023.","volume":"No. 22-20","author":[{"family":"Jallen","given":"Deena M"},{"family":"Gleason","given":"Christy M"},{"family":"Borba","given":"Bonnie M"},{"family":"West","given":"Fred W"},{"family":"Decker","given":"Sam K S"}],"issued":{"date-parts":[["2022"]]}}}],"schema":"https://github.com/citation-style-language/schema/raw/master/csl-citation.json"} </w:instrText>
-      </w:r>
-      <w:r>
-        <w:rPr>
-          <w:sz w:val="24"/>
-          <w:szCs w:val="24"/>
-        </w:rPr>
-        <w:fldChar w:fldCharType="separate"/>
-      </w:r>
-      <w:r>
-        <w:rPr>
-          <w:noProof/>
-          <w:sz w:val="24"/>
-          <w:szCs w:val="24"/>
-        </w:rPr>
-        <w:t>(Jallen et al. 2022)</w:t>
-      </w:r>
-      <w:r>
-        <w:rPr>
-          <w:sz w:val="24"/>
-          <w:szCs w:val="24"/>
-        </w:rPr>
-        <w:fldChar w:fldCharType="end"/>
-      </w:r>
-      <w:r>
-        <w:rPr>
-          <w:sz w:val="24"/>
-          <w:szCs w:val="24"/>
-        </w:rPr>
-        <w:t xml:space="preserve">. While we did not find </w:t>
-      </w:r>
-      <w:r>
-        <w:rPr>
-          <w:sz w:val="24"/>
-          <w:szCs w:val="24"/>
-        </w:rPr>
-        <w:t xml:space="preserve">strong </w:t>
-      </w:r>
-      <w:r>
-        <w:rPr>
-          <w:sz w:val="24"/>
-          <w:szCs w:val="24"/>
-        </w:rPr>
-        <w:t xml:space="preserve">support for this hypothesis in our analysis, </w:t>
-      </w:r>
-      <w:r>
-        <w:rPr>
-          <w:sz w:val="24"/>
-          <w:szCs w:val="24"/>
-        </w:rPr>
-        <w:t>there was weak support for a positive relationship between Fall snowpack and egg to juvenile survival</w:t>
-      </w:r>
-      <w:r>
-        <w:rPr>
-          <w:sz w:val="24"/>
-          <w:szCs w:val="24"/>
-        </w:rPr>
-        <w:t xml:space="preserve"> (Figure 4, Table </w:t>
-      </w:r>
-      <w:r>
-        <w:rPr>
-          <w:sz w:val="24"/>
-          <w:szCs w:val="24"/>
-        </w:rPr>
-        <w:t>1</w:t>
-      </w:r>
-      <w:r>
-        <w:rPr>
-          <w:sz w:val="24"/>
-          <w:szCs w:val="24"/>
-        </w:rPr>
-        <w:t>)</w:t>
-      </w:r>
-      <w:r>
-        <w:rPr>
-          <w:sz w:val="24"/>
-          <w:szCs w:val="24"/>
-        </w:rPr>
-        <w:t xml:space="preserve">, suggesting that years with high snowpack </w:t>
-      </w:r>
-      <w:r>
-        <w:rPr>
-          <w:sz w:val="24"/>
-          <w:szCs w:val="24"/>
-        </w:rPr>
-        <w:t>confer</w:t>
-      </w:r>
-      <w:r>
-        <w:rPr>
-          <w:sz w:val="24"/>
-          <w:szCs w:val="24"/>
-        </w:rPr>
-        <w:t xml:space="preserve"> </w:t>
-      </w:r>
-      <w:r>
-        <w:rPr>
-          <w:sz w:val="24"/>
-          <w:szCs w:val="24"/>
-        </w:rPr>
-        <w:t xml:space="preserve">a weak positive </w:t>
-      </w:r>
-      <w:r>
-        <w:rPr>
-          <w:sz w:val="24"/>
-          <w:szCs w:val="24"/>
-        </w:rPr>
-        <w:t>relationship with</w:t>
-      </w:r>
-      <w:r>
-        <w:rPr>
-          <w:sz w:val="24"/>
-          <w:szCs w:val="24"/>
-        </w:rPr>
-        <w:t xml:space="preserve"> stock productivity</w:t>
-      </w:r>
-      <w:r>
-        <w:rPr>
-          <w:sz w:val="24"/>
-          <w:szCs w:val="24"/>
-        </w:rPr>
-        <w:t>.</w:t>
-      </w:r>
-      <w:r>
-        <w:rPr>
-          <w:sz w:val="24"/>
-          <w:szCs w:val="24"/>
-        </w:rPr>
-        <w:t xml:space="preserve"> However, we were likely limited in detecting an effect as</w:t>
-      </w:r>
-      <w:r>
-        <w:rPr>
-          <w:sz w:val="24"/>
-          <w:szCs w:val="24"/>
-        </w:rPr>
-        <w:t xml:space="preserve"> </w:t>
-      </w:r>
-      <w:r>
-        <w:rPr>
-          <w:sz w:val="24"/>
-          <w:szCs w:val="24"/>
-        </w:rPr>
-        <w:t xml:space="preserve">the </w:t>
-      </w:r>
-      <w:r>
-        <w:rPr>
-          <w:sz w:val="24"/>
-          <w:szCs w:val="24"/>
-        </w:rPr>
-        <w:t xml:space="preserve">snowpack </w:t>
-      </w:r>
-      <w:r>
-        <w:rPr>
-          <w:sz w:val="24"/>
-          <w:szCs w:val="24"/>
-        </w:rPr>
-        <w:t xml:space="preserve">metric </w:t>
-      </w:r>
-      <w:r>
-        <w:rPr>
-          <w:sz w:val="24"/>
-          <w:szCs w:val="24"/>
-        </w:rPr>
-        <w:t xml:space="preserve">was </w:t>
-      </w:r>
-      <w:r>
-        <w:rPr>
-          <w:sz w:val="24"/>
-          <w:szCs w:val="24"/>
-        </w:rPr>
-        <w:t>relatively</w:t>
-      </w:r>
-      <w:r>
-        <w:rPr>
-          <w:sz w:val="24"/>
-          <w:szCs w:val="24"/>
-        </w:rPr>
-        <w:t xml:space="preserve"> course</w:t>
-      </w:r>
-      <w:r>
-        <w:rPr>
-          <w:sz w:val="24"/>
-          <w:szCs w:val="24"/>
-        </w:rPr>
-        <w:t>.</w:t>
-      </w:r>
-      <w:r>
-        <w:rPr>
-          <w:sz w:val="24"/>
-          <w:szCs w:val="24"/>
-        </w:rPr>
-        <w:t xml:space="preserve"> </w:t>
-      </w:r>
-      <w:r>
-        <w:rPr>
-          <w:sz w:val="24"/>
-          <w:szCs w:val="24"/>
-        </w:rPr>
-        <w:t>We used snow depth in Circle AK as a regional indicator of snowpack, however,</w:t>
-      </w:r>
-      <w:r>
-        <w:rPr>
-          <w:sz w:val="24"/>
-          <w:szCs w:val="24"/>
-        </w:rPr>
-        <w:t xml:space="preserve"> </w:t>
-      </w:r>
-      <w:r>
-        <w:rPr>
-          <w:sz w:val="24"/>
-          <w:szCs w:val="24"/>
-        </w:rPr>
-        <w:t>f</w:t>
-      </w:r>
-      <w:r>
-        <w:rPr>
-          <w:sz w:val="24"/>
-          <w:szCs w:val="24"/>
-        </w:rPr>
-        <w:t xml:space="preserve">all </w:t>
-      </w:r>
-      <w:r>
-        <w:rPr>
-          <w:sz w:val="24"/>
-          <w:szCs w:val="24"/>
-        </w:rPr>
-        <w:t>c</w:t>
-      </w:r>
-      <w:r>
-        <w:rPr>
-          <w:sz w:val="24"/>
-          <w:szCs w:val="24"/>
-        </w:rPr>
-        <w:t xml:space="preserve">hum spawning habitat </w:t>
-      </w:r>
-      <w:r>
-        <w:rPr>
-          <w:sz w:val="24"/>
-          <w:szCs w:val="24"/>
-        </w:rPr>
-        <w:t>spans</w:t>
-      </w:r>
-      <w:r>
-        <w:rPr>
-          <w:sz w:val="24"/>
-          <w:szCs w:val="24"/>
-        </w:rPr>
-        <w:t xml:space="preserve"> range of locations in the upper Yukon</w:t>
-      </w:r>
-      <w:r>
-        <w:rPr>
-          <w:sz w:val="24"/>
-          <w:szCs w:val="24"/>
-        </w:rPr>
-        <w:t xml:space="preserve">. Thus, </w:t>
+        <w:t>as</w:t>
+      </w:r>
+      <w:r>
+        <w:rPr>
+          <w:sz w:val="24"/>
+          <w:szCs w:val="24"/>
+        </w:rPr>
+        <w:t xml:space="preserve"> this single location may not capture the variable local conditions across fall Chum spawning habitats throughout the upper Yukon that could cause significant egg mortality.</w:t>
+      </w:r>
+      <w:r>
+        <w:rPr>
+          <w:sz w:val="24"/>
+          <w:szCs w:val="24"/>
+        </w:rPr>
+        <w:t xml:space="preserve"> Thus, </w:t>
       </w:r>
       <w:r>
         <w:rPr>
@@ -12393,7 +12127,7 @@
           <w:sz w:val="24"/>
           <w:szCs w:val="24"/>
         </w:rPr>
-        <w:t xml:space="preserve">Further, </w:t>
+        <w:t xml:space="preserve">Further, SST relationships between EBS and GOA Chum salmon can be nonstationary. Dampening of Aleutian Low variance that occurred in 1989 is associated with a weakening of positive </w:t>
       </w:r>
       <w:r>
         <w:rPr>
@@ -12401,7 +12135,7 @@
           <w:szCs w:val="24"/>
         </w:rPr>
         <w:lastRenderedPageBreak/>
-        <w:t>SST relationships between EBS and GOA Chum salmon can be nonstationary. Dampening of Aleutian Low variance that occurred in 1989 is associated with a weakening of positive relationship between EBS and GOA chum salmon productivity to a neutral relationship</w:t>
+        <w:t>relationship between EBS and GOA chum salmon productivity to a neutral relationship</w:t>
       </w:r>
       <w:r>
         <w:rPr>
@@ -13394,7 +13128,28 @@
           <w:sz w:val="24"/>
           <w:szCs w:val="24"/>
         </w:rPr>
-        <w:t xml:space="preserve">. These findings align with broader </w:t>
+        <w:t xml:space="preserve">. These findings align with broader patterns of climate-induced changes in Pacific salmon populations, where marine ecosystem </w:t>
+      </w:r>
+      <w:r>
+        <w:rPr>
+          <w:sz w:val="24"/>
+          <w:szCs w:val="24"/>
+        </w:rPr>
+        <w:t>change,</w:t>
+      </w:r>
+      <w:r>
+        <w:rPr>
+          <w:sz w:val="24"/>
+          <w:szCs w:val="24"/>
+        </w:rPr>
+        <w:t xml:space="preserve"> and increased competition are increasingly linked to reduced survival and productivity.</w:t>
+      </w:r>
+      <w:r>
+        <w:rPr>
+          <w:sz w:val="24"/>
+          <w:szCs w:val="24"/>
+        </w:rPr>
+        <w:t xml:space="preserve"> </w:t>
       </w:r>
       <w:r>
         <w:rPr>
@@ -13402,34 +13157,6 @@
           <w:szCs w:val="24"/>
         </w:rPr>
         <w:lastRenderedPageBreak/>
-        <w:t xml:space="preserve">patterns of climate-induced changes in Pacific salmon populations, where marine ecosystem </w:t>
-      </w:r>
-      <w:r>
-        <w:rPr>
-          <w:sz w:val="24"/>
-          <w:szCs w:val="24"/>
-        </w:rPr>
-        <w:t>change,</w:t>
-      </w:r>
-      <w:r>
-        <w:rPr>
-          <w:sz w:val="24"/>
-          <w:szCs w:val="24"/>
-        </w:rPr>
-        <w:t xml:space="preserve"> and increased competition are increasingly linked to reduced survival and productivity.</w:t>
-      </w:r>
-      <w:r>
-        <w:rPr>
-          <w:sz w:val="24"/>
-          <w:szCs w:val="24"/>
-        </w:rPr>
-        <w:t xml:space="preserve"> </w:t>
-      </w:r>
-      <w:r>
-        <w:rPr>
-          <w:sz w:val="24"/>
-          <w:szCs w:val="24"/>
-        </w:rPr>
         <w:t>Our results highlight the complexity of managing anadromous fish populations under rapid environmental change</w:t>
       </w:r>
       <w:r>
@@ -14193,7 +13920,23 @@
         <w:fldChar w:fldCharType="separate"/>
       </w:r>
       <w:r>
-        <w:t>Agler BA, Ruggerone GT, Wilson LI, Mueter FJ (2013) Historical growth of Bristol Bay and Yukon River, Alaska chum salmon (Oncorhynchus keta) in relation to climate and inter- and intraspecific competition. Deep Sea Research Part II: Topical Studies in Oceanography 94:165–177.</w:t>
+        <w:t xml:space="preserve">Agler BA, </w:t>
+      </w:r>
+      <w:proofErr w:type="spellStart"/>
+      <w:r>
+        <w:t>Ruggerone</w:t>
+      </w:r>
+      <w:proofErr w:type="spellEnd"/>
+      <w:r>
+        <w:t xml:space="preserve"> GT, Wilson LI, </w:t>
+      </w:r>
+      <w:proofErr w:type="spellStart"/>
+      <w:r>
+        <w:t>Mueter</w:t>
+      </w:r>
+      <w:proofErr w:type="spellEnd"/>
+      <w:r>
+        <w:t xml:space="preserve"> FJ (2013) Historical growth of Bristol Bay and Yukon River, Alaska chum salmon (Oncorhynchus keta) in relation to climate and inter- and intraspecific competition. Deep Sea Research Part II: Topical Studies in Oceanography 94:165–177.</w:t>
       </w:r>
     </w:p>
     <w:p>
@@ -14216,9 +13959,30 @@
       <w:pPr>
         <w:pStyle w:val="Bibliography"/>
       </w:pPr>
+      <w:proofErr w:type="spellStart"/>
+      <w:r>
+        <w:t>Barneche</w:t>
+      </w:r>
+      <w:proofErr w:type="spellEnd"/>
+      <w:r>
+        <w:t xml:space="preserve"> DR, Robertson DR, White CR, Marshall DJ (2018) Fish reproductive-energy output increases disproportionately with body size. Science 360:642–645.</w:t>
+      </w:r>
+    </w:p>
+    <w:p>
+      <w:pPr>
+        <w:pStyle w:val="Bibliography"/>
+      </w:pPr>
       <w:r>
         <w:lastRenderedPageBreak/>
-        <w:t>Barneche DR, Robertson DR, White CR, Marshall DJ (2018) Fish reproductive-energy output increases disproportionately with body size. Science 360:642–645.</w:t>
+        <w:t xml:space="preserve">Beacham TD, Murray CB, </w:t>
+      </w:r>
+      <w:proofErr w:type="spellStart"/>
+      <w:r>
+        <w:t>Withler</w:t>
+      </w:r>
+      <w:proofErr w:type="spellEnd"/>
+      <w:r>
+        <w:t xml:space="preserve"> RE (1988) Age, morphology, developmental biology, and biochemical genetic variation of Yukon River fall chum salmon, Oncorhynchus keta, and comparisons with British Columbia populations. Fishery Bulletin.</w:t>
       </w:r>
     </w:p>
     <w:p>
@@ -14226,7 +13990,7 @@
         <w:pStyle w:val="Bibliography"/>
       </w:pPr>
       <w:r>
-        <w:t>Beacham TD, Murray CB, Withler RE (1988) Age, morphology, developmental biology, and biochemical genetic variation of Yukon River fall chum salmon, Oncorhynchus keta, and comparisons with British Columbia populations. Fishery Bulletin.</w:t>
+        <w:t>Beamish RJ (2018) The Ocean Ecology of Pacific Salmon and Trout. American Fisheries Society, Bethesda Maryland.</w:t>
       </w:r>
     </w:p>
     <w:p>
@@ -14234,15 +13998,20 @@
         <w:pStyle w:val="Bibliography"/>
       </w:pPr>
       <w:r>
-        <w:t>Beamish RJ (2018) The Ocean Ecology of Pacific Salmon and Trout. American Fisheries Society, Bethesda Maryland.</w:t>
+        <w:t>Beamish RJ, Mahnken C (2001) A critical size and period hypothesis to explain natural regulation of salmon abundance and the linkage to climate and climate change. Progress in Oceanography 49:423–437.</w:t>
       </w:r>
     </w:p>
     <w:p>
       <w:pPr>
         <w:pStyle w:val="Bibliography"/>
       </w:pPr>
-      <w:r>
-        <w:t>Beamish RJ, Mahnken C (2001) A critical size and period hypothesis to explain natural regulation of salmon abundance and the linkage to climate and climate change. Progress in Oceanography 49:423–437.</w:t>
+      <w:proofErr w:type="spellStart"/>
+      <w:r>
+        <w:t>Besbeas</w:t>
+      </w:r>
+      <w:proofErr w:type="spellEnd"/>
+      <w:r>
+        <w:t xml:space="preserve"> P, Freeman SN, Morgan BJT, Catchpole EA (2002) Integrating Mark–Recapture–Recovery and Census Data to Estimate Animal Abundance and Demographic Parameters. Biometrics 58:540–547.</w:t>
       </w:r>
     </w:p>
     <w:p>
@@ -14250,15 +14019,20 @@
         <w:pStyle w:val="Bibliography"/>
       </w:pPr>
       <w:r>
-        <w:t>Besbeas P, Freeman SN, Morgan BJT, Catchpole EA (2002) Integrating Mark–Recapture–Recovery and Census Data to Estimate Animal Abundance and Demographic Parameters. Biometrics 58:540–547.</w:t>
+        <w:t>Brooks SP, Gelman A (1998) General Methods for Monitoring Convergence of Iterative Simulations. Journal of Computational and Graphical Statistics 7:434–455.</w:t>
       </w:r>
     </w:p>
     <w:p>
       <w:pPr>
         <w:pStyle w:val="Bibliography"/>
       </w:pPr>
-      <w:r>
-        <w:t>Brooks SP, Gelman A (1998) General Methods for Monitoring Convergence of Iterative Simulations. Journal of Computational and Graphical Statistics 7:434–455.</w:t>
+      <w:proofErr w:type="spellStart"/>
+      <w:r>
+        <w:t>Burril</w:t>
+      </w:r>
+      <w:proofErr w:type="spellEnd"/>
+      <w:r>
+        <w:t xml:space="preserve"> SE, Zimmerman CE, Finn JE (2010) Characteristics of fall chum salmon spawning habitat on a mainstem river in Interior Alaska. U.S. Geological Survey.</w:t>
       </w:r>
     </w:p>
     <w:p>
@@ -14266,7 +14040,15 @@
         <w:pStyle w:val="Bibliography"/>
       </w:pPr>
       <w:r>
-        <w:t>Burril SE, Zimmerman CE, Finn JE (2010) Characteristics of fall chum salmon spawning habitat on a mainstem river in Interior Alaska. U.S. Geological Survey.</w:t>
+        <w:t xml:space="preserve">Carpenter B, Gelman A, Hoffman MD, Lee D, Goodrich B, Betancourt M, Brubaker MA, Guo J, Li P, Riddell A (2017) Stan: A Probabilistic Programming Language. J Stat </w:t>
+      </w:r>
+      <w:proofErr w:type="spellStart"/>
+      <w:r>
+        <w:t>Softw</w:t>
+      </w:r>
+      <w:proofErr w:type="spellEnd"/>
+      <w:r>
+        <w:t xml:space="preserve"> 76:1.</w:t>
       </w:r>
     </w:p>
     <w:p>
@@ -14274,7 +14056,15 @@
         <w:pStyle w:val="Bibliography"/>
       </w:pPr>
       <w:r>
-        <w:t>Carpenter B, Gelman A, Hoffman MD, Lee D, Goodrich B, Betancourt M, Brubaker MA, Guo J, Li P, Riddell A (2017) Stan: A Probabilistic Programming Language. J Stat Softw 76:1.</w:t>
+        <w:t xml:space="preserve">Crozier LG, Burke BJ, </w:t>
+      </w:r>
+      <w:proofErr w:type="spellStart"/>
+      <w:r>
+        <w:t>Chasco</w:t>
+      </w:r>
+      <w:proofErr w:type="spellEnd"/>
+      <w:r>
+        <w:t xml:space="preserve"> BE, Widener DL, Zabel RW (2021) Climate change threatens Chinook salmon throughout their life cycle. Commun Biol 4:1–14.</w:t>
       </w:r>
     </w:p>
     <w:p>
@@ -14282,7 +14072,15 @@
         <w:pStyle w:val="Bibliography"/>
       </w:pPr>
       <w:r>
-        <w:t>Crozier LG, Burke BJ, Chasco BE, Widener DL, Zabel RW (2021) Climate change threatens Chinook salmon throughout their life cycle. Commun Biol 4:1–14.</w:t>
+        <w:t xml:space="preserve">Cunningham CJ, Westley PAH, Adkison MD (2018) Signals of </w:t>
+      </w:r>
+      <w:proofErr w:type="gramStart"/>
+      <w:r>
+        <w:t>large scale</w:t>
+      </w:r>
+      <w:proofErr w:type="gramEnd"/>
+      <w:r>
+        <w:t xml:space="preserve"> climate drivers, hatchery enhancement, and marine factors in Yukon River Chinook salmon survival revealed with a Bayesian life history model. Global Change Biology 24:4399–4416.</w:t>
       </w:r>
     </w:p>
     <w:p>
@@ -14290,7 +14088,23 @@
         <w:pStyle w:val="Bibliography"/>
       </w:pPr>
       <w:r>
-        <w:t>Cunningham CJ, Westley PAH, Adkison MD (2018) Signals of large scale climate drivers, hatchery enhancement, and marine factors in Yukon River Chinook salmon survival revealed with a Bayesian life history model. Global Change Biology 24:4399–4416.</w:t>
+        <w:t xml:space="preserve">DeFilippo LB, </w:t>
+      </w:r>
+      <w:proofErr w:type="spellStart"/>
+      <w:r>
+        <w:t>Buehrens</w:t>
+      </w:r>
+      <w:proofErr w:type="spellEnd"/>
+      <w:r>
+        <w:t xml:space="preserve"> TW, </w:t>
+      </w:r>
+      <w:proofErr w:type="spellStart"/>
+      <w:r>
+        <w:t>Scheuerell</w:t>
+      </w:r>
+      <w:proofErr w:type="spellEnd"/>
+      <w:r>
+        <w:t xml:space="preserve"> M, Kendall NW, Schindler DE (2021) Improving short-term recruitment forecasts for coho salmon using a spatiotemporal integrated population model. Fisheries Research 242:106014.</w:t>
       </w:r>
     </w:p>
     <w:p>
@@ -14298,7 +14112,23 @@
         <w:pStyle w:val="Bibliography"/>
       </w:pPr>
       <w:r>
-        <w:t>DeFilippo LB, Buehrens TW, Scheuerell M, Kendall NW, Schindler DE (2021) Improving short-term recruitment forecasts for coho salmon using a spatiotemporal integrated population model. Fisheries Research 242:106014.</w:t>
+        <w:t xml:space="preserve">Farley E, </w:t>
+      </w:r>
+      <w:proofErr w:type="spellStart"/>
+      <w:r>
+        <w:t>Yasumiishi</w:t>
+      </w:r>
+      <w:proofErr w:type="spellEnd"/>
+      <w:r>
+        <w:t xml:space="preserve"> E, Murphy J, Strasburger W, Sewall F, Howard K, Garcia S, Moss J (2024) Critical periods in the marine life history of juvenile western Alaska chum salmon in a changing climate. Mar </w:t>
+      </w:r>
+      <w:proofErr w:type="spellStart"/>
+      <w:r>
+        <w:t>Ecol</w:t>
+      </w:r>
+      <w:proofErr w:type="spellEnd"/>
+      <w:r>
+        <w:t xml:space="preserve"> Prog Ser 726:149–160.</w:t>
       </w:r>
     </w:p>
     <w:p>
@@ -14306,7 +14136,7 @@
         <w:pStyle w:val="Bibliography"/>
       </w:pPr>
       <w:r>
-        <w:t>Farley E, Yasumiishi E, Murphy J, Strasburger W, Sewall F, Howard K, Garcia S, Moss J (2024) Critical periods in the marine life history of juvenile western Alaska chum salmon in a changing climate. Mar Ecol Prog Ser 726:149–160.</w:t>
+        <w:t>Farley EV, Moss JH (2009) Growth Rate Potential of Juvenile Chum Salmon on the Eastern Bering Sea Shelf: an Assessment of Salmon Carrying Capacity.</w:t>
       </w:r>
     </w:p>
     <w:p>
@@ -14314,15 +14144,36 @@
         <w:pStyle w:val="Bibliography"/>
       </w:pPr>
       <w:r>
-        <w:t>Farley EV, Moss JH (2009) Growth Rate Potential of Juvenile Chum Salmon on the Eastern Bering Sea Shelf: an Assessment of Salmon Carrying Capacity.</w:t>
+        <w:t>Farley Jr EV, Moss JH, Beamish RJ (2007) A review of the critical size, critical period hypothesis for juvenile Pacific salmon. North Pacific Anadromous Fish Commission Bulletin 4:pp.311-317.</w:t>
       </w:r>
     </w:p>
     <w:p>
       <w:pPr>
         <w:pStyle w:val="Bibliography"/>
       </w:pPr>
-      <w:r>
-        <w:t>Farley Jr EV, Moss JH, Beamish RJ (2007) A review of the critical size, critical period hypothesis for juvenile Pacific salmon. North Pacific Anadromous Fish Commission Bulletin 4:pp.311-317.</w:t>
+      <w:proofErr w:type="spellStart"/>
+      <w:r>
+        <w:t>Feddern</w:t>
+      </w:r>
+      <w:proofErr w:type="spellEnd"/>
+      <w:r>
+        <w:t xml:space="preserve"> ML, </w:t>
+      </w:r>
+      <w:proofErr w:type="spellStart"/>
+      <w:r>
+        <w:t>Shaftel</w:t>
+      </w:r>
+      <w:proofErr w:type="spellEnd"/>
+      <w:r>
+        <w:t xml:space="preserve"> R, Schoen ER, Cunningham CJ, Connors BM, Staton BA, Von Finster A, </w:t>
+      </w:r>
+      <w:proofErr w:type="spellStart"/>
+      <w:r>
+        <w:t>Liller</w:t>
+      </w:r>
+      <w:proofErr w:type="spellEnd"/>
+      <w:r>
+        <w:t xml:space="preserve"> Z, Von Biela VR, Howard KG (2024) Body size and early marine conditions drive changes in Chinook salmon productivity across northern latitude ecosystems. Global Change Biology 30:e17508.</w:t>
       </w:r>
     </w:p>
     <w:p>
@@ -14330,7 +14181,7 @@
         <w:pStyle w:val="Bibliography"/>
       </w:pPr>
       <w:r>
-        <w:t>Feddern ML, Shaftel R, Schoen ER, Cunningham CJ, Connors BM, Staton BA, Von Finster A, Liller Z, Von Biela VR, Howard KG (2024) Body size and early marine conditions drive changes in Chinook salmon productivity across northern latitude ecosystems. Global Change Biology 30:e17508.</w:t>
+        <w:t>Fleischman SJ, Borba BM (2009) Escapement estimation, spawner-recruit analysis, and escapement goal recommendation for fall chum salmon in the Yukon River drainage. Alaska Department of Fish and Game, Fishery Manuscript Series 09–08.</w:t>
       </w:r>
     </w:p>
     <w:p>
@@ -14338,7 +14189,31 @@
         <w:pStyle w:val="Bibliography"/>
       </w:pPr>
       <w:r>
-        <w:t>Fleischman SJ, Borba BM (2009) Escapement estimation, spawner-recruit analysis, and escapement goal recommendation for fall chum salmon in the Yukon River drainage. Alaska Department of Fish and Game, Fishery Manuscript Series 09–08.</w:t>
+        <w:t xml:space="preserve">Freshwater C, Duguid WDP, Juanes F, </w:t>
+      </w:r>
+      <w:proofErr w:type="spellStart"/>
+      <w:r>
+        <w:t>McKinnell</w:t>
+      </w:r>
+      <w:proofErr w:type="spellEnd"/>
+      <w:r>
+        <w:t xml:space="preserve"> S (2023) A century long time series </w:t>
+      </w:r>
+      <w:proofErr w:type="gramStart"/>
+      <w:r>
+        <w:t>reveals</w:t>
+      </w:r>
+      <w:proofErr w:type="gramEnd"/>
+      <w:r>
+        <w:t xml:space="preserve"> large declines and greater synchrony in Nass River sockeye salmon size-at-age. Can J Fish </w:t>
+      </w:r>
+      <w:proofErr w:type="spellStart"/>
+      <w:r>
+        <w:t>Aquat</w:t>
+      </w:r>
+      <w:proofErr w:type="spellEnd"/>
+      <w:r>
+        <w:t xml:space="preserve"> Sci.</w:t>
       </w:r>
     </w:p>
     <w:p>
@@ -14346,16 +14221,371 @@
         <w:pStyle w:val="Bibliography"/>
       </w:pPr>
       <w:r>
-        <w:t>Freshwater C, Duguid WDP, Juanes F, McKinnell S (2023) A century long time series reveals large declines and greater synchrony in Nass River sockeye salmon size-at-age. Can J Fish Aquat Sci.</w:t>
+        <w:t xml:space="preserve">Frost TJ, </w:t>
+      </w:r>
+      <w:proofErr w:type="spellStart"/>
+      <w:r>
+        <w:t>Yasumiishi</w:t>
+      </w:r>
+      <w:proofErr w:type="spellEnd"/>
+      <w:r>
+        <w:t xml:space="preserve"> EM, Agler BA, Adkison MD, McPhee MV (2021) Density-dependent effects of eastern Kamchatka pink salmon (Oncorhynchus </w:t>
+      </w:r>
+      <w:proofErr w:type="spellStart"/>
+      <w:r>
+        <w:t>gorbuscha</w:t>
+      </w:r>
+      <w:proofErr w:type="spellEnd"/>
+      <w:r>
+        <w:t xml:space="preserve">) and Japanese chum </w:t>
+      </w:r>
+      <w:r>
+        <w:lastRenderedPageBreak/>
+        <w:t>salmon (O. keta) on age-specific growth of western Alaska chum salmon. Fisheries Oceanography 30:99–109.</w:t>
       </w:r>
     </w:p>
     <w:p>
       <w:pPr>
         <w:pStyle w:val="Bibliography"/>
       </w:pPr>
+      <w:proofErr w:type="spellStart"/>
+      <w:r>
+        <w:t>Gilk</w:t>
+      </w:r>
+      <w:proofErr w:type="spellEnd"/>
+      <w:r>
+        <w:t xml:space="preserve"> SE, Molyneaux DB, </w:t>
+      </w:r>
+      <w:proofErr w:type="spellStart"/>
+      <w:r>
+        <w:t>Hamazaki</w:t>
+      </w:r>
+      <w:proofErr w:type="spellEnd"/>
+      <w:r>
+        <w:t xml:space="preserve"> T, </w:t>
+      </w:r>
+      <w:proofErr w:type="spellStart"/>
+      <w:r>
+        <w:t>Pawluk</w:t>
+      </w:r>
+      <w:proofErr w:type="spellEnd"/>
+      <w:r>
+        <w:t xml:space="preserve"> JA, Templin WD (2009) Biological and Genetic Characteristics of Fall and Summer Chum Salmon in the Kuskokwim River, Alaska. 70:161–179.</w:t>
+      </w:r>
+    </w:p>
+    <w:p>
+      <w:pPr>
+        <w:pStyle w:val="Bibliography"/>
+      </w:pPr>
+      <w:r>
+        <w:t xml:space="preserve">Hilborn R (1985) Simplified Calculation of Optimum Spawning Stock Size from Ricker’s Stock Recruitment Curve. Can J Fish </w:t>
+      </w:r>
+      <w:proofErr w:type="spellStart"/>
+      <w:r>
+        <w:t>Aquat</w:t>
+      </w:r>
+      <w:proofErr w:type="spellEnd"/>
+      <w:r>
+        <w:t xml:space="preserve"> Sci 42:1833–1834.</w:t>
+      </w:r>
+    </w:p>
+    <w:p>
+      <w:pPr>
+        <w:pStyle w:val="Bibliography"/>
+      </w:pPr>
+      <w:r>
+        <w:t xml:space="preserve">Hollowed AB, </w:t>
+      </w:r>
+      <w:proofErr w:type="spellStart"/>
+      <w:r>
+        <w:t>Barbeaux</w:t>
+      </w:r>
+      <w:proofErr w:type="spellEnd"/>
+      <w:r>
+        <w:t xml:space="preserve"> SJ, </w:t>
+      </w:r>
+      <w:proofErr w:type="spellStart"/>
+      <w:r>
+        <w:t>Cokelet</w:t>
+      </w:r>
+      <w:proofErr w:type="spellEnd"/>
+      <w:r>
+        <w:t xml:space="preserve"> ED, Farley E, </w:t>
+      </w:r>
+      <w:proofErr w:type="spellStart"/>
+      <w:r>
+        <w:t>Kotwicki</w:t>
+      </w:r>
+      <w:proofErr w:type="spellEnd"/>
+      <w:r>
+        <w:t xml:space="preserve"> S, Ressler PH, Spital C, Wilson CD (2012) Effects of climate variations on pelagic ocean habitats and their role in structuring forage fish distributions in the Bering Sea. Deep Sea Research Part II: Topical Studies in Oceanography 65–70:230–250.</w:t>
+      </w:r>
+    </w:p>
+    <w:p>
+      <w:pPr>
+        <w:pStyle w:val="Bibliography"/>
+      </w:pPr>
+      <w:r>
+        <w:t xml:space="preserve">Holmes EE, Ward EJ, </w:t>
+      </w:r>
+      <w:proofErr w:type="spellStart"/>
+      <w:r>
+        <w:t>Scheuerell</w:t>
+      </w:r>
+      <w:proofErr w:type="spellEnd"/>
+      <w:r>
+        <w:t xml:space="preserve"> MD, Wills K (2024) Holmes EE, Ward EJ, </w:t>
+      </w:r>
+      <w:proofErr w:type="spellStart"/>
+      <w:r>
+        <w:t>Scheuerell</w:t>
+      </w:r>
+      <w:proofErr w:type="spellEnd"/>
+      <w:r>
+        <w:t xml:space="preserve"> MD, Wills K (2024). MARSS: Multivariate Autoregressive State-Space Modeling.</w:t>
+      </w:r>
+    </w:p>
+    <w:p>
+      <w:pPr>
+        <w:pStyle w:val="Bibliography"/>
+      </w:pPr>
+      <w:r>
+        <w:t>Howard KG, von Biela V (2023) Adult spawners: A critical period for subarctic Chinook salmon in a changing climate. Global Change Biology 29:1759–1773.</w:t>
+      </w:r>
+    </w:p>
+    <w:p>
+      <w:pPr>
+        <w:pStyle w:val="Bibliography"/>
+      </w:pPr>
+      <w:r>
+        <w:t xml:space="preserve">Iino Y, Kitagawa T, Abe TK, </w:t>
+      </w:r>
+      <w:proofErr w:type="spellStart"/>
+      <w:r>
+        <w:t>Nagasaka</w:t>
+      </w:r>
+      <w:proofErr w:type="spellEnd"/>
+      <w:r>
+        <w:t xml:space="preserve"> T, Shimizu Y, Ota K, Kawashima T, Kawamura T (2022) Effect of food amount and temperature on growth rate and aerobic scope of juvenile chum salmon. Fish Sci 88:397–409.</w:t>
+      </w:r>
+    </w:p>
+    <w:p>
+      <w:pPr>
+        <w:pStyle w:val="Bibliography"/>
+      </w:pPr>
+      <w:r>
+        <w:t>IPCC (2023) The Sixth Assessment Report of the Intergovernmental Panel on Climate Change, 1st ed. Cambridge University Press.</w:t>
+      </w:r>
+    </w:p>
+    <w:p>
+      <w:pPr>
+        <w:pStyle w:val="Bibliography"/>
+      </w:pPr>
+      <w:proofErr w:type="spellStart"/>
+      <w:r>
+        <w:t>Jallen</w:t>
+      </w:r>
+      <w:proofErr w:type="spellEnd"/>
+      <w:r>
+        <w:t xml:space="preserve"> DM, Gleason CM, Borba BM, West FW, Decker SKS (2022) Yukon River salmon stock status and salmon fisheries, 2022: A report to the Alaska Board of Fisheries, January 2023. Alaska Department of Fish and Game, Special Publication Anchorage No. 22-20.</w:t>
+      </w:r>
+    </w:p>
+    <w:p>
+      <w:pPr>
+        <w:pStyle w:val="Bibliography"/>
+      </w:pPr>
+      <w:r>
+        <w:t xml:space="preserve">Jones LA, Schoen ER, </w:t>
+      </w:r>
+      <w:proofErr w:type="spellStart"/>
+      <w:r>
+        <w:t>Shaftel</w:t>
+      </w:r>
+      <w:proofErr w:type="spellEnd"/>
+      <w:r>
+        <w:t xml:space="preserve"> R, Cunningham CJ, Mauger S, Rinella DJ, St. </w:t>
+      </w:r>
+      <w:proofErr w:type="spellStart"/>
+      <w:r>
+        <w:t>Saviour</w:t>
+      </w:r>
+      <w:proofErr w:type="spellEnd"/>
+      <w:r>
+        <w:t xml:space="preserve"> A (2020) Watershed-scale climate influences productivity of Chinook salmon populations across southcentral Alaska. Global Change Biology 26:4919–4936.</w:t>
+      </w:r>
+    </w:p>
+    <w:p>
+      <w:pPr>
+        <w:pStyle w:val="Bibliography"/>
+      </w:pPr>
+      <w:r>
+        <w:t xml:space="preserve">Kaga T, Sato S, </w:t>
+      </w:r>
+      <w:proofErr w:type="spellStart"/>
+      <w:r>
+        <w:t>Azumaya</w:t>
+      </w:r>
+      <w:proofErr w:type="spellEnd"/>
+      <w:r>
+        <w:t xml:space="preserve"> T, Davis N, </w:t>
+      </w:r>
+      <w:proofErr w:type="spellStart"/>
+      <w:r>
+        <w:t>Fukuwaka</w:t>
+      </w:r>
+      <w:proofErr w:type="spellEnd"/>
+      <w:r>
+        <w:t xml:space="preserve"> M (2013) Lipid content of chum salmon Oncorhynchus keta affected by pink salmon O. </w:t>
+      </w:r>
+      <w:proofErr w:type="spellStart"/>
+      <w:r>
+        <w:t>gorbuscha</w:t>
+      </w:r>
+      <w:proofErr w:type="spellEnd"/>
+      <w:r>
+        <w:t xml:space="preserve"> abundance in the central Bering Sea. Mar </w:t>
+      </w:r>
+      <w:proofErr w:type="spellStart"/>
+      <w:r>
+        <w:t>Ecol</w:t>
+      </w:r>
+      <w:proofErr w:type="spellEnd"/>
+      <w:r>
+        <w:t xml:space="preserve"> Prog Ser 478:211–221.</w:t>
+      </w:r>
+    </w:p>
+    <w:p>
+      <w:pPr>
+        <w:pStyle w:val="Bibliography"/>
+      </w:pPr>
+      <w:proofErr w:type="spellStart"/>
+      <w:r>
+        <w:t>Kallioinen</w:t>
+      </w:r>
+      <w:proofErr w:type="spellEnd"/>
+      <w:r>
+        <w:t xml:space="preserve"> N, Paananen T, </w:t>
+      </w:r>
+      <w:proofErr w:type="spellStart"/>
+      <w:r>
+        <w:t>Bürkner</w:t>
+      </w:r>
+      <w:proofErr w:type="spellEnd"/>
+      <w:r>
+        <w:t xml:space="preserve"> P, </w:t>
+      </w:r>
+      <w:proofErr w:type="spellStart"/>
+      <w:r>
+        <w:t>Vehtari</w:t>
+      </w:r>
+      <w:proofErr w:type="spellEnd"/>
+      <w:r>
+        <w:t xml:space="preserve"> A (2023) Detecting and diagnosing prior and likelihood sensitivity with power-scaling. Statistics and Computing 34.</w:t>
+      </w:r>
+    </w:p>
+    <w:p>
+      <w:pPr>
+        <w:pStyle w:val="Bibliography"/>
+      </w:pPr>
+      <w:r>
+        <w:t>Krueger CC, Zimmerman CE, American Fisheries Society (eds) (2009) Pacific salmon: ecology and management of western Alaska’s populations. American Fisheries Society, Bethesda, MD.</w:t>
+      </w:r>
+    </w:p>
+    <w:p>
+      <w:pPr>
+        <w:pStyle w:val="Bibliography"/>
+      </w:pPr>
+      <w:r>
+        <w:t xml:space="preserve">Litzow MA, </w:t>
+      </w:r>
+      <w:proofErr w:type="spellStart"/>
+      <w:r>
+        <w:t>Ciannelli</w:t>
+      </w:r>
+      <w:proofErr w:type="spellEnd"/>
+      <w:r>
+        <w:t xml:space="preserve"> L, Puerta P, Wettstein JJ, </w:t>
+      </w:r>
+      <w:proofErr w:type="spellStart"/>
+      <w:r>
+        <w:t>Rykaczewski</w:t>
+      </w:r>
+      <w:proofErr w:type="spellEnd"/>
+      <w:r>
+        <w:t xml:space="preserve"> RR, </w:t>
+      </w:r>
+      <w:proofErr w:type="spellStart"/>
+      <w:r>
+        <w:t>Opiekun</w:t>
+      </w:r>
+      <w:proofErr w:type="spellEnd"/>
+      <w:r>
+        <w:t xml:space="preserve"> M (2018) Non-stationary climate–salmon relationships in the Gulf of Alaska. Proc R Soc B 285:20181855.</w:t>
+      </w:r>
+    </w:p>
+    <w:p>
+      <w:pPr>
+        <w:pStyle w:val="Bibliography"/>
+      </w:pPr>
+      <w:r>
+        <w:t>Miller KB, Weiss CM (2023) Disentangling Population Level Differences in Juvenile Migration Phenology for Three Species of Salmon on the Yukon River. JMSE 11:589.</w:t>
+      </w:r>
+    </w:p>
+    <w:p>
+      <w:pPr>
+        <w:pStyle w:val="Bibliography"/>
+      </w:pPr>
+      <w:r>
+        <w:t>Moss JH, Murphy JM, Farley EV, Eisner LB, Andrews AG (2009) Juvenile Pink and Chum Salmon Distribution, Diet, and Growth in the Northern Bering and Chukchi Seas. North Pacific Anadromous Fish Commission.</w:t>
+      </w:r>
+    </w:p>
+    <w:p>
+      <w:pPr>
+        <w:pStyle w:val="Bibliography"/>
+      </w:pPr>
+      <w:proofErr w:type="spellStart"/>
+      <w:r>
+        <w:t>Moussalli</w:t>
+      </w:r>
+      <w:proofErr w:type="spellEnd"/>
+      <w:r>
+        <w:t xml:space="preserve"> E, Hilborn R (1986) Optimal Stock Size and Harvest Rate in Multistage Life History Models. Can J Fish </w:t>
+      </w:r>
+      <w:proofErr w:type="spellStart"/>
+      <w:r>
+        <w:t>Aquat</w:t>
+      </w:r>
+      <w:proofErr w:type="spellEnd"/>
+      <w:r>
+        <w:t xml:space="preserve"> Sci 43:135–141.</w:t>
+      </w:r>
+    </w:p>
+    <w:p>
+      <w:pPr>
+        <w:pStyle w:val="Bibliography"/>
+      </w:pPr>
+      <w:r>
+        <w:t xml:space="preserve">Murphy J, Dimond A, Cooper D, Garcia S, Lee L, Clark J, Pinchuk A, Reedy T, Miller K, Howard K, Ferguson J, Strasburger W, </w:t>
+      </w:r>
+      <w:proofErr w:type="spellStart"/>
+      <w:r>
+        <w:t>Labunski</w:t>
+      </w:r>
+      <w:proofErr w:type="spellEnd"/>
+      <w:r>
+        <w:t xml:space="preserve"> E, Farley E (2021) Northern Bering Sea </w:t>
+      </w:r>
       <w:r>
         <w:lastRenderedPageBreak/>
-        <w:t>Frost TJ, Yasumiishi EM, Agler BA, Adkison MD, McPhee MV (2021) Density-dependent effects of eastern Kamchatka pink salmon (Oncorhynchus gorbuscha) and Japanese chum salmon (O. keta) on age-specific growth of western Alaska chum salmon. Fisheries Oceanography 30:99–109.</w:t>
+        <w:t xml:space="preserve">ecosystem and surface trawl cruise </w:t>
+      </w:r>
+      <w:proofErr w:type="gramStart"/>
+      <w:r>
+        <w:t>report,.</w:t>
+      </w:r>
+      <w:proofErr w:type="gramEnd"/>
+      <w:r>
+        <w:t xml:space="preserve"> US Department of Commerce; NOAA Tech. Memo.</w:t>
       </w:r>
     </w:p>
     <w:p>
@@ -14363,39 +14593,123 @@
         <w:pStyle w:val="Bibliography"/>
       </w:pPr>
       <w:r>
-        <w:t>Gilk SE, Molyneaux DB, Hamazaki T, Pawluk JA, Templin WD (2009) Biological and Genetic Characteristics of Fall and Summer Chum Salmon in the Kuskokwim River, Alaska. 70:161–179.</w:t>
+        <w:t xml:space="preserve">Myers KW, Walker RV, Davis ND, Armstrong JL, </w:t>
+      </w:r>
+      <w:proofErr w:type="spellStart"/>
+      <w:r>
+        <w:t>Kaeriyama</w:t>
+      </w:r>
+      <w:proofErr w:type="spellEnd"/>
+      <w:r>
+        <w:t xml:space="preserve"> M (2009) High Seas Distribution, Biology, and Ecology of Arctic-Yukon-Kuskokwim Salmon: Direct Information from High Seas Tagging Experiments, 1954–2006. American Fisheries Society Symposium 70:201–239.</w:t>
       </w:r>
     </w:p>
     <w:p>
       <w:pPr>
         <w:pStyle w:val="Bibliography"/>
       </w:pPr>
-      <w:r>
-        <w:t>Hilborn R (1985) Simplified Calculation of Optimum Spawning Stock Size from Ricker’s Stock Recruitment Curve. Can J Fish Aquat Sci 42:1833–1834.</w:t>
+      <w:proofErr w:type="spellStart"/>
+      <w:r>
+        <w:t>Neuswanger</w:t>
+      </w:r>
+      <w:proofErr w:type="spellEnd"/>
+      <w:r>
+        <w:t xml:space="preserve"> JR, </w:t>
+      </w:r>
+      <w:proofErr w:type="spellStart"/>
+      <w:r>
+        <w:t>Wipfli</w:t>
+      </w:r>
+      <w:proofErr w:type="spellEnd"/>
+      <w:r>
+        <w:t xml:space="preserve"> MS, Evenson MJ, Hughes NF, Rosenberger AE (2015) Low productivity of Chinook salmon strongly correlates with high summer stream discharge in two Alaskan rivers in the Yukon drainage. Can J Fish </w:t>
+      </w:r>
+      <w:proofErr w:type="spellStart"/>
+      <w:r>
+        <w:t>Aquat</w:t>
+      </w:r>
+      <w:proofErr w:type="spellEnd"/>
+      <w:r>
+        <w:t xml:space="preserve"> Sci 72:1125–1137.</w:t>
       </w:r>
     </w:p>
     <w:p>
       <w:pPr>
         <w:pStyle w:val="Bibliography"/>
       </w:pPr>
-      <w:r>
-        <w:t>Hollowed AB, Barbeaux SJ, Cokelet ED, Farley E, Kotwicki S, Ressler PH, Spital C, Wilson CD (2012) Effects of climate variations on pelagic ocean habitats and their role in structuring forage fish distributions in the Bering Sea. Deep Sea Research Part II: Topical Studies in Oceanography 65–70:230–250.</w:t>
+      <w:proofErr w:type="spellStart"/>
+      <w:r>
+        <w:t>Ohlberger</w:t>
+      </w:r>
+      <w:proofErr w:type="spellEnd"/>
+      <w:r>
+        <w:t xml:space="preserve"> J, Cline TJ, Schindler DE, Lewis B (2023) Declines in body size of sockeye salmon associated with increased competition in the ocean. Proc R Soc B 290:20222248.</w:t>
       </w:r>
     </w:p>
     <w:p>
       <w:pPr>
         <w:pStyle w:val="Bibliography"/>
       </w:pPr>
-      <w:r>
-        <w:t>Holmes EE, Ward EJ, Scheuerell MD, Wills K (2024) Holmes EE, Ward EJ, Scheuerell MD, Wills K (2024). MARSS: Multivariate Autoregressive State-Space Modeling.</w:t>
+      <w:proofErr w:type="spellStart"/>
+      <w:r>
+        <w:t>Ohlberger</w:t>
+      </w:r>
+      <w:proofErr w:type="spellEnd"/>
+      <w:r>
+        <w:t xml:space="preserve"> J, Schindler DE, Brown RJ, Harding JMS, Adkison MD, Munro AR, Horstmann L, Spaeder J (2020) The reproductive value of large females: consequences of shifts in demographic structure for population reproductive potential in Chinook salmon. Can J Fish </w:t>
+      </w:r>
+      <w:proofErr w:type="spellStart"/>
+      <w:r>
+        <w:t>Aquat</w:t>
+      </w:r>
+      <w:proofErr w:type="spellEnd"/>
+      <w:r>
+        <w:t xml:space="preserve"> Sci 77:1292–1301.</w:t>
       </w:r>
     </w:p>
     <w:p>
       <w:pPr>
         <w:pStyle w:val="Bibliography"/>
       </w:pPr>
-      <w:r>
-        <w:t>Howard KG, von Biela V (2023) Adult spawners: A critical period for subarctic Chinook salmon in a changing climate. Global Change Biology 29:1759–1773.</w:t>
+      <w:proofErr w:type="spellStart"/>
+      <w:r>
+        <w:t>Oke</w:t>
+      </w:r>
+      <w:proofErr w:type="spellEnd"/>
+      <w:r>
+        <w:t xml:space="preserve"> KB, Cunningham CJ, Westley P a. H, Baskett ML, Carlson SM, Clark J, Hendry AP, </w:t>
+      </w:r>
+      <w:proofErr w:type="spellStart"/>
+      <w:r>
+        <w:t>Karatayev</w:t>
+      </w:r>
+      <w:proofErr w:type="spellEnd"/>
+      <w:r>
+        <w:t xml:space="preserve"> VA, Kendall NW, </w:t>
+      </w:r>
+      <w:proofErr w:type="spellStart"/>
+      <w:r>
+        <w:t>Kibele</w:t>
+      </w:r>
+      <w:proofErr w:type="spellEnd"/>
+      <w:r>
+        <w:t xml:space="preserve"> J, </w:t>
+      </w:r>
+      <w:proofErr w:type="spellStart"/>
+      <w:r>
+        <w:t>Kindsvater</w:t>
+      </w:r>
+      <w:proofErr w:type="spellEnd"/>
+      <w:r>
+        <w:t xml:space="preserve"> HK, Kobayashi KM, Lewis B, Munch S, Reynolds JD, Vick GK, </w:t>
+      </w:r>
+      <w:proofErr w:type="spellStart"/>
+      <w:r>
+        <w:t>Palkovacs</w:t>
+      </w:r>
+      <w:proofErr w:type="spellEnd"/>
+      <w:r>
+        <w:t xml:space="preserve"> EP (2020) Recent declines in salmon body size impact ecosystems and fisheries. Nat Commun 11:4155.</w:t>
       </w:r>
     </w:p>
     <w:p>
@@ -14403,7 +14717,7 @@
         <w:pStyle w:val="Bibliography"/>
       </w:pPr>
       <w:r>
-        <w:t>Ianelli J, Honkalehto T, Wassermann S, Lauffenburger N, McGilliard C, Siddon E (2023) Stock assessment for eastern Bering Sea walleye pollock. North Pacific Fishery Management Council, Anchorage, AK.</w:t>
+        <w:t>R Core Team (2021) R: A language and environment for statistical computing. R version 4.1.2.</w:t>
       </w:r>
     </w:p>
     <w:p>
@@ -14411,7 +14725,15 @@
         <w:pStyle w:val="Bibliography"/>
       </w:pPr>
       <w:r>
-        <w:t>Iino Y, Kitagawa T, Abe TK, Nagasaka T, Shimizu Y, Ota K, Kawashima T, Kawamura T (2022) Effect of food amount and temperature on growth rate and aerobic scope of juvenile chum salmon. Fish Sci 88:397–409.</w:t>
+        <w:t>Raymond-</w:t>
+      </w:r>
+      <w:proofErr w:type="spellStart"/>
+      <w:r>
+        <w:t>Yakoubian</w:t>
+      </w:r>
+      <w:proofErr w:type="spellEnd"/>
+      <w:r>
+        <w:t xml:space="preserve"> J (2009) Climate-Ocean Effects on Chinook Salmon: Local Traditional Knowledge Component. AYK SSI.</w:t>
       </w:r>
     </w:p>
     <w:p>
@@ -14419,7 +14741,7 @@
         <w:pStyle w:val="Bibliography"/>
       </w:pPr>
       <w:r>
-        <w:t>IPCC (2023) The Sixth Assessment Report of the Intergovernmental Panel on Climate Change, 1st ed. Cambridge University Press.</w:t>
+        <w:t>Regehr EV, Hostetter NJ, Wilson RR, Rode KD, Martin MS, Converse SJ (2018) Integrated Population Modeling Provides the First Empirical Estimates of Vital Rates and Abundance for Polar Bears in the Chukchi Sea. Sci Rep 8:16780.</w:t>
       </w:r>
     </w:p>
     <w:p>
@@ -14427,31 +14749,54 @@
         <w:pStyle w:val="Bibliography"/>
       </w:pPr>
       <w:r>
-        <w:t>Jallen DM, Gleason CM, Borba BM, West FW, Decker SKS (2022) Yukon River salmon stock status and salmon fisheries, 2022: A report to the Alaska Board of Fisheries, January 2023. Alaska Department of Fish and Game, Special Publication Anchorage No. 22-20.</w:t>
+        <w:t>Ricker WE (1954) Stock and Recruitment. J Fish Res Bd Can 11:559–623.</w:t>
       </w:r>
     </w:p>
     <w:p>
       <w:pPr>
         <w:pStyle w:val="Bibliography"/>
       </w:pPr>
-      <w:r>
-        <w:t>Jones LA, Schoen ER, Shaftel R, Cunningham CJ, Mauger S, Rinella DJ, St. Saviour A (2020) Watershed-scale climate influences productivity of Chinook salmon populations across southcentral Alaska. Global Change Biology 26:4919–4936.</w:t>
+      <w:proofErr w:type="spellStart"/>
+      <w:r>
+        <w:t>Ruggerone</w:t>
+      </w:r>
+      <w:proofErr w:type="spellEnd"/>
+      <w:r>
+        <w:t xml:space="preserve"> GT, Agler BA (2008) Retrospective analyses of AYK chum and coho salmon. 2008 Arctic Yukon Kuskokwim Sustainable Salmon Initiative Project Product. Natural Resources Consultants, Inc, Seattle, WA and ADF&amp;G Division of Commercial Fisheries, Mark, Tag, and Age Lab, Juneau, AK.</w:t>
       </w:r>
     </w:p>
     <w:p>
       <w:pPr>
         <w:pStyle w:val="Bibliography"/>
       </w:pPr>
-      <w:r>
-        <w:t>Kaga T, Sato S, Azumaya T, Davis N, Fukuwaka M (2013) Lipid content of chum salmon Oncorhynchus keta affected by pink salmon O. gorbuscha abundance in the central Bering Sea. Mar Ecol Prog Ser 478:211–221.</w:t>
+      <w:proofErr w:type="spellStart"/>
+      <w:r>
+        <w:t>Ruggerone</w:t>
+      </w:r>
+      <w:proofErr w:type="spellEnd"/>
+      <w:r>
+        <w:t xml:space="preserve"> GT, Agler BA, Nielsen JL (2012) Evidence for competition at sea between Norton Sound chum salmon and Asian hatchery chum salmon. Environ Biol Fish 94:149–163.</w:t>
       </w:r>
     </w:p>
     <w:p>
       <w:pPr>
         <w:pStyle w:val="Bibliography"/>
       </w:pPr>
-      <w:r>
-        <w:t>Kallioinen N, Paananen T, Bürkner P, Vehtari A (2023) Detecting and diagnosing prior and likelihood sensitivity with power-scaling. Statistics and Computing 34.</w:t>
+      <w:proofErr w:type="spellStart"/>
+      <w:r>
+        <w:t>Ruggerone</w:t>
+      </w:r>
+      <w:proofErr w:type="spellEnd"/>
+      <w:r>
+        <w:t xml:space="preserve"> GT, Zimmermann M, Myers KW, Nielsen JL, Rogers DE (2003) Competition between Asian pink salmon (Oncorhynchus </w:t>
+      </w:r>
+      <w:proofErr w:type="spellStart"/>
+      <w:r>
+        <w:t>gorbuscha</w:t>
+      </w:r>
+      <w:proofErr w:type="spellEnd"/>
+      <w:r>
+        <w:t>) and Alaskan sockeye salmon (O. nerka) in the North Pacific Ocean. Fisheries Oceanography 12:209–219.</w:t>
       </w:r>
     </w:p>
     <w:p>
@@ -14459,15 +14804,28 @@
         <w:pStyle w:val="Bibliography"/>
       </w:pPr>
       <w:r>
-        <w:t>Krueger CC, Zimmerman CE, American Fisheries Society (eds) (2009) Pacific salmon: ecology and management of western Alaska’s populations. American Fisheries Society, Bethesda, MD.</w:t>
+        <w:t xml:space="preserve">Schaub M, Abadi F (2011) Integrated population models: a novel analysis framework for deeper insights into population dynamics. J </w:t>
+      </w:r>
+      <w:proofErr w:type="spellStart"/>
+      <w:r>
+        <w:t>Ornithol</w:t>
+      </w:r>
+      <w:proofErr w:type="spellEnd"/>
+      <w:r>
+        <w:t xml:space="preserve"> 152:227–237.</w:t>
       </w:r>
     </w:p>
     <w:p>
       <w:pPr>
         <w:pStyle w:val="Bibliography"/>
       </w:pPr>
-      <w:r>
-        <w:t>Litzow MA, Ciannelli L, Puerta P, Wettstein JJ, Rykaczewski RR, Opiekun M (2018) Non-stationary climate–salmon relationships in the Gulf of Alaska. Proc R Soc B 285:20181855.</w:t>
+      <w:proofErr w:type="spellStart"/>
+      <w:r>
+        <w:t>Scheuerell</w:t>
+      </w:r>
+      <w:proofErr w:type="spellEnd"/>
+      <w:r>
+        <w:t xml:space="preserve"> M, Ruff C, Anderson J, Beamer E (2020) An integrated population model for estimating the relative effects of natural and anthropogenic factors on a threatened population of steelhead trout. Journal of Applied Ecology 58.</w:t>
       </w:r>
     </w:p>
     <w:p>
@@ -14475,7 +14833,15 @@
         <w:pStyle w:val="Bibliography"/>
       </w:pPr>
       <w:r>
-        <w:t>Miller KB, Weiss CM (2023) Disentangling Population Level Differences in Juvenile Migration Phenology for Three Species of Salmon on the Yukon River. JMSE 11:589.</w:t>
+        <w:t xml:space="preserve">Stan Development Team (2024) </w:t>
+      </w:r>
+      <w:proofErr w:type="spellStart"/>
+      <w:r>
+        <w:t>RStan</w:t>
+      </w:r>
+      <w:proofErr w:type="spellEnd"/>
+      <w:r>
+        <w:t>: the R interface to Stan. R package version 2.26.24.</w:t>
       </w:r>
     </w:p>
     <w:p>
@@ -14483,165 +14849,28 @@
         <w:pStyle w:val="Bibliography"/>
       </w:pPr>
       <w:r>
+        <w:t xml:space="preserve">Thorson JT (2019) Guidance for decisions using the Vector Autoregressive </w:t>
+      </w:r>
+      <w:proofErr w:type="spellStart"/>
+      <w:r>
+        <w:t>Spatio</w:t>
+      </w:r>
+      <w:proofErr w:type="spellEnd"/>
+      <w:r>
+        <w:t>-Temporal (VAST) package in stock, ecosystem, habitat and climate assessments. Fisheries Research 210:143–161.</w:t>
+      </w:r>
+    </w:p>
+    <w:p>
+      <w:pPr>
+        <w:pStyle w:val="Bibliography"/>
+      </w:pPr>
+      <w:r>
+        <w:t>United States and Canada Joint Technical Committee (2024) Yukon River Salmon 2023 Season Summary and 2024 Season Outlook.</w:t>
+      </w:r>
+    </w:p>
+    <w:p>
+      <w:r>
         <w:lastRenderedPageBreak/>
-        <w:t>Moss JH, Murphy JM, Farley EV, Eisner LB, Andrews AG (2009) Juvenile Pink and Chum Salmon Distribution, Diet, and Growth in the Northern Bering and Chukchi Seas. North Pacific Anadromous Fish Commission.</w:t>
-      </w:r>
-    </w:p>
-    <w:p>
-      <w:pPr>
-        <w:pStyle w:val="Bibliography"/>
-      </w:pPr>
-      <w:r>
-        <w:t>Moussalli E, Hilborn R (1986) Optimal Stock Size and Harvest Rate in Multistage Life History Models. Can J Fish Aquat Sci 43:135–141.</w:t>
-      </w:r>
-    </w:p>
-    <w:p>
-      <w:pPr>
-        <w:pStyle w:val="Bibliography"/>
-      </w:pPr>
-      <w:r>
-        <w:t>Murphy J, Dimond A, Cooper D, Garcia S, Lee L, Clark J, Pinchuk A, Reedy T, Miller K, Howard K, Ferguson J, Strasburger W, Labunski E, Farley E (2021) Northern Bering Sea ecosystem and surface trawl cruise report,. US Department of Commerce; NOAA Tech. Memo.</w:t>
-      </w:r>
-    </w:p>
-    <w:p>
-      <w:pPr>
-        <w:pStyle w:val="Bibliography"/>
-      </w:pPr>
-      <w:r>
-        <w:t>Myers KW, Walker RV, Davis ND, Armstrong JL, Kaeriyama M (2009) High Seas Distribution, Biology, and Ecology of Arctic-Yukon-Kuskokwim Salmon: Direct Information from High Seas Tagging Experiments, 1954–2006. American Fisheries Society Symposium 70:201–239.</w:t>
-      </w:r>
-    </w:p>
-    <w:p>
-      <w:pPr>
-        <w:pStyle w:val="Bibliography"/>
-      </w:pPr>
-      <w:r>
-        <w:t>Neuswanger JR, Wipfli MS, Evenson MJ, Hughes NF, Rosenberger AE (2015) Low productivity of Chinook salmon strongly correlates with high summer stream discharge in two Alaskan rivers in the Yukon drainage. Can J Fish Aquat Sci 72:1125–1137.</w:t>
-      </w:r>
-    </w:p>
-    <w:p>
-      <w:pPr>
-        <w:pStyle w:val="Bibliography"/>
-      </w:pPr>
-      <w:r>
-        <w:t>Ohlberger J, Cline TJ, Schindler DE, Lewis B (2023) Declines in body size of sockeye salmon associated with increased competition in the ocean. Proc R Soc B 290:20222248.</w:t>
-      </w:r>
-    </w:p>
-    <w:p>
-      <w:pPr>
-        <w:pStyle w:val="Bibliography"/>
-      </w:pPr>
-      <w:r>
-        <w:t>Ohlberger J, Schindler DE, Brown RJ, Harding JMS, Adkison MD, Munro AR, Horstmann L, Spaeder J (2020) The reproductive value of large females: consequences of shifts in demographic structure for population reproductive potential in Chinook salmon. Can J Fish Aquat Sci 77:1292–1301.</w:t>
-      </w:r>
-    </w:p>
-    <w:p>
-      <w:pPr>
-        <w:pStyle w:val="Bibliography"/>
-      </w:pPr>
-      <w:r>
-        <w:t>Oke KB, Cunningham CJ, Westley P a. H, Baskett ML, Carlson SM, Clark J, Hendry AP, Karatayev VA, Kendall NW, Kibele J, Kindsvater HK, Kobayashi KM, Lewis B, Munch S, Reynolds JD, Vick GK, Palkovacs EP (2020) Recent declines in salmon body size impact ecosystems and fisheries. Nat Commun 11:4155.</w:t>
-      </w:r>
-    </w:p>
-    <w:p>
-      <w:pPr>
-        <w:pStyle w:val="Bibliography"/>
-      </w:pPr>
-      <w:r>
-        <w:t>R Core Team (2021) R: A language and environment for statistical computing. R version 4.1.2.</w:t>
-      </w:r>
-    </w:p>
-    <w:p>
-      <w:pPr>
-        <w:pStyle w:val="Bibliography"/>
-      </w:pPr>
-      <w:r>
-        <w:t>Raymond-Yakoubian J (2009) Climate-Ocean Effects on Chinook Salmon: Local Traditional Knowledge Component. AYK SSI.</w:t>
-      </w:r>
-    </w:p>
-    <w:p>
-      <w:pPr>
-        <w:pStyle w:val="Bibliography"/>
-      </w:pPr>
-      <w:r>
-        <w:t>Regehr EV, Hostetter NJ, Wilson RR, Rode KD, Martin MS, Converse SJ (2018) Integrated Population Modeling Provides the First Empirical Estimates of Vital Rates and Abundance for Polar Bears in the Chukchi Sea. Sci Rep 8:16780.</w:t>
-      </w:r>
-    </w:p>
-    <w:p>
-      <w:pPr>
-        <w:pStyle w:val="Bibliography"/>
-      </w:pPr>
-      <w:r>
-        <w:t>Ricker WE (1954) Stock and Recruitment. J Fish Res Bd Can 11:559–623.</w:t>
-      </w:r>
-    </w:p>
-    <w:p>
-      <w:pPr>
-        <w:pStyle w:val="Bibliography"/>
-      </w:pPr>
-      <w:r>
-        <w:t>Ruggerone GT, Agler BA (2008) Retrospective analyses of AYK chum and coho salmon. 2008 Arctic Yukon Kuskokwim Sustainable Salmon Initiative Project Product. Natural Resources Consultants, Inc, Seattle, WA and ADF&amp;G Division of Commercial Fisheries, Mark, Tag, and Age Lab, Juneau, AK.</w:t>
-      </w:r>
-    </w:p>
-    <w:p>
-      <w:pPr>
-        <w:pStyle w:val="Bibliography"/>
-      </w:pPr>
-      <w:r>
-        <w:t>Ruggerone GT, Agler BA, Nielsen JL (2012) Evidence for competition at sea between Norton Sound chum salmon and Asian hatchery chum salmon. Environ Biol Fish 94:149–163.</w:t>
-      </w:r>
-    </w:p>
-    <w:p>
-      <w:pPr>
-        <w:pStyle w:val="Bibliography"/>
-      </w:pPr>
-      <w:r>
-        <w:t>Ruggerone GT, Zimmermann M, Myers KW, Nielsen JL, Rogers DE (2003) Competition between Asian pink salmon (Oncorhynchus gorbuscha) and Alaskan sockeye salmon (O. nerka) in the North Pacific Ocean. Fisheries Oceanography 12:209–219.</w:t>
-      </w:r>
-    </w:p>
-    <w:p>
-      <w:pPr>
-        <w:pStyle w:val="Bibliography"/>
-      </w:pPr>
-      <w:r>
-        <w:t>Schaub M, Abadi F (2011) Integrated population models: a novel analysis framework for deeper insights into population dynamics. J Ornithol 152:227–237.</w:t>
-      </w:r>
-    </w:p>
-    <w:p>
-      <w:pPr>
-        <w:pStyle w:val="Bibliography"/>
-      </w:pPr>
-      <w:r>
-        <w:lastRenderedPageBreak/>
-        <w:t>Scheuerell M, Ruff C, Anderson J, Beamer E (2020) An integrated population model for estimating the relative effects of natural and anthropogenic factors on a threatened population of steelhead trout. Journal of Applied Ecology 58.</w:t>
-      </w:r>
-    </w:p>
-    <w:p>
-      <w:pPr>
-        <w:pStyle w:val="Bibliography"/>
-      </w:pPr>
-      <w:r>
-        <w:t>Stan Development Team (2024) RStan: the R interface to Stan. R package version 2.26.24.</w:t>
-      </w:r>
-    </w:p>
-    <w:p>
-      <w:pPr>
-        <w:pStyle w:val="Bibliography"/>
-      </w:pPr>
-      <w:r>
-        <w:t>Thorson JT (2019) Guidance for decisions using the Vector Autoregressive Spatio-Temporal (VAST) package in stock, ecosystem, habitat and climate assessments. Fisheries Research 210:143–161.</w:t>
-      </w:r>
-    </w:p>
-    <w:p>
-      <w:pPr>
-        <w:pStyle w:val="Bibliography"/>
-      </w:pPr>
-      <w:r>
-        <w:t>United States and Canada Joint Technical Committee (2024) Yukon River Salmon 2023 Season Summary and 2024 Season Outlook.</w:t>
-      </w:r>
-    </w:p>
-    <w:p>
-      <w:r>
         <w:fldChar w:fldCharType="end"/>
       </w:r>
     </w:p>
@@ -14704,24 +14933,6 @@
     </w:p>
     <w:p/>
   </w:comment>
-  <w:comment w:id="3" w:author="genoa" w:date="2025-02-09T14:53:00Z" w:initials="MOU">
-    <w:p>
-      <w:r>
-        <w:rPr>
-          <w:rStyle w:val="CommentReference"/>
-        </w:rPr>
-        <w:annotationRef/>
-      </w:r>
-      <w:r>
-        <w:rPr>
-          <w:color w:val="000000"/>
-          <w:sz w:val="20"/>
-          <w:szCs w:val="20"/>
-        </w:rPr>
-        <w:t xml:space="preserve">Add a mark for circle! </w:t>
-      </w:r>
-    </w:p>
-  </w:comment>
 </w:comments>
 </file>
 
@@ -14729,7 +14940,6 @@
 <w15:commentsEx xmlns:wpc="http://schemas.microsoft.com/office/word/2010/wordprocessingCanvas" xmlns:cx="http://schemas.microsoft.com/office/drawing/2014/chartex" xmlns:cx1="http://schemas.microsoft.com/office/drawing/2015/9/8/chartex" xmlns:cx2="http://schemas.microsoft.com/office/drawing/2015/10/21/chartex" xmlns:cx3="http://schemas.microsoft.com/office/drawing/2016/5/9/chartex" xmlns:cx4="http://schemas.microsoft.com/office/drawing/2016/5/10/chartex" xmlns:cx5="http://schemas.microsoft.com/office/drawing/2016/5/11/chartex" xmlns:cx6="http://schemas.microsoft.com/office/drawing/2016/5/12/chartex" xmlns:cx7="http://schemas.microsoft.com/office/drawing/2016/5/13/chartex" xmlns:cx8="http://schemas.microsoft.com/office/drawing/2016/5/14/chartex" xmlns:mc="http://schemas.openxmlformats.org/markup-compatibility/2006" xmlns:aink="http://schemas.microsoft.com/office/drawing/2016/ink" xmlns:am3d="http://schemas.microsoft.com/office/drawing/2017/model3d" xmlns:o="urn:schemas-microsoft-com:office:office" xmlns:oel="http://schemas.microsoft.com/office/2019/extlst" xmlns:r="http://schemas.openxmlformats.org/officeDocument/2006/relationships" xmlns:m="http://schemas.openxmlformats.org/officeDocument/2006/math" xmlns:v="urn:schemas-microsoft-com:vml" xmlns:wp14="http://schemas.microsoft.com/office/word/2010/wordprocessingDrawing" xmlns:wp="http://schemas.openxmlformats.org/drawingml/2006/wordprocessingDrawing" xmlns:w10="urn:schemas-microsoft-com:office:word" xmlns:w="http://schemas.openxmlformats.org/wordprocessingml/2006/main" xmlns:w14="http://schemas.microsoft.com/office/word/2010/wordml" xmlns:w15="http://schemas.microsoft.com/office/word/2012/wordml" xmlns:w16cex="http://schemas.microsoft.com/office/word/2018/wordml/cex" xmlns:w16cid="http://schemas.microsoft.com/office/word/2016/wordml/cid" xmlns:w16="http://schemas.microsoft.com/office/word/2018/wordml" xmlns:w16du="http://schemas.microsoft.com/office/word/2023/wordml/word16du" xmlns:w16sdtdh="http://schemas.microsoft.com/office/word/2020/wordml/sdtdatahash" xmlns:w16sdtfl="http://schemas.microsoft.com/office/word/2024/wordml/sdtformatlock" xmlns:w16se="http://schemas.microsoft.com/office/word/2015/wordml/symex" xmlns:wpg="http://schemas.microsoft.com/office/word/2010/wordprocessingGroup" xmlns:wpi="http://schemas.microsoft.com/office/word/2010/wordprocessingInk" xmlns:wne="http://schemas.microsoft.com/office/word/2006/wordml" xmlns:wps="http://schemas.microsoft.com/office/word/2010/wordprocessingShape" mc:Ignorable="w14 w15 w16se w16cid w16 w16cex w16sdtdh w16sdtfl w16du wp14">
   <w15:commentEx w15:paraId="0322190C" w15:done="0"/>
   <w15:commentEx w15:paraId="64BDCD7F" w15:done="0"/>
-  <w15:commentEx w15:paraId="77D0097E" w15:done="0"/>
 </w15:commentsEx>
 </file>
 
@@ -14737,7 +14947,6 @@
 <w16cex:commentsExtensible xmlns:wpc="http://schemas.microsoft.com/office/word/2010/wordprocessingCanvas" xmlns:cx="http://schemas.microsoft.com/office/drawing/2014/chartex" xmlns:cx1="http://schemas.microsoft.com/office/drawing/2015/9/8/chartex" xmlns:cx2="http://schemas.microsoft.com/office/drawing/2015/10/21/chartex" xmlns:cx3="http://schemas.microsoft.com/office/drawing/2016/5/9/chartex" xmlns:cx4="http://schemas.microsoft.com/office/drawing/2016/5/10/chartex" xmlns:cx5="http://schemas.microsoft.com/office/drawing/2016/5/11/chartex" xmlns:cx6="http://schemas.microsoft.com/office/drawing/2016/5/12/chartex" xmlns:cx7="http://schemas.microsoft.com/office/drawing/2016/5/13/chartex" xmlns:cx8="http://schemas.microsoft.com/office/drawing/2016/5/14/chartex" xmlns:cr="http://schemas.microsoft.com/office/comments/2020/reactions" xmlns:mc="http://schemas.openxmlformats.org/markup-compatibility/2006" xmlns:aink="http://schemas.microsoft.com/office/drawing/2016/ink" xmlns:am3d="http://schemas.microsoft.com/office/drawing/2017/model3d" xmlns:o="urn:schemas-microsoft-com:office:office" xmlns:oel="http://schemas.microsoft.com/office/2019/extlst" xmlns:r="http://schemas.openxmlformats.org/officeDocument/2006/relationships" xmlns:m="http://schemas.openxmlformats.org/officeDocument/2006/math" xmlns:v="urn:schemas-microsoft-com:vml" xmlns:wp14="http://schemas.microsoft.com/office/word/2010/wordprocessingDrawing" xmlns:wp="http://schemas.openxmlformats.org/drawingml/2006/wordprocessingDrawing" xmlns:w10="urn:schemas-microsoft-com:office:word" xmlns:w="http://schemas.openxmlformats.org/wordprocessingml/2006/main" xmlns:w14="http://schemas.microsoft.com/office/word/2010/wordml" xmlns:w15="http://schemas.microsoft.com/office/word/2012/wordml" xmlns:w16cex="http://schemas.microsoft.com/office/word/2018/wordml/cex" xmlns:w16cid="http://schemas.microsoft.com/office/word/2016/wordml/cid" xmlns:w16="http://schemas.microsoft.com/office/word/2018/wordml" xmlns:w16du="http://schemas.microsoft.com/office/word/2023/wordml/word16du" xmlns:w16sdtdh="http://schemas.microsoft.com/office/word/2020/wordml/sdtdatahash" xmlns:w16sdtfl="http://schemas.microsoft.com/office/word/2024/wordml/sdtformatlock" xmlns:w16se="http://schemas.microsoft.com/office/word/2015/wordml/symex" xmlns:wpg="http://schemas.microsoft.com/office/word/2010/wordprocessingGroup" xmlns:wpi="http://schemas.microsoft.com/office/word/2010/wordprocessingInk" xmlns:wne="http://schemas.microsoft.com/office/word/2006/wordml" xmlns:wps="http://schemas.microsoft.com/office/word/2010/wordprocessingShape" mc:Ignorable="w14 w15 w16se w16cid w16 w16cex w16sdtdh w16sdtfl cr w16du wp14">
   <w16cex:commentExtensible w16cex:durableId="608F369F" w16cex:dateUtc="2025-02-07T18:21:00Z"/>
   <w16cex:commentExtensible w16cex:durableId="472DB143" w16cex:dateUtc="2025-01-24T19:04:00Z"/>
-  <w16cex:commentExtensible w16cex:durableId="3C39F907" w16cex:dateUtc="2025-02-09T23:53:00Z"/>
 </w16cex:commentsExtensible>
 </file>
 
@@ -14745,7 +14954,6 @@
 <w16cid:commentsIds xmlns:wpc="http://schemas.microsoft.com/office/word/2010/wordprocessingCanvas" xmlns:cx="http://schemas.microsoft.com/office/drawing/2014/chartex" xmlns:cx1="http://schemas.microsoft.com/office/drawing/2015/9/8/chartex" xmlns:cx2="http://schemas.microsoft.com/office/drawing/2015/10/21/chartex" xmlns:cx3="http://schemas.microsoft.com/office/drawing/2016/5/9/chartex" xmlns:cx4="http://schemas.microsoft.com/office/drawing/2016/5/10/chartex" xmlns:cx5="http://schemas.microsoft.com/office/drawing/2016/5/11/chartex" xmlns:cx6="http://schemas.microsoft.com/office/drawing/2016/5/12/chartex" xmlns:cx7="http://schemas.microsoft.com/office/drawing/2016/5/13/chartex" xmlns:cx8="http://schemas.microsoft.com/office/drawing/2016/5/14/chartex" xmlns:mc="http://schemas.openxmlformats.org/markup-compatibility/2006" xmlns:aink="http://schemas.microsoft.com/office/drawing/2016/ink" xmlns:am3d="http://schemas.microsoft.com/office/drawing/2017/model3d" xmlns:o="urn:schemas-microsoft-com:office:office" xmlns:oel="http://schemas.microsoft.com/office/2019/extlst" xmlns:r="http://schemas.openxmlformats.org/officeDocument/2006/relationships" xmlns:m="http://schemas.openxmlformats.org/officeDocument/2006/math" xmlns:v="urn:schemas-microsoft-com:vml" xmlns:wp14="http://schemas.microsoft.com/office/word/2010/wordprocessingDrawing" xmlns:wp="http://schemas.openxmlformats.org/drawingml/2006/wordprocessingDrawing" xmlns:w10="urn:schemas-microsoft-com:office:word" xmlns:w="http://schemas.openxmlformats.org/wordprocessingml/2006/main" xmlns:w14="http://schemas.microsoft.com/office/word/2010/wordml" xmlns:w15="http://schemas.microsoft.com/office/word/2012/wordml" xmlns:w16cex="http://schemas.microsoft.com/office/word/2018/wordml/cex" xmlns:w16cid="http://schemas.microsoft.com/office/word/2016/wordml/cid" xmlns:w16="http://schemas.microsoft.com/office/word/2018/wordml" xmlns:w16du="http://schemas.microsoft.com/office/word/2023/wordml/word16du" xmlns:w16sdtdh="http://schemas.microsoft.com/office/word/2020/wordml/sdtdatahash" xmlns:w16sdtfl="http://schemas.microsoft.com/office/word/2024/wordml/sdtformatlock" xmlns:w16se="http://schemas.microsoft.com/office/word/2015/wordml/symex" xmlns:wpg="http://schemas.microsoft.com/office/word/2010/wordprocessingGroup" xmlns:wpi="http://schemas.microsoft.com/office/word/2010/wordprocessingInk" xmlns:wne="http://schemas.microsoft.com/office/word/2006/wordml" xmlns:wps="http://schemas.microsoft.com/office/word/2010/wordprocessingShape" mc:Ignorable="w14 w15 w16se w16cid w16 w16cex w16sdtdh w16sdtfl w16du wp14">
   <w16cid:commentId w16cid:paraId="0322190C" w16cid:durableId="608F369F"/>
   <w16cid:commentId w16cid:paraId="64BDCD7F" w16cid:durableId="472DB143"/>
-  <w16cid:commentId w16cid:paraId="77D0097E" w16cid:durableId="3C39F907"/>
 </w16cid:commentsIds>
 </file>
 

</xml_diff>